<commit_message>
ATT 11/09/2018 - Multicargo funcionando
</commit_message>
<xml_diff>
--- a/Sistema de gerenciamento de contratos da Companhia de Transportes do Estado da Bahia.docx
+++ b/Sistema de gerenciamento de contratos da Companhia de Transportes do Estado da Bahia.docx
@@ -196,8 +196,19 @@
           <w:sz w:val="28"/>
           <w:szCs w:val="28"/>
         </w:rPr>
-        <w:t xml:space="preserve"> implementação</w:t>
-      </w:r>
+        <w:t xml:space="preserve"> </w:t>
+      </w:r>
+      <w:proofErr w:type="gramStart"/>
+      <w:r>
+        <w:rPr>
+          <w:b/>
+          <w:color w:val="404040" w:themeColor="text1" w:themeTint="BF"/>
+          <w:sz w:val="28"/>
+          <w:szCs w:val="28"/>
+        </w:rPr>
+        <w:t>implementação</w:t>
+      </w:r>
+      <w:proofErr w:type="gramEnd"/>
     </w:p>
     <w:p>
       <w:pPr>
@@ -656,14 +667,25 @@
                 <w:szCs w:val="24"/>
               </w:rPr>
             </w:pPr>
-            <w:r>
-              <w:rPr>
-                <w:b/>
-                <w:color w:val="404040" w:themeColor="text1" w:themeTint="BF"/>
-                <w:sz w:val="24"/>
-                <w:szCs w:val="24"/>
-              </w:rPr>
-              <w:t>RF01.1</w:t>
+            <w:proofErr w:type="gramStart"/>
+            <w:r>
+              <w:rPr>
+                <w:b/>
+                <w:color w:val="404040" w:themeColor="text1" w:themeTint="BF"/>
+                <w:sz w:val="24"/>
+                <w:szCs w:val="24"/>
+              </w:rPr>
+              <w:t>RF01.</w:t>
+            </w:r>
+            <w:proofErr w:type="gramEnd"/>
+            <w:r>
+              <w:rPr>
+                <w:b/>
+                <w:color w:val="404040" w:themeColor="text1" w:themeTint="BF"/>
+                <w:sz w:val="24"/>
+                <w:szCs w:val="24"/>
+              </w:rPr>
+              <w:t>1</w:t>
             </w:r>
           </w:p>
         </w:tc>
@@ -704,14 +726,25 @@
                 <w:szCs w:val="24"/>
               </w:rPr>
             </w:pPr>
-            <w:r>
-              <w:rPr>
-                <w:b/>
-                <w:color w:val="404040" w:themeColor="text1" w:themeTint="BF"/>
-                <w:sz w:val="24"/>
-                <w:szCs w:val="24"/>
-              </w:rPr>
-              <w:t>RF01.2</w:t>
+            <w:proofErr w:type="gramStart"/>
+            <w:r>
+              <w:rPr>
+                <w:b/>
+                <w:color w:val="404040" w:themeColor="text1" w:themeTint="BF"/>
+                <w:sz w:val="24"/>
+                <w:szCs w:val="24"/>
+              </w:rPr>
+              <w:t>RF01.</w:t>
+            </w:r>
+            <w:proofErr w:type="gramEnd"/>
+            <w:r>
+              <w:rPr>
+                <w:b/>
+                <w:color w:val="404040" w:themeColor="text1" w:themeTint="BF"/>
+                <w:sz w:val="24"/>
+                <w:szCs w:val="24"/>
+              </w:rPr>
+              <w:t>2</w:t>
             </w:r>
           </w:p>
         </w:tc>
@@ -752,14 +785,25 @@
                 <w:szCs w:val="24"/>
               </w:rPr>
             </w:pPr>
-            <w:r>
-              <w:rPr>
-                <w:b/>
-                <w:color w:val="404040" w:themeColor="text1" w:themeTint="BF"/>
-                <w:sz w:val="24"/>
-                <w:szCs w:val="24"/>
-              </w:rPr>
-              <w:t>RF01.3</w:t>
+            <w:proofErr w:type="gramStart"/>
+            <w:r>
+              <w:rPr>
+                <w:b/>
+                <w:color w:val="404040" w:themeColor="text1" w:themeTint="BF"/>
+                <w:sz w:val="24"/>
+                <w:szCs w:val="24"/>
+              </w:rPr>
+              <w:t>RF01.</w:t>
+            </w:r>
+            <w:proofErr w:type="gramEnd"/>
+            <w:r>
+              <w:rPr>
+                <w:b/>
+                <w:color w:val="404040" w:themeColor="text1" w:themeTint="BF"/>
+                <w:sz w:val="24"/>
+                <w:szCs w:val="24"/>
+              </w:rPr>
+              <w:t>3</w:t>
             </w:r>
           </w:p>
         </w:tc>
@@ -800,14 +844,25 @@
                 <w:szCs w:val="24"/>
               </w:rPr>
             </w:pPr>
-            <w:r>
-              <w:rPr>
-                <w:b/>
-                <w:color w:val="404040" w:themeColor="text1" w:themeTint="BF"/>
-                <w:sz w:val="24"/>
-                <w:szCs w:val="24"/>
-              </w:rPr>
-              <w:t>RF01.4</w:t>
+            <w:proofErr w:type="gramStart"/>
+            <w:r>
+              <w:rPr>
+                <w:b/>
+                <w:color w:val="404040" w:themeColor="text1" w:themeTint="BF"/>
+                <w:sz w:val="24"/>
+                <w:szCs w:val="24"/>
+              </w:rPr>
+              <w:t>RF01.</w:t>
+            </w:r>
+            <w:proofErr w:type="gramEnd"/>
+            <w:r>
+              <w:rPr>
+                <w:b/>
+                <w:color w:val="404040" w:themeColor="text1" w:themeTint="BF"/>
+                <w:sz w:val="24"/>
+                <w:szCs w:val="24"/>
+              </w:rPr>
+              <w:t>4</w:t>
             </w:r>
           </w:p>
         </w:tc>
@@ -905,6 +960,7 @@
                 <w:szCs w:val="24"/>
               </w:rPr>
             </w:pPr>
+            <w:proofErr w:type="gramStart"/>
             <w:r>
               <w:rPr>
                 <w:b/>
@@ -921,7 +977,17 @@
                 <w:sz w:val="24"/>
                 <w:szCs w:val="24"/>
               </w:rPr>
-              <w:t>.1</w:t>
+              <w:t>.</w:t>
+            </w:r>
+            <w:proofErr w:type="gramEnd"/>
+            <w:r>
+              <w:rPr>
+                <w:b/>
+                <w:color w:val="404040" w:themeColor="text1" w:themeTint="BF"/>
+                <w:sz w:val="24"/>
+                <w:szCs w:val="24"/>
+              </w:rPr>
+              <w:t>1</w:t>
             </w:r>
           </w:p>
         </w:tc>
@@ -986,6 +1052,7 @@
                 <w:szCs w:val="24"/>
               </w:rPr>
             </w:pPr>
+            <w:proofErr w:type="gramStart"/>
             <w:r>
               <w:rPr>
                 <w:b/>
@@ -1002,7 +1069,17 @@
                 <w:sz w:val="24"/>
                 <w:szCs w:val="24"/>
               </w:rPr>
-              <w:t>.2</w:t>
+              <w:t>.</w:t>
+            </w:r>
+            <w:proofErr w:type="gramEnd"/>
+            <w:r>
+              <w:rPr>
+                <w:b/>
+                <w:color w:val="404040" w:themeColor="text1" w:themeTint="BF"/>
+                <w:sz w:val="24"/>
+                <w:szCs w:val="24"/>
+              </w:rPr>
+              <w:t>2</w:t>
             </w:r>
           </w:p>
         </w:tc>
@@ -1067,6 +1144,7 @@
                 <w:szCs w:val="24"/>
               </w:rPr>
             </w:pPr>
+            <w:proofErr w:type="gramStart"/>
             <w:r>
               <w:rPr>
                 <w:b/>
@@ -1083,7 +1161,17 @@
                 <w:sz w:val="24"/>
                 <w:szCs w:val="24"/>
               </w:rPr>
-              <w:t>.3</w:t>
+              <w:t>.</w:t>
+            </w:r>
+            <w:proofErr w:type="gramEnd"/>
+            <w:r>
+              <w:rPr>
+                <w:b/>
+                <w:color w:val="404040" w:themeColor="text1" w:themeTint="BF"/>
+                <w:sz w:val="24"/>
+                <w:szCs w:val="24"/>
+              </w:rPr>
+              <w:t>3</w:t>
             </w:r>
           </w:p>
         </w:tc>
@@ -1170,7 +1258,25 @@
                 <w:sz w:val="24"/>
                 <w:szCs w:val="24"/>
               </w:rPr>
-              <w:t>Datas de assinatura, ordem de serviço e garantia podem ser diferentes</w:t>
+              <w:t xml:space="preserve">Datas de assinatura, ordem de serviço e </w:t>
+            </w:r>
+            <w:proofErr w:type="gramStart"/>
+            <w:r>
+              <w:rPr>
+                <w:color w:val="404040" w:themeColor="text1" w:themeTint="BF"/>
+                <w:sz w:val="24"/>
+                <w:szCs w:val="24"/>
+              </w:rPr>
+              <w:t>garantia podem ser</w:t>
+            </w:r>
+            <w:proofErr w:type="gramEnd"/>
+            <w:r>
+              <w:rPr>
+                <w:color w:val="404040" w:themeColor="text1" w:themeTint="BF"/>
+                <w:sz w:val="24"/>
+                <w:szCs w:val="24"/>
+              </w:rPr>
+              <w:t xml:space="preserve"> diferentes</w:t>
             </w:r>
           </w:p>
         </w:tc>
@@ -1791,6 +1897,7 @@
                 <w:szCs w:val="24"/>
               </w:rPr>
             </w:pPr>
+            <w:proofErr w:type="spellStart"/>
             <w:r>
               <w:rPr>
                 <w:color w:val="404040" w:themeColor="text1" w:themeTint="BF"/>
@@ -1799,6 +1906,7 @@
               </w:rPr>
               <w:t>Usuario</w:t>
             </w:r>
+            <w:proofErr w:type="spellEnd"/>
           </w:p>
         </w:tc>
       </w:tr>
@@ -1821,13 +1929,23 @@
                 <w:szCs w:val="24"/>
               </w:rPr>
             </w:pPr>
-            <w:r>
-              <w:rPr>
-                <w:color w:val="404040" w:themeColor="text1" w:themeTint="BF"/>
-                <w:sz w:val="24"/>
-                <w:szCs w:val="24"/>
-              </w:rPr>
-              <w:t>nome: string</w:t>
+            <w:proofErr w:type="gramStart"/>
+            <w:r>
+              <w:rPr>
+                <w:color w:val="404040" w:themeColor="text1" w:themeTint="BF"/>
+                <w:sz w:val="24"/>
+                <w:szCs w:val="24"/>
+              </w:rPr>
+              <w:t>nome</w:t>
+            </w:r>
+            <w:proofErr w:type="gramEnd"/>
+            <w:r>
+              <w:rPr>
+                <w:color w:val="404040" w:themeColor="text1" w:themeTint="BF"/>
+                <w:sz w:val="24"/>
+                <w:szCs w:val="24"/>
+              </w:rPr>
+              <w:t>: string</w:t>
             </w:r>
           </w:p>
         </w:tc>
@@ -1851,14 +1969,34 @@
                 <w:szCs w:val="24"/>
               </w:rPr>
             </w:pPr>
-            <w:r>
-              <w:rPr>
-                <w:color w:val="404040" w:themeColor="text1" w:themeTint="BF"/>
-                <w:sz w:val="24"/>
-                <w:szCs w:val="24"/>
-              </w:rPr>
-              <w:t>matricula: int</w:t>
-            </w:r>
+            <w:proofErr w:type="gramStart"/>
+            <w:r>
+              <w:rPr>
+                <w:color w:val="404040" w:themeColor="text1" w:themeTint="BF"/>
+                <w:sz w:val="24"/>
+                <w:szCs w:val="24"/>
+              </w:rPr>
+              <w:t>matricula</w:t>
+            </w:r>
+            <w:proofErr w:type="gramEnd"/>
+            <w:r>
+              <w:rPr>
+                <w:color w:val="404040" w:themeColor="text1" w:themeTint="BF"/>
+                <w:sz w:val="24"/>
+                <w:szCs w:val="24"/>
+              </w:rPr>
+              <w:t xml:space="preserve">: </w:t>
+            </w:r>
+            <w:proofErr w:type="spellStart"/>
+            <w:r>
+              <w:rPr>
+                <w:color w:val="404040" w:themeColor="text1" w:themeTint="BF"/>
+                <w:sz w:val="24"/>
+                <w:szCs w:val="24"/>
+              </w:rPr>
+              <w:t>int</w:t>
+            </w:r>
+            <w:proofErr w:type="spellEnd"/>
           </w:p>
         </w:tc>
       </w:tr>
@@ -1881,13 +2019,25 @@
                 <w:szCs w:val="24"/>
               </w:rPr>
             </w:pPr>
-            <w:r>
-              <w:rPr>
-                <w:color w:val="404040" w:themeColor="text1" w:themeTint="BF"/>
-                <w:sz w:val="24"/>
-                <w:szCs w:val="24"/>
-              </w:rPr>
-              <w:t>login: string</w:t>
+            <w:proofErr w:type="spellStart"/>
+            <w:proofErr w:type="gramStart"/>
+            <w:r>
+              <w:rPr>
+                <w:color w:val="404040" w:themeColor="text1" w:themeTint="BF"/>
+                <w:sz w:val="24"/>
+                <w:szCs w:val="24"/>
+              </w:rPr>
+              <w:t>login</w:t>
+            </w:r>
+            <w:proofErr w:type="spellEnd"/>
+            <w:proofErr w:type="gramEnd"/>
+            <w:r>
+              <w:rPr>
+                <w:color w:val="404040" w:themeColor="text1" w:themeTint="BF"/>
+                <w:sz w:val="24"/>
+                <w:szCs w:val="24"/>
+              </w:rPr>
+              <w:t>: string</w:t>
             </w:r>
           </w:p>
         </w:tc>
@@ -1911,13 +2061,23 @@
                 <w:szCs w:val="24"/>
               </w:rPr>
             </w:pPr>
-            <w:r>
-              <w:rPr>
-                <w:color w:val="404040" w:themeColor="text1" w:themeTint="BF"/>
-                <w:sz w:val="24"/>
-                <w:szCs w:val="24"/>
-              </w:rPr>
-              <w:t>senha: string</w:t>
+            <w:proofErr w:type="gramStart"/>
+            <w:r>
+              <w:rPr>
+                <w:color w:val="404040" w:themeColor="text1" w:themeTint="BF"/>
+                <w:sz w:val="24"/>
+                <w:szCs w:val="24"/>
+              </w:rPr>
+              <w:t>senha</w:t>
+            </w:r>
+            <w:proofErr w:type="gramEnd"/>
+            <w:r>
+              <w:rPr>
+                <w:color w:val="404040" w:themeColor="text1" w:themeTint="BF"/>
+                <w:sz w:val="24"/>
+                <w:szCs w:val="24"/>
+              </w:rPr>
+              <w:t>: string</w:t>
             </w:r>
           </w:p>
         </w:tc>
@@ -1941,13 +2101,23 @@
                 <w:szCs w:val="24"/>
               </w:rPr>
             </w:pPr>
-            <w:r>
-              <w:rPr>
-                <w:color w:val="404040" w:themeColor="text1" w:themeTint="BF"/>
-                <w:sz w:val="24"/>
-                <w:szCs w:val="24"/>
-              </w:rPr>
-              <w:t>setor: S</w:t>
+            <w:proofErr w:type="gramStart"/>
+            <w:r>
+              <w:rPr>
+                <w:color w:val="404040" w:themeColor="text1" w:themeTint="BF"/>
+                <w:sz w:val="24"/>
+                <w:szCs w:val="24"/>
+              </w:rPr>
+              <w:t>setor</w:t>
+            </w:r>
+            <w:proofErr w:type="gramEnd"/>
+            <w:r>
+              <w:rPr>
+                <w:color w:val="404040" w:themeColor="text1" w:themeTint="BF"/>
+                <w:sz w:val="24"/>
+                <w:szCs w:val="24"/>
+              </w:rPr>
+              <w:t>: S</w:t>
             </w:r>
             <w:r>
               <w:rPr>
@@ -1977,13 +2147,23 @@
                 <w:szCs w:val="24"/>
               </w:rPr>
             </w:pPr>
-            <w:r>
-              <w:rPr>
-                <w:color w:val="404040" w:themeColor="text1" w:themeTint="BF"/>
-                <w:sz w:val="24"/>
-                <w:szCs w:val="24"/>
-              </w:rPr>
-              <w:t>cargo: Cargo</w:t>
+            <w:proofErr w:type="gramStart"/>
+            <w:r>
+              <w:rPr>
+                <w:color w:val="404040" w:themeColor="text1" w:themeTint="BF"/>
+                <w:sz w:val="24"/>
+                <w:szCs w:val="24"/>
+              </w:rPr>
+              <w:t>cargo</w:t>
+            </w:r>
+            <w:proofErr w:type="gramEnd"/>
+            <w:r>
+              <w:rPr>
+                <w:color w:val="404040" w:themeColor="text1" w:themeTint="BF"/>
+                <w:sz w:val="24"/>
+                <w:szCs w:val="24"/>
+              </w:rPr>
+              <w:t>: Cargo</w:t>
             </w:r>
           </w:p>
         </w:tc>
@@ -2043,14 +2223,36 @@
                 <w:szCs w:val="24"/>
               </w:rPr>
             </w:pPr>
-            <w:r>
-              <w:rPr>
-                <w:color w:val="404040" w:themeColor="text1" w:themeTint="BF"/>
-                <w:sz w:val="24"/>
-                <w:szCs w:val="24"/>
-              </w:rPr>
-              <w:t>notaFiscal: int</w:t>
-            </w:r>
+            <w:proofErr w:type="spellStart"/>
+            <w:proofErr w:type="gramStart"/>
+            <w:r>
+              <w:rPr>
+                <w:color w:val="404040" w:themeColor="text1" w:themeTint="BF"/>
+                <w:sz w:val="24"/>
+                <w:szCs w:val="24"/>
+              </w:rPr>
+              <w:t>notaFiscal</w:t>
+            </w:r>
+            <w:proofErr w:type="spellEnd"/>
+            <w:proofErr w:type="gramEnd"/>
+            <w:r>
+              <w:rPr>
+                <w:color w:val="404040" w:themeColor="text1" w:themeTint="BF"/>
+                <w:sz w:val="24"/>
+                <w:szCs w:val="24"/>
+              </w:rPr>
+              <w:t xml:space="preserve">: </w:t>
+            </w:r>
+            <w:proofErr w:type="spellStart"/>
+            <w:r>
+              <w:rPr>
+                <w:color w:val="404040" w:themeColor="text1" w:themeTint="BF"/>
+                <w:sz w:val="24"/>
+                <w:szCs w:val="24"/>
+              </w:rPr>
+              <w:t>int</w:t>
+            </w:r>
+            <w:proofErr w:type="spellEnd"/>
           </w:p>
         </w:tc>
       </w:tr>
@@ -2071,30 +2273,62 @@
                 <w:szCs w:val="24"/>
               </w:rPr>
             </w:pPr>
-            <w:r>
-              <w:rPr>
-                <w:color w:val="404040" w:themeColor="text1" w:themeTint="BF"/>
-                <w:sz w:val="24"/>
-                <w:szCs w:val="24"/>
-              </w:rPr>
-              <w:t>aditivo: float</w:t>
-            </w:r>
-          </w:p>
-          <w:p>
-            <w:pPr>
-              <w:rPr>
-                <w:color w:val="404040" w:themeColor="text1" w:themeTint="BF"/>
-                <w:sz w:val="24"/>
-                <w:szCs w:val="24"/>
-              </w:rPr>
-            </w:pPr>
-            <w:r>
-              <w:rPr>
-                <w:color w:val="404040" w:themeColor="text1" w:themeTint="BF"/>
-                <w:sz w:val="24"/>
-                <w:szCs w:val="24"/>
-              </w:rPr>
-              <w:t>tipoAditivo: string</w:t>
+            <w:proofErr w:type="gramStart"/>
+            <w:r>
+              <w:rPr>
+                <w:color w:val="404040" w:themeColor="text1" w:themeTint="BF"/>
+                <w:sz w:val="24"/>
+                <w:szCs w:val="24"/>
+              </w:rPr>
+              <w:t>aditivo</w:t>
+            </w:r>
+            <w:proofErr w:type="gramEnd"/>
+            <w:r>
+              <w:rPr>
+                <w:color w:val="404040" w:themeColor="text1" w:themeTint="BF"/>
+                <w:sz w:val="24"/>
+                <w:szCs w:val="24"/>
+              </w:rPr>
+              <w:t xml:space="preserve">: </w:t>
+            </w:r>
+            <w:proofErr w:type="spellStart"/>
+            <w:r>
+              <w:rPr>
+                <w:color w:val="404040" w:themeColor="text1" w:themeTint="BF"/>
+                <w:sz w:val="24"/>
+                <w:szCs w:val="24"/>
+              </w:rPr>
+              <w:t>float</w:t>
+            </w:r>
+            <w:proofErr w:type="spellEnd"/>
+          </w:p>
+          <w:p>
+            <w:pPr>
+              <w:rPr>
+                <w:color w:val="404040" w:themeColor="text1" w:themeTint="BF"/>
+                <w:sz w:val="24"/>
+                <w:szCs w:val="24"/>
+              </w:rPr>
+            </w:pPr>
+            <w:proofErr w:type="spellStart"/>
+            <w:proofErr w:type="gramStart"/>
+            <w:r>
+              <w:rPr>
+                <w:color w:val="404040" w:themeColor="text1" w:themeTint="BF"/>
+                <w:sz w:val="24"/>
+                <w:szCs w:val="24"/>
+              </w:rPr>
+              <w:t>tipoAditivo</w:t>
+            </w:r>
+            <w:proofErr w:type="spellEnd"/>
+            <w:proofErr w:type="gramEnd"/>
+            <w:r>
+              <w:rPr>
+                <w:color w:val="404040" w:themeColor="text1" w:themeTint="BF"/>
+                <w:sz w:val="24"/>
+                <w:szCs w:val="24"/>
+              </w:rPr>
+              <w:t>: string</w:t>
             </w:r>
           </w:p>
         </w:tc>
@@ -2116,13 +2350,25 @@
                 <w:szCs w:val="24"/>
               </w:rPr>
             </w:pPr>
-            <w:r>
-              <w:rPr>
-                <w:color w:val="404040" w:themeColor="text1" w:themeTint="BF"/>
-                <w:sz w:val="24"/>
-                <w:szCs w:val="24"/>
-              </w:rPr>
-              <w:t>dataPagamento: data</w:t>
+            <w:proofErr w:type="spellStart"/>
+            <w:proofErr w:type="gramStart"/>
+            <w:r>
+              <w:rPr>
+                <w:color w:val="404040" w:themeColor="text1" w:themeTint="BF"/>
+                <w:sz w:val="24"/>
+                <w:szCs w:val="24"/>
+              </w:rPr>
+              <w:t>dataPagamento</w:t>
+            </w:r>
+            <w:proofErr w:type="spellEnd"/>
+            <w:proofErr w:type="gramEnd"/>
+            <w:r>
+              <w:rPr>
+                <w:color w:val="404040" w:themeColor="text1" w:themeTint="BF"/>
+                <w:sz w:val="24"/>
+                <w:szCs w:val="24"/>
+              </w:rPr>
+              <w:t>: data</w:t>
             </w:r>
           </w:p>
         </w:tc>
@@ -2143,47 +2389,89 @@
                 <w:szCs w:val="24"/>
               </w:rPr>
             </w:pPr>
-            <w:r>
-              <w:rPr>
-                <w:color w:val="404040" w:themeColor="text1" w:themeTint="BF"/>
-                <w:sz w:val="24"/>
-                <w:szCs w:val="24"/>
-              </w:rPr>
-              <w:t>nSEI: int</w:t>
-            </w:r>
-          </w:p>
-          <w:p>
-            <w:pPr>
-              <w:rPr>
-                <w:color w:val="404040" w:themeColor="text1" w:themeTint="BF"/>
-                <w:sz w:val="24"/>
-                <w:szCs w:val="24"/>
-              </w:rPr>
-            </w:pPr>
-            <w:r>
-              <w:rPr>
-                <w:color w:val="404040" w:themeColor="text1" w:themeTint="BF"/>
-                <w:sz w:val="24"/>
-                <w:szCs w:val="24"/>
-              </w:rPr>
-              <w:t>valor: decimal</w:t>
-            </w:r>
-          </w:p>
-          <w:p>
-            <w:pPr>
-              <w:rPr>
-                <w:color w:val="404040" w:themeColor="text1" w:themeTint="BF"/>
-                <w:sz w:val="24"/>
-                <w:szCs w:val="24"/>
-              </w:rPr>
-            </w:pPr>
-            <w:r>
-              <w:rPr>
-                <w:color w:val="404040" w:themeColor="text1" w:themeTint="BF"/>
-                <w:sz w:val="24"/>
-                <w:szCs w:val="24"/>
-              </w:rPr>
-              <w:t>ano e mês de referencia: string</w:t>
+            <w:proofErr w:type="spellStart"/>
+            <w:proofErr w:type="gramStart"/>
+            <w:r>
+              <w:rPr>
+                <w:color w:val="404040" w:themeColor="text1" w:themeTint="BF"/>
+                <w:sz w:val="24"/>
+                <w:szCs w:val="24"/>
+              </w:rPr>
+              <w:t>nSEI</w:t>
+            </w:r>
+            <w:proofErr w:type="spellEnd"/>
+            <w:proofErr w:type="gramEnd"/>
+            <w:r>
+              <w:rPr>
+                <w:color w:val="404040" w:themeColor="text1" w:themeTint="BF"/>
+                <w:sz w:val="24"/>
+                <w:szCs w:val="24"/>
+              </w:rPr>
+              <w:t xml:space="preserve">: </w:t>
+            </w:r>
+            <w:proofErr w:type="spellStart"/>
+            <w:r>
+              <w:rPr>
+                <w:color w:val="404040" w:themeColor="text1" w:themeTint="BF"/>
+                <w:sz w:val="24"/>
+                <w:szCs w:val="24"/>
+              </w:rPr>
+              <w:t>int</w:t>
+            </w:r>
+            <w:proofErr w:type="spellEnd"/>
+          </w:p>
+          <w:p>
+            <w:pPr>
+              <w:rPr>
+                <w:color w:val="404040" w:themeColor="text1" w:themeTint="BF"/>
+                <w:sz w:val="24"/>
+                <w:szCs w:val="24"/>
+              </w:rPr>
+            </w:pPr>
+            <w:proofErr w:type="gramStart"/>
+            <w:r>
+              <w:rPr>
+                <w:color w:val="404040" w:themeColor="text1" w:themeTint="BF"/>
+                <w:sz w:val="24"/>
+                <w:szCs w:val="24"/>
+              </w:rPr>
+              <w:t>valor</w:t>
+            </w:r>
+            <w:proofErr w:type="gramEnd"/>
+            <w:r>
+              <w:rPr>
+                <w:color w:val="404040" w:themeColor="text1" w:themeTint="BF"/>
+                <w:sz w:val="24"/>
+                <w:szCs w:val="24"/>
+              </w:rPr>
+              <w:t>: decimal</w:t>
+            </w:r>
+          </w:p>
+          <w:p>
+            <w:pPr>
+              <w:rPr>
+                <w:color w:val="404040" w:themeColor="text1" w:themeTint="BF"/>
+                <w:sz w:val="24"/>
+                <w:szCs w:val="24"/>
+              </w:rPr>
+            </w:pPr>
+            <w:proofErr w:type="gramStart"/>
+            <w:r>
+              <w:rPr>
+                <w:color w:val="404040" w:themeColor="text1" w:themeTint="BF"/>
+                <w:sz w:val="24"/>
+                <w:szCs w:val="24"/>
+              </w:rPr>
+              <w:t>ano</w:t>
+            </w:r>
+            <w:proofErr w:type="gramEnd"/>
+            <w:r>
+              <w:rPr>
+                <w:color w:val="404040" w:themeColor="text1" w:themeTint="BF"/>
+                <w:sz w:val="24"/>
+                <w:szCs w:val="24"/>
+              </w:rPr>
+              <w:t xml:space="preserve"> e mês de referencia: string</w:t>
             </w:r>
           </w:p>
           <w:p>
@@ -2195,13 +2483,23 @@
                 <w:u w:val="single"/>
               </w:rPr>
             </w:pPr>
-            <w:r>
-              <w:rPr>
-                <w:color w:val="404040" w:themeColor="text1" w:themeTint="BF"/>
-                <w:sz w:val="24"/>
-                <w:szCs w:val="24"/>
-              </w:rPr>
-              <w:t>data: data</w:t>
+            <w:proofErr w:type="gramStart"/>
+            <w:r>
+              <w:rPr>
+                <w:color w:val="404040" w:themeColor="text1" w:themeTint="BF"/>
+                <w:sz w:val="24"/>
+                <w:szCs w:val="24"/>
+              </w:rPr>
+              <w:t>data</w:t>
+            </w:r>
+            <w:proofErr w:type="gramEnd"/>
+            <w:r>
+              <w:rPr>
+                <w:color w:val="404040" w:themeColor="text1" w:themeTint="BF"/>
+                <w:sz w:val="24"/>
+                <w:szCs w:val="24"/>
+              </w:rPr>
+              <w:t>: data</w:t>
             </w:r>
           </w:p>
         </w:tc>
@@ -2269,13 +2567,25 @@
                 <w:szCs w:val="24"/>
               </w:rPr>
             </w:pPr>
-            <w:r>
-              <w:rPr>
-                <w:color w:val="404040" w:themeColor="text1" w:themeTint="BF"/>
-                <w:sz w:val="24"/>
-                <w:szCs w:val="24"/>
-              </w:rPr>
-              <w:t>codigo: string</w:t>
+            <w:proofErr w:type="spellStart"/>
+            <w:proofErr w:type="gramStart"/>
+            <w:r>
+              <w:rPr>
+                <w:color w:val="404040" w:themeColor="text1" w:themeTint="BF"/>
+                <w:sz w:val="24"/>
+                <w:szCs w:val="24"/>
+              </w:rPr>
+              <w:t>codigo</w:t>
+            </w:r>
+            <w:proofErr w:type="spellEnd"/>
+            <w:proofErr w:type="gramEnd"/>
+            <w:r>
+              <w:rPr>
+                <w:color w:val="404040" w:themeColor="text1" w:themeTint="BF"/>
+                <w:sz w:val="24"/>
+                <w:szCs w:val="24"/>
+              </w:rPr>
+              <w:t>: string</w:t>
             </w:r>
           </w:p>
         </w:tc>
@@ -2297,13 +2607,23 @@
                 <w:szCs w:val="24"/>
               </w:rPr>
             </w:pPr>
-            <w:r>
-              <w:rPr>
-                <w:color w:val="404040" w:themeColor="text1" w:themeTint="BF"/>
-                <w:sz w:val="24"/>
-                <w:szCs w:val="24"/>
-              </w:rPr>
-              <w:t>nome: string</w:t>
+            <w:proofErr w:type="gramStart"/>
+            <w:r>
+              <w:rPr>
+                <w:color w:val="404040" w:themeColor="text1" w:themeTint="BF"/>
+                <w:sz w:val="24"/>
+                <w:szCs w:val="24"/>
+              </w:rPr>
+              <w:t>nome</w:t>
+            </w:r>
+            <w:proofErr w:type="gramEnd"/>
+            <w:r>
+              <w:rPr>
+                <w:color w:val="404040" w:themeColor="text1" w:themeTint="BF"/>
+                <w:sz w:val="24"/>
+                <w:szCs w:val="24"/>
+              </w:rPr>
+              <w:t>: string</w:t>
             </w:r>
           </w:p>
         </w:tc>
@@ -2324,13 +2644,23 @@
                 <w:szCs w:val="24"/>
               </w:rPr>
             </w:pPr>
-            <w:r>
-              <w:rPr>
-                <w:color w:val="404040" w:themeColor="text1" w:themeTint="BF"/>
-                <w:sz w:val="24"/>
-                <w:szCs w:val="24"/>
-              </w:rPr>
-              <w:t>sigla: string</w:t>
+            <w:proofErr w:type="gramStart"/>
+            <w:r>
+              <w:rPr>
+                <w:color w:val="404040" w:themeColor="text1" w:themeTint="BF"/>
+                <w:sz w:val="24"/>
+                <w:szCs w:val="24"/>
+              </w:rPr>
+              <w:t>sigla</w:t>
+            </w:r>
+            <w:proofErr w:type="gramEnd"/>
+            <w:r>
+              <w:rPr>
+                <w:color w:val="404040" w:themeColor="text1" w:themeTint="BF"/>
+                <w:sz w:val="24"/>
+                <w:szCs w:val="24"/>
+              </w:rPr>
+              <w:t>: string</w:t>
             </w:r>
           </w:p>
         </w:tc>
@@ -2398,13 +2728,23 @@
                 <w:szCs w:val="24"/>
               </w:rPr>
             </w:pPr>
-            <w:r>
-              <w:rPr>
-                <w:color w:val="404040" w:themeColor="text1" w:themeTint="BF"/>
-                <w:sz w:val="24"/>
-                <w:szCs w:val="24"/>
-              </w:rPr>
-              <w:t>nome: string</w:t>
+            <w:proofErr w:type="gramStart"/>
+            <w:r>
+              <w:rPr>
+                <w:color w:val="404040" w:themeColor="text1" w:themeTint="BF"/>
+                <w:sz w:val="24"/>
+                <w:szCs w:val="24"/>
+              </w:rPr>
+              <w:t>nome</w:t>
+            </w:r>
+            <w:proofErr w:type="gramEnd"/>
+            <w:r>
+              <w:rPr>
+                <w:color w:val="404040" w:themeColor="text1" w:themeTint="BF"/>
+                <w:sz w:val="24"/>
+                <w:szCs w:val="24"/>
+              </w:rPr>
+              <w:t>: string</w:t>
             </w:r>
           </w:p>
         </w:tc>
@@ -2476,6 +2816,7 @@
                 <w:szCs w:val="24"/>
               </w:rPr>
             </w:pPr>
+            <w:proofErr w:type="gramStart"/>
             <w:r>
               <w:rPr>
                 <w:color w:val="404040" w:themeColor="text1" w:themeTint="BF"/>
@@ -2490,8 +2831,27 @@
                 <w:sz w:val="24"/>
                 <w:szCs w:val="24"/>
               </w:rPr>
-              <w:t>mero: Int</w:t>
-            </w:r>
+              <w:t>mero</w:t>
+            </w:r>
+            <w:proofErr w:type="gramEnd"/>
+            <w:r>
+              <w:rPr>
+                <w:color w:val="404040" w:themeColor="text1" w:themeTint="BF"/>
+                <w:sz w:val="24"/>
+                <w:szCs w:val="24"/>
+              </w:rPr>
+              <w:t xml:space="preserve">: </w:t>
+            </w:r>
+            <w:proofErr w:type="spellStart"/>
+            <w:r>
+              <w:rPr>
+                <w:color w:val="404040" w:themeColor="text1" w:themeTint="BF"/>
+                <w:sz w:val="24"/>
+                <w:szCs w:val="24"/>
+              </w:rPr>
+              <w:t>Int</w:t>
+            </w:r>
+            <w:proofErr w:type="spellEnd"/>
             <w:r>
               <w:rPr>
                 <w:color w:val="404040" w:themeColor="text1" w:themeTint="BF"/>
@@ -2520,13 +2880,23 @@
                 <w:szCs w:val="24"/>
               </w:rPr>
             </w:pPr>
-            <w:r>
-              <w:rPr>
-                <w:color w:val="404040" w:themeColor="text1" w:themeTint="BF"/>
-                <w:sz w:val="24"/>
-                <w:szCs w:val="24"/>
-              </w:rPr>
-              <w:t>nome: string</w:t>
+            <w:proofErr w:type="gramStart"/>
+            <w:r>
+              <w:rPr>
+                <w:color w:val="404040" w:themeColor="text1" w:themeTint="BF"/>
+                <w:sz w:val="24"/>
+                <w:szCs w:val="24"/>
+              </w:rPr>
+              <w:t>nome</w:t>
+            </w:r>
+            <w:proofErr w:type="gramEnd"/>
+            <w:r>
+              <w:rPr>
+                <w:color w:val="404040" w:themeColor="text1" w:themeTint="BF"/>
+                <w:sz w:val="24"/>
+                <w:szCs w:val="24"/>
+              </w:rPr>
+              <w:t>: string</w:t>
             </w:r>
           </w:p>
         </w:tc>
@@ -2548,14 +2918,36 @@
                 <w:szCs w:val="24"/>
               </w:rPr>
             </w:pPr>
-            <w:r>
-              <w:rPr>
-                <w:color w:val="404040" w:themeColor="text1" w:themeTint="BF"/>
-                <w:sz w:val="24"/>
-                <w:szCs w:val="24"/>
-              </w:rPr>
-              <w:t>CNPJempresaContratada: int</w:t>
-            </w:r>
+            <w:proofErr w:type="spellStart"/>
+            <w:proofErr w:type="gramStart"/>
+            <w:r>
+              <w:rPr>
+                <w:color w:val="404040" w:themeColor="text1" w:themeTint="BF"/>
+                <w:sz w:val="24"/>
+                <w:szCs w:val="24"/>
+              </w:rPr>
+              <w:t>CNPJempresaContratada</w:t>
+            </w:r>
+            <w:proofErr w:type="spellEnd"/>
+            <w:proofErr w:type="gramEnd"/>
+            <w:r>
+              <w:rPr>
+                <w:color w:val="404040" w:themeColor="text1" w:themeTint="BF"/>
+                <w:sz w:val="24"/>
+                <w:szCs w:val="24"/>
+              </w:rPr>
+              <w:t xml:space="preserve">: </w:t>
+            </w:r>
+            <w:proofErr w:type="spellStart"/>
+            <w:r>
+              <w:rPr>
+                <w:color w:val="404040" w:themeColor="text1" w:themeTint="BF"/>
+                <w:sz w:val="24"/>
+                <w:szCs w:val="24"/>
+              </w:rPr>
+              <w:t>int</w:t>
+            </w:r>
+            <w:proofErr w:type="spellEnd"/>
           </w:p>
         </w:tc>
       </w:tr>
@@ -2576,13 +2968,25 @@
                 <w:szCs w:val="24"/>
               </w:rPr>
             </w:pPr>
-            <w:r>
-              <w:rPr>
-                <w:color w:val="404040" w:themeColor="text1" w:themeTint="BF"/>
-                <w:sz w:val="24"/>
-                <w:szCs w:val="24"/>
-              </w:rPr>
-              <w:t>nomeEmpresaContratada: string</w:t>
+            <w:proofErr w:type="spellStart"/>
+            <w:proofErr w:type="gramStart"/>
+            <w:r>
+              <w:rPr>
+                <w:color w:val="404040" w:themeColor="text1" w:themeTint="BF"/>
+                <w:sz w:val="24"/>
+                <w:szCs w:val="24"/>
+              </w:rPr>
+              <w:t>nomeEmpresaContratada</w:t>
+            </w:r>
+            <w:proofErr w:type="spellEnd"/>
+            <w:proofErr w:type="gramEnd"/>
+            <w:r>
+              <w:rPr>
+                <w:color w:val="404040" w:themeColor="text1" w:themeTint="BF"/>
+                <w:sz w:val="24"/>
+                <w:szCs w:val="24"/>
+              </w:rPr>
+              <w:t>: string</w:t>
             </w:r>
           </w:p>
         </w:tc>
@@ -2604,14 +3008,36 @@
                 <w:szCs w:val="24"/>
               </w:rPr>
             </w:pPr>
-            <w:r>
-              <w:rPr>
-                <w:color w:val="404040" w:themeColor="text1" w:themeTint="BF"/>
-                <w:sz w:val="24"/>
-                <w:szCs w:val="24"/>
-              </w:rPr>
-              <w:t>numeroPortaria: int</w:t>
-            </w:r>
+            <w:proofErr w:type="spellStart"/>
+            <w:proofErr w:type="gramStart"/>
+            <w:r>
+              <w:rPr>
+                <w:color w:val="404040" w:themeColor="text1" w:themeTint="BF"/>
+                <w:sz w:val="24"/>
+                <w:szCs w:val="24"/>
+              </w:rPr>
+              <w:t>numeroPortaria</w:t>
+            </w:r>
+            <w:proofErr w:type="spellEnd"/>
+            <w:proofErr w:type="gramEnd"/>
+            <w:r>
+              <w:rPr>
+                <w:color w:val="404040" w:themeColor="text1" w:themeTint="BF"/>
+                <w:sz w:val="24"/>
+                <w:szCs w:val="24"/>
+              </w:rPr>
+              <w:t xml:space="preserve">: </w:t>
+            </w:r>
+            <w:proofErr w:type="spellStart"/>
+            <w:r>
+              <w:rPr>
+                <w:color w:val="404040" w:themeColor="text1" w:themeTint="BF"/>
+                <w:sz w:val="24"/>
+                <w:szCs w:val="24"/>
+              </w:rPr>
+              <w:t>int</w:t>
+            </w:r>
+            <w:proofErr w:type="spellEnd"/>
           </w:p>
         </w:tc>
       </w:tr>
@@ -2632,14 +3058,34 @@
                 <w:szCs w:val="24"/>
               </w:rPr>
             </w:pPr>
-            <w:r>
-              <w:rPr>
-                <w:color w:val="404040" w:themeColor="text1" w:themeTint="BF"/>
-                <w:sz w:val="24"/>
-                <w:szCs w:val="24"/>
-              </w:rPr>
-              <w:t>gestor: Usuario</w:t>
-            </w:r>
+            <w:proofErr w:type="gramStart"/>
+            <w:r>
+              <w:rPr>
+                <w:color w:val="404040" w:themeColor="text1" w:themeTint="BF"/>
+                <w:sz w:val="24"/>
+                <w:szCs w:val="24"/>
+              </w:rPr>
+              <w:t>gestor</w:t>
+            </w:r>
+            <w:proofErr w:type="gramEnd"/>
+            <w:r>
+              <w:rPr>
+                <w:color w:val="404040" w:themeColor="text1" w:themeTint="BF"/>
+                <w:sz w:val="24"/>
+                <w:szCs w:val="24"/>
+              </w:rPr>
+              <w:t xml:space="preserve">: </w:t>
+            </w:r>
+            <w:proofErr w:type="spellStart"/>
+            <w:r>
+              <w:rPr>
+                <w:color w:val="404040" w:themeColor="text1" w:themeTint="BF"/>
+                <w:sz w:val="24"/>
+                <w:szCs w:val="24"/>
+              </w:rPr>
+              <w:t>Usuario</w:t>
+            </w:r>
+            <w:proofErr w:type="spellEnd"/>
           </w:p>
         </w:tc>
       </w:tr>
@@ -2660,14 +3106,34 @@
                 <w:szCs w:val="24"/>
               </w:rPr>
             </w:pPr>
-            <w:r>
-              <w:rPr>
-                <w:color w:val="404040" w:themeColor="text1" w:themeTint="BF"/>
-                <w:sz w:val="24"/>
-                <w:szCs w:val="24"/>
-              </w:rPr>
-              <w:t>fiscal: Usuario</w:t>
-            </w:r>
+            <w:proofErr w:type="gramStart"/>
+            <w:r>
+              <w:rPr>
+                <w:color w:val="404040" w:themeColor="text1" w:themeTint="BF"/>
+                <w:sz w:val="24"/>
+                <w:szCs w:val="24"/>
+              </w:rPr>
+              <w:t>fiscal</w:t>
+            </w:r>
+            <w:proofErr w:type="gramEnd"/>
+            <w:r>
+              <w:rPr>
+                <w:color w:val="404040" w:themeColor="text1" w:themeTint="BF"/>
+                <w:sz w:val="24"/>
+                <w:szCs w:val="24"/>
+              </w:rPr>
+              <w:t xml:space="preserve">: </w:t>
+            </w:r>
+            <w:proofErr w:type="spellStart"/>
+            <w:r>
+              <w:rPr>
+                <w:color w:val="404040" w:themeColor="text1" w:themeTint="BF"/>
+                <w:sz w:val="24"/>
+                <w:szCs w:val="24"/>
+              </w:rPr>
+              <w:t>Usuario</w:t>
+            </w:r>
+            <w:proofErr w:type="spellEnd"/>
           </w:p>
         </w:tc>
       </w:tr>
@@ -2688,13 +3154,25 @@
                 <w:szCs w:val="24"/>
               </w:rPr>
             </w:pPr>
-            <w:r>
-              <w:rPr>
-                <w:color w:val="404040" w:themeColor="text1" w:themeTint="BF"/>
-                <w:sz w:val="24"/>
-                <w:szCs w:val="24"/>
-              </w:rPr>
-              <w:t>dataAssinatura: data</w:t>
+            <w:proofErr w:type="spellStart"/>
+            <w:proofErr w:type="gramStart"/>
+            <w:r>
+              <w:rPr>
+                <w:color w:val="404040" w:themeColor="text1" w:themeTint="BF"/>
+                <w:sz w:val="24"/>
+                <w:szCs w:val="24"/>
+              </w:rPr>
+              <w:t>dataAssinatura</w:t>
+            </w:r>
+            <w:proofErr w:type="spellEnd"/>
+            <w:proofErr w:type="gramEnd"/>
+            <w:r>
+              <w:rPr>
+                <w:color w:val="404040" w:themeColor="text1" w:themeTint="BF"/>
+                <w:sz w:val="24"/>
+                <w:szCs w:val="24"/>
+              </w:rPr>
+              <w:t>: data</w:t>
             </w:r>
           </w:p>
         </w:tc>
@@ -2716,13 +3194,25 @@
                 <w:szCs w:val="24"/>
               </w:rPr>
             </w:pPr>
-            <w:r>
-              <w:rPr>
-                <w:color w:val="404040" w:themeColor="text1" w:themeTint="BF"/>
-                <w:sz w:val="24"/>
-                <w:szCs w:val="24"/>
-              </w:rPr>
-              <w:t>dataOrdemDeServico: data</w:t>
+            <w:proofErr w:type="spellStart"/>
+            <w:proofErr w:type="gramStart"/>
+            <w:r>
+              <w:rPr>
+                <w:color w:val="404040" w:themeColor="text1" w:themeTint="BF"/>
+                <w:sz w:val="24"/>
+                <w:szCs w:val="24"/>
+              </w:rPr>
+              <w:t>dataOrdemDeServico</w:t>
+            </w:r>
+            <w:proofErr w:type="spellEnd"/>
+            <w:proofErr w:type="gramEnd"/>
+            <w:r>
+              <w:rPr>
+                <w:color w:val="404040" w:themeColor="text1" w:themeTint="BF"/>
+                <w:sz w:val="24"/>
+                <w:szCs w:val="24"/>
+              </w:rPr>
+              <w:t>: data</w:t>
             </w:r>
           </w:p>
         </w:tc>
@@ -2744,13 +3234,25 @@
                 <w:szCs w:val="24"/>
               </w:rPr>
             </w:pPr>
-            <w:r>
-              <w:rPr>
-                <w:color w:val="404040" w:themeColor="text1" w:themeTint="BF"/>
-                <w:sz w:val="24"/>
-                <w:szCs w:val="24"/>
-              </w:rPr>
-              <w:t>dataGarantia: data</w:t>
+            <w:proofErr w:type="spellStart"/>
+            <w:proofErr w:type="gramStart"/>
+            <w:r>
+              <w:rPr>
+                <w:color w:val="404040" w:themeColor="text1" w:themeTint="BF"/>
+                <w:sz w:val="24"/>
+                <w:szCs w:val="24"/>
+              </w:rPr>
+              <w:t>dataGarantia</w:t>
+            </w:r>
+            <w:proofErr w:type="spellEnd"/>
+            <w:proofErr w:type="gramEnd"/>
+            <w:r>
+              <w:rPr>
+                <w:color w:val="404040" w:themeColor="text1" w:themeTint="BF"/>
+                <w:sz w:val="24"/>
+                <w:szCs w:val="24"/>
+              </w:rPr>
+              <w:t>: data</w:t>
             </w:r>
           </w:p>
         </w:tc>
@@ -2772,13 +3274,25 @@
                 <w:szCs w:val="24"/>
               </w:rPr>
             </w:pPr>
-            <w:r>
-              <w:rPr>
-                <w:color w:val="404040" w:themeColor="text1" w:themeTint="BF"/>
-                <w:sz w:val="24"/>
-                <w:szCs w:val="24"/>
-              </w:rPr>
-              <w:t>dataVencimentoContrato: data</w:t>
+            <w:proofErr w:type="spellStart"/>
+            <w:proofErr w:type="gramStart"/>
+            <w:r>
+              <w:rPr>
+                <w:color w:val="404040" w:themeColor="text1" w:themeTint="BF"/>
+                <w:sz w:val="24"/>
+                <w:szCs w:val="24"/>
+              </w:rPr>
+              <w:t>dataVencimentoContrato</w:t>
+            </w:r>
+            <w:proofErr w:type="spellEnd"/>
+            <w:proofErr w:type="gramEnd"/>
+            <w:r>
+              <w:rPr>
+                <w:color w:val="404040" w:themeColor="text1" w:themeTint="BF"/>
+                <w:sz w:val="24"/>
+                <w:szCs w:val="24"/>
+              </w:rPr>
+              <w:t>: data</w:t>
             </w:r>
           </w:p>
         </w:tc>
@@ -2800,13 +3314,25 @@
                 <w:szCs w:val="24"/>
               </w:rPr>
             </w:pPr>
-            <w:r>
-              <w:rPr>
-                <w:color w:val="404040" w:themeColor="text1" w:themeTint="BF"/>
-                <w:sz w:val="24"/>
-                <w:szCs w:val="24"/>
-              </w:rPr>
-              <w:t>dataVencimentoGarantia: data</w:t>
+            <w:proofErr w:type="spellStart"/>
+            <w:proofErr w:type="gramStart"/>
+            <w:r>
+              <w:rPr>
+                <w:color w:val="404040" w:themeColor="text1" w:themeTint="BF"/>
+                <w:sz w:val="24"/>
+                <w:szCs w:val="24"/>
+              </w:rPr>
+              <w:t>dataVencimentoGarantia</w:t>
+            </w:r>
+            <w:proofErr w:type="spellEnd"/>
+            <w:proofErr w:type="gramEnd"/>
+            <w:r>
+              <w:rPr>
+                <w:color w:val="404040" w:themeColor="text1" w:themeTint="BF"/>
+                <w:sz w:val="24"/>
+                <w:szCs w:val="24"/>
+              </w:rPr>
+              <w:t>: data</w:t>
             </w:r>
           </w:p>
         </w:tc>
@@ -2828,13 +3354,23 @@
                 <w:szCs w:val="24"/>
               </w:rPr>
             </w:pPr>
-            <w:r>
-              <w:rPr>
-                <w:color w:val="404040" w:themeColor="text1" w:themeTint="BF"/>
-                <w:sz w:val="24"/>
-                <w:szCs w:val="24"/>
-              </w:rPr>
-              <w:t>objeto: string</w:t>
+            <w:proofErr w:type="gramStart"/>
+            <w:r>
+              <w:rPr>
+                <w:color w:val="404040" w:themeColor="text1" w:themeTint="BF"/>
+                <w:sz w:val="24"/>
+                <w:szCs w:val="24"/>
+              </w:rPr>
+              <w:t>objeto</w:t>
+            </w:r>
+            <w:proofErr w:type="gramEnd"/>
+            <w:r>
+              <w:rPr>
+                <w:color w:val="404040" w:themeColor="text1" w:themeTint="BF"/>
+                <w:sz w:val="24"/>
+                <w:szCs w:val="24"/>
+              </w:rPr>
+              <w:t>: string</w:t>
             </w:r>
           </w:p>
         </w:tc>
@@ -2856,13 +3392,25 @@
                 <w:szCs w:val="24"/>
               </w:rPr>
             </w:pPr>
-            <w:r>
-              <w:rPr>
-                <w:color w:val="404040" w:themeColor="text1" w:themeTint="BF"/>
-                <w:sz w:val="24"/>
-                <w:szCs w:val="24"/>
-              </w:rPr>
-              <w:t>valorInicial: decimal</w:t>
+            <w:proofErr w:type="spellStart"/>
+            <w:proofErr w:type="gramStart"/>
+            <w:r>
+              <w:rPr>
+                <w:color w:val="404040" w:themeColor="text1" w:themeTint="BF"/>
+                <w:sz w:val="24"/>
+                <w:szCs w:val="24"/>
+              </w:rPr>
+              <w:t>valorInicial</w:t>
+            </w:r>
+            <w:proofErr w:type="spellEnd"/>
+            <w:proofErr w:type="gramEnd"/>
+            <w:r>
+              <w:rPr>
+                <w:color w:val="404040" w:themeColor="text1" w:themeTint="BF"/>
+                <w:sz w:val="24"/>
+                <w:szCs w:val="24"/>
+              </w:rPr>
+              <w:t>: decimal</w:t>
             </w:r>
           </w:p>
         </w:tc>
@@ -2884,13 +3432,25 @@
                 <w:szCs w:val="24"/>
               </w:rPr>
             </w:pPr>
-            <w:r>
-              <w:rPr>
-                <w:color w:val="404040" w:themeColor="text1" w:themeTint="BF"/>
-                <w:sz w:val="24"/>
-                <w:szCs w:val="24"/>
-              </w:rPr>
-              <w:t>valorTotal:  decimal</w:t>
+            <w:proofErr w:type="spellStart"/>
+            <w:proofErr w:type="gramStart"/>
+            <w:r>
+              <w:rPr>
+                <w:color w:val="404040" w:themeColor="text1" w:themeTint="BF"/>
+                <w:sz w:val="24"/>
+                <w:szCs w:val="24"/>
+              </w:rPr>
+              <w:t>valorTotal</w:t>
+            </w:r>
+            <w:proofErr w:type="spellEnd"/>
+            <w:proofErr w:type="gramEnd"/>
+            <w:r>
+              <w:rPr>
+                <w:color w:val="404040" w:themeColor="text1" w:themeTint="BF"/>
+                <w:sz w:val="24"/>
+                <w:szCs w:val="24"/>
+              </w:rPr>
+              <w:t>:  decimal</w:t>
             </w:r>
           </w:p>
         </w:tc>
@@ -2912,13 +3472,25 @@
                 <w:szCs w:val="24"/>
               </w:rPr>
             </w:pPr>
-            <w:r>
-              <w:rPr>
-                <w:color w:val="404040" w:themeColor="text1" w:themeTint="BF"/>
-                <w:sz w:val="24"/>
-                <w:szCs w:val="24"/>
-              </w:rPr>
-              <w:t>valorAditivos:  decimal</w:t>
+            <w:proofErr w:type="spellStart"/>
+            <w:proofErr w:type="gramStart"/>
+            <w:r>
+              <w:rPr>
+                <w:color w:val="404040" w:themeColor="text1" w:themeTint="BF"/>
+                <w:sz w:val="24"/>
+                <w:szCs w:val="24"/>
+              </w:rPr>
+              <w:t>valorAditivos</w:t>
+            </w:r>
+            <w:proofErr w:type="spellEnd"/>
+            <w:proofErr w:type="gramEnd"/>
+            <w:r>
+              <w:rPr>
+                <w:color w:val="404040" w:themeColor="text1" w:themeTint="BF"/>
+                <w:sz w:val="24"/>
+                <w:szCs w:val="24"/>
+              </w:rPr>
+              <w:t>:  decimal</w:t>
             </w:r>
           </w:p>
         </w:tc>
@@ -2940,14 +3512,36 @@
                 <w:szCs w:val="24"/>
               </w:rPr>
             </w:pPr>
-            <w:r>
-              <w:rPr>
-                <w:color w:val="404040" w:themeColor="text1" w:themeTint="BF"/>
-                <w:sz w:val="24"/>
-                <w:szCs w:val="24"/>
-              </w:rPr>
-              <w:t>quantidadeAditivos: int</w:t>
-            </w:r>
+            <w:proofErr w:type="spellStart"/>
+            <w:proofErr w:type="gramStart"/>
+            <w:r>
+              <w:rPr>
+                <w:color w:val="404040" w:themeColor="text1" w:themeTint="BF"/>
+                <w:sz w:val="24"/>
+                <w:szCs w:val="24"/>
+              </w:rPr>
+              <w:t>quantidadeAditivos</w:t>
+            </w:r>
+            <w:proofErr w:type="spellEnd"/>
+            <w:proofErr w:type="gramEnd"/>
+            <w:r>
+              <w:rPr>
+                <w:color w:val="404040" w:themeColor="text1" w:themeTint="BF"/>
+                <w:sz w:val="24"/>
+                <w:szCs w:val="24"/>
+              </w:rPr>
+              <w:t xml:space="preserve">: </w:t>
+            </w:r>
+            <w:proofErr w:type="spellStart"/>
+            <w:r>
+              <w:rPr>
+                <w:color w:val="404040" w:themeColor="text1" w:themeTint="BF"/>
+                <w:sz w:val="24"/>
+                <w:szCs w:val="24"/>
+              </w:rPr>
+              <w:t>int</w:t>
+            </w:r>
+            <w:proofErr w:type="spellEnd"/>
           </w:p>
         </w:tc>
       </w:tr>
@@ -2968,13 +3562,25 @@
                 <w:szCs w:val="24"/>
               </w:rPr>
             </w:pPr>
-            <w:r>
-              <w:rPr>
-                <w:color w:val="404040" w:themeColor="text1" w:themeTint="BF"/>
-                <w:sz w:val="24"/>
-                <w:szCs w:val="24"/>
-              </w:rPr>
-              <w:t>listaProcessos: Processo []</w:t>
+            <w:proofErr w:type="spellStart"/>
+            <w:proofErr w:type="gramStart"/>
+            <w:r>
+              <w:rPr>
+                <w:color w:val="404040" w:themeColor="text1" w:themeTint="BF"/>
+                <w:sz w:val="24"/>
+                <w:szCs w:val="24"/>
+              </w:rPr>
+              <w:t>listaProcessos</w:t>
+            </w:r>
+            <w:proofErr w:type="spellEnd"/>
+            <w:proofErr w:type="gramEnd"/>
+            <w:r>
+              <w:rPr>
+                <w:color w:val="404040" w:themeColor="text1" w:themeTint="BF"/>
+                <w:sz w:val="24"/>
+                <w:szCs w:val="24"/>
+              </w:rPr>
+              <w:t>: Processo []</w:t>
             </w:r>
           </w:p>
         </w:tc>
@@ -2996,13 +3602,23 @@
                 <w:szCs w:val="24"/>
               </w:rPr>
             </w:pPr>
-            <w:r>
-              <w:rPr>
-                <w:color w:val="404040" w:themeColor="text1" w:themeTint="BF"/>
-                <w:sz w:val="24"/>
-                <w:szCs w:val="24"/>
-              </w:rPr>
-              <w:t xml:space="preserve">recurso: </w:t>
+            <w:proofErr w:type="gramStart"/>
+            <w:r>
+              <w:rPr>
+                <w:color w:val="404040" w:themeColor="text1" w:themeTint="BF"/>
+                <w:sz w:val="24"/>
+                <w:szCs w:val="24"/>
+              </w:rPr>
+              <w:t>recurso</w:t>
+            </w:r>
+            <w:proofErr w:type="gramEnd"/>
+            <w:r>
+              <w:rPr>
+                <w:color w:val="404040" w:themeColor="text1" w:themeTint="BF"/>
+                <w:sz w:val="24"/>
+                <w:szCs w:val="24"/>
+              </w:rPr>
+              <w:t xml:space="preserve">: </w:t>
             </w:r>
             <w:r>
               <w:rPr>
@@ -3035,13 +3651,23 @@
                 <w:szCs w:val="24"/>
               </w:rPr>
             </w:pPr>
-            <w:r>
-              <w:rPr>
-                <w:color w:val="404040" w:themeColor="text1" w:themeTint="BF"/>
-                <w:sz w:val="24"/>
-                <w:szCs w:val="24"/>
-              </w:rPr>
-              <w:t xml:space="preserve">fonte: </w:t>
+            <w:proofErr w:type="gramStart"/>
+            <w:r>
+              <w:rPr>
+                <w:color w:val="404040" w:themeColor="text1" w:themeTint="BF"/>
+                <w:sz w:val="24"/>
+                <w:szCs w:val="24"/>
+              </w:rPr>
+              <w:t>fonte</w:t>
+            </w:r>
+            <w:proofErr w:type="gramEnd"/>
+            <w:r>
+              <w:rPr>
+                <w:color w:val="404040" w:themeColor="text1" w:themeTint="BF"/>
+                <w:sz w:val="24"/>
+                <w:szCs w:val="24"/>
+              </w:rPr>
+              <w:t xml:space="preserve">: </w:t>
             </w:r>
             <w:r>
               <w:rPr>
@@ -3073,13 +3699,23 @@
                 <w:szCs w:val="24"/>
               </w:rPr>
             </w:pPr>
-            <w:r>
-              <w:rPr>
-                <w:color w:val="404040" w:themeColor="text1" w:themeTint="BF"/>
-                <w:sz w:val="24"/>
-                <w:szCs w:val="24"/>
-              </w:rPr>
-              <w:t xml:space="preserve">uso: </w:t>
+            <w:proofErr w:type="gramStart"/>
+            <w:r>
+              <w:rPr>
+                <w:color w:val="404040" w:themeColor="text1" w:themeTint="BF"/>
+                <w:sz w:val="24"/>
+                <w:szCs w:val="24"/>
+              </w:rPr>
+              <w:t>uso</w:t>
+            </w:r>
+            <w:proofErr w:type="gramEnd"/>
+            <w:r>
+              <w:rPr>
+                <w:color w:val="404040" w:themeColor="text1" w:themeTint="BF"/>
+                <w:sz w:val="24"/>
+                <w:szCs w:val="24"/>
+              </w:rPr>
+              <w:t xml:space="preserve">: </w:t>
             </w:r>
             <w:r>
               <w:rPr>
@@ -4092,7 +4728,25 @@
                 <w:sz w:val="24"/>
                 <w:szCs w:val="24"/>
               </w:rPr>
-              <w:t>Cadastrar um documento em pdf do contrato no momento do cadastro do mesmo.</w:t>
+              <w:t xml:space="preserve">Cadastrar um documento em </w:t>
+            </w:r>
+            <w:proofErr w:type="spellStart"/>
+            <w:r>
+              <w:rPr>
+                <w:color w:val="404040" w:themeColor="text1" w:themeTint="BF"/>
+                <w:sz w:val="24"/>
+                <w:szCs w:val="24"/>
+              </w:rPr>
+              <w:t>pdf</w:t>
+            </w:r>
+            <w:proofErr w:type="spellEnd"/>
+            <w:r>
+              <w:rPr>
+                <w:color w:val="404040" w:themeColor="text1" w:themeTint="BF"/>
+                <w:sz w:val="24"/>
+                <w:szCs w:val="24"/>
+              </w:rPr>
+              <w:t xml:space="preserve"> do contrato no momento do cadastro do mesmo.</w:t>
             </w:r>
           </w:p>
         </w:tc>
@@ -4153,6 +4807,70 @@
           </w:p>
         </w:tc>
       </w:tr>
+      <w:tr>
+        <w:tc>
+          <w:tcPr>
+            <w:tcW w:w="1106" w:type="dxa"/>
+          </w:tcPr>
+          <w:p>
+            <w:pPr>
+              <w:rPr>
+                <w:b/>
+                <w:color w:val="404040" w:themeColor="text1" w:themeTint="BF"/>
+                <w:sz w:val="24"/>
+                <w:szCs w:val="24"/>
+              </w:rPr>
+            </w:pPr>
+            <w:r>
+              <w:rPr>
+                <w:b/>
+                <w:color w:val="404040" w:themeColor="text1" w:themeTint="BF"/>
+                <w:sz w:val="24"/>
+                <w:szCs w:val="24"/>
+              </w:rPr>
+              <w:t>N01RF08</w:t>
+            </w:r>
+          </w:p>
+        </w:tc>
+        <w:tc>
+          <w:tcPr>
+            <w:tcW w:w="9505" w:type="dxa"/>
+          </w:tcPr>
+          <w:p>
+            <w:pPr>
+              <w:rPr>
+                <w:color w:val="404040" w:themeColor="text1" w:themeTint="BF"/>
+                <w:sz w:val="24"/>
+                <w:szCs w:val="24"/>
+              </w:rPr>
+            </w:pPr>
+            <w:r>
+              <w:rPr>
+                <w:color w:val="404040" w:themeColor="text1" w:themeTint="BF"/>
+                <w:sz w:val="24"/>
+                <w:szCs w:val="24"/>
+              </w:rPr>
+              <w:t xml:space="preserve">Caso específico de uma pessoa </w:t>
+            </w:r>
+            <w:r>
+              <w:rPr>
+                <w:color w:val="404040" w:themeColor="text1" w:themeTint="BF"/>
+                <w:sz w:val="24"/>
+                <w:szCs w:val="24"/>
+              </w:rPr>
+              <w:t xml:space="preserve">que </w:t>
+            </w:r>
+            <w:r>
+              <w:rPr>
+                <w:color w:val="404040" w:themeColor="text1" w:themeTint="BF"/>
+                <w:sz w:val="24"/>
+                <w:szCs w:val="24"/>
+              </w:rPr>
+              <w:t>precisa ter dois cargos</w:t>
+            </w:r>
+          </w:p>
+        </w:tc>
+      </w:tr>
     </w:tbl>
     <w:p>
       <w:pPr>
@@ -4172,13 +4890,23 @@
           <w:szCs w:val="24"/>
         </w:rPr>
       </w:pPr>
-      <w:r>
-        <w:rPr>
-          <w:color w:val="404040" w:themeColor="text1" w:themeTint="BF"/>
-          <w:sz w:val="24"/>
-          <w:szCs w:val="24"/>
-        </w:rPr>
-        <w:t xml:space="preserve">Obs (28/08/2018): </w:t>
+      <w:proofErr w:type="spellStart"/>
+      <w:r>
+        <w:rPr>
+          <w:color w:val="404040" w:themeColor="text1" w:themeTint="BF"/>
+          <w:sz w:val="24"/>
+          <w:szCs w:val="24"/>
+        </w:rPr>
+        <w:t>Obs</w:t>
+      </w:r>
+      <w:proofErr w:type="spellEnd"/>
+      <w:r>
+        <w:rPr>
+          <w:color w:val="404040" w:themeColor="text1" w:themeTint="BF"/>
+          <w:sz w:val="24"/>
+          <w:szCs w:val="24"/>
+        </w:rPr>
+        <w:t xml:space="preserve"> (28/08/2018): </w:t>
       </w:r>
       <w:r>
         <w:rPr>
@@ -4371,7 +5099,6 @@
           <w:sz w:val="24"/>
           <w:szCs w:val="24"/>
         </w:rPr>
-        <w:lastRenderedPageBreak/>
         <w:t>Salva</w:t>
       </w:r>
       <w:r>

</xml_diff>

<commit_message>
ATT 24/09/2018 - Otimizando para taglibs
</commit_message>
<xml_diff>
--- a/Sistema de gerenciamento de contratos da Companhia de Transportes do Estado da Bahia.docx
+++ b/Sistema de gerenciamento de contratos da Companhia de Transportes do Estado da Bahia.docx
@@ -4015,6 +4015,35 @@
         </w:rPr>
         <w:t>modificação</w:t>
       </w:r>
+      <w:r>
+        <w:rPr>
+          <w:b/>
+          <w:color w:val="404040" w:themeColor="text1" w:themeTint="BF"/>
+          <w:sz w:val="24"/>
+          <w:szCs w:val="24"/>
+        </w:rPr>
+        <w:t xml:space="preserve"> (</w:t>
+      </w:r>
+      <w:proofErr w:type="gramStart"/>
+      <w:r>
+        <w:rPr>
+          <w:b/>
+          <w:color w:val="404040" w:themeColor="text1" w:themeTint="BF"/>
+          <w:sz w:val="24"/>
+          <w:szCs w:val="24"/>
+        </w:rPr>
+        <w:t>v1.</w:t>
+      </w:r>
+      <w:proofErr w:type="gramEnd"/>
+      <w:r>
+        <w:rPr>
+          <w:b/>
+          <w:color w:val="404040" w:themeColor="text1" w:themeTint="BF"/>
+          <w:sz w:val="24"/>
+          <w:szCs w:val="24"/>
+        </w:rPr>
+        <w:t>1)</w:t>
+      </w:r>
     </w:p>
     <w:p>
       <w:pPr>
@@ -4148,7 +4177,7 @@
                 <w:sz w:val="24"/>
                 <w:szCs w:val="24"/>
               </w:rPr>
-              <w:t>N01</w:t>
+              <w:t>V11</w:t>
             </w:r>
             <w:r>
               <w:rPr>
@@ -4205,7 +4234,16 @@
                 <w:sz w:val="24"/>
                 <w:szCs w:val="24"/>
               </w:rPr>
-              <w:t>N01RF02</w:t>
+              <w:t>V11</w:t>
+            </w:r>
+            <w:r>
+              <w:rPr>
+                <w:b/>
+                <w:color w:val="404040" w:themeColor="text1" w:themeTint="BF"/>
+                <w:sz w:val="24"/>
+                <w:szCs w:val="24"/>
+              </w:rPr>
+              <w:t>RF02</w:t>
             </w:r>
           </w:p>
         </w:tc>
@@ -4285,7 +4323,16 @@
                 <w:sz w:val="24"/>
                 <w:szCs w:val="24"/>
               </w:rPr>
-              <w:t>N01RF03</w:t>
+              <w:t>V11</w:t>
+            </w:r>
+            <w:r>
+              <w:rPr>
+                <w:b/>
+                <w:color w:val="404040" w:themeColor="text1" w:themeTint="BF"/>
+                <w:sz w:val="24"/>
+                <w:szCs w:val="24"/>
+              </w:rPr>
+              <w:t>RF03</w:t>
             </w:r>
           </w:p>
         </w:tc>
@@ -4524,7 +4571,7 @@
                 <w:sz w:val="24"/>
                 <w:szCs w:val="24"/>
               </w:rPr>
-              <w:t>N01</w:t>
+              <w:t>V11</w:t>
             </w:r>
             <w:r>
               <w:rPr>
@@ -4590,7 +4637,7 @@
                 <w:sz w:val="24"/>
                 <w:szCs w:val="24"/>
               </w:rPr>
-              <w:t>N01</w:t>
+              <w:t>V11</w:t>
             </w:r>
             <w:r>
               <w:rPr>
@@ -4688,7 +4735,7 @@
                 <w:sz w:val="24"/>
                 <w:szCs w:val="24"/>
               </w:rPr>
-              <w:t>N01</w:t>
+              <w:t>V11</w:t>
             </w:r>
             <w:r>
               <w:rPr>
@@ -4772,7 +4819,16 @@
                 <w:sz w:val="24"/>
                 <w:szCs w:val="24"/>
               </w:rPr>
-              <w:t>N01RF07</w:t>
+              <w:t>V11</w:t>
+            </w:r>
+            <w:r>
+              <w:rPr>
+                <w:b/>
+                <w:color w:val="404040" w:themeColor="text1" w:themeTint="BF"/>
+                <w:sz w:val="24"/>
+                <w:szCs w:val="24"/>
+              </w:rPr>
+              <w:t>RF07</w:t>
             </w:r>
           </w:p>
         </w:tc>
@@ -4828,7 +4884,16 @@
                 <w:sz w:val="24"/>
                 <w:szCs w:val="24"/>
               </w:rPr>
-              <w:t>N01RF08</w:t>
+              <w:t>V11</w:t>
+            </w:r>
+            <w:r>
+              <w:rPr>
+                <w:b/>
+                <w:color w:val="404040" w:themeColor="text1" w:themeTint="BF"/>
+                <w:sz w:val="24"/>
+                <w:szCs w:val="24"/>
+              </w:rPr>
+              <w:t>RF08</w:t>
             </w:r>
           </w:p>
         </w:tc>
@@ -4914,7 +4979,15 @@
           <w:sz w:val="24"/>
           <w:szCs w:val="24"/>
         </w:rPr>
-        <w:t>N01RF06</w:t>
+        <w:t>V11</w:t>
+      </w:r>
+      <w:r>
+        <w:rPr>
+          <w:color w:val="404040" w:themeColor="text1" w:themeTint="BF"/>
+          <w:sz w:val="24"/>
+          <w:szCs w:val="24"/>
+        </w:rPr>
+        <w:t>RF06</w:t>
       </w:r>
       <w:r>
         <w:rPr>
@@ -5067,26 +5140,6 @@
     </w:p>
     <w:p>
       <w:pPr>
-        <w:ind w:firstLine="708"/>
-        <w:rPr>
-          <w:color w:val="404040" w:themeColor="text1" w:themeTint="BF"/>
-          <w:sz w:val="24"/>
-          <w:szCs w:val="24"/>
-        </w:rPr>
-      </w:pPr>
-    </w:p>
-    <w:p>
-      <w:pPr>
-        <w:ind w:firstLine="708"/>
-        <w:rPr>
-          <w:color w:val="404040" w:themeColor="text1" w:themeTint="BF"/>
-          <w:sz w:val="24"/>
-          <w:szCs w:val="24"/>
-        </w:rPr>
-      </w:pPr>
-    </w:p>
-    <w:p>
-      <w:pPr>
         <w:rPr>
           <w:color w:val="404040" w:themeColor="text1" w:themeTint="BF"/>
           <w:sz w:val="24"/>
@@ -5109,6 +5162,151 @@
         </w:rPr>
         <w:t>dor, trinta de julho de dois mil e dezoito.</w:t>
       </w:r>
+    </w:p>
+    <w:p>
+      <w:pPr>
+        <w:jc w:val="center"/>
+        <w:rPr>
+          <w:color w:val="404040" w:themeColor="text1" w:themeTint="BF"/>
+          <w:sz w:val="24"/>
+          <w:szCs w:val="24"/>
+        </w:rPr>
+      </w:pPr>
+      <w:r>
+        <w:rPr>
+          <w:b/>
+          <w:color w:val="404040" w:themeColor="text1" w:themeTint="BF"/>
+          <w:sz w:val="24"/>
+          <w:szCs w:val="24"/>
+        </w:rPr>
+        <w:lastRenderedPageBreak/>
+        <w:t>Segunda adição (v1.2)</w:t>
+      </w:r>
+    </w:p>
+    <w:p>
+      <w:pPr>
+        <w:rPr>
+          <w:b/>
+          <w:color w:val="404040" w:themeColor="text1" w:themeTint="BF"/>
+          <w:sz w:val="28"/>
+          <w:szCs w:val="28"/>
+        </w:rPr>
+      </w:pPr>
+      <w:r>
+        <w:rPr>
+          <w:b/>
+          <w:color w:val="404040" w:themeColor="text1" w:themeTint="BF"/>
+          <w:sz w:val="28"/>
+          <w:szCs w:val="28"/>
+        </w:rPr>
+        <w:t>Novos requisitos:</w:t>
+      </w:r>
+    </w:p>
+    <w:tbl>
+      <w:tblPr>
+        <w:tblStyle w:val="Tabelacomgrade"/>
+        <w:tblW w:w="0" w:type="auto"/>
+        <w:tblLook w:val="04A0"/>
+      </w:tblPr>
+      <w:tblGrid>
+        <w:gridCol w:w="1106"/>
+        <w:gridCol w:w="9505"/>
+      </w:tblGrid>
+      <w:tr>
+        <w:tc>
+          <w:tcPr>
+            <w:tcW w:w="1106" w:type="dxa"/>
+          </w:tcPr>
+          <w:p>
+            <w:pPr>
+              <w:rPr>
+                <w:b/>
+                <w:color w:val="404040" w:themeColor="text1" w:themeTint="BF"/>
+                <w:sz w:val="24"/>
+                <w:szCs w:val="24"/>
+              </w:rPr>
+            </w:pPr>
+            <w:r>
+              <w:rPr>
+                <w:b/>
+                <w:color w:val="404040" w:themeColor="text1" w:themeTint="BF"/>
+                <w:sz w:val="24"/>
+                <w:szCs w:val="24"/>
+              </w:rPr>
+              <w:t>V1</w:t>
+            </w:r>
+            <w:r>
+              <w:rPr>
+                <w:b/>
+                <w:color w:val="404040" w:themeColor="text1" w:themeTint="BF"/>
+                <w:sz w:val="24"/>
+                <w:szCs w:val="24"/>
+              </w:rPr>
+              <w:t>2</w:t>
+            </w:r>
+            <w:r>
+              <w:rPr>
+                <w:b/>
+                <w:color w:val="404040" w:themeColor="text1" w:themeTint="BF"/>
+                <w:sz w:val="24"/>
+                <w:szCs w:val="24"/>
+              </w:rPr>
+              <w:t>RF01</w:t>
+            </w:r>
+          </w:p>
+        </w:tc>
+        <w:tc>
+          <w:tcPr>
+            <w:tcW w:w="9505" w:type="dxa"/>
+          </w:tcPr>
+          <w:p>
+            <w:pPr>
+              <w:rPr>
+                <w:color w:val="404040" w:themeColor="text1" w:themeTint="BF"/>
+                <w:sz w:val="24"/>
+                <w:szCs w:val="24"/>
+              </w:rPr>
+            </w:pPr>
+            <w:r>
+              <w:rPr>
+                <w:color w:val="404040" w:themeColor="text1" w:themeTint="BF"/>
+                <w:sz w:val="24"/>
+                <w:szCs w:val="24"/>
+              </w:rPr>
+              <w:t>Mostrar resumo dos processos de um contrato de forma anual</w:t>
+            </w:r>
+          </w:p>
+        </w:tc>
+      </w:tr>
+    </w:tbl>
+    <w:p>
+      <w:pPr>
+        <w:rPr>
+          <w:b/>
+          <w:color w:val="404040" w:themeColor="text1" w:themeTint="BF"/>
+          <w:sz w:val="28"/>
+          <w:szCs w:val="28"/>
+        </w:rPr>
+      </w:pPr>
+    </w:p>
+    <w:p>
+      <w:pPr>
+        <w:rPr>
+          <w:b/>
+          <w:color w:val="404040" w:themeColor="text1" w:themeTint="BF"/>
+          <w:sz w:val="28"/>
+          <w:szCs w:val="28"/>
+        </w:rPr>
+      </w:pPr>
+    </w:p>
+    <w:p>
+      <w:pPr>
+        <w:rPr>
+          <w:color w:val="404040" w:themeColor="text1" w:themeTint="BF"/>
+          <w:sz w:val="24"/>
+          <w:szCs w:val="24"/>
+        </w:rPr>
+      </w:pPr>
     </w:p>
     <w:sectPr>
       <w:pgSz w:w="11906" w:h="16838"/>

</xml_diff>

<commit_message>
ATT 09/10/2018 Novos requisitos
</commit_message>
<xml_diff>
--- a/Sistema de gerenciamento de contratos da Companhia de Transportes do Estado da Bahia.docx
+++ b/Sistema de gerenciamento de contratos da Companhia de Transportes do Estado da Bahia.docx
@@ -5167,20 +5167,59 @@
       <w:pPr>
         <w:jc w:val="center"/>
         <w:rPr>
-          <w:color w:val="404040" w:themeColor="text1" w:themeTint="BF"/>
-          <w:sz w:val="24"/>
-          <w:szCs w:val="24"/>
-        </w:rPr>
-      </w:pPr>
-      <w:r>
-        <w:rPr>
           <w:b/>
           <w:color w:val="404040" w:themeColor="text1" w:themeTint="BF"/>
           <w:sz w:val="24"/>
           <w:szCs w:val="24"/>
         </w:rPr>
+      </w:pPr>
+      <w:r>
+        <w:rPr>
+          <w:b/>
+          <w:color w:val="404040" w:themeColor="text1" w:themeTint="BF"/>
+          <w:sz w:val="24"/>
+          <w:szCs w:val="24"/>
+        </w:rPr>
         <w:lastRenderedPageBreak/>
-        <w:t>Segunda adição (v1.2)</w:t>
+        <w:t>Segunda adição (</w:t>
+      </w:r>
+      <w:proofErr w:type="gramStart"/>
+      <w:r>
+        <w:rPr>
+          <w:b/>
+          <w:color w:val="404040" w:themeColor="text1" w:themeTint="BF"/>
+          <w:sz w:val="24"/>
+          <w:szCs w:val="24"/>
+        </w:rPr>
+        <w:t>v1.</w:t>
+      </w:r>
+      <w:proofErr w:type="gramEnd"/>
+      <w:r>
+        <w:rPr>
+          <w:b/>
+          <w:color w:val="404040" w:themeColor="text1" w:themeTint="BF"/>
+          <w:sz w:val="24"/>
+          <w:szCs w:val="24"/>
+        </w:rPr>
+        <w:t>2)</w:t>
+      </w:r>
+    </w:p>
+    <w:p>
+      <w:pPr>
+        <w:ind w:firstLine="708"/>
+        <w:rPr>
+          <w:color w:val="404040" w:themeColor="text1" w:themeTint="BF"/>
+          <w:sz w:val="24"/>
+          <w:szCs w:val="24"/>
+        </w:rPr>
+      </w:pPr>
+      <w:r>
+        <w:rPr>
+          <w:color w:val="404040" w:themeColor="text1" w:themeTint="BF"/>
+          <w:sz w:val="24"/>
+          <w:szCs w:val="24"/>
+        </w:rPr>
+        <w:t>Segundo reunião feita com Anderson Araújo, Avelar Argolo, Douglas Almeida e Romeu Oliveira no dia 09/10/2018, novos requisitos foram escolhidos para o sistema. Segue lista:</w:t>
       </w:r>
     </w:p>
     <w:p>
@@ -5233,16 +5272,7 @@
                 <w:sz w:val="24"/>
                 <w:szCs w:val="24"/>
               </w:rPr>
-              <w:t>V1</w:t>
-            </w:r>
-            <w:r>
-              <w:rPr>
-                <w:b/>
-                <w:color w:val="404040" w:themeColor="text1" w:themeTint="BF"/>
-                <w:sz w:val="24"/>
-                <w:szCs w:val="24"/>
-              </w:rPr>
-              <w:t>2</w:t>
+              <w:t>V12</w:t>
             </w:r>
             <w:r>
               <w:rPr>
@@ -5273,7 +5303,650 @@
                 <w:sz w:val="24"/>
                 <w:szCs w:val="24"/>
               </w:rPr>
-              <w:t>Mostrar resumo dos processos de um contrato de forma anual</w:t>
+              <w:t>Mudar nomenclaturas de cargos:</w:t>
+            </w:r>
+          </w:p>
+        </w:tc>
+      </w:tr>
+      <w:tr>
+        <w:tc>
+          <w:tcPr>
+            <w:tcW w:w="1106" w:type="dxa"/>
+          </w:tcPr>
+          <w:p>
+            <w:pPr>
+              <w:rPr>
+                <w:b/>
+                <w:color w:val="404040" w:themeColor="text1" w:themeTint="BF"/>
+                <w:sz w:val="24"/>
+                <w:szCs w:val="24"/>
+              </w:rPr>
+            </w:pPr>
+          </w:p>
+        </w:tc>
+        <w:tc>
+          <w:tcPr>
+            <w:tcW w:w="9505" w:type="dxa"/>
+          </w:tcPr>
+          <w:p>
+            <w:pPr>
+              <w:rPr>
+                <w:color w:val="404040" w:themeColor="text1" w:themeTint="BF"/>
+                <w:sz w:val="24"/>
+                <w:szCs w:val="24"/>
+              </w:rPr>
+            </w:pPr>
+            <w:r>
+              <w:rPr>
+                <w:color w:val="404040" w:themeColor="text1" w:themeTint="BF"/>
+                <w:sz w:val="24"/>
+                <w:szCs w:val="24"/>
+              </w:rPr>
+              <w:t>Administrador passa a ser Administrador do sistema.</w:t>
+            </w:r>
+          </w:p>
+        </w:tc>
+      </w:tr>
+      <w:tr>
+        <w:tc>
+          <w:tcPr>
+            <w:tcW w:w="1106" w:type="dxa"/>
+          </w:tcPr>
+          <w:p>
+            <w:pPr>
+              <w:rPr>
+                <w:b/>
+                <w:color w:val="404040" w:themeColor="text1" w:themeTint="BF"/>
+                <w:sz w:val="24"/>
+                <w:szCs w:val="24"/>
+              </w:rPr>
+            </w:pPr>
+          </w:p>
+        </w:tc>
+        <w:tc>
+          <w:tcPr>
+            <w:tcW w:w="9505" w:type="dxa"/>
+          </w:tcPr>
+          <w:p>
+            <w:pPr>
+              <w:tabs>
+                <w:tab w:val="left" w:pos="5533"/>
+              </w:tabs>
+              <w:rPr>
+                <w:color w:val="404040" w:themeColor="text1" w:themeTint="BF"/>
+                <w:sz w:val="24"/>
+                <w:szCs w:val="24"/>
+              </w:rPr>
+            </w:pPr>
+            <w:r>
+              <w:rPr>
+                <w:color w:val="404040" w:themeColor="text1" w:themeTint="BF"/>
+                <w:sz w:val="24"/>
+                <w:szCs w:val="24"/>
+              </w:rPr>
+              <w:t>Gestor geral passa a ser Gestor Geral de Contrato.</w:t>
+            </w:r>
+          </w:p>
+        </w:tc>
+      </w:tr>
+      <w:tr>
+        <w:tc>
+          <w:tcPr>
+            <w:tcW w:w="1106" w:type="dxa"/>
+          </w:tcPr>
+          <w:p>
+            <w:pPr>
+              <w:rPr>
+                <w:b/>
+                <w:color w:val="404040" w:themeColor="text1" w:themeTint="BF"/>
+                <w:sz w:val="24"/>
+                <w:szCs w:val="24"/>
+              </w:rPr>
+            </w:pPr>
+          </w:p>
+        </w:tc>
+        <w:tc>
+          <w:tcPr>
+            <w:tcW w:w="9505" w:type="dxa"/>
+          </w:tcPr>
+          <w:p>
+            <w:pPr>
+              <w:rPr>
+                <w:color w:val="404040" w:themeColor="text1" w:themeTint="BF"/>
+                <w:sz w:val="24"/>
+                <w:szCs w:val="24"/>
+              </w:rPr>
+            </w:pPr>
+            <w:r>
+              <w:rPr>
+                <w:color w:val="404040" w:themeColor="text1" w:themeTint="BF"/>
+                <w:sz w:val="24"/>
+                <w:szCs w:val="24"/>
+              </w:rPr>
+              <w:t>Descrição do gestor: Alimenta os dados de pagamento.</w:t>
+            </w:r>
+          </w:p>
+        </w:tc>
+      </w:tr>
+      <w:tr>
+        <w:tc>
+          <w:tcPr>
+            <w:tcW w:w="1106" w:type="dxa"/>
+          </w:tcPr>
+          <w:p>
+            <w:pPr>
+              <w:rPr>
+                <w:b/>
+                <w:color w:val="404040" w:themeColor="text1" w:themeTint="BF"/>
+                <w:sz w:val="24"/>
+                <w:szCs w:val="24"/>
+              </w:rPr>
+            </w:pPr>
+          </w:p>
+        </w:tc>
+        <w:tc>
+          <w:tcPr>
+            <w:tcW w:w="9505" w:type="dxa"/>
+          </w:tcPr>
+          <w:p>
+            <w:pPr>
+              <w:rPr>
+                <w:color w:val="404040" w:themeColor="text1" w:themeTint="BF"/>
+                <w:sz w:val="24"/>
+                <w:szCs w:val="24"/>
+              </w:rPr>
+            </w:pPr>
+            <w:r>
+              <w:rPr>
+                <w:color w:val="404040" w:themeColor="text1" w:themeTint="BF"/>
+                <w:sz w:val="24"/>
+                <w:szCs w:val="24"/>
+              </w:rPr>
+              <w:t>Diretor passa a ser Diretor Administrativo e Financeiro.</w:t>
+            </w:r>
+          </w:p>
+        </w:tc>
+      </w:tr>
+      <w:tr>
+        <w:tc>
+          <w:tcPr>
+            <w:tcW w:w="1106" w:type="dxa"/>
+          </w:tcPr>
+          <w:p>
+            <w:pPr>
+              <w:rPr>
+                <w:b/>
+                <w:color w:val="404040" w:themeColor="text1" w:themeTint="BF"/>
+                <w:sz w:val="24"/>
+                <w:szCs w:val="24"/>
+              </w:rPr>
+            </w:pPr>
+          </w:p>
+        </w:tc>
+        <w:tc>
+          <w:tcPr>
+            <w:tcW w:w="9505" w:type="dxa"/>
+          </w:tcPr>
+          <w:p>
+            <w:pPr>
+              <w:rPr>
+                <w:color w:val="404040" w:themeColor="text1" w:themeTint="BF"/>
+                <w:sz w:val="24"/>
+                <w:szCs w:val="24"/>
+              </w:rPr>
+            </w:pPr>
+            <w:r>
+              <w:rPr>
+                <w:color w:val="404040" w:themeColor="text1" w:themeTint="BF"/>
+                <w:sz w:val="24"/>
+                <w:szCs w:val="24"/>
+              </w:rPr>
+              <w:t>Presidente passa a ser DIPRE.</w:t>
+            </w:r>
+          </w:p>
+        </w:tc>
+      </w:tr>
+      <w:tr>
+        <w:tc>
+          <w:tcPr>
+            <w:tcW w:w="1106" w:type="dxa"/>
+          </w:tcPr>
+          <w:p>
+            <w:pPr>
+              <w:rPr>
+                <w:b/>
+                <w:color w:val="404040" w:themeColor="text1" w:themeTint="BF"/>
+                <w:sz w:val="24"/>
+                <w:szCs w:val="24"/>
+              </w:rPr>
+            </w:pPr>
+          </w:p>
+        </w:tc>
+        <w:tc>
+          <w:tcPr>
+            <w:tcW w:w="9505" w:type="dxa"/>
+          </w:tcPr>
+          <w:p>
+            <w:pPr>
+              <w:rPr>
+                <w:color w:val="404040" w:themeColor="text1" w:themeTint="BF"/>
+                <w:sz w:val="24"/>
+                <w:szCs w:val="24"/>
+              </w:rPr>
+            </w:pPr>
+            <w:r>
+              <w:rPr>
+                <w:color w:val="404040" w:themeColor="text1" w:themeTint="BF"/>
+                <w:sz w:val="24"/>
+                <w:szCs w:val="24"/>
+              </w:rPr>
+              <w:t>Tesoureiro passa a ser COFIN.</w:t>
+            </w:r>
+          </w:p>
+        </w:tc>
+      </w:tr>
+      <w:tr>
+        <w:tc>
+          <w:tcPr>
+            <w:tcW w:w="1106" w:type="dxa"/>
+          </w:tcPr>
+          <w:p>
+            <w:pPr>
+              <w:rPr>
+                <w:b/>
+                <w:color w:val="404040" w:themeColor="text1" w:themeTint="BF"/>
+                <w:sz w:val="24"/>
+                <w:szCs w:val="24"/>
+              </w:rPr>
+            </w:pPr>
+            <w:r>
+              <w:rPr>
+                <w:b/>
+                <w:color w:val="404040" w:themeColor="text1" w:themeTint="BF"/>
+                <w:sz w:val="24"/>
+                <w:szCs w:val="24"/>
+              </w:rPr>
+              <w:t>V12RF02</w:t>
+            </w:r>
+          </w:p>
+        </w:tc>
+        <w:tc>
+          <w:tcPr>
+            <w:tcW w:w="9505" w:type="dxa"/>
+          </w:tcPr>
+          <w:p>
+            <w:pPr>
+              <w:rPr>
+                <w:color w:val="404040" w:themeColor="text1" w:themeTint="BF"/>
+                <w:sz w:val="24"/>
+                <w:szCs w:val="24"/>
+              </w:rPr>
+            </w:pPr>
+            <w:r>
+              <w:rPr>
+                <w:color w:val="404040" w:themeColor="text1" w:themeTint="BF"/>
+                <w:sz w:val="24"/>
+                <w:szCs w:val="24"/>
+              </w:rPr>
+              <w:t>Gestor Geral de Contratos atualiza vencimento da garantia do contrato.</w:t>
+            </w:r>
+          </w:p>
+        </w:tc>
+      </w:tr>
+      <w:tr>
+        <w:tc>
+          <w:tcPr>
+            <w:tcW w:w="1106" w:type="dxa"/>
+          </w:tcPr>
+          <w:p>
+            <w:pPr>
+              <w:rPr>
+                <w:b/>
+                <w:color w:val="404040" w:themeColor="text1" w:themeTint="BF"/>
+                <w:sz w:val="24"/>
+                <w:szCs w:val="24"/>
+              </w:rPr>
+            </w:pPr>
+            <w:r>
+              <w:rPr>
+                <w:b/>
+                <w:color w:val="404040" w:themeColor="text1" w:themeTint="BF"/>
+                <w:sz w:val="24"/>
+                <w:szCs w:val="24"/>
+              </w:rPr>
+              <w:t>V12RF03</w:t>
+            </w:r>
+          </w:p>
+        </w:tc>
+        <w:tc>
+          <w:tcPr>
+            <w:tcW w:w="9505" w:type="dxa"/>
+          </w:tcPr>
+          <w:p>
+            <w:pPr>
+              <w:rPr>
+                <w:color w:val="404040" w:themeColor="text1" w:themeTint="BF"/>
+                <w:sz w:val="24"/>
+                <w:szCs w:val="24"/>
+              </w:rPr>
+            </w:pPr>
+            <w:r>
+              <w:rPr>
+                <w:color w:val="404040" w:themeColor="text1" w:themeTint="BF"/>
+                <w:sz w:val="24"/>
+                <w:szCs w:val="24"/>
+              </w:rPr>
+              <w:t>Processo deve ser chamado de dados do contrato</w:t>
+            </w:r>
+          </w:p>
+        </w:tc>
+      </w:tr>
+      <w:tr>
+        <w:tc>
+          <w:tcPr>
+            <w:tcW w:w="1106" w:type="dxa"/>
+          </w:tcPr>
+          <w:p>
+            <w:pPr>
+              <w:rPr>
+                <w:b/>
+                <w:color w:val="404040" w:themeColor="text1" w:themeTint="BF"/>
+                <w:sz w:val="24"/>
+                <w:szCs w:val="24"/>
+              </w:rPr>
+            </w:pPr>
+            <w:r>
+              <w:rPr>
+                <w:b/>
+                <w:color w:val="404040" w:themeColor="text1" w:themeTint="BF"/>
+                <w:sz w:val="24"/>
+                <w:szCs w:val="24"/>
+              </w:rPr>
+              <w:t>V12RF04</w:t>
+            </w:r>
+          </w:p>
+        </w:tc>
+        <w:tc>
+          <w:tcPr>
+            <w:tcW w:w="9505" w:type="dxa"/>
+          </w:tcPr>
+          <w:p>
+            <w:pPr>
+              <w:rPr>
+                <w:color w:val="404040" w:themeColor="text1" w:themeTint="BF"/>
+                <w:sz w:val="24"/>
+                <w:szCs w:val="24"/>
+              </w:rPr>
+            </w:pPr>
+            <w:r>
+              <w:rPr>
+                <w:color w:val="404040" w:themeColor="text1" w:themeTint="BF"/>
+                <w:sz w:val="24"/>
+                <w:szCs w:val="24"/>
+              </w:rPr>
+              <w:t>Na tela de visualização do contrato:</w:t>
+            </w:r>
+          </w:p>
+        </w:tc>
+      </w:tr>
+      <w:tr>
+        <w:tc>
+          <w:tcPr>
+            <w:tcW w:w="1106" w:type="dxa"/>
+          </w:tcPr>
+          <w:p>
+            <w:pPr>
+              <w:rPr>
+                <w:b/>
+                <w:color w:val="404040" w:themeColor="text1" w:themeTint="BF"/>
+                <w:sz w:val="24"/>
+                <w:szCs w:val="24"/>
+              </w:rPr>
+            </w:pPr>
+          </w:p>
+        </w:tc>
+        <w:tc>
+          <w:tcPr>
+            <w:tcW w:w="9505" w:type="dxa"/>
+          </w:tcPr>
+          <w:p>
+            <w:pPr>
+              <w:rPr>
+                <w:color w:val="404040" w:themeColor="text1" w:themeTint="BF"/>
+                <w:sz w:val="24"/>
+                <w:szCs w:val="24"/>
+              </w:rPr>
+            </w:pPr>
+            <w:proofErr w:type="spellStart"/>
+            <w:r>
+              <w:rPr>
+                <w:color w:val="404040" w:themeColor="text1" w:themeTint="BF"/>
+                <w:sz w:val="24"/>
+                <w:szCs w:val="24"/>
+              </w:rPr>
+              <w:t>Med</w:t>
+            </w:r>
+            <w:proofErr w:type="spellEnd"/>
+            <w:r>
+              <w:rPr>
+                <w:color w:val="404040" w:themeColor="text1" w:themeTint="BF"/>
+                <w:sz w:val="24"/>
+                <w:szCs w:val="24"/>
+              </w:rPr>
+              <w:t xml:space="preserve"> passa a ser “Item”.</w:t>
+            </w:r>
+          </w:p>
+        </w:tc>
+      </w:tr>
+      <w:tr>
+        <w:tc>
+          <w:tcPr>
+            <w:tcW w:w="1106" w:type="dxa"/>
+          </w:tcPr>
+          <w:p>
+            <w:pPr>
+              <w:rPr>
+                <w:b/>
+                <w:color w:val="404040" w:themeColor="text1" w:themeTint="BF"/>
+                <w:sz w:val="24"/>
+                <w:szCs w:val="24"/>
+              </w:rPr>
+            </w:pPr>
+          </w:p>
+        </w:tc>
+        <w:tc>
+          <w:tcPr>
+            <w:tcW w:w="9505" w:type="dxa"/>
+          </w:tcPr>
+          <w:p>
+            <w:pPr>
+              <w:rPr>
+                <w:color w:val="404040" w:themeColor="text1" w:themeTint="BF"/>
+                <w:sz w:val="24"/>
+                <w:szCs w:val="24"/>
+              </w:rPr>
+            </w:pPr>
+            <w:r>
+              <w:rPr>
+                <w:color w:val="404040" w:themeColor="text1" w:themeTint="BF"/>
+                <w:sz w:val="24"/>
+                <w:szCs w:val="24"/>
+              </w:rPr>
+              <w:t xml:space="preserve">Listagem de </w:t>
+            </w:r>
+            <w:proofErr w:type="spellStart"/>
+            <w:r>
+              <w:rPr>
+                <w:color w:val="404040" w:themeColor="text1" w:themeTint="BF"/>
+                <w:sz w:val="24"/>
+                <w:szCs w:val="24"/>
+              </w:rPr>
+              <w:t>items</w:t>
+            </w:r>
+            <w:proofErr w:type="spellEnd"/>
+            <w:r>
+              <w:rPr>
+                <w:color w:val="404040" w:themeColor="text1" w:themeTint="BF"/>
+                <w:sz w:val="24"/>
+                <w:szCs w:val="24"/>
+              </w:rPr>
+              <w:t xml:space="preserve"> de ser decrescente (Atualmente está crescente).</w:t>
+            </w:r>
+          </w:p>
+        </w:tc>
+      </w:tr>
+      <w:tr>
+        <w:tc>
+          <w:tcPr>
+            <w:tcW w:w="1106" w:type="dxa"/>
+          </w:tcPr>
+          <w:p>
+            <w:pPr>
+              <w:rPr>
+                <w:b/>
+                <w:color w:val="404040" w:themeColor="text1" w:themeTint="BF"/>
+                <w:sz w:val="24"/>
+                <w:szCs w:val="24"/>
+              </w:rPr>
+            </w:pPr>
+          </w:p>
+        </w:tc>
+        <w:tc>
+          <w:tcPr>
+            <w:tcW w:w="9505" w:type="dxa"/>
+          </w:tcPr>
+          <w:p>
+            <w:pPr>
+              <w:rPr>
+                <w:color w:val="404040" w:themeColor="text1" w:themeTint="BF"/>
+                <w:sz w:val="24"/>
+                <w:szCs w:val="24"/>
+              </w:rPr>
+            </w:pPr>
+            <w:r>
+              <w:rPr>
+                <w:color w:val="404040" w:themeColor="text1" w:themeTint="BF"/>
+                <w:sz w:val="24"/>
+                <w:szCs w:val="24"/>
+              </w:rPr>
+              <w:t>Alerta sobre vencimento do contrato quando estiver faltando menos de 90 dias.</w:t>
+            </w:r>
+          </w:p>
+        </w:tc>
+      </w:tr>
+      <w:tr>
+        <w:tc>
+          <w:tcPr>
+            <w:tcW w:w="1106" w:type="dxa"/>
+          </w:tcPr>
+          <w:p>
+            <w:pPr>
+              <w:rPr>
+                <w:b/>
+                <w:color w:val="404040" w:themeColor="text1" w:themeTint="BF"/>
+                <w:sz w:val="24"/>
+                <w:szCs w:val="24"/>
+              </w:rPr>
+            </w:pPr>
+            <w:r>
+              <w:rPr>
+                <w:b/>
+                <w:color w:val="404040" w:themeColor="text1" w:themeTint="BF"/>
+                <w:sz w:val="24"/>
+                <w:szCs w:val="24"/>
+              </w:rPr>
+              <w:t>V12RF05</w:t>
+            </w:r>
+          </w:p>
+        </w:tc>
+        <w:tc>
+          <w:tcPr>
+            <w:tcW w:w="9505" w:type="dxa"/>
+          </w:tcPr>
+          <w:p>
+            <w:pPr>
+              <w:rPr>
+                <w:color w:val="404040" w:themeColor="text1" w:themeTint="BF"/>
+                <w:sz w:val="24"/>
+                <w:szCs w:val="24"/>
+              </w:rPr>
+            </w:pPr>
+            <w:r>
+              <w:rPr>
+                <w:color w:val="404040" w:themeColor="text1" w:themeTint="BF"/>
+                <w:sz w:val="24"/>
+                <w:szCs w:val="24"/>
+              </w:rPr>
+              <w:t>Mostrar saldo do contrato:</w:t>
+            </w:r>
+          </w:p>
+        </w:tc>
+      </w:tr>
+      <w:tr>
+        <w:tc>
+          <w:tcPr>
+            <w:tcW w:w="1106" w:type="dxa"/>
+          </w:tcPr>
+          <w:p>
+            <w:pPr>
+              <w:rPr>
+                <w:b/>
+                <w:color w:val="404040" w:themeColor="text1" w:themeTint="BF"/>
+                <w:sz w:val="24"/>
+                <w:szCs w:val="24"/>
+              </w:rPr>
+            </w:pPr>
+          </w:p>
+        </w:tc>
+        <w:tc>
+          <w:tcPr>
+            <w:tcW w:w="9505" w:type="dxa"/>
+          </w:tcPr>
+          <w:p>
+            <w:pPr>
+              <w:rPr>
+                <w:color w:val="404040" w:themeColor="text1" w:themeTint="BF"/>
+                <w:sz w:val="24"/>
+                <w:szCs w:val="24"/>
+              </w:rPr>
+            </w:pPr>
+            <w:proofErr w:type="spellStart"/>
+            <w:proofErr w:type="gramStart"/>
+            <w:r>
+              <w:rPr>
+                <w:color w:val="404040" w:themeColor="text1" w:themeTint="BF"/>
+                <w:sz w:val="24"/>
+                <w:szCs w:val="24"/>
+              </w:rPr>
+              <w:t>valorTotalContrato</w:t>
+            </w:r>
+            <w:proofErr w:type="spellEnd"/>
+            <w:proofErr w:type="gramEnd"/>
+            <w:r>
+              <w:rPr>
+                <w:color w:val="404040" w:themeColor="text1" w:themeTint="BF"/>
+                <w:sz w:val="24"/>
+                <w:szCs w:val="24"/>
+              </w:rPr>
+              <w:t xml:space="preserve"> – (valorPagamento1 + valorPagamento2 + ... + </w:t>
+            </w:r>
+            <w:proofErr w:type="spellStart"/>
+            <w:r>
+              <w:rPr>
+                <w:color w:val="404040" w:themeColor="text1" w:themeTint="BF"/>
+                <w:sz w:val="24"/>
+                <w:szCs w:val="24"/>
+              </w:rPr>
+              <w:t>valorPagamentoN</w:t>
+            </w:r>
+            <w:proofErr w:type="spellEnd"/>
+            <w:r>
+              <w:rPr>
+                <w:color w:val="404040" w:themeColor="text1" w:themeTint="BF"/>
+                <w:sz w:val="24"/>
+                <w:szCs w:val="24"/>
+              </w:rPr>
+              <w:t>)</w:t>
             </w:r>
           </w:p>
         </w:tc>
@@ -5307,6 +5980,131 @@
           <w:szCs w:val="24"/>
         </w:rPr>
       </w:pPr>
+    </w:p>
+    <w:p>
+      <w:pPr>
+        <w:rPr>
+          <w:color w:val="404040" w:themeColor="text1" w:themeTint="BF"/>
+          <w:sz w:val="24"/>
+          <w:szCs w:val="24"/>
+        </w:rPr>
+      </w:pPr>
+    </w:p>
+    <w:p>
+      <w:pPr>
+        <w:rPr>
+          <w:color w:val="404040" w:themeColor="text1" w:themeTint="BF"/>
+          <w:sz w:val="24"/>
+          <w:szCs w:val="24"/>
+        </w:rPr>
+      </w:pPr>
+    </w:p>
+    <w:p>
+      <w:pPr>
+        <w:rPr>
+          <w:color w:val="404040" w:themeColor="text1" w:themeTint="BF"/>
+          <w:sz w:val="24"/>
+          <w:szCs w:val="24"/>
+        </w:rPr>
+      </w:pPr>
+    </w:p>
+    <w:p>
+      <w:pPr>
+        <w:rPr>
+          <w:color w:val="404040" w:themeColor="text1" w:themeTint="BF"/>
+          <w:sz w:val="24"/>
+          <w:szCs w:val="24"/>
+        </w:rPr>
+      </w:pPr>
+    </w:p>
+    <w:p>
+      <w:pPr>
+        <w:rPr>
+          <w:color w:val="404040" w:themeColor="text1" w:themeTint="BF"/>
+          <w:sz w:val="24"/>
+          <w:szCs w:val="24"/>
+        </w:rPr>
+      </w:pPr>
+    </w:p>
+    <w:p>
+      <w:pPr>
+        <w:rPr>
+          <w:color w:val="404040" w:themeColor="text1" w:themeTint="BF"/>
+          <w:sz w:val="24"/>
+          <w:szCs w:val="24"/>
+        </w:rPr>
+      </w:pPr>
+    </w:p>
+    <w:p>
+      <w:pPr>
+        <w:rPr>
+          <w:color w:val="404040" w:themeColor="text1" w:themeTint="BF"/>
+          <w:sz w:val="24"/>
+          <w:szCs w:val="24"/>
+        </w:rPr>
+      </w:pPr>
+    </w:p>
+    <w:p>
+      <w:pPr>
+        <w:rPr>
+          <w:color w:val="404040" w:themeColor="text1" w:themeTint="BF"/>
+          <w:sz w:val="24"/>
+          <w:szCs w:val="24"/>
+        </w:rPr>
+      </w:pPr>
+    </w:p>
+    <w:p>
+      <w:pPr>
+        <w:rPr>
+          <w:color w:val="404040" w:themeColor="text1" w:themeTint="BF"/>
+          <w:sz w:val="24"/>
+          <w:szCs w:val="24"/>
+        </w:rPr>
+      </w:pPr>
+    </w:p>
+    <w:p>
+      <w:pPr>
+        <w:rPr>
+          <w:color w:val="404040" w:themeColor="text1" w:themeTint="BF"/>
+          <w:sz w:val="24"/>
+          <w:szCs w:val="24"/>
+        </w:rPr>
+      </w:pPr>
+    </w:p>
+    <w:p>
+      <w:pPr>
+        <w:rPr>
+          <w:color w:val="404040" w:themeColor="text1" w:themeTint="BF"/>
+          <w:sz w:val="24"/>
+          <w:szCs w:val="24"/>
+        </w:rPr>
+      </w:pPr>
+    </w:p>
+    <w:p>
+      <w:pPr>
+        <w:rPr>
+          <w:color w:val="404040" w:themeColor="text1" w:themeTint="BF"/>
+          <w:sz w:val="24"/>
+          <w:szCs w:val="24"/>
+        </w:rPr>
+      </w:pPr>
+    </w:p>
+    <w:p>
+      <w:pPr>
+        <w:rPr>
+          <w:color w:val="404040" w:themeColor="text1" w:themeTint="BF"/>
+          <w:sz w:val="24"/>
+          <w:szCs w:val="24"/>
+        </w:rPr>
+      </w:pPr>
+      <w:r>
+        <w:rPr>
+          <w:color w:val="404040" w:themeColor="text1" w:themeTint="BF"/>
+          <w:sz w:val="24"/>
+          <w:szCs w:val="24"/>
+        </w:rPr>
+        <w:t>Salvador, nove de outubro de dois mil e dezoito.</w:t>
+      </w:r>
     </w:p>
     <w:sectPr>
       <w:pgSz w:w="11906" w:h="16838"/>

</xml_diff>

<commit_message>
ATT 11/10/2018 Implementando saldo do contrato
</commit_message>
<xml_diff>
--- a/Sistema de gerenciamento de contratos da Companhia de Transportes do Estado da Bahia.docx
+++ b/Sistema de gerenciamento de contratos da Companhia de Transportes do Estado da Bahia.docx
@@ -555,7 +555,6 @@
           <w:sz w:val="28"/>
           <w:szCs w:val="28"/>
         </w:rPr>
-        <w:lastRenderedPageBreak/>
         <w:t>Requisitos</w:t>
       </w:r>
     </w:p>
@@ -1856,7 +1855,6 @@
           <w:sz w:val="28"/>
           <w:szCs w:val="28"/>
         </w:rPr>
-        <w:lastRenderedPageBreak/>
         <w:t>Diagrama de classes</w:t>
       </w:r>
     </w:p>
@@ -4003,7 +4001,6 @@
           <w:sz w:val="24"/>
           <w:szCs w:val="24"/>
         </w:rPr>
-        <w:lastRenderedPageBreak/>
         <w:t xml:space="preserve">Primeira </w:t>
       </w:r>
       <w:r>
@@ -5180,7 +5177,6 @@
           <w:sz w:val="24"/>
           <w:szCs w:val="24"/>
         </w:rPr>
-        <w:lastRenderedPageBreak/>
         <w:t>Segunda adição (</w:t>
       </w:r>
       <w:proofErr w:type="gramStart"/>
@@ -5896,6 +5892,15 @@
                 <w:szCs w:val="24"/>
               </w:rPr>
             </w:pPr>
+            <w:r>
+              <w:rPr>
+                <w:b/>
+                <w:color w:val="404040" w:themeColor="text1" w:themeTint="BF"/>
+                <w:sz w:val="24"/>
+                <w:szCs w:val="24"/>
+              </w:rPr>
+              <w:t>Fórmula</w:t>
+            </w:r>
           </w:p>
         </w:tc>
         <w:tc>

</xml_diff>

<commit_message>
ATT 22/10/2018 - DOC
</commit_message>
<xml_diff>
--- a/Sistema de gerenciamento de contratos da Companhia de Transportes do Estado da Bahia.docx
+++ b/Sistema de gerenciamento de contratos da Companhia de Transportes do Estado da Bahia.docx
@@ -196,19 +196,8 @@
           <w:sz w:val="28"/>
           <w:szCs w:val="28"/>
         </w:rPr>
-        <w:t xml:space="preserve"> </w:t>
-      </w:r>
-      <w:proofErr w:type="gramStart"/>
-      <w:r>
-        <w:rPr>
-          <w:b/>
-          <w:color w:val="404040" w:themeColor="text1" w:themeTint="BF"/>
-          <w:sz w:val="28"/>
-          <w:szCs w:val="28"/>
-        </w:rPr>
-        <w:t>implementação</w:t>
-      </w:r>
-      <w:proofErr w:type="gramEnd"/>
+        <w:t xml:space="preserve"> implementação</w:t>
+      </w:r>
     </w:p>
     <w:p>
       <w:pPr>
@@ -555,6 +544,7 @@
           <w:sz w:val="28"/>
           <w:szCs w:val="28"/>
         </w:rPr>
+        <w:lastRenderedPageBreak/>
         <w:t>Requisitos</w:t>
       </w:r>
     </w:p>
@@ -666,25 +656,14 @@
                 <w:szCs w:val="24"/>
               </w:rPr>
             </w:pPr>
-            <w:proofErr w:type="gramStart"/>
-            <w:r>
-              <w:rPr>
-                <w:b/>
-                <w:color w:val="404040" w:themeColor="text1" w:themeTint="BF"/>
-                <w:sz w:val="24"/>
-                <w:szCs w:val="24"/>
-              </w:rPr>
-              <w:t>RF01.</w:t>
-            </w:r>
-            <w:proofErr w:type="gramEnd"/>
-            <w:r>
-              <w:rPr>
-                <w:b/>
-                <w:color w:val="404040" w:themeColor="text1" w:themeTint="BF"/>
-                <w:sz w:val="24"/>
-                <w:szCs w:val="24"/>
-              </w:rPr>
-              <w:t>1</w:t>
+            <w:r>
+              <w:rPr>
+                <w:b/>
+                <w:color w:val="404040" w:themeColor="text1" w:themeTint="BF"/>
+                <w:sz w:val="24"/>
+                <w:szCs w:val="24"/>
+              </w:rPr>
+              <w:t>RF01.1</w:t>
             </w:r>
           </w:p>
         </w:tc>
@@ -725,17 +704,159 @@
                 <w:szCs w:val="24"/>
               </w:rPr>
             </w:pPr>
-            <w:proofErr w:type="gramStart"/>
-            <w:r>
-              <w:rPr>
-                <w:b/>
-                <w:color w:val="404040" w:themeColor="text1" w:themeTint="BF"/>
-                <w:sz w:val="24"/>
-                <w:szCs w:val="24"/>
-              </w:rPr>
-              <w:t>RF01.</w:t>
-            </w:r>
-            <w:proofErr w:type="gramEnd"/>
+            <w:r>
+              <w:rPr>
+                <w:b/>
+                <w:color w:val="404040" w:themeColor="text1" w:themeTint="BF"/>
+                <w:sz w:val="24"/>
+                <w:szCs w:val="24"/>
+              </w:rPr>
+              <w:t>RF01.2</w:t>
+            </w:r>
+          </w:p>
+        </w:tc>
+        <w:tc>
+          <w:tcPr>
+            <w:tcW w:w="9505" w:type="dxa"/>
+          </w:tcPr>
+          <w:p>
+            <w:pPr>
+              <w:rPr>
+                <w:color w:val="404040" w:themeColor="text1" w:themeTint="BF"/>
+                <w:sz w:val="24"/>
+                <w:szCs w:val="24"/>
+              </w:rPr>
+            </w:pPr>
+            <w:r>
+              <w:rPr>
+                <w:color w:val="404040" w:themeColor="text1" w:themeTint="BF"/>
+                <w:sz w:val="24"/>
+                <w:szCs w:val="24"/>
+              </w:rPr>
+              <w:t>Gestor pode adicionar um processo no contrato.</w:t>
+            </w:r>
+          </w:p>
+        </w:tc>
+      </w:tr>
+      <w:tr>
+        <w:tc>
+          <w:tcPr>
+            <w:tcW w:w="1101" w:type="dxa"/>
+          </w:tcPr>
+          <w:p>
+            <w:pPr>
+              <w:rPr>
+                <w:b/>
+                <w:color w:val="404040" w:themeColor="text1" w:themeTint="BF"/>
+                <w:sz w:val="24"/>
+                <w:szCs w:val="24"/>
+              </w:rPr>
+            </w:pPr>
+            <w:r>
+              <w:rPr>
+                <w:b/>
+                <w:color w:val="404040" w:themeColor="text1" w:themeTint="BF"/>
+                <w:sz w:val="24"/>
+                <w:szCs w:val="24"/>
+              </w:rPr>
+              <w:t>RF01.3</w:t>
+            </w:r>
+          </w:p>
+        </w:tc>
+        <w:tc>
+          <w:tcPr>
+            <w:tcW w:w="9505" w:type="dxa"/>
+          </w:tcPr>
+          <w:p>
+            <w:pPr>
+              <w:rPr>
+                <w:color w:val="404040" w:themeColor="text1" w:themeTint="BF"/>
+                <w:sz w:val="24"/>
+                <w:szCs w:val="24"/>
+              </w:rPr>
+            </w:pPr>
+            <w:r>
+              <w:rPr>
+                <w:color w:val="404040" w:themeColor="text1" w:themeTint="BF"/>
+                <w:sz w:val="24"/>
+                <w:szCs w:val="24"/>
+              </w:rPr>
+              <w:t>Uma pessoa é responsável por fazer o pagamento e só ela pode fazer.</w:t>
+            </w:r>
+          </w:p>
+        </w:tc>
+      </w:tr>
+      <w:tr>
+        <w:tc>
+          <w:tcPr>
+            <w:tcW w:w="1101" w:type="dxa"/>
+          </w:tcPr>
+          <w:p>
+            <w:pPr>
+              <w:rPr>
+                <w:b/>
+                <w:color w:val="404040" w:themeColor="text1" w:themeTint="BF"/>
+                <w:sz w:val="24"/>
+                <w:szCs w:val="24"/>
+              </w:rPr>
+            </w:pPr>
+            <w:r>
+              <w:rPr>
+                <w:b/>
+                <w:color w:val="404040" w:themeColor="text1" w:themeTint="BF"/>
+                <w:sz w:val="24"/>
+                <w:szCs w:val="24"/>
+              </w:rPr>
+              <w:t>RF01.4</w:t>
+            </w:r>
+          </w:p>
+        </w:tc>
+        <w:tc>
+          <w:tcPr>
+            <w:tcW w:w="9505" w:type="dxa"/>
+          </w:tcPr>
+          <w:p>
+            <w:pPr>
+              <w:rPr>
+                <w:color w:val="404040" w:themeColor="text1" w:themeTint="BF"/>
+                <w:sz w:val="24"/>
+                <w:szCs w:val="24"/>
+              </w:rPr>
+            </w:pPr>
+            <w:r>
+              <w:rPr>
+                <w:color w:val="404040" w:themeColor="text1" w:themeTint="BF"/>
+                <w:sz w:val="24"/>
+                <w:szCs w:val="24"/>
+              </w:rPr>
+              <w:t>Ninguém está autorizado a apagar um registro de contrato ou processo.</w:t>
+            </w:r>
+          </w:p>
+        </w:tc>
+      </w:tr>
+      <w:tr>
+        <w:tc>
+          <w:tcPr>
+            <w:tcW w:w="1101" w:type="dxa"/>
+          </w:tcPr>
+          <w:p>
+            <w:pPr>
+              <w:rPr>
+                <w:b/>
+                <w:color w:val="404040" w:themeColor="text1" w:themeTint="BF"/>
+                <w:sz w:val="24"/>
+                <w:szCs w:val="24"/>
+              </w:rPr>
+            </w:pPr>
+            <w:r>
+              <w:rPr>
+                <w:b/>
+                <w:color w:val="404040" w:themeColor="text1" w:themeTint="BF"/>
+                <w:sz w:val="24"/>
+                <w:szCs w:val="24"/>
+              </w:rPr>
+              <w:t>RF0</w:t>
+            </w:r>
             <w:r>
               <w:rPr>
                 <w:b/>
@@ -765,7 +886,7 @@
                 <w:sz w:val="24"/>
                 <w:szCs w:val="24"/>
               </w:rPr>
-              <w:t>Gestor pode adicionar um processo no contrato.</w:t>
+              <w:t>Padronização de certos campos:</w:t>
             </w:r>
           </w:p>
         </w:tc>
@@ -784,17 +905,242 @@
                 <w:szCs w:val="24"/>
               </w:rPr>
             </w:pPr>
-            <w:proofErr w:type="gramStart"/>
-            <w:r>
-              <w:rPr>
-                <w:b/>
-                <w:color w:val="404040" w:themeColor="text1" w:themeTint="BF"/>
-                <w:sz w:val="24"/>
-                <w:szCs w:val="24"/>
-              </w:rPr>
-              <w:t>RF01.</w:t>
-            </w:r>
-            <w:proofErr w:type="gramEnd"/>
+            <w:r>
+              <w:rPr>
+                <w:b/>
+                <w:color w:val="404040" w:themeColor="text1" w:themeTint="BF"/>
+                <w:sz w:val="24"/>
+                <w:szCs w:val="24"/>
+              </w:rPr>
+              <w:t>RF02</w:t>
+            </w:r>
+            <w:r>
+              <w:rPr>
+                <w:b/>
+                <w:color w:val="404040" w:themeColor="text1" w:themeTint="BF"/>
+                <w:sz w:val="24"/>
+                <w:szCs w:val="24"/>
+              </w:rPr>
+              <w:t>.1</w:t>
+            </w:r>
+          </w:p>
+        </w:tc>
+        <w:tc>
+          <w:tcPr>
+            <w:tcW w:w="9505" w:type="dxa"/>
+          </w:tcPr>
+          <w:p>
+            <w:pPr>
+              <w:rPr>
+                <w:color w:val="404040" w:themeColor="text1" w:themeTint="BF"/>
+                <w:sz w:val="24"/>
+                <w:szCs w:val="24"/>
+              </w:rPr>
+            </w:pPr>
+            <w:r>
+              <w:rPr>
+                <w:color w:val="404040" w:themeColor="text1" w:themeTint="BF"/>
+                <w:sz w:val="24"/>
+                <w:szCs w:val="24"/>
+              </w:rPr>
+              <w:t>Uso pode ser</w:t>
+            </w:r>
+            <w:r>
+              <w:rPr>
+                <w:color w:val="404040" w:themeColor="text1" w:themeTint="BF"/>
+                <w:sz w:val="24"/>
+                <w:szCs w:val="24"/>
+              </w:rPr>
+              <w:t>: contínuo e</w:t>
+            </w:r>
+            <w:r>
+              <w:rPr>
+                <w:color w:val="404040" w:themeColor="text1" w:themeTint="BF"/>
+                <w:sz w:val="24"/>
+                <w:szCs w:val="24"/>
+              </w:rPr>
+              <w:t xml:space="preserve"> demanda </w:t>
+            </w:r>
+            <w:r>
+              <w:rPr>
+                <w:color w:val="404040" w:themeColor="text1" w:themeTint="BF"/>
+                <w:sz w:val="24"/>
+                <w:szCs w:val="24"/>
+              </w:rPr>
+              <w:t>específica</w:t>
+            </w:r>
+          </w:p>
+        </w:tc>
+      </w:tr>
+      <w:tr>
+        <w:tc>
+          <w:tcPr>
+            <w:tcW w:w="1101" w:type="dxa"/>
+          </w:tcPr>
+          <w:p>
+            <w:pPr>
+              <w:rPr>
+                <w:b/>
+                <w:color w:val="404040" w:themeColor="text1" w:themeTint="BF"/>
+                <w:sz w:val="24"/>
+                <w:szCs w:val="24"/>
+              </w:rPr>
+            </w:pPr>
+            <w:r>
+              <w:rPr>
+                <w:b/>
+                <w:color w:val="404040" w:themeColor="text1" w:themeTint="BF"/>
+                <w:sz w:val="24"/>
+                <w:szCs w:val="24"/>
+              </w:rPr>
+              <w:t>RF02</w:t>
+            </w:r>
+            <w:r>
+              <w:rPr>
+                <w:b/>
+                <w:color w:val="404040" w:themeColor="text1" w:themeTint="BF"/>
+                <w:sz w:val="24"/>
+                <w:szCs w:val="24"/>
+              </w:rPr>
+              <w:t>.2</w:t>
+            </w:r>
+          </w:p>
+        </w:tc>
+        <w:tc>
+          <w:tcPr>
+            <w:tcW w:w="9505" w:type="dxa"/>
+          </w:tcPr>
+          <w:p>
+            <w:pPr>
+              <w:rPr>
+                <w:color w:val="404040" w:themeColor="text1" w:themeTint="BF"/>
+                <w:sz w:val="24"/>
+                <w:szCs w:val="24"/>
+              </w:rPr>
+            </w:pPr>
+            <w:r>
+              <w:rPr>
+                <w:color w:val="404040" w:themeColor="text1" w:themeTint="BF"/>
+                <w:sz w:val="24"/>
+                <w:szCs w:val="24"/>
+              </w:rPr>
+              <w:t>Recurso pode ser</w:t>
+            </w:r>
+            <w:r>
+              <w:rPr>
+                <w:color w:val="404040" w:themeColor="text1" w:themeTint="BF"/>
+                <w:sz w:val="24"/>
+                <w:szCs w:val="24"/>
+              </w:rPr>
+              <w:t>: próprio</w:t>
+            </w:r>
+            <w:r>
+              <w:rPr>
+                <w:color w:val="404040" w:themeColor="text1" w:themeTint="BF"/>
+                <w:sz w:val="24"/>
+                <w:szCs w:val="24"/>
+              </w:rPr>
+              <w:t>, investimento e</w:t>
+            </w:r>
+            <w:r>
+              <w:rPr>
+                <w:color w:val="404040" w:themeColor="text1" w:themeTint="BF"/>
+                <w:sz w:val="24"/>
+                <w:szCs w:val="24"/>
+              </w:rPr>
+              <w:t xml:space="preserve"> convênio</w:t>
+            </w:r>
+          </w:p>
+        </w:tc>
+      </w:tr>
+      <w:tr>
+        <w:tc>
+          <w:tcPr>
+            <w:tcW w:w="1101" w:type="dxa"/>
+          </w:tcPr>
+          <w:p>
+            <w:pPr>
+              <w:rPr>
+                <w:b/>
+                <w:color w:val="404040" w:themeColor="text1" w:themeTint="BF"/>
+                <w:sz w:val="24"/>
+                <w:szCs w:val="24"/>
+              </w:rPr>
+            </w:pPr>
+            <w:r>
+              <w:rPr>
+                <w:b/>
+                <w:color w:val="404040" w:themeColor="text1" w:themeTint="BF"/>
+                <w:sz w:val="24"/>
+                <w:szCs w:val="24"/>
+              </w:rPr>
+              <w:t>RF02</w:t>
+            </w:r>
+            <w:r>
+              <w:rPr>
+                <w:b/>
+                <w:color w:val="404040" w:themeColor="text1" w:themeTint="BF"/>
+                <w:sz w:val="24"/>
+                <w:szCs w:val="24"/>
+              </w:rPr>
+              <w:t>.3</w:t>
+            </w:r>
+          </w:p>
+        </w:tc>
+        <w:tc>
+          <w:tcPr>
+            <w:tcW w:w="9505" w:type="dxa"/>
+          </w:tcPr>
+          <w:p>
+            <w:pPr>
+              <w:rPr>
+                <w:color w:val="404040" w:themeColor="text1" w:themeTint="BF"/>
+                <w:sz w:val="24"/>
+                <w:szCs w:val="24"/>
+              </w:rPr>
+            </w:pPr>
+            <w:r>
+              <w:rPr>
+                <w:color w:val="404040" w:themeColor="text1" w:themeTint="BF"/>
+                <w:sz w:val="24"/>
+                <w:szCs w:val="24"/>
+              </w:rPr>
+              <w:t>Fonte pagante</w:t>
+            </w:r>
+            <w:r>
+              <w:rPr>
+                <w:color w:val="404040" w:themeColor="text1" w:themeTint="BF"/>
+                <w:sz w:val="24"/>
+                <w:szCs w:val="24"/>
+              </w:rPr>
+              <w:t xml:space="preserve"> pode ser: custeio e investimento</w:t>
+            </w:r>
+          </w:p>
+        </w:tc>
+      </w:tr>
+      <w:tr>
+        <w:tc>
+          <w:tcPr>
+            <w:tcW w:w="1101" w:type="dxa"/>
+          </w:tcPr>
+          <w:p>
+            <w:pPr>
+              <w:rPr>
+                <w:b/>
+                <w:color w:val="404040" w:themeColor="text1" w:themeTint="BF"/>
+                <w:sz w:val="24"/>
+                <w:szCs w:val="24"/>
+              </w:rPr>
+            </w:pPr>
+            <w:r>
+              <w:rPr>
+                <w:b/>
+                <w:color w:val="404040" w:themeColor="text1" w:themeTint="BF"/>
+                <w:sz w:val="24"/>
+                <w:szCs w:val="24"/>
+              </w:rPr>
+              <w:t>RF0</w:t>
+            </w:r>
             <w:r>
               <w:rPr>
                 <w:b/>
@@ -824,458 +1170,7 @@
                 <w:sz w:val="24"/>
                 <w:szCs w:val="24"/>
               </w:rPr>
-              <w:t>Uma pessoa é responsável por fazer o pagamento e só ela pode fazer.</w:t>
-            </w:r>
-          </w:p>
-        </w:tc>
-      </w:tr>
-      <w:tr>
-        <w:tc>
-          <w:tcPr>
-            <w:tcW w:w="1101" w:type="dxa"/>
-          </w:tcPr>
-          <w:p>
-            <w:pPr>
-              <w:rPr>
-                <w:b/>
-                <w:color w:val="404040" w:themeColor="text1" w:themeTint="BF"/>
-                <w:sz w:val="24"/>
-                <w:szCs w:val="24"/>
-              </w:rPr>
-            </w:pPr>
-            <w:proofErr w:type="gramStart"/>
-            <w:r>
-              <w:rPr>
-                <w:b/>
-                <w:color w:val="404040" w:themeColor="text1" w:themeTint="BF"/>
-                <w:sz w:val="24"/>
-                <w:szCs w:val="24"/>
-              </w:rPr>
-              <w:t>RF01.</w:t>
-            </w:r>
-            <w:proofErr w:type="gramEnd"/>
-            <w:r>
-              <w:rPr>
-                <w:b/>
-                <w:color w:val="404040" w:themeColor="text1" w:themeTint="BF"/>
-                <w:sz w:val="24"/>
-                <w:szCs w:val="24"/>
-              </w:rPr>
-              <w:t>4</w:t>
-            </w:r>
-          </w:p>
-        </w:tc>
-        <w:tc>
-          <w:tcPr>
-            <w:tcW w:w="9505" w:type="dxa"/>
-          </w:tcPr>
-          <w:p>
-            <w:pPr>
-              <w:rPr>
-                <w:color w:val="404040" w:themeColor="text1" w:themeTint="BF"/>
-                <w:sz w:val="24"/>
-                <w:szCs w:val="24"/>
-              </w:rPr>
-            </w:pPr>
-            <w:r>
-              <w:rPr>
-                <w:color w:val="404040" w:themeColor="text1" w:themeTint="BF"/>
-                <w:sz w:val="24"/>
-                <w:szCs w:val="24"/>
-              </w:rPr>
-              <w:t>Ninguém está autorizado a apagar um registro de contrato ou processo.</w:t>
-            </w:r>
-          </w:p>
-        </w:tc>
-      </w:tr>
-      <w:tr>
-        <w:tc>
-          <w:tcPr>
-            <w:tcW w:w="1101" w:type="dxa"/>
-          </w:tcPr>
-          <w:p>
-            <w:pPr>
-              <w:rPr>
-                <w:b/>
-                <w:color w:val="404040" w:themeColor="text1" w:themeTint="BF"/>
-                <w:sz w:val="24"/>
-                <w:szCs w:val="24"/>
-              </w:rPr>
-            </w:pPr>
-            <w:r>
-              <w:rPr>
-                <w:b/>
-                <w:color w:val="404040" w:themeColor="text1" w:themeTint="BF"/>
-                <w:sz w:val="24"/>
-                <w:szCs w:val="24"/>
-              </w:rPr>
-              <w:t>RF0</w:t>
-            </w:r>
-            <w:r>
-              <w:rPr>
-                <w:b/>
-                <w:color w:val="404040" w:themeColor="text1" w:themeTint="BF"/>
-                <w:sz w:val="24"/>
-                <w:szCs w:val="24"/>
-              </w:rPr>
-              <w:t>2</w:t>
-            </w:r>
-          </w:p>
-        </w:tc>
-        <w:tc>
-          <w:tcPr>
-            <w:tcW w:w="9505" w:type="dxa"/>
-          </w:tcPr>
-          <w:p>
-            <w:pPr>
-              <w:rPr>
-                <w:color w:val="404040" w:themeColor="text1" w:themeTint="BF"/>
-                <w:sz w:val="24"/>
-                <w:szCs w:val="24"/>
-              </w:rPr>
-            </w:pPr>
-            <w:r>
-              <w:rPr>
-                <w:color w:val="404040" w:themeColor="text1" w:themeTint="BF"/>
-                <w:sz w:val="24"/>
-                <w:szCs w:val="24"/>
-              </w:rPr>
-              <w:t>Padronização de certos campos:</w:t>
-            </w:r>
-          </w:p>
-        </w:tc>
-      </w:tr>
-      <w:tr>
-        <w:tc>
-          <w:tcPr>
-            <w:tcW w:w="1101" w:type="dxa"/>
-          </w:tcPr>
-          <w:p>
-            <w:pPr>
-              <w:rPr>
-                <w:b/>
-                <w:color w:val="404040" w:themeColor="text1" w:themeTint="BF"/>
-                <w:sz w:val="24"/>
-                <w:szCs w:val="24"/>
-              </w:rPr>
-            </w:pPr>
-            <w:proofErr w:type="gramStart"/>
-            <w:r>
-              <w:rPr>
-                <w:b/>
-                <w:color w:val="404040" w:themeColor="text1" w:themeTint="BF"/>
-                <w:sz w:val="24"/>
-                <w:szCs w:val="24"/>
-              </w:rPr>
-              <w:t>RF02</w:t>
-            </w:r>
-            <w:r>
-              <w:rPr>
-                <w:b/>
-                <w:color w:val="404040" w:themeColor="text1" w:themeTint="BF"/>
-                <w:sz w:val="24"/>
-                <w:szCs w:val="24"/>
-              </w:rPr>
-              <w:t>.</w:t>
-            </w:r>
-            <w:proofErr w:type="gramEnd"/>
-            <w:r>
-              <w:rPr>
-                <w:b/>
-                <w:color w:val="404040" w:themeColor="text1" w:themeTint="BF"/>
-                <w:sz w:val="24"/>
-                <w:szCs w:val="24"/>
-              </w:rPr>
-              <w:t>1</w:t>
-            </w:r>
-          </w:p>
-        </w:tc>
-        <w:tc>
-          <w:tcPr>
-            <w:tcW w:w="9505" w:type="dxa"/>
-          </w:tcPr>
-          <w:p>
-            <w:pPr>
-              <w:rPr>
-                <w:color w:val="404040" w:themeColor="text1" w:themeTint="BF"/>
-                <w:sz w:val="24"/>
-                <w:szCs w:val="24"/>
-              </w:rPr>
-            </w:pPr>
-            <w:r>
-              <w:rPr>
-                <w:color w:val="404040" w:themeColor="text1" w:themeTint="BF"/>
-                <w:sz w:val="24"/>
-                <w:szCs w:val="24"/>
-              </w:rPr>
-              <w:t>Uso pode ser</w:t>
-            </w:r>
-            <w:r>
-              <w:rPr>
-                <w:color w:val="404040" w:themeColor="text1" w:themeTint="BF"/>
-                <w:sz w:val="24"/>
-                <w:szCs w:val="24"/>
-              </w:rPr>
-              <w:t>: contínuo e</w:t>
-            </w:r>
-            <w:r>
-              <w:rPr>
-                <w:color w:val="404040" w:themeColor="text1" w:themeTint="BF"/>
-                <w:sz w:val="24"/>
-                <w:szCs w:val="24"/>
-              </w:rPr>
-              <w:t xml:space="preserve"> demanda </w:t>
-            </w:r>
-            <w:r>
-              <w:rPr>
-                <w:color w:val="404040" w:themeColor="text1" w:themeTint="BF"/>
-                <w:sz w:val="24"/>
-                <w:szCs w:val="24"/>
-              </w:rPr>
-              <w:t>específica</w:t>
-            </w:r>
-          </w:p>
-        </w:tc>
-      </w:tr>
-      <w:tr>
-        <w:tc>
-          <w:tcPr>
-            <w:tcW w:w="1101" w:type="dxa"/>
-          </w:tcPr>
-          <w:p>
-            <w:pPr>
-              <w:rPr>
-                <w:b/>
-                <w:color w:val="404040" w:themeColor="text1" w:themeTint="BF"/>
-                <w:sz w:val="24"/>
-                <w:szCs w:val="24"/>
-              </w:rPr>
-            </w:pPr>
-            <w:proofErr w:type="gramStart"/>
-            <w:r>
-              <w:rPr>
-                <w:b/>
-                <w:color w:val="404040" w:themeColor="text1" w:themeTint="BF"/>
-                <w:sz w:val="24"/>
-                <w:szCs w:val="24"/>
-              </w:rPr>
-              <w:t>RF02</w:t>
-            </w:r>
-            <w:r>
-              <w:rPr>
-                <w:b/>
-                <w:color w:val="404040" w:themeColor="text1" w:themeTint="BF"/>
-                <w:sz w:val="24"/>
-                <w:szCs w:val="24"/>
-              </w:rPr>
-              <w:t>.</w:t>
-            </w:r>
-            <w:proofErr w:type="gramEnd"/>
-            <w:r>
-              <w:rPr>
-                <w:b/>
-                <w:color w:val="404040" w:themeColor="text1" w:themeTint="BF"/>
-                <w:sz w:val="24"/>
-                <w:szCs w:val="24"/>
-              </w:rPr>
-              <w:t>2</w:t>
-            </w:r>
-          </w:p>
-        </w:tc>
-        <w:tc>
-          <w:tcPr>
-            <w:tcW w:w="9505" w:type="dxa"/>
-          </w:tcPr>
-          <w:p>
-            <w:pPr>
-              <w:rPr>
-                <w:color w:val="404040" w:themeColor="text1" w:themeTint="BF"/>
-                <w:sz w:val="24"/>
-                <w:szCs w:val="24"/>
-              </w:rPr>
-            </w:pPr>
-            <w:r>
-              <w:rPr>
-                <w:color w:val="404040" w:themeColor="text1" w:themeTint="BF"/>
-                <w:sz w:val="24"/>
-                <w:szCs w:val="24"/>
-              </w:rPr>
-              <w:t>Recurso pode ser</w:t>
-            </w:r>
-            <w:r>
-              <w:rPr>
-                <w:color w:val="404040" w:themeColor="text1" w:themeTint="BF"/>
-                <w:sz w:val="24"/>
-                <w:szCs w:val="24"/>
-              </w:rPr>
-              <w:t>: próprio</w:t>
-            </w:r>
-            <w:r>
-              <w:rPr>
-                <w:color w:val="404040" w:themeColor="text1" w:themeTint="BF"/>
-                <w:sz w:val="24"/>
-                <w:szCs w:val="24"/>
-              </w:rPr>
-              <w:t>, investimento e</w:t>
-            </w:r>
-            <w:r>
-              <w:rPr>
-                <w:color w:val="404040" w:themeColor="text1" w:themeTint="BF"/>
-                <w:sz w:val="24"/>
-                <w:szCs w:val="24"/>
-              </w:rPr>
-              <w:t xml:space="preserve"> convênio</w:t>
-            </w:r>
-          </w:p>
-        </w:tc>
-      </w:tr>
-      <w:tr>
-        <w:tc>
-          <w:tcPr>
-            <w:tcW w:w="1101" w:type="dxa"/>
-          </w:tcPr>
-          <w:p>
-            <w:pPr>
-              <w:rPr>
-                <w:b/>
-                <w:color w:val="404040" w:themeColor="text1" w:themeTint="BF"/>
-                <w:sz w:val="24"/>
-                <w:szCs w:val="24"/>
-              </w:rPr>
-            </w:pPr>
-            <w:proofErr w:type="gramStart"/>
-            <w:r>
-              <w:rPr>
-                <w:b/>
-                <w:color w:val="404040" w:themeColor="text1" w:themeTint="BF"/>
-                <w:sz w:val="24"/>
-                <w:szCs w:val="24"/>
-              </w:rPr>
-              <w:t>RF02</w:t>
-            </w:r>
-            <w:r>
-              <w:rPr>
-                <w:b/>
-                <w:color w:val="404040" w:themeColor="text1" w:themeTint="BF"/>
-                <w:sz w:val="24"/>
-                <w:szCs w:val="24"/>
-              </w:rPr>
-              <w:t>.</w:t>
-            </w:r>
-            <w:proofErr w:type="gramEnd"/>
-            <w:r>
-              <w:rPr>
-                <w:b/>
-                <w:color w:val="404040" w:themeColor="text1" w:themeTint="BF"/>
-                <w:sz w:val="24"/>
-                <w:szCs w:val="24"/>
-              </w:rPr>
-              <w:t>3</w:t>
-            </w:r>
-          </w:p>
-        </w:tc>
-        <w:tc>
-          <w:tcPr>
-            <w:tcW w:w="9505" w:type="dxa"/>
-          </w:tcPr>
-          <w:p>
-            <w:pPr>
-              <w:rPr>
-                <w:color w:val="404040" w:themeColor="text1" w:themeTint="BF"/>
-                <w:sz w:val="24"/>
-                <w:szCs w:val="24"/>
-              </w:rPr>
-            </w:pPr>
-            <w:r>
-              <w:rPr>
-                <w:color w:val="404040" w:themeColor="text1" w:themeTint="BF"/>
-                <w:sz w:val="24"/>
-                <w:szCs w:val="24"/>
-              </w:rPr>
-              <w:t>Fonte pagante</w:t>
-            </w:r>
-            <w:r>
-              <w:rPr>
-                <w:color w:val="404040" w:themeColor="text1" w:themeTint="BF"/>
-                <w:sz w:val="24"/>
-                <w:szCs w:val="24"/>
-              </w:rPr>
-              <w:t xml:space="preserve"> pode ser: custeio e investimento</w:t>
-            </w:r>
-          </w:p>
-        </w:tc>
-      </w:tr>
-      <w:tr>
-        <w:tc>
-          <w:tcPr>
-            <w:tcW w:w="1101" w:type="dxa"/>
-          </w:tcPr>
-          <w:p>
-            <w:pPr>
-              <w:rPr>
-                <w:b/>
-                <w:color w:val="404040" w:themeColor="text1" w:themeTint="BF"/>
-                <w:sz w:val="24"/>
-                <w:szCs w:val="24"/>
-              </w:rPr>
-            </w:pPr>
-            <w:r>
-              <w:rPr>
-                <w:b/>
-                <w:color w:val="404040" w:themeColor="text1" w:themeTint="BF"/>
-                <w:sz w:val="24"/>
-                <w:szCs w:val="24"/>
-              </w:rPr>
-              <w:t>RF0</w:t>
-            </w:r>
-            <w:r>
-              <w:rPr>
-                <w:b/>
-                <w:color w:val="404040" w:themeColor="text1" w:themeTint="BF"/>
-                <w:sz w:val="24"/>
-                <w:szCs w:val="24"/>
-              </w:rPr>
-              <w:t>3</w:t>
-            </w:r>
-          </w:p>
-        </w:tc>
-        <w:tc>
-          <w:tcPr>
-            <w:tcW w:w="9505" w:type="dxa"/>
-          </w:tcPr>
-          <w:p>
-            <w:pPr>
-              <w:rPr>
-                <w:color w:val="404040" w:themeColor="text1" w:themeTint="BF"/>
-                <w:sz w:val="24"/>
-                <w:szCs w:val="24"/>
-              </w:rPr>
-            </w:pPr>
-            <w:r>
-              <w:rPr>
-                <w:color w:val="404040" w:themeColor="text1" w:themeTint="BF"/>
-                <w:sz w:val="24"/>
-                <w:szCs w:val="24"/>
-              </w:rPr>
-              <w:t xml:space="preserve">Datas de assinatura, ordem de serviço e </w:t>
-            </w:r>
-            <w:proofErr w:type="gramStart"/>
-            <w:r>
-              <w:rPr>
-                <w:color w:val="404040" w:themeColor="text1" w:themeTint="BF"/>
-                <w:sz w:val="24"/>
-                <w:szCs w:val="24"/>
-              </w:rPr>
-              <w:t>garantia podem ser</w:t>
-            </w:r>
-            <w:proofErr w:type="gramEnd"/>
-            <w:r>
-              <w:rPr>
-                <w:color w:val="404040" w:themeColor="text1" w:themeTint="BF"/>
-                <w:sz w:val="24"/>
-                <w:szCs w:val="24"/>
-              </w:rPr>
-              <w:t xml:space="preserve"> diferentes</w:t>
+              <w:t>Datas de assinatura, ordem de serviço e garantia podem ser diferentes</w:t>
             </w:r>
           </w:p>
         </w:tc>
@@ -1855,6 +1750,7 @@
           <w:sz w:val="28"/>
           <w:szCs w:val="28"/>
         </w:rPr>
+        <w:lastRenderedPageBreak/>
         <w:t>Diagrama de classes</w:t>
       </w:r>
     </w:p>
@@ -1895,7 +1791,6 @@
                 <w:szCs w:val="24"/>
               </w:rPr>
             </w:pPr>
-            <w:proofErr w:type="spellStart"/>
             <w:r>
               <w:rPr>
                 <w:color w:val="404040" w:themeColor="text1" w:themeTint="BF"/>
@@ -1904,7 +1799,6 @@
               </w:rPr>
               <w:t>Usuario</w:t>
             </w:r>
-            <w:proofErr w:type="spellEnd"/>
           </w:p>
         </w:tc>
       </w:tr>
@@ -1927,23 +1821,13 @@
                 <w:szCs w:val="24"/>
               </w:rPr>
             </w:pPr>
-            <w:proofErr w:type="gramStart"/>
-            <w:r>
-              <w:rPr>
-                <w:color w:val="404040" w:themeColor="text1" w:themeTint="BF"/>
-                <w:sz w:val="24"/>
-                <w:szCs w:val="24"/>
-              </w:rPr>
-              <w:t>nome</w:t>
-            </w:r>
-            <w:proofErr w:type="gramEnd"/>
-            <w:r>
-              <w:rPr>
-                <w:color w:val="404040" w:themeColor="text1" w:themeTint="BF"/>
-                <w:sz w:val="24"/>
-                <w:szCs w:val="24"/>
-              </w:rPr>
-              <w:t>: string</w:t>
+            <w:r>
+              <w:rPr>
+                <w:color w:val="404040" w:themeColor="text1" w:themeTint="BF"/>
+                <w:sz w:val="24"/>
+                <w:szCs w:val="24"/>
+              </w:rPr>
+              <w:t>nome: string</w:t>
             </w:r>
           </w:p>
         </w:tc>
@@ -1967,34 +1851,14 @@
                 <w:szCs w:val="24"/>
               </w:rPr>
             </w:pPr>
-            <w:proofErr w:type="gramStart"/>
-            <w:r>
-              <w:rPr>
-                <w:color w:val="404040" w:themeColor="text1" w:themeTint="BF"/>
-                <w:sz w:val="24"/>
-                <w:szCs w:val="24"/>
-              </w:rPr>
-              <w:t>matricula</w:t>
-            </w:r>
-            <w:proofErr w:type="gramEnd"/>
-            <w:r>
-              <w:rPr>
-                <w:color w:val="404040" w:themeColor="text1" w:themeTint="BF"/>
-                <w:sz w:val="24"/>
-                <w:szCs w:val="24"/>
-              </w:rPr>
-              <w:t xml:space="preserve">: </w:t>
-            </w:r>
-            <w:proofErr w:type="spellStart"/>
-            <w:r>
-              <w:rPr>
-                <w:color w:val="404040" w:themeColor="text1" w:themeTint="BF"/>
-                <w:sz w:val="24"/>
-                <w:szCs w:val="24"/>
-              </w:rPr>
-              <w:t>int</w:t>
-            </w:r>
-            <w:proofErr w:type="spellEnd"/>
+            <w:r>
+              <w:rPr>
+                <w:color w:val="404040" w:themeColor="text1" w:themeTint="BF"/>
+                <w:sz w:val="24"/>
+                <w:szCs w:val="24"/>
+              </w:rPr>
+              <w:t>matricula: int</w:t>
+            </w:r>
           </w:p>
         </w:tc>
       </w:tr>
@@ -2017,25 +1881,13 @@
                 <w:szCs w:val="24"/>
               </w:rPr>
             </w:pPr>
-            <w:proofErr w:type="spellStart"/>
-            <w:proofErr w:type="gramStart"/>
-            <w:r>
-              <w:rPr>
-                <w:color w:val="404040" w:themeColor="text1" w:themeTint="BF"/>
-                <w:sz w:val="24"/>
-                <w:szCs w:val="24"/>
-              </w:rPr>
-              <w:t>login</w:t>
-            </w:r>
-            <w:proofErr w:type="spellEnd"/>
-            <w:proofErr w:type="gramEnd"/>
-            <w:r>
-              <w:rPr>
-                <w:color w:val="404040" w:themeColor="text1" w:themeTint="BF"/>
-                <w:sz w:val="24"/>
-                <w:szCs w:val="24"/>
-              </w:rPr>
-              <w:t>: string</w:t>
+            <w:r>
+              <w:rPr>
+                <w:color w:val="404040" w:themeColor="text1" w:themeTint="BF"/>
+                <w:sz w:val="24"/>
+                <w:szCs w:val="24"/>
+              </w:rPr>
+              <w:t>login: string</w:t>
             </w:r>
           </w:p>
         </w:tc>
@@ -2059,23 +1911,13 @@
                 <w:szCs w:val="24"/>
               </w:rPr>
             </w:pPr>
-            <w:proofErr w:type="gramStart"/>
-            <w:r>
-              <w:rPr>
-                <w:color w:val="404040" w:themeColor="text1" w:themeTint="BF"/>
-                <w:sz w:val="24"/>
-                <w:szCs w:val="24"/>
-              </w:rPr>
-              <w:t>senha</w:t>
-            </w:r>
-            <w:proofErr w:type="gramEnd"/>
-            <w:r>
-              <w:rPr>
-                <w:color w:val="404040" w:themeColor="text1" w:themeTint="BF"/>
-                <w:sz w:val="24"/>
-                <w:szCs w:val="24"/>
-              </w:rPr>
-              <w:t>: string</w:t>
+            <w:r>
+              <w:rPr>
+                <w:color w:val="404040" w:themeColor="text1" w:themeTint="BF"/>
+                <w:sz w:val="24"/>
+                <w:szCs w:val="24"/>
+              </w:rPr>
+              <w:t>senha: string</w:t>
             </w:r>
           </w:p>
         </w:tc>
@@ -2099,23 +1941,13 @@
                 <w:szCs w:val="24"/>
               </w:rPr>
             </w:pPr>
-            <w:proofErr w:type="gramStart"/>
-            <w:r>
-              <w:rPr>
-                <w:color w:val="404040" w:themeColor="text1" w:themeTint="BF"/>
-                <w:sz w:val="24"/>
-                <w:szCs w:val="24"/>
-              </w:rPr>
-              <w:t>setor</w:t>
-            </w:r>
-            <w:proofErr w:type="gramEnd"/>
-            <w:r>
-              <w:rPr>
-                <w:color w:val="404040" w:themeColor="text1" w:themeTint="BF"/>
-                <w:sz w:val="24"/>
-                <w:szCs w:val="24"/>
-              </w:rPr>
-              <w:t>: S</w:t>
+            <w:r>
+              <w:rPr>
+                <w:color w:val="404040" w:themeColor="text1" w:themeTint="BF"/>
+                <w:sz w:val="24"/>
+                <w:szCs w:val="24"/>
+              </w:rPr>
+              <w:t>setor: S</w:t>
             </w:r>
             <w:r>
               <w:rPr>
@@ -2145,23 +1977,13 @@
                 <w:szCs w:val="24"/>
               </w:rPr>
             </w:pPr>
-            <w:proofErr w:type="gramStart"/>
-            <w:r>
-              <w:rPr>
-                <w:color w:val="404040" w:themeColor="text1" w:themeTint="BF"/>
-                <w:sz w:val="24"/>
-                <w:szCs w:val="24"/>
-              </w:rPr>
-              <w:t>cargo</w:t>
-            </w:r>
-            <w:proofErr w:type="gramEnd"/>
-            <w:r>
-              <w:rPr>
-                <w:color w:val="404040" w:themeColor="text1" w:themeTint="BF"/>
-                <w:sz w:val="24"/>
-                <w:szCs w:val="24"/>
-              </w:rPr>
-              <w:t>: Cargo</w:t>
+            <w:r>
+              <w:rPr>
+                <w:color w:val="404040" w:themeColor="text1" w:themeTint="BF"/>
+                <w:sz w:val="24"/>
+                <w:szCs w:val="24"/>
+              </w:rPr>
+              <w:t>cargo: Cargo</w:t>
             </w:r>
           </w:p>
         </w:tc>
@@ -2221,36 +2043,14 @@
                 <w:szCs w:val="24"/>
               </w:rPr>
             </w:pPr>
-            <w:proofErr w:type="spellStart"/>
-            <w:proofErr w:type="gramStart"/>
-            <w:r>
-              <w:rPr>
-                <w:color w:val="404040" w:themeColor="text1" w:themeTint="BF"/>
-                <w:sz w:val="24"/>
-                <w:szCs w:val="24"/>
-              </w:rPr>
-              <w:t>notaFiscal</w:t>
-            </w:r>
-            <w:proofErr w:type="spellEnd"/>
-            <w:proofErr w:type="gramEnd"/>
-            <w:r>
-              <w:rPr>
-                <w:color w:val="404040" w:themeColor="text1" w:themeTint="BF"/>
-                <w:sz w:val="24"/>
-                <w:szCs w:val="24"/>
-              </w:rPr>
-              <w:t xml:space="preserve">: </w:t>
-            </w:r>
-            <w:proofErr w:type="spellStart"/>
-            <w:r>
-              <w:rPr>
-                <w:color w:val="404040" w:themeColor="text1" w:themeTint="BF"/>
-                <w:sz w:val="24"/>
-                <w:szCs w:val="24"/>
-              </w:rPr>
-              <w:t>int</w:t>
-            </w:r>
-            <w:proofErr w:type="spellEnd"/>
+            <w:r>
+              <w:rPr>
+                <w:color w:val="404040" w:themeColor="text1" w:themeTint="BF"/>
+                <w:sz w:val="24"/>
+                <w:szCs w:val="24"/>
+              </w:rPr>
+              <w:t>notaFiscal: int</w:t>
+            </w:r>
           </w:p>
         </w:tc>
       </w:tr>
@@ -2271,62 +2071,30 @@
                 <w:szCs w:val="24"/>
               </w:rPr>
             </w:pPr>
-            <w:proofErr w:type="gramStart"/>
-            <w:r>
-              <w:rPr>
-                <w:color w:val="404040" w:themeColor="text1" w:themeTint="BF"/>
-                <w:sz w:val="24"/>
-                <w:szCs w:val="24"/>
-              </w:rPr>
-              <w:t>aditivo</w:t>
-            </w:r>
-            <w:proofErr w:type="gramEnd"/>
-            <w:r>
-              <w:rPr>
-                <w:color w:val="404040" w:themeColor="text1" w:themeTint="BF"/>
-                <w:sz w:val="24"/>
-                <w:szCs w:val="24"/>
-              </w:rPr>
-              <w:t xml:space="preserve">: </w:t>
-            </w:r>
-            <w:proofErr w:type="spellStart"/>
-            <w:r>
-              <w:rPr>
-                <w:color w:val="404040" w:themeColor="text1" w:themeTint="BF"/>
-                <w:sz w:val="24"/>
-                <w:szCs w:val="24"/>
-              </w:rPr>
-              <w:t>float</w:t>
-            </w:r>
-            <w:proofErr w:type="spellEnd"/>
-          </w:p>
-          <w:p>
-            <w:pPr>
-              <w:rPr>
-                <w:color w:val="404040" w:themeColor="text1" w:themeTint="BF"/>
-                <w:sz w:val="24"/>
-                <w:szCs w:val="24"/>
-              </w:rPr>
-            </w:pPr>
-            <w:proofErr w:type="spellStart"/>
-            <w:proofErr w:type="gramStart"/>
-            <w:r>
-              <w:rPr>
-                <w:color w:val="404040" w:themeColor="text1" w:themeTint="BF"/>
-                <w:sz w:val="24"/>
-                <w:szCs w:val="24"/>
-              </w:rPr>
-              <w:t>tipoAditivo</w:t>
-            </w:r>
-            <w:proofErr w:type="spellEnd"/>
-            <w:proofErr w:type="gramEnd"/>
-            <w:r>
-              <w:rPr>
-                <w:color w:val="404040" w:themeColor="text1" w:themeTint="BF"/>
-                <w:sz w:val="24"/>
-                <w:szCs w:val="24"/>
-              </w:rPr>
-              <w:t>: string</w:t>
+            <w:r>
+              <w:rPr>
+                <w:color w:val="404040" w:themeColor="text1" w:themeTint="BF"/>
+                <w:sz w:val="24"/>
+                <w:szCs w:val="24"/>
+              </w:rPr>
+              <w:t>aditivo: float</w:t>
+            </w:r>
+          </w:p>
+          <w:p>
+            <w:pPr>
+              <w:rPr>
+                <w:color w:val="404040" w:themeColor="text1" w:themeTint="BF"/>
+                <w:sz w:val="24"/>
+                <w:szCs w:val="24"/>
+              </w:rPr>
+            </w:pPr>
+            <w:r>
+              <w:rPr>
+                <w:color w:val="404040" w:themeColor="text1" w:themeTint="BF"/>
+                <w:sz w:val="24"/>
+                <w:szCs w:val="24"/>
+              </w:rPr>
+              <w:t>tipoAditivo: string</w:t>
             </w:r>
           </w:p>
         </w:tc>
@@ -2348,25 +2116,13 @@
                 <w:szCs w:val="24"/>
               </w:rPr>
             </w:pPr>
-            <w:proofErr w:type="spellStart"/>
-            <w:proofErr w:type="gramStart"/>
-            <w:r>
-              <w:rPr>
-                <w:color w:val="404040" w:themeColor="text1" w:themeTint="BF"/>
-                <w:sz w:val="24"/>
-                <w:szCs w:val="24"/>
-              </w:rPr>
-              <w:t>dataPagamento</w:t>
-            </w:r>
-            <w:proofErr w:type="spellEnd"/>
-            <w:proofErr w:type="gramEnd"/>
-            <w:r>
-              <w:rPr>
-                <w:color w:val="404040" w:themeColor="text1" w:themeTint="BF"/>
-                <w:sz w:val="24"/>
-                <w:szCs w:val="24"/>
-              </w:rPr>
-              <w:t>: data</w:t>
+            <w:r>
+              <w:rPr>
+                <w:color w:val="404040" w:themeColor="text1" w:themeTint="BF"/>
+                <w:sz w:val="24"/>
+                <w:szCs w:val="24"/>
+              </w:rPr>
+              <w:t>dataPagamento: data</w:t>
             </w:r>
           </w:p>
         </w:tc>
@@ -2387,89 +2143,47 @@
                 <w:szCs w:val="24"/>
               </w:rPr>
             </w:pPr>
-            <w:proofErr w:type="spellStart"/>
-            <w:proofErr w:type="gramStart"/>
-            <w:r>
-              <w:rPr>
-                <w:color w:val="404040" w:themeColor="text1" w:themeTint="BF"/>
-                <w:sz w:val="24"/>
-                <w:szCs w:val="24"/>
-              </w:rPr>
-              <w:t>nSEI</w:t>
-            </w:r>
-            <w:proofErr w:type="spellEnd"/>
-            <w:proofErr w:type="gramEnd"/>
-            <w:r>
-              <w:rPr>
-                <w:color w:val="404040" w:themeColor="text1" w:themeTint="BF"/>
-                <w:sz w:val="24"/>
-                <w:szCs w:val="24"/>
-              </w:rPr>
-              <w:t xml:space="preserve">: </w:t>
-            </w:r>
-            <w:proofErr w:type="spellStart"/>
-            <w:r>
-              <w:rPr>
-                <w:color w:val="404040" w:themeColor="text1" w:themeTint="BF"/>
-                <w:sz w:val="24"/>
-                <w:szCs w:val="24"/>
-              </w:rPr>
-              <w:t>int</w:t>
-            </w:r>
-            <w:proofErr w:type="spellEnd"/>
-          </w:p>
-          <w:p>
-            <w:pPr>
-              <w:rPr>
-                <w:color w:val="404040" w:themeColor="text1" w:themeTint="BF"/>
-                <w:sz w:val="24"/>
-                <w:szCs w:val="24"/>
-              </w:rPr>
-            </w:pPr>
-            <w:proofErr w:type="gramStart"/>
-            <w:r>
-              <w:rPr>
-                <w:color w:val="404040" w:themeColor="text1" w:themeTint="BF"/>
-                <w:sz w:val="24"/>
-                <w:szCs w:val="24"/>
-              </w:rPr>
-              <w:t>valor</w:t>
-            </w:r>
-            <w:proofErr w:type="gramEnd"/>
-            <w:r>
-              <w:rPr>
-                <w:color w:val="404040" w:themeColor="text1" w:themeTint="BF"/>
-                <w:sz w:val="24"/>
-                <w:szCs w:val="24"/>
-              </w:rPr>
-              <w:t>: decimal</w:t>
-            </w:r>
-          </w:p>
-          <w:p>
-            <w:pPr>
-              <w:rPr>
-                <w:color w:val="404040" w:themeColor="text1" w:themeTint="BF"/>
-                <w:sz w:val="24"/>
-                <w:szCs w:val="24"/>
-              </w:rPr>
-            </w:pPr>
-            <w:proofErr w:type="gramStart"/>
-            <w:r>
-              <w:rPr>
-                <w:color w:val="404040" w:themeColor="text1" w:themeTint="BF"/>
-                <w:sz w:val="24"/>
-                <w:szCs w:val="24"/>
-              </w:rPr>
-              <w:t>ano</w:t>
-            </w:r>
-            <w:proofErr w:type="gramEnd"/>
-            <w:r>
-              <w:rPr>
-                <w:color w:val="404040" w:themeColor="text1" w:themeTint="BF"/>
-                <w:sz w:val="24"/>
-                <w:szCs w:val="24"/>
-              </w:rPr>
-              <w:t xml:space="preserve"> e mês de referencia: string</w:t>
+            <w:r>
+              <w:rPr>
+                <w:color w:val="404040" w:themeColor="text1" w:themeTint="BF"/>
+                <w:sz w:val="24"/>
+                <w:szCs w:val="24"/>
+              </w:rPr>
+              <w:t>nSEI: int</w:t>
+            </w:r>
+          </w:p>
+          <w:p>
+            <w:pPr>
+              <w:rPr>
+                <w:color w:val="404040" w:themeColor="text1" w:themeTint="BF"/>
+                <w:sz w:val="24"/>
+                <w:szCs w:val="24"/>
+              </w:rPr>
+            </w:pPr>
+            <w:r>
+              <w:rPr>
+                <w:color w:val="404040" w:themeColor="text1" w:themeTint="BF"/>
+                <w:sz w:val="24"/>
+                <w:szCs w:val="24"/>
+              </w:rPr>
+              <w:t>valor: decimal</w:t>
+            </w:r>
+          </w:p>
+          <w:p>
+            <w:pPr>
+              <w:rPr>
+                <w:color w:val="404040" w:themeColor="text1" w:themeTint="BF"/>
+                <w:sz w:val="24"/>
+                <w:szCs w:val="24"/>
+              </w:rPr>
+            </w:pPr>
+            <w:r>
+              <w:rPr>
+                <w:color w:val="404040" w:themeColor="text1" w:themeTint="BF"/>
+                <w:sz w:val="24"/>
+                <w:szCs w:val="24"/>
+              </w:rPr>
+              <w:t>ano e mês de referencia: string</w:t>
             </w:r>
           </w:p>
           <w:p>
@@ -2481,23 +2195,13 @@
                 <w:u w:val="single"/>
               </w:rPr>
             </w:pPr>
-            <w:proofErr w:type="gramStart"/>
-            <w:r>
-              <w:rPr>
-                <w:color w:val="404040" w:themeColor="text1" w:themeTint="BF"/>
-                <w:sz w:val="24"/>
-                <w:szCs w:val="24"/>
-              </w:rPr>
-              <w:t>data</w:t>
-            </w:r>
-            <w:proofErr w:type="gramEnd"/>
-            <w:r>
-              <w:rPr>
-                <w:color w:val="404040" w:themeColor="text1" w:themeTint="BF"/>
-                <w:sz w:val="24"/>
-                <w:szCs w:val="24"/>
-              </w:rPr>
-              <w:t>: data</w:t>
+            <w:r>
+              <w:rPr>
+                <w:color w:val="404040" w:themeColor="text1" w:themeTint="BF"/>
+                <w:sz w:val="24"/>
+                <w:szCs w:val="24"/>
+              </w:rPr>
+              <w:t>data: data</w:t>
             </w:r>
           </w:p>
         </w:tc>
@@ -2565,25 +2269,13 @@
                 <w:szCs w:val="24"/>
               </w:rPr>
             </w:pPr>
-            <w:proofErr w:type="spellStart"/>
-            <w:proofErr w:type="gramStart"/>
-            <w:r>
-              <w:rPr>
-                <w:color w:val="404040" w:themeColor="text1" w:themeTint="BF"/>
-                <w:sz w:val="24"/>
-                <w:szCs w:val="24"/>
-              </w:rPr>
-              <w:t>codigo</w:t>
-            </w:r>
-            <w:proofErr w:type="spellEnd"/>
-            <w:proofErr w:type="gramEnd"/>
-            <w:r>
-              <w:rPr>
-                <w:color w:val="404040" w:themeColor="text1" w:themeTint="BF"/>
-                <w:sz w:val="24"/>
-                <w:szCs w:val="24"/>
-              </w:rPr>
-              <w:t>: string</w:t>
+            <w:r>
+              <w:rPr>
+                <w:color w:val="404040" w:themeColor="text1" w:themeTint="BF"/>
+                <w:sz w:val="24"/>
+                <w:szCs w:val="24"/>
+              </w:rPr>
+              <w:t>codigo: string</w:t>
             </w:r>
           </w:p>
         </w:tc>
@@ -2605,23 +2297,13 @@
                 <w:szCs w:val="24"/>
               </w:rPr>
             </w:pPr>
-            <w:proofErr w:type="gramStart"/>
-            <w:r>
-              <w:rPr>
-                <w:color w:val="404040" w:themeColor="text1" w:themeTint="BF"/>
-                <w:sz w:val="24"/>
-                <w:szCs w:val="24"/>
-              </w:rPr>
-              <w:t>nome</w:t>
-            </w:r>
-            <w:proofErr w:type="gramEnd"/>
-            <w:r>
-              <w:rPr>
-                <w:color w:val="404040" w:themeColor="text1" w:themeTint="BF"/>
-                <w:sz w:val="24"/>
-                <w:szCs w:val="24"/>
-              </w:rPr>
-              <w:t>: string</w:t>
+            <w:r>
+              <w:rPr>
+                <w:color w:val="404040" w:themeColor="text1" w:themeTint="BF"/>
+                <w:sz w:val="24"/>
+                <w:szCs w:val="24"/>
+              </w:rPr>
+              <w:t>nome: string</w:t>
             </w:r>
           </w:p>
         </w:tc>
@@ -2642,23 +2324,13 @@
                 <w:szCs w:val="24"/>
               </w:rPr>
             </w:pPr>
-            <w:proofErr w:type="gramStart"/>
-            <w:r>
-              <w:rPr>
-                <w:color w:val="404040" w:themeColor="text1" w:themeTint="BF"/>
-                <w:sz w:val="24"/>
-                <w:szCs w:val="24"/>
-              </w:rPr>
-              <w:t>sigla</w:t>
-            </w:r>
-            <w:proofErr w:type="gramEnd"/>
-            <w:r>
-              <w:rPr>
-                <w:color w:val="404040" w:themeColor="text1" w:themeTint="BF"/>
-                <w:sz w:val="24"/>
-                <w:szCs w:val="24"/>
-              </w:rPr>
-              <w:t>: string</w:t>
+            <w:r>
+              <w:rPr>
+                <w:color w:val="404040" w:themeColor="text1" w:themeTint="BF"/>
+                <w:sz w:val="24"/>
+                <w:szCs w:val="24"/>
+              </w:rPr>
+              <w:t>sigla: string</w:t>
             </w:r>
           </w:p>
         </w:tc>
@@ -2726,23 +2398,13 @@
                 <w:szCs w:val="24"/>
               </w:rPr>
             </w:pPr>
-            <w:proofErr w:type="gramStart"/>
-            <w:r>
-              <w:rPr>
-                <w:color w:val="404040" w:themeColor="text1" w:themeTint="BF"/>
-                <w:sz w:val="24"/>
-                <w:szCs w:val="24"/>
-              </w:rPr>
-              <w:t>nome</w:t>
-            </w:r>
-            <w:proofErr w:type="gramEnd"/>
-            <w:r>
-              <w:rPr>
-                <w:color w:val="404040" w:themeColor="text1" w:themeTint="BF"/>
-                <w:sz w:val="24"/>
-                <w:szCs w:val="24"/>
-              </w:rPr>
-              <w:t>: string</w:t>
+            <w:r>
+              <w:rPr>
+                <w:color w:val="404040" w:themeColor="text1" w:themeTint="BF"/>
+                <w:sz w:val="24"/>
+                <w:szCs w:val="24"/>
+              </w:rPr>
+              <w:t>nome: string</w:t>
             </w:r>
           </w:p>
         </w:tc>
@@ -2814,7 +2476,6 @@
                 <w:szCs w:val="24"/>
               </w:rPr>
             </w:pPr>
-            <w:proofErr w:type="gramStart"/>
             <w:r>
               <w:rPr>
                 <w:color w:val="404040" w:themeColor="text1" w:themeTint="BF"/>
@@ -2829,27 +2490,8 @@
                 <w:sz w:val="24"/>
                 <w:szCs w:val="24"/>
               </w:rPr>
-              <w:t>mero</w:t>
-            </w:r>
-            <w:proofErr w:type="gramEnd"/>
-            <w:r>
-              <w:rPr>
-                <w:color w:val="404040" w:themeColor="text1" w:themeTint="BF"/>
-                <w:sz w:val="24"/>
-                <w:szCs w:val="24"/>
-              </w:rPr>
-              <w:t xml:space="preserve">: </w:t>
-            </w:r>
-            <w:proofErr w:type="spellStart"/>
-            <w:r>
-              <w:rPr>
-                <w:color w:val="404040" w:themeColor="text1" w:themeTint="BF"/>
-                <w:sz w:val="24"/>
-                <w:szCs w:val="24"/>
-              </w:rPr>
-              <w:t>Int</w:t>
-            </w:r>
-            <w:proofErr w:type="spellEnd"/>
+              <w:t>mero: Int</w:t>
+            </w:r>
             <w:r>
               <w:rPr>
                 <w:color w:val="404040" w:themeColor="text1" w:themeTint="BF"/>
@@ -2878,23 +2520,13 @@
                 <w:szCs w:val="24"/>
               </w:rPr>
             </w:pPr>
-            <w:proofErr w:type="gramStart"/>
-            <w:r>
-              <w:rPr>
-                <w:color w:val="404040" w:themeColor="text1" w:themeTint="BF"/>
-                <w:sz w:val="24"/>
-                <w:szCs w:val="24"/>
-              </w:rPr>
-              <w:t>nome</w:t>
-            </w:r>
-            <w:proofErr w:type="gramEnd"/>
-            <w:r>
-              <w:rPr>
-                <w:color w:val="404040" w:themeColor="text1" w:themeTint="BF"/>
-                <w:sz w:val="24"/>
-                <w:szCs w:val="24"/>
-              </w:rPr>
-              <w:t>: string</w:t>
+            <w:r>
+              <w:rPr>
+                <w:color w:val="404040" w:themeColor="text1" w:themeTint="BF"/>
+                <w:sz w:val="24"/>
+                <w:szCs w:val="24"/>
+              </w:rPr>
+              <w:t>nome: string</w:t>
             </w:r>
           </w:p>
         </w:tc>
@@ -2916,36 +2548,14 @@
                 <w:szCs w:val="24"/>
               </w:rPr>
             </w:pPr>
-            <w:proofErr w:type="spellStart"/>
-            <w:proofErr w:type="gramStart"/>
-            <w:r>
-              <w:rPr>
-                <w:color w:val="404040" w:themeColor="text1" w:themeTint="BF"/>
-                <w:sz w:val="24"/>
-                <w:szCs w:val="24"/>
-              </w:rPr>
-              <w:t>CNPJempresaContratada</w:t>
-            </w:r>
-            <w:proofErr w:type="spellEnd"/>
-            <w:proofErr w:type="gramEnd"/>
-            <w:r>
-              <w:rPr>
-                <w:color w:val="404040" w:themeColor="text1" w:themeTint="BF"/>
-                <w:sz w:val="24"/>
-                <w:szCs w:val="24"/>
-              </w:rPr>
-              <w:t xml:space="preserve">: </w:t>
-            </w:r>
-            <w:proofErr w:type="spellStart"/>
-            <w:r>
-              <w:rPr>
-                <w:color w:val="404040" w:themeColor="text1" w:themeTint="BF"/>
-                <w:sz w:val="24"/>
-                <w:szCs w:val="24"/>
-              </w:rPr>
-              <w:t>int</w:t>
-            </w:r>
-            <w:proofErr w:type="spellEnd"/>
+            <w:r>
+              <w:rPr>
+                <w:color w:val="404040" w:themeColor="text1" w:themeTint="BF"/>
+                <w:sz w:val="24"/>
+                <w:szCs w:val="24"/>
+              </w:rPr>
+              <w:t>CNPJempresaContratada: int</w:t>
+            </w:r>
           </w:p>
         </w:tc>
       </w:tr>
@@ -2966,25 +2576,13 @@
                 <w:szCs w:val="24"/>
               </w:rPr>
             </w:pPr>
-            <w:proofErr w:type="spellStart"/>
-            <w:proofErr w:type="gramStart"/>
-            <w:r>
-              <w:rPr>
-                <w:color w:val="404040" w:themeColor="text1" w:themeTint="BF"/>
-                <w:sz w:val="24"/>
-                <w:szCs w:val="24"/>
-              </w:rPr>
-              <w:t>nomeEmpresaContratada</w:t>
-            </w:r>
-            <w:proofErr w:type="spellEnd"/>
-            <w:proofErr w:type="gramEnd"/>
-            <w:r>
-              <w:rPr>
-                <w:color w:val="404040" w:themeColor="text1" w:themeTint="BF"/>
-                <w:sz w:val="24"/>
-                <w:szCs w:val="24"/>
-              </w:rPr>
-              <w:t>: string</w:t>
+            <w:r>
+              <w:rPr>
+                <w:color w:val="404040" w:themeColor="text1" w:themeTint="BF"/>
+                <w:sz w:val="24"/>
+                <w:szCs w:val="24"/>
+              </w:rPr>
+              <w:t>nomeEmpresaContratada: string</w:t>
             </w:r>
           </w:p>
         </w:tc>
@@ -3006,36 +2604,14 @@
                 <w:szCs w:val="24"/>
               </w:rPr>
             </w:pPr>
-            <w:proofErr w:type="spellStart"/>
-            <w:proofErr w:type="gramStart"/>
-            <w:r>
-              <w:rPr>
-                <w:color w:val="404040" w:themeColor="text1" w:themeTint="BF"/>
-                <w:sz w:val="24"/>
-                <w:szCs w:val="24"/>
-              </w:rPr>
-              <w:t>numeroPortaria</w:t>
-            </w:r>
-            <w:proofErr w:type="spellEnd"/>
-            <w:proofErr w:type="gramEnd"/>
-            <w:r>
-              <w:rPr>
-                <w:color w:val="404040" w:themeColor="text1" w:themeTint="BF"/>
-                <w:sz w:val="24"/>
-                <w:szCs w:val="24"/>
-              </w:rPr>
-              <w:t xml:space="preserve">: </w:t>
-            </w:r>
-            <w:proofErr w:type="spellStart"/>
-            <w:r>
-              <w:rPr>
-                <w:color w:val="404040" w:themeColor="text1" w:themeTint="BF"/>
-                <w:sz w:val="24"/>
-                <w:szCs w:val="24"/>
-              </w:rPr>
-              <w:t>int</w:t>
-            </w:r>
-            <w:proofErr w:type="spellEnd"/>
+            <w:r>
+              <w:rPr>
+                <w:color w:val="404040" w:themeColor="text1" w:themeTint="BF"/>
+                <w:sz w:val="24"/>
+                <w:szCs w:val="24"/>
+              </w:rPr>
+              <w:t>numeroPortaria: int</w:t>
+            </w:r>
           </w:p>
         </w:tc>
       </w:tr>
@@ -3056,34 +2632,14 @@
                 <w:szCs w:val="24"/>
               </w:rPr>
             </w:pPr>
-            <w:proofErr w:type="gramStart"/>
-            <w:r>
-              <w:rPr>
-                <w:color w:val="404040" w:themeColor="text1" w:themeTint="BF"/>
-                <w:sz w:val="24"/>
-                <w:szCs w:val="24"/>
-              </w:rPr>
-              <w:t>gestor</w:t>
-            </w:r>
-            <w:proofErr w:type="gramEnd"/>
-            <w:r>
-              <w:rPr>
-                <w:color w:val="404040" w:themeColor="text1" w:themeTint="BF"/>
-                <w:sz w:val="24"/>
-                <w:szCs w:val="24"/>
-              </w:rPr>
-              <w:t xml:space="preserve">: </w:t>
-            </w:r>
-            <w:proofErr w:type="spellStart"/>
-            <w:r>
-              <w:rPr>
-                <w:color w:val="404040" w:themeColor="text1" w:themeTint="BF"/>
-                <w:sz w:val="24"/>
-                <w:szCs w:val="24"/>
-              </w:rPr>
-              <w:t>Usuario</w:t>
-            </w:r>
-            <w:proofErr w:type="spellEnd"/>
+            <w:r>
+              <w:rPr>
+                <w:color w:val="404040" w:themeColor="text1" w:themeTint="BF"/>
+                <w:sz w:val="24"/>
+                <w:szCs w:val="24"/>
+              </w:rPr>
+              <w:t>gestor: Usuario</w:t>
+            </w:r>
           </w:p>
         </w:tc>
       </w:tr>
@@ -3104,34 +2660,14 @@
                 <w:szCs w:val="24"/>
               </w:rPr>
             </w:pPr>
-            <w:proofErr w:type="gramStart"/>
-            <w:r>
-              <w:rPr>
-                <w:color w:val="404040" w:themeColor="text1" w:themeTint="BF"/>
-                <w:sz w:val="24"/>
-                <w:szCs w:val="24"/>
-              </w:rPr>
-              <w:t>fiscal</w:t>
-            </w:r>
-            <w:proofErr w:type="gramEnd"/>
-            <w:r>
-              <w:rPr>
-                <w:color w:val="404040" w:themeColor="text1" w:themeTint="BF"/>
-                <w:sz w:val="24"/>
-                <w:szCs w:val="24"/>
-              </w:rPr>
-              <w:t xml:space="preserve">: </w:t>
-            </w:r>
-            <w:proofErr w:type="spellStart"/>
-            <w:r>
-              <w:rPr>
-                <w:color w:val="404040" w:themeColor="text1" w:themeTint="BF"/>
-                <w:sz w:val="24"/>
-                <w:szCs w:val="24"/>
-              </w:rPr>
-              <w:t>Usuario</w:t>
-            </w:r>
-            <w:proofErr w:type="spellEnd"/>
+            <w:r>
+              <w:rPr>
+                <w:color w:val="404040" w:themeColor="text1" w:themeTint="BF"/>
+                <w:sz w:val="24"/>
+                <w:szCs w:val="24"/>
+              </w:rPr>
+              <w:t>fiscal: Usuario</w:t>
+            </w:r>
           </w:p>
         </w:tc>
       </w:tr>
@@ -3152,25 +2688,13 @@
                 <w:szCs w:val="24"/>
               </w:rPr>
             </w:pPr>
-            <w:proofErr w:type="spellStart"/>
-            <w:proofErr w:type="gramStart"/>
-            <w:r>
-              <w:rPr>
-                <w:color w:val="404040" w:themeColor="text1" w:themeTint="BF"/>
-                <w:sz w:val="24"/>
-                <w:szCs w:val="24"/>
-              </w:rPr>
-              <w:t>dataAssinatura</w:t>
-            </w:r>
-            <w:proofErr w:type="spellEnd"/>
-            <w:proofErr w:type="gramEnd"/>
-            <w:r>
-              <w:rPr>
-                <w:color w:val="404040" w:themeColor="text1" w:themeTint="BF"/>
-                <w:sz w:val="24"/>
-                <w:szCs w:val="24"/>
-              </w:rPr>
-              <w:t>: data</w:t>
+            <w:r>
+              <w:rPr>
+                <w:color w:val="404040" w:themeColor="text1" w:themeTint="BF"/>
+                <w:sz w:val="24"/>
+                <w:szCs w:val="24"/>
+              </w:rPr>
+              <w:t>dataAssinatura: data</w:t>
             </w:r>
           </w:p>
         </w:tc>
@@ -3192,25 +2716,13 @@
                 <w:szCs w:val="24"/>
               </w:rPr>
             </w:pPr>
-            <w:proofErr w:type="spellStart"/>
-            <w:proofErr w:type="gramStart"/>
-            <w:r>
-              <w:rPr>
-                <w:color w:val="404040" w:themeColor="text1" w:themeTint="BF"/>
-                <w:sz w:val="24"/>
-                <w:szCs w:val="24"/>
-              </w:rPr>
-              <w:t>dataOrdemDeServico</w:t>
-            </w:r>
-            <w:proofErr w:type="spellEnd"/>
-            <w:proofErr w:type="gramEnd"/>
-            <w:r>
-              <w:rPr>
-                <w:color w:val="404040" w:themeColor="text1" w:themeTint="BF"/>
-                <w:sz w:val="24"/>
-                <w:szCs w:val="24"/>
-              </w:rPr>
-              <w:t>: data</w:t>
+            <w:r>
+              <w:rPr>
+                <w:color w:val="404040" w:themeColor="text1" w:themeTint="BF"/>
+                <w:sz w:val="24"/>
+                <w:szCs w:val="24"/>
+              </w:rPr>
+              <w:t>dataOrdemDeServico: data</w:t>
             </w:r>
           </w:p>
         </w:tc>
@@ -3232,25 +2744,13 @@
                 <w:szCs w:val="24"/>
               </w:rPr>
             </w:pPr>
-            <w:proofErr w:type="spellStart"/>
-            <w:proofErr w:type="gramStart"/>
-            <w:r>
-              <w:rPr>
-                <w:color w:val="404040" w:themeColor="text1" w:themeTint="BF"/>
-                <w:sz w:val="24"/>
-                <w:szCs w:val="24"/>
-              </w:rPr>
-              <w:t>dataGarantia</w:t>
-            </w:r>
-            <w:proofErr w:type="spellEnd"/>
-            <w:proofErr w:type="gramEnd"/>
-            <w:r>
-              <w:rPr>
-                <w:color w:val="404040" w:themeColor="text1" w:themeTint="BF"/>
-                <w:sz w:val="24"/>
-                <w:szCs w:val="24"/>
-              </w:rPr>
-              <w:t>: data</w:t>
+            <w:r>
+              <w:rPr>
+                <w:color w:val="404040" w:themeColor="text1" w:themeTint="BF"/>
+                <w:sz w:val="24"/>
+                <w:szCs w:val="24"/>
+              </w:rPr>
+              <w:t>dataGarantia: data</w:t>
             </w:r>
           </w:p>
         </w:tc>
@@ -3272,25 +2772,13 @@
                 <w:szCs w:val="24"/>
               </w:rPr>
             </w:pPr>
-            <w:proofErr w:type="spellStart"/>
-            <w:proofErr w:type="gramStart"/>
-            <w:r>
-              <w:rPr>
-                <w:color w:val="404040" w:themeColor="text1" w:themeTint="BF"/>
-                <w:sz w:val="24"/>
-                <w:szCs w:val="24"/>
-              </w:rPr>
-              <w:t>dataVencimentoContrato</w:t>
-            </w:r>
-            <w:proofErr w:type="spellEnd"/>
-            <w:proofErr w:type="gramEnd"/>
-            <w:r>
-              <w:rPr>
-                <w:color w:val="404040" w:themeColor="text1" w:themeTint="BF"/>
-                <w:sz w:val="24"/>
-                <w:szCs w:val="24"/>
-              </w:rPr>
-              <w:t>: data</w:t>
+            <w:r>
+              <w:rPr>
+                <w:color w:val="404040" w:themeColor="text1" w:themeTint="BF"/>
+                <w:sz w:val="24"/>
+                <w:szCs w:val="24"/>
+              </w:rPr>
+              <w:t>dataVencimentoContrato: data</w:t>
             </w:r>
           </w:p>
         </w:tc>
@@ -3312,25 +2800,13 @@
                 <w:szCs w:val="24"/>
               </w:rPr>
             </w:pPr>
-            <w:proofErr w:type="spellStart"/>
-            <w:proofErr w:type="gramStart"/>
-            <w:r>
-              <w:rPr>
-                <w:color w:val="404040" w:themeColor="text1" w:themeTint="BF"/>
-                <w:sz w:val="24"/>
-                <w:szCs w:val="24"/>
-              </w:rPr>
-              <w:t>dataVencimentoGarantia</w:t>
-            </w:r>
-            <w:proofErr w:type="spellEnd"/>
-            <w:proofErr w:type="gramEnd"/>
-            <w:r>
-              <w:rPr>
-                <w:color w:val="404040" w:themeColor="text1" w:themeTint="BF"/>
-                <w:sz w:val="24"/>
-                <w:szCs w:val="24"/>
-              </w:rPr>
-              <w:t>: data</w:t>
+            <w:r>
+              <w:rPr>
+                <w:color w:val="404040" w:themeColor="text1" w:themeTint="BF"/>
+                <w:sz w:val="24"/>
+                <w:szCs w:val="24"/>
+              </w:rPr>
+              <w:t>dataVencimentoGarantia: data</w:t>
             </w:r>
           </w:p>
         </w:tc>
@@ -3352,23 +2828,13 @@
                 <w:szCs w:val="24"/>
               </w:rPr>
             </w:pPr>
-            <w:proofErr w:type="gramStart"/>
-            <w:r>
-              <w:rPr>
-                <w:color w:val="404040" w:themeColor="text1" w:themeTint="BF"/>
-                <w:sz w:val="24"/>
-                <w:szCs w:val="24"/>
-              </w:rPr>
-              <w:t>objeto</w:t>
-            </w:r>
-            <w:proofErr w:type="gramEnd"/>
-            <w:r>
-              <w:rPr>
-                <w:color w:val="404040" w:themeColor="text1" w:themeTint="BF"/>
-                <w:sz w:val="24"/>
-                <w:szCs w:val="24"/>
-              </w:rPr>
-              <w:t>: string</w:t>
+            <w:r>
+              <w:rPr>
+                <w:color w:val="404040" w:themeColor="text1" w:themeTint="BF"/>
+                <w:sz w:val="24"/>
+                <w:szCs w:val="24"/>
+              </w:rPr>
+              <w:t>objeto: string</w:t>
             </w:r>
           </w:p>
         </w:tc>
@@ -3390,25 +2856,13 @@
                 <w:szCs w:val="24"/>
               </w:rPr>
             </w:pPr>
-            <w:proofErr w:type="spellStart"/>
-            <w:proofErr w:type="gramStart"/>
-            <w:r>
-              <w:rPr>
-                <w:color w:val="404040" w:themeColor="text1" w:themeTint="BF"/>
-                <w:sz w:val="24"/>
-                <w:szCs w:val="24"/>
-              </w:rPr>
-              <w:t>valorInicial</w:t>
-            </w:r>
-            <w:proofErr w:type="spellEnd"/>
-            <w:proofErr w:type="gramEnd"/>
-            <w:r>
-              <w:rPr>
-                <w:color w:val="404040" w:themeColor="text1" w:themeTint="BF"/>
-                <w:sz w:val="24"/>
-                <w:szCs w:val="24"/>
-              </w:rPr>
-              <w:t>: decimal</w:t>
+            <w:r>
+              <w:rPr>
+                <w:color w:val="404040" w:themeColor="text1" w:themeTint="BF"/>
+                <w:sz w:val="24"/>
+                <w:szCs w:val="24"/>
+              </w:rPr>
+              <w:t>valorInicial: decimal</w:t>
             </w:r>
           </w:p>
         </w:tc>
@@ -3430,25 +2884,13 @@
                 <w:szCs w:val="24"/>
               </w:rPr>
             </w:pPr>
-            <w:proofErr w:type="spellStart"/>
-            <w:proofErr w:type="gramStart"/>
-            <w:r>
-              <w:rPr>
-                <w:color w:val="404040" w:themeColor="text1" w:themeTint="BF"/>
-                <w:sz w:val="24"/>
-                <w:szCs w:val="24"/>
-              </w:rPr>
-              <w:t>valorTotal</w:t>
-            </w:r>
-            <w:proofErr w:type="spellEnd"/>
-            <w:proofErr w:type="gramEnd"/>
-            <w:r>
-              <w:rPr>
-                <w:color w:val="404040" w:themeColor="text1" w:themeTint="BF"/>
-                <w:sz w:val="24"/>
-                <w:szCs w:val="24"/>
-              </w:rPr>
-              <w:t>:  decimal</w:t>
+            <w:r>
+              <w:rPr>
+                <w:color w:val="404040" w:themeColor="text1" w:themeTint="BF"/>
+                <w:sz w:val="24"/>
+                <w:szCs w:val="24"/>
+              </w:rPr>
+              <w:t>valorTotal:  decimal</w:t>
             </w:r>
           </w:p>
         </w:tc>
@@ -3470,25 +2912,13 @@
                 <w:szCs w:val="24"/>
               </w:rPr>
             </w:pPr>
-            <w:proofErr w:type="spellStart"/>
-            <w:proofErr w:type="gramStart"/>
-            <w:r>
-              <w:rPr>
-                <w:color w:val="404040" w:themeColor="text1" w:themeTint="BF"/>
-                <w:sz w:val="24"/>
-                <w:szCs w:val="24"/>
-              </w:rPr>
-              <w:t>valorAditivos</w:t>
-            </w:r>
-            <w:proofErr w:type="spellEnd"/>
-            <w:proofErr w:type="gramEnd"/>
-            <w:r>
-              <w:rPr>
-                <w:color w:val="404040" w:themeColor="text1" w:themeTint="BF"/>
-                <w:sz w:val="24"/>
-                <w:szCs w:val="24"/>
-              </w:rPr>
-              <w:t>:  decimal</w:t>
+            <w:r>
+              <w:rPr>
+                <w:color w:val="404040" w:themeColor="text1" w:themeTint="BF"/>
+                <w:sz w:val="24"/>
+                <w:szCs w:val="24"/>
+              </w:rPr>
+              <w:t>valorAditivos:  decimal</w:t>
             </w:r>
           </w:p>
         </w:tc>
@@ -3510,36 +2940,14 @@
                 <w:szCs w:val="24"/>
               </w:rPr>
             </w:pPr>
-            <w:proofErr w:type="spellStart"/>
-            <w:proofErr w:type="gramStart"/>
-            <w:r>
-              <w:rPr>
-                <w:color w:val="404040" w:themeColor="text1" w:themeTint="BF"/>
-                <w:sz w:val="24"/>
-                <w:szCs w:val="24"/>
-              </w:rPr>
-              <w:t>quantidadeAditivos</w:t>
-            </w:r>
-            <w:proofErr w:type="spellEnd"/>
-            <w:proofErr w:type="gramEnd"/>
-            <w:r>
-              <w:rPr>
-                <w:color w:val="404040" w:themeColor="text1" w:themeTint="BF"/>
-                <w:sz w:val="24"/>
-                <w:szCs w:val="24"/>
-              </w:rPr>
-              <w:t xml:space="preserve">: </w:t>
-            </w:r>
-            <w:proofErr w:type="spellStart"/>
-            <w:r>
-              <w:rPr>
-                <w:color w:val="404040" w:themeColor="text1" w:themeTint="BF"/>
-                <w:sz w:val="24"/>
-                <w:szCs w:val="24"/>
-              </w:rPr>
-              <w:t>int</w:t>
-            </w:r>
-            <w:proofErr w:type="spellEnd"/>
+            <w:r>
+              <w:rPr>
+                <w:color w:val="404040" w:themeColor="text1" w:themeTint="BF"/>
+                <w:sz w:val="24"/>
+                <w:szCs w:val="24"/>
+              </w:rPr>
+              <w:t>quantidadeAditivos: int</w:t>
+            </w:r>
           </w:p>
         </w:tc>
       </w:tr>
@@ -3560,25 +2968,13 @@
                 <w:szCs w:val="24"/>
               </w:rPr>
             </w:pPr>
-            <w:proofErr w:type="spellStart"/>
-            <w:proofErr w:type="gramStart"/>
-            <w:r>
-              <w:rPr>
-                <w:color w:val="404040" w:themeColor="text1" w:themeTint="BF"/>
-                <w:sz w:val="24"/>
-                <w:szCs w:val="24"/>
-              </w:rPr>
-              <w:t>listaProcessos</w:t>
-            </w:r>
-            <w:proofErr w:type="spellEnd"/>
-            <w:proofErr w:type="gramEnd"/>
-            <w:r>
-              <w:rPr>
-                <w:color w:val="404040" w:themeColor="text1" w:themeTint="BF"/>
-                <w:sz w:val="24"/>
-                <w:szCs w:val="24"/>
-              </w:rPr>
-              <w:t>: Processo []</w:t>
+            <w:r>
+              <w:rPr>
+                <w:color w:val="404040" w:themeColor="text1" w:themeTint="BF"/>
+                <w:sz w:val="24"/>
+                <w:szCs w:val="24"/>
+              </w:rPr>
+              <w:t>listaProcessos: Processo []</w:t>
             </w:r>
           </w:p>
         </w:tc>
@@ -3600,23 +2996,13 @@
                 <w:szCs w:val="24"/>
               </w:rPr>
             </w:pPr>
-            <w:proofErr w:type="gramStart"/>
-            <w:r>
-              <w:rPr>
-                <w:color w:val="404040" w:themeColor="text1" w:themeTint="BF"/>
-                <w:sz w:val="24"/>
-                <w:szCs w:val="24"/>
-              </w:rPr>
-              <w:t>recurso</w:t>
-            </w:r>
-            <w:proofErr w:type="gramEnd"/>
-            <w:r>
-              <w:rPr>
-                <w:color w:val="404040" w:themeColor="text1" w:themeTint="BF"/>
-                <w:sz w:val="24"/>
-                <w:szCs w:val="24"/>
-              </w:rPr>
-              <w:t xml:space="preserve">: </w:t>
+            <w:r>
+              <w:rPr>
+                <w:color w:val="404040" w:themeColor="text1" w:themeTint="BF"/>
+                <w:sz w:val="24"/>
+                <w:szCs w:val="24"/>
+              </w:rPr>
+              <w:t xml:space="preserve">recurso: </w:t>
             </w:r>
             <w:r>
               <w:rPr>
@@ -3649,23 +3035,13 @@
                 <w:szCs w:val="24"/>
               </w:rPr>
             </w:pPr>
-            <w:proofErr w:type="gramStart"/>
-            <w:r>
-              <w:rPr>
-                <w:color w:val="404040" w:themeColor="text1" w:themeTint="BF"/>
-                <w:sz w:val="24"/>
-                <w:szCs w:val="24"/>
-              </w:rPr>
-              <w:t>fonte</w:t>
-            </w:r>
-            <w:proofErr w:type="gramEnd"/>
-            <w:r>
-              <w:rPr>
-                <w:color w:val="404040" w:themeColor="text1" w:themeTint="BF"/>
-                <w:sz w:val="24"/>
-                <w:szCs w:val="24"/>
-              </w:rPr>
-              <w:t xml:space="preserve">: </w:t>
+            <w:r>
+              <w:rPr>
+                <w:color w:val="404040" w:themeColor="text1" w:themeTint="BF"/>
+                <w:sz w:val="24"/>
+                <w:szCs w:val="24"/>
+              </w:rPr>
+              <w:t xml:space="preserve">fonte: </w:t>
             </w:r>
             <w:r>
               <w:rPr>
@@ -3697,23 +3073,13 @@
                 <w:szCs w:val="24"/>
               </w:rPr>
             </w:pPr>
-            <w:proofErr w:type="gramStart"/>
-            <w:r>
-              <w:rPr>
-                <w:color w:val="404040" w:themeColor="text1" w:themeTint="BF"/>
-                <w:sz w:val="24"/>
-                <w:szCs w:val="24"/>
-              </w:rPr>
-              <w:t>uso</w:t>
-            </w:r>
-            <w:proofErr w:type="gramEnd"/>
-            <w:r>
-              <w:rPr>
-                <w:color w:val="404040" w:themeColor="text1" w:themeTint="BF"/>
-                <w:sz w:val="24"/>
-                <w:szCs w:val="24"/>
-              </w:rPr>
-              <w:t xml:space="preserve">: </w:t>
+            <w:r>
+              <w:rPr>
+                <w:color w:val="404040" w:themeColor="text1" w:themeTint="BF"/>
+                <w:sz w:val="24"/>
+                <w:szCs w:val="24"/>
+              </w:rPr>
+              <w:t xml:space="preserve">uso: </w:t>
             </w:r>
             <w:r>
               <w:rPr>
@@ -4001,6 +3367,7 @@
           <w:sz w:val="24"/>
           <w:szCs w:val="24"/>
         </w:rPr>
+        <w:lastRenderedPageBreak/>
         <w:t xml:space="preserve">Primeira </w:t>
       </w:r>
       <w:r>
@@ -4019,27 +3386,7 @@
           <w:sz w:val="24"/>
           <w:szCs w:val="24"/>
         </w:rPr>
-        <w:t xml:space="preserve"> (</w:t>
-      </w:r>
-      <w:proofErr w:type="gramStart"/>
-      <w:r>
-        <w:rPr>
-          <w:b/>
-          <w:color w:val="404040" w:themeColor="text1" w:themeTint="BF"/>
-          <w:sz w:val="24"/>
-          <w:szCs w:val="24"/>
-        </w:rPr>
-        <w:t>v1.</w:t>
-      </w:r>
-      <w:proofErr w:type="gramEnd"/>
-      <w:r>
-        <w:rPr>
-          <w:b/>
-          <w:color w:val="404040" w:themeColor="text1" w:themeTint="BF"/>
-          <w:sz w:val="24"/>
-          <w:szCs w:val="24"/>
-        </w:rPr>
-        <w:t>1)</w:t>
+        <w:t xml:space="preserve"> (v1.1)</w:t>
       </w:r>
     </w:p>
     <w:p>
@@ -4772,25 +4119,7 @@
                 <w:sz w:val="24"/>
                 <w:szCs w:val="24"/>
               </w:rPr>
-              <w:t xml:space="preserve">Cadastrar um documento em </w:t>
-            </w:r>
-            <w:proofErr w:type="spellStart"/>
-            <w:r>
-              <w:rPr>
-                <w:color w:val="404040" w:themeColor="text1" w:themeTint="BF"/>
-                <w:sz w:val="24"/>
-                <w:szCs w:val="24"/>
-              </w:rPr>
-              <w:t>pdf</w:t>
-            </w:r>
-            <w:proofErr w:type="spellEnd"/>
-            <w:r>
-              <w:rPr>
-                <w:color w:val="404040" w:themeColor="text1" w:themeTint="BF"/>
-                <w:sz w:val="24"/>
-                <w:szCs w:val="24"/>
-              </w:rPr>
-              <w:t xml:space="preserve"> do contrato no momento do cadastro do mesmo.</w:t>
+              <w:t>Cadastrar um documento em pdf do contrato no momento do cadastro do mesmo.</w:t>
             </w:r>
           </w:p>
         </w:tc>
@@ -4952,23 +4281,13 @@
           <w:szCs w:val="24"/>
         </w:rPr>
       </w:pPr>
-      <w:proofErr w:type="spellStart"/>
-      <w:r>
-        <w:rPr>
-          <w:color w:val="404040" w:themeColor="text1" w:themeTint="BF"/>
-          <w:sz w:val="24"/>
-          <w:szCs w:val="24"/>
-        </w:rPr>
-        <w:t>Obs</w:t>
-      </w:r>
-      <w:proofErr w:type="spellEnd"/>
-      <w:r>
-        <w:rPr>
-          <w:color w:val="404040" w:themeColor="text1" w:themeTint="BF"/>
-          <w:sz w:val="24"/>
-          <w:szCs w:val="24"/>
-        </w:rPr>
-        <w:t xml:space="preserve"> (28/08/2018): </w:t>
+      <w:r>
+        <w:rPr>
+          <w:color w:val="404040" w:themeColor="text1" w:themeTint="BF"/>
+          <w:sz w:val="24"/>
+          <w:szCs w:val="24"/>
+        </w:rPr>
+        <w:t xml:space="preserve">Obs (28/08/2018): </w:t>
       </w:r>
       <w:r>
         <w:rPr>
@@ -5177,27 +4496,8 @@
           <w:sz w:val="24"/>
           <w:szCs w:val="24"/>
         </w:rPr>
-        <w:t>Segunda adição (</w:t>
-      </w:r>
-      <w:proofErr w:type="gramStart"/>
-      <w:r>
-        <w:rPr>
-          <w:b/>
-          <w:color w:val="404040" w:themeColor="text1" w:themeTint="BF"/>
-          <w:sz w:val="24"/>
-          <w:szCs w:val="24"/>
-        </w:rPr>
-        <w:t>v1.</w:t>
-      </w:r>
-      <w:proofErr w:type="gramEnd"/>
-      <w:r>
-        <w:rPr>
-          <w:b/>
-          <w:color w:val="404040" w:themeColor="text1" w:themeTint="BF"/>
-          <w:sz w:val="24"/>
-          <w:szCs w:val="24"/>
-        </w:rPr>
-        <w:t>2)</w:t>
+        <w:lastRenderedPageBreak/>
+        <w:t>Segunda adição (v1.2)</w:t>
       </w:r>
     </w:p>
     <w:p>
@@ -5713,23 +5013,13 @@
                 <w:szCs w:val="24"/>
               </w:rPr>
             </w:pPr>
-            <w:proofErr w:type="spellStart"/>
-            <w:r>
-              <w:rPr>
-                <w:color w:val="404040" w:themeColor="text1" w:themeTint="BF"/>
-                <w:sz w:val="24"/>
-                <w:szCs w:val="24"/>
-              </w:rPr>
-              <w:t>Med</w:t>
-            </w:r>
-            <w:proofErr w:type="spellEnd"/>
-            <w:r>
-              <w:rPr>
-                <w:color w:val="404040" w:themeColor="text1" w:themeTint="BF"/>
-                <w:sz w:val="24"/>
-                <w:szCs w:val="24"/>
-              </w:rPr>
-              <w:t xml:space="preserve"> passa a ser “Item”.</w:t>
+            <w:r>
+              <w:rPr>
+                <w:color w:val="404040" w:themeColor="text1" w:themeTint="BF"/>
+                <w:sz w:val="24"/>
+                <w:szCs w:val="24"/>
+              </w:rPr>
+              <w:t>Med passa a ser “Item”.</w:t>
             </w:r>
           </w:p>
         </w:tc>
@@ -5768,25 +5058,7 @@
                 <w:sz w:val="24"/>
                 <w:szCs w:val="24"/>
               </w:rPr>
-              <w:t xml:space="preserve">Listagem de </w:t>
-            </w:r>
-            <w:proofErr w:type="spellStart"/>
-            <w:r>
-              <w:rPr>
-                <w:color w:val="404040" w:themeColor="text1" w:themeTint="BF"/>
-                <w:sz w:val="24"/>
-                <w:szCs w:val="24"/>
-              </w:rPr>
-              <w:t>items</w:t>
-            </w:r>
-            <w:proofErr w:type="spellEnd"/>
-            <w:r>
-              <w:rPr>
-                <w:color w:val="404040" w:themeColor="text1" w:themeTint="BF"/>
-                <w:sz w:val="24"/>
-                <w:szCs w:val="24"/>
-              </w:rPr>
-              <w:t xml:space="preserve"> de ser decrescente (Atualmente está crescente).</w:t>
+              <w:t>Listagem de items de ser decrescente (Atualmente está crescente).</w:t>
             </w:r>
           </w:p>
         </w:tc>
@@ -5892,15 +5164,6 @@
                 <w:szCs w:val="24"/>
               </w:rPr>
             </w:pPr>
-            <w:r>
-              <w:rPr>
-                <w:b/>
-                <w:color w:val="404040" w:themeColor="text1" w:themeTint="BF"/>
-                <w:sz w:val="24"/>
-                <w:szCs w:val="24"/>
-              </w:rPr>
-              <w:t>Fórmula</w:t>
-            </w:r>
           </w:p>
         </w:tc>
         <w:tc>
@@ -5915,43 +5178,13 @@
                 <w:szCs w:val="24"/>
               </w:rPr>
             </w:pPr>
-            <w:proofErr w:type="spellStart"/>
-            <w:proofErr w:type="gramStart"/>
-            <w:r>
-              <w:rPr>
-                <w:color w:val="404040" w:themeColor="text1" w:themeTint="BF"/>
-                <w:sz w:val="24"/>
-                <w:szCs w:val="24"/>
-              </w:rPr>
-              <w:t>valorTotalContrato</w:t>
-            </w:r>
-            <w:proofErr w:type="spellEnd"/>
-            <w:proofErr w:type="gramEnd"/>
-            <w:r>
-              <w:rPr>
-                <w:color w:val="404040" w:themeColor="text1" w:themeTint="BF"/>
-                <w:sz w:val="24"/>
-                <w:szCs w:val="24"/>
-              </w:rPr>
-              <w:t xml:space="preserve"> – (valorPagamento1 + valorPagamento2 + ... + </w:t>
-            </w:r>
-            <w:proofErr w:type="spellStart"/>
-            <w:r>
-              <w:rPr>
-                <w:color w:val="404040" w:themeColor="text1" w:themeTint="BF"/>
-                <w:sz w:val="24"/>
-                <w:szCs w:val="24"/>
-              </w:rPr>
-              <w:t>valorPagamentoN</w:t>
-            </w:r>
-            <w:proofErr w:type="spellEnd"/>
-            <w:r>
-              <w:rPr>
-                <w:color w:val="404040" w:themeColor="text1" w:themeTint="BF"/>
-                <w:sz w:val="24"/>
-                <w:szCs w:val="24"/>
-              </w:rPr>
-              <w:t>)</w:t>
+            <w:r>
+              <w:rPr>
+                <w:color w:val="404040" w:themeColor="text1" w:themeTint="BF"/>
+                <w:sz w:val="24"/>
+                <w:szCs w:val="24"/>
+              </w:rPr>
+              <w:t xml:space="preserve">Saldo mais recente do contrato é o que resta do valor total depois que o processo foi pago. </w:t>
             </w:r>
           </w:p>
         </w:tc>
@@ -5967,34 +5200,269 @@
         </w:rPr>
       </w:pPr>
     </w:p>
-    <w:p>
-      <w:pPr>
-        <w:rPr>
-          <w:b/>
-          <w:color w:val="404040" w:themeColor="text1" w:themeTint="BF"/>
-          <w:sz w:val="28"/>
-          <w:szCs w:val="28"/>
-        </w:rPr>
-      </w:pPr>
-    </w:p>
-    <w:p>
-      <w:pPr>
-        <w:rPr>
-          <w:color w:val="404040" w:themeColor="text1" w:themeTint="BF"/>
-          <w:sz w:val="24"/>
-          <w:szCs w:val="24"/>
-        </w:rPr>
-      </w:pPr>
-    </w:p>
-    <w:p>
-      <w:pPr>
-        <w:rPr>
-          <w:color w:val="404040" w:themeColor="text1" w:themeTint="BF"/>
-          <w:sz w:val="24"/>
-          <w:szCs w:val="24"/>
-        </w:rPr>
-      </w:pPr>
-    </w:p>
+    <w:tbl>
+      <w:tblPr>
+        <w:tblStyle w:val="Tabelacomgrade"/>
+        <w:tblpPr w:leftFromText="141" w:rightFromText="141" w:vertAnchor="page" w:horzAnchor="margin" w:tblpY="8081"/>
+        <w:tblOverlap w:val="never"/>
+        <w:tblW w:w="4077" w:type="dxa"/>
+        <w:tblLook w:val="04A0"/>
+      </w:tblPr>
+      <w:tblGrid>
+        <w:gridCol w:w="4077"/>
+      </w:tblGrid>
+      <w:tr>
+        <w:tc>
+          <w:tcPr>
+            <w:tcW w:w="4077" w:type="dxa"/>
+            <w:tcBorders>
+              <w:bottom w:val="single" w:sz="4" w:space="0" w:color="auto"/>
+            </w:tcBorders>
+          </w:tcPr>
+          <w:p>
+            <w:pPr>
+              <w:rPr>
+                <w:color w:val="404040" w:themeColor="text1" w:themeTint="BF"/>
+                <w:sz w:val="24"/>
+                <w:szCs w:val="24"/>
+              </w:rPr>
+            </w:pPr>
+            <w:r>
+              <w:rPr>
+                <w:color w:val="404040" w:themeColor="text1" w:themeTint="BF"/>
+                <w:sz w:val="24"/>
+                <w:szCs w:val="24"/>
+              </w:rPr>
+              <w:t>Processo</w:t>
+            </w:r>
+          </w:p>
+        </w:tc>
+      </w:tr>
+      <w:tr>
+        <w:tc>
+          <w:tcPr>
+            <w:tcW w:w="4077" w:type="dxa"/>
+            <w:tcBorders>
+              <w:top w:val="single" w:sz="4" w:space="0" w:color="auto"/>
+              <w:bottom w:val="nil"/>
+            </w:tcBorders>
+          </w:tcPr>
+          <w:p>
+            <w:pPr>
+              <w:rPr>
+                <w:color w:val="404040" w:themeColor="text1" w:themeTint="BF"/>
+                <w:sz w:val="24"/>
+                <w:szCs w:val="24"/>
+              </w:rPr>
+            </w:pPr>
+            <w:r>
+              <w:rPr>
+                <w:color w:val="404040" w:themeColor="text1" w:themeTint="BF"/>
+                <w:sz w:val="24"/>
+                <w:szCs w:val="24"/>
+              </w:rPr>
+              <w:t>notaFiscal: int</w:t>
+            </w:r>
+          </w:p>
+        </w:tc>
+      </w:tr>
+      <w:tr>
+        <w:tc>
+          <w:tcPr>
+            <w:tcW w:w="4077" w:type="dxa"/>
+            <w:tcBorders>
+              <w:top w:val="nil"/>
+              <w:bottom w:val="nil"/>
+            </w:tcBorders>
+          </w:tcPr>
+          <w:p>
+            <w:pPr>
+              <w:rPr>
+                <w:color w:val="404040" w:themeColor="text1" w:themeTint="BF"/>
+                <w:sz w:val="24"/>
+                <w:szCs w:val="24"/>
+              </w:rPr>
+            </w:pPr>
+            <w:r>
+              <w:rPr>
+                <w:color w:val="404040" w:themeColor="text1" w:themeTint="BF"/>
+                <w:sz w:val="24"/>
+                <w:szCs w:val="24"/>
+              </w:rPr>
+              <w:t xml:space="preserve">aditivo: </w:t>
+            </w:r>
+            <w:r>
+              <w:rPr>
+                <w:color w:val="404040" w:themeColor="text1" w:themeTint="BF"/>
+                <w:sz w:val="24"/>
+                <w:szCs w:val="24"/>
+              </w:rPr>
+              <w:t>decimal</w:t>
+            </w:r>
+          </w:p>
+          <w:p>
+            <w:pPr>
+              <w:rPr>
+                <w:color w:val="404040" w:themeColor="text1" w:themeTint="BF"/>
+                <w:sz w:val="24"/>
+                <w:szCs w:val="24"/>
+              </w:rPr>
+            </w:pPr>
+            <w:r>
+              <w:rPr>
+                <w:color w:val="404040" w:themeColor="text1" w:themeTint="BF"/>
+                <w:sz w:val="24"/>
+                <w:szCs w:val="24"/>
+              </w:rPr>
+              <w:t>tipoAditivo: string</w:t>
+            </w:r>
+          </w:p>
+        </w:tc>
+      </w:tr>
+      <w:tr>
+        <w:tc>
+          <w:tcPr>
+            <w:tcW w:w="4077" w:type="dxa"/>
+            <w:tcBorders>
+              <w:top w:val="nil"/>
+              <w:bottom w:val="nil"/>
+            </w:tcBorders>
+          </w:tcPr>
+          <w:p>
+            <w:pPr>
+              <w:rPr>
+                <w:color w:val="404040" w:themeColor="text1" w:themeTint="BF"/>
+                <w:sz w:val="24"/>
+                <w:szCs w:val="24"/>
+              </w:rPr>
+            </w:pPr>
+            <w:r>
+              <w:rPr>
+                <w:color w:val="404040" w:themeColor="text1" w:themeTint="BF"/>
+                <w:sz w:val="24"/>
+                <w:szCs w:val="24"/>
+              </w:rPr>
+              <w:t>dataPagamento: data</w:t>
+            </w:r>
+          </w:p>
+        </w:tc>
+      </w:tr>
+      <w:tr>
+        <w:tc>
+          <w:tcPr>
+            <w:tcW w:w="4077" w:type="dxa"/>
+            <w:tcBorders>
+              <w:top w:val="nil"/>
+              <w:bottom w:val="nil"/>
+            </w:tcBorders>
+          </w:tcPr>
+          <w:p>
+            <w:pPr>
+              <w:rPr>
+                <w:color w:val="404040" w:themeColor="text1" w:themeTint="BF"/>
+                <w:sz w:val="24"/>
+                <w:szCs w:val="24"/>
+              </w:rPr>
+            </w:pPr>
+            <w:r>
+              <w:rPr>
+                <w:color w:val="404040" w:themeColor="text1" w:themeTint="BF"/>
+                <w:sz w:val="24"/>
+                <w:szCs w:val="24"/>
+              </w:rPr>
+              <w:t>nSEI: int</w:t>
+            </w:r>
+          </w:p>
+          <w:p>
+            <w:pPr>
+              <w:rPr>
+                <w:color w:val="404040" w:themeColor="text1" w:themeTint="BF"/>
+                <w:sz w:val="24"/>
+                <w:szCs w:val="24"/>
+              </w:rPr>
+            </w:pPr>
+            <w:r>
+              <w:rPr>
+                <w:color w:val="404040" w:themeColor="text1" w:themeTint="BF"/>
+                <w:sz w:val="24"/>
+                <w:szCs w:val="24"/>
+              </w:rPr>
+              <w:t>valor: decimal</w:t>
+            </w:r>
+          </w:p>
+          <w:p>
+            <w:pPr>
+              <w:rPr>
+                <w:color w:val="404040" w:themeColor="text1" w:themeTint="BF"/>
+                <w:sz w:val="24"/>
+                <w:szCs w:val="24"/>
+              </w:rPr>
+            </w:pPr>
+            <w:r>
+              <w:rPr>
+                <w:color w:val="404040" w:themeColor="text1" w:themeTint="BF"/>
+                <w:sz w:val="24"/>
+                <w:szCs w:val="24"/>
+              </w:rPr>
+              <w:t xml:space="preserve">ano e mês de referencia: </w:t>
+            </w:r>
+            <w:r>
+              <w:rPr>
+                <w:color w:val="404040" w:themeColor="text1" w:themeTint="BF"/>
+                <w:sz w:val="24"/>
+                <w:szCs w:val="24"/>
+              </w:rPr>
+              <w:t>data</w:t>
+            </w:r>
+          </w:p>
+          <w:p>
+            <w:pPr>
+              <w:rPr>
+                <w:color w:val="404040" w:themeColor="text1" w:themeTint="BF"/>
+                <w:sz w:val="24"/>
+                <w:szCs w:val="24"/>
+                <w:u w:val="single"/>
+              </w:rPr>
+            </w:pPr>
+            <w:r>
+              <w:rPr>
+                <w:color w:val="404040" w:themeColor="text1" w:themeTint="BF"/>
+                <w:sz w:val="24"/>
+                <w:szCs w:val="24"/>
+              </w:rPr>
+              <w:t>data: data</w:t>
+            </w:r>
+          </w:p>
+        </w:tc>
+      </w:tr>
+      <w:tr>
+        <w:tc>
+          <w:tcPr>
+            <w:tcW w:w="4077" w:type="dxa"/>
+            <w:tcBorders>
+              <w:top w:val="nil"/>
+            </w:tcBorders>
+          </w:tcPr>
+          <w:p>
+            <w:pPr>
+              <w:rPr>
+                <w:color w:val="404040" w:themeColor="text1" w:themeTint="BF"/>
+                <w:sz w:val="24"/>
+                <w:szCs w:val="24"/>
+              </w:rPr>
+            </w:pPr>
+            <w:r>
+              <w:rPr>
+                <w:color w:val="404040" w:themeColor="text1" w:themeTint="BF"/>
+                <w:sz w:val="24"/>
+                <w:szCs w:val="24"/>
+              </w:rPr>
+              <w:t>Saldo desse processo: decimal</w:t>
+            </w:r>
+          </w:p>
+        </w:tc>
+      </w:tr>
+    </w:tbl>
     <w:p>
       <w:pPr>
         <w:rPr>

</xml_diff>

<commit_message>
31/10/2018 - Novos requisitos para v1.3
</commit_message>
<xml_diff>
--- a/Sistema de gerenciamento de contratos da Companhia de Transportes do Estado da Bahia.docx
+++ b/Sistema de gerenciamento de contratos da Companhia de Transportes do Estado da Bahia.docx
@@ -3,15 +3,30 @@
 <w:document xmlns:ve="http://schemas.openxmlformats.org/markup-compatibility/2006" xmlns:o="urn:schemas-microsoft-com:office:office" xmlns:r="http://schemas.openxmlformats.org/officeDocument/2006/relationships" xmlns:m="http://schemas.openxmlformats.org/officeDocument/2006/math" xmlns:v="urn:schemas-microsoft-com:vml" xmlns:wp="http://schemas.openxmlformats.org/drawingml/2006/wordprocessingDrawing" xmlns:w10="urn:schemas-microsoft-com:office:word" xmlns:w="http://schemas.openxmlformats.org/wordprocessingml/2006/main" xmlns:wne="http://schemas.microsoft.com/office/word/2006/wordml">
   <w:body>
     <w:p>
+      <w:pPr>
+        <w:rPr>
+          <w:b/>
+          <w:color w:val="404040" w:themeColor="text1" w:themeTint="BF"/>
+          <w:sz w:val="28"/>
+        </w:rPr>
+      </w:pPr>
       <w:r>
         <w:rPr>
           <w:noProof/>
           <w:lang w:eastAsia="pt-BR"/>
         </w:rPr>
         <w:drawing>
-          <wp:inline distT="0" distB="0" distL="0" distR="0">
-            <wp:extent cx="1116330" cy="570041"/>
+          <wp:anchor distT="0" distB="0" distL="114300" distR="114300" simplePos="0" relativeHeight="251658240" behindDoc="0" locked="0" layoutInCell="1" allowOverlap="1">
+            <wp:simplePos x="1102783" y="897467"/>
+            <wp:positionH relativeFrom="margin">
+              <wp:align>left</wp:align>
+            </wp:positionH>
+            <wp:positionV relativeFrom="margin">
+              <wp:align>top</wp:align>
+            </wp:positionV>
+            <wp:extent cx="1116330" cy="567266"/>
             <wp:effectExtent l="19050" t="0" r="7620" b="0"/>
+            <wp:wrapSquare wrapText="bothSides"/>
             <wp:docPr id="2" name="Imagem 1" descr="Resultado de imagem para companhia de transportes do estado da bahia"/>
             <wp:cNvGraphicFramePr>
               <a:graphicFrameLocks xmlns:a="http://schemas.openxmlformats.org/drawingml/2006/main" noChangeAspect="1"/>
@@ -26,7 +41,7 @@
                     </pic:cNvPicPr>
                   </pic:nvPicPr>
                   <pic:blipFill>
-                    <a:blip r:embed="rId6" cstate="print"/>
+                    <a:blip r:embed="rId8" cstate="print"/>
                     <a:srcRect l="9955" t="13200" r="11186" b="14800"/>
                     <a:stretch>
                       <a:fillRect/>
@@ -35,7 +50,7 @@
                   <pic:spPr bwMode="auto">
                     <a:xfrm>
                       <a:off x="0" y="0"/>
-                      <a:ext cx="1117968" cy="570877"/>
+                      <a:ext cx="1116330" cy="567266"/>
                     </a:xfrm>
                     <a:prstGeom prst="rect">
                       <a:avLst/>
@@ -51,19 +66,9 @@
                 </pic:pic>
               </a:graphicData>
             </a:graphic>
-          </wp:inline>
+          </wp:anchor>
         </w:drawing>
       </w:r>
-    </w:p>
-    <w:p>
-      <w:pPr>
-        <w:jc w:val="center"/>
-        <w:rPr>
-          <w:b/>
-          <w:color w:val="404040" w:themeColor="text1" w:themeTint="BF"/>
-          <w:sz w:val="28"/>
-        </w:rPr>
-      </w:pPr>
       <w:r>
         <w:rPr>
           <w:b/>
@@ -107,7 +112,23 @@
           <w:sz w:val="24"/>
           <w:szCs w:val="24"/>
         </w:rPr>
-        <w:t xml:space="preserve">Este documento servirá como documentação do sistema a ser desenvolvido por Douglas Almeida de Oliveira, na posição de estagiário </w:t>
+        <w:t xml:space="preserve">Este </w:t>
+      </w:r>
+      <w:r>
+        <w:rPr>
+          <w:color w:val="404040" w:themeColor="text1" w:themeTint="BF"/>
+          <w:sz w:val="24"/>
+          <w:szCs w:val="24"/>
+        </w:rPr>
+        <w:t>texto</w:t>
+      </w:r>
+      <w:r>
+        <w:rPr>
+          <w:color w:val="404040" w:themeColor="text1" w:themeTint="BF"/>
+          <w:sz w:val="24"/>
+          <w:szCs w:val="24"/>
+        </w:rPr>
+        <w:t xml:space="preserve"> servirá como documentação do sistema a ser desenvolvido por Douglas Almeida de Oliveira, na posição de estagiário </w:t>
       </w:r>
       <w:r>
         <w:rPr>
@@ -500,6 +521,7 @@
           <w:color w:val="404040" w:themeColor="text1" w:themeTint="BF"/>
           <w:sz w:val="24"/>
         </w:rPr>
+        <w:lastRenderedPageBreak/>
         <w:t>Conclusão</w:t>
       </w:r>
     </w:p>
@@ -544,7 +566,6 @@
           <w:sz w:val="28"/>
           <w:szCs w:val="28"/>
         </w:rPr>
-        <w:lastRenderedPageBreak/>
         <w:t>Requisitos</w:t>
       </w:r>
     </w:p>
@@ -574,8 +595,8 @@
         <w:tblLook w:val="04A0"/>
       </w:tblPr>
       <w:tblGrid>
-        <w:gridCol w:w="1101"/>
-        <w:gridCol w:w="9505"/>
+        <w:gridCol w:w="1052"/>
+        <w:gridCol w:w="7668"/>
       </w:tblGrid>
       <w:tr>
         <w:tc>
@@ -1431,8 +1452,8 @@
         <w:tblLook w:val="04A0"/>
       </w:tblPr>
       <w:tblGrid>
-        <w:gridCol w:w="1101"/>
-        <w:gridCol w:w="9505"/>
+        <w:gridCol w:w="1049"/>
+        <w:gridCol w:w="7671"/>
       </w:tblGrid>
       <w:tr>
         <w:tc>
@@ -1485,17 +1506,7 @@
     </w:tbl>
     <w:p>
       <w:pPr>
-        <w:rPr>
-          <w:color w:val="404040" w:themeColor="text1" w:themeTint="BF"/>
-          <w:sz w:val="24"/>
-          <w:szCs w:val="24"/>
-        </w:rPr>
-      </w:pPr>
-    </w:p>
-    <w:p>
-      <w:pPr>
         <w:spacing w:after="0"/>
-        <w:jc w:val="center"/>
         <w:rPr>
           <w:b/>
           <w:color w:val="404040" w:themeColor="text1" w:themeTint="BF"/>
@@ -1506,8 +1517,6 @@
     </w:p>
     <w:p>
       <w:pPr>
-        <w:spacing w:after="0"/>
-        <w:jc w:val="center"/>
         <w:rPr>
           <w:b/>
           <w:color w:val="404040" w:themeColor="text1" w:themeTint="BF"/>
@@ -1515,222 +1524,15 @@
           <w:szCs w:val="28"/>
         </w:rPr>
       </w:pPr>
-    </w:p>
-    <w:p>
-      <w:pPr>
-        <w:spacing w:after="0"/>
-        <w:jc w:val="center"/>
+      <w:r>
         <w:rPr>
           <w:b/>
           <w:color w:val="404040" w:themeColor="text1" w:themeTint="BF"/>
           <w:sz w:val="28"/>
           <w:szCs w:val="28"/>
         </w:rPr>
-      </w:pPr>
-    </w:p>
-    <w:p>
-      <w:pPr>
-        <w:spacing w:after="0"/>
-        <w:jc w:val="center"/>
-        <w:rPr>
-          <w:b/>
-          <w:color w:val="404040" w:themeColor="text1" w:themeTint="BF"/>
-          <w:sz w:val="28"/>
-          <w:szCs w:val="28"/>
-        </w:rPr>
-      </w:pPr>
-    </w:p>
-    <w:p>
-      <w:pPr>
-        <w:spacing w:after="0"/>
-        <w:jc w:val="center"/>
-        <w:rPr>
-          <w:b/>
-          <w:color w:val="404040" w:themeColor="text1" w:themeTint="BF"/>
-          <w:sz w:val="28"/>
-          <w:szCs w:val="28"/>
-        </w:rPr>
-      </w:pPr>
-    </w:p>
-    <w:p>
-      <w:pPr>
-        <w:spacing w:after="0"/>
-        <w:jc w:val="center"/>
-        <w:rPr>
-          <w:b/>
-          <w:color w:val="404040" w:themeColor="text1" w:themeTint="BF"/>
-          <w:sz w:val="28"/>
-          <w:szCs w:val="28"/>
-        </w:rPr>
-      </w:pPr>
-    </w:p>
-    <w:p>
-      <w:pPr>
-        <w:spacing w:after="0"/>
-        <w:jc w:val="center"/>
-        <w:rPr>
-          <w:b/>
-          <w:color w:val="404040" w:themeColor="text1" w:themeTint="BF"/>
-          <w:sz w:val="28"/>
-          <w:szCs w:val="28"/>
-        </w:rPr>
-      </w:pPr>
-    </w:p>
-    <w:p>
-      <w:pPr>
-        <w:spacing w:after="0"/>
-        <w:jc w:val="center"/>
-        <w:rPr>
-          <w:b/>
-          <w:color w:val="404040" w:themeColor="text1" w:themeTint="BF"/>
-          <w:sz w:val="28"/>
-          <w:szCs w:val="28"/>
-        </w:rPr>
-      </w:pPr>
-    </w:p>
-    <w:p>
-      <w:pPr>
-        <w:spacing w:after="0"/>
-        <w:jc w:val="center"/>
-        <w:rPr>
-          <w:b/>
-          <w:color w:val="404040" w:themeColor="text1" w:themeTint="BF"/>
-          <w:sz w:val="28"/>
-          <w:szCs w:val="28"/>
-        </w:rPr>
-      </w:pPr>
-    </w:p>
-    <w:p>
-      <w:pPr>
-        <w:spacing w:after="0"/>
-        <w:jc w:val="center"/>
-        <w:rPr>
-          <w:b/>
-          <w:color w:val="404040" w:themeColor="text1" w:themeTint="BF"/>
-          <w:sz w:val="28"/>
-          <w:szCs w:val="28"/>
-        </w:rPr>
-      </w:pPr>
-    </w:p>
-    <w:p>
-      <w:pPr>
-        <w:spacing w:after="0"/>
-        <w:jc w:val="center"/>
-        <w:rPr>
-          <w:b/>
-          <w:color w:val="404040" w:themeColor="text1" w:themeTint="BF"/>
-          <w:sz w:val="28"/>
-          <w:szCs w:val="28"/>
-        </w:rPr>
-      </w:pPr>
-    </w:p>
-    <w:p>
-      <w:pPr>
-        <w:spacing w:after="0"/>
-        <w:jc w:val="center"/>
-        <w:rPr>
-          <w:b/>
-          <w:color w:val="404040" w:themeColor="text1" w:themeTint="BF"/>
-          <w:sz w:val="28"/>
-          <w:szCs w:val="28"/>
-        </w:rPr>
-      </w:pPr>
-    </w:p>
-    <w:p>
-      <w:pPr>
-        <w:spacing w:after="0"/>
-        <w:jc w:val="center"/>
-        <w:rPr>
-          <w:b/>
-          <w:color w:val="404040" w:themeColor="text1" w:themeTint="BF"/>
-          <w:sz w:val="28"/>
-          <w:szCs w:val="28"/>
-        </w:rPr>
-      </w:pPr>
-    </w:p>
-    <w:p>
-      <w:pPr>
-        <w:spacing w:after="0"/>
-        <w:jc w:val="center"/>
-        <w:rPr>
-          <w:b/>
-          <w:color w:val="404040" w:themeColor="text1" w:themeTint="BF"/>
-          <w:sz w:val="28"/>
-          <w:szCs w:val="28"/>
-        </w:rPr>
-      </w:pPr>
-    </w:p>
-    <w:p>
-      <w:pPr>
-        <w:spacing w:after="0"/>
-        <w:jc w:val="center"/>
-        <w:rPr>
-          <w:b/>
-          <w:color w:val="404040" w:themeColor="text1" w:themeTint="BF"/>
-          <w:sz w:val="28"/>
-          <w:szCs w:val="28"/>
-        </w:rPr>
-      </w:pPr>
-    </w:p>
-    <w:p>
-      <w:pPr>
-        <w:spacing w:after="0"/>
-        <w:jc w:val="center"/>
-        <w:rPr>
-          <w:b/>
-          <w:color w:val="404040" w:themeColor="text1" w:themeTint="BF"/>
-          <w:sz w:val="28"/>
-          <w:szCs w:val="28"/>
-        </w:rPr>
-      </w:pPr>
-    </w:p>
-    <w:p>
-      <w:pPr>
-        <w:spacing w:after="0"/>
-        <w:jc w:val="center"/>
-        <w:rPr>
-          <w:b/>
-          <w:color w:val="404040" w:themeColor="text1" w:themeTint="BF"/>
-          <w:sz w:val="28"/>
-          <w:szCs w:val="28"/>
-        </w:rPr>
-      </w:pPr>
-    </w:p>
-    <w:p>
-      <w:pPr>
-        <w:spacing w:after="0"/>
-        <w:jc w:val="center"/>
-        <w:rPr>
-          <w:b/>
-          <w:color w:val="404040" w:themeColor="text1" w:themeTint="BF"/>
-          <w:sz w:val="28"/>
-          <w:szCs w:val="28"/>
-        </w:rPr>
-      </w:pPr>
-    </w:p>
-    <w:p>
-      <w:pPr>
-        <w:spacing w:after="0"/>
-        <w:jc w:val="center"/>
-        <w:rPr>
-          <w:b/>
-          <w:color w:val="404040" w:themeColor="text1" w:themeTint="BF"/>
-          <w:sz w:val="28"/>
-          <w:szCs w:val="28"/>
-        </w:rPr>
-      </w:pPr>
-    </w:p>
-    <w:p>
-      <w:pPr>
-        <w:spacing w:after="0"/>
-        <w:jc w:val="center"/>
-        <w:rPr>
-          <w:b/>
-          <w:color w:val="404040" w:themeColor="text1" w:themeTint="BF"/>
-          <w:sz w:val="28"/>
-          <w:szCs w:val="28"/>
-        </w:rPr>
-      </w:pPr>
+        <w:br w:type="page"/>
+      </w:r>
     </w:p>
     <w:p>
       <w:pPr>
@@ -1992,7 +1794,7 @@
     <w:tbl>
       <w:tblPr>
         <w:tblStyle w:val="Tabelacomgrade"/>
-        <w:tblpPr w:leftFromText="141" w:rightFromText="141" w:vertAnchor="page" w:horzAnchor="page" w:tblpX="6093" w:tblpY="1481"/>
+        <w:tblpPr w:leftFromText="141" w:rightFromText="141" w:vertAnchor="page" w:horzAnchor="margin" w:tblpXSpec="right" w:tblpY="2308"/>
         <w:tblW w:w="0" w:type="auto"/>
         <w:tblLook w:val="04A0"/>
       </w:tblPr>
@@ -3215,46 +3017,6 @@
     </w:p>
     <w:p>
       <w:pPr>
-        <w:spacing w:line="240" w:lineRule="auto"/>
-        <w:rPr>
-          <w:color w:val="404040" w:themeColor="text1" w:themeTint="BF"/>
-          <w:sz w:val="24"/>
-          <w:szCs w:val="24"/>
-        </w:rPr>
-      </w:pPr>
-    </w:p>
-    <w:p>
-      <w:pPr>
-        <w:spacing w:line="240" w:lineRule="auto"/>
-        <w:rPr>
-          <w:color w:val="404040" w:themeColor="text1" w:themeTint="BF"/>
-          <w:sz w:val="24"/>
-          <w:szCs w:val="24"/>
-        </w:rPr>
-      </w:pPr>
-    </w:p>
-    <w:p>
-      <w:pPr>
-        <w:spacing w:after="0"/>
-        <w:rPr>
-          <w:color w:val="404040" w:themeColor="text1" w:themeTint="BF"/>
-          <w:sz w:val="24"/>
-          <w:szCs w:val="24"/>
-        </w:rPr>
-      </w:pPr>
-    </w:p>
-    <w:p>
-      <w:pPr>
-        <w:spacing w:after="0"/>
-        <w:rPr>
-          <w:color w:val="404040" w:themeColor="text1" w:themeTint="BF"/>
-          <w:sz w:val="24"/>
-          <w:szCs w:val="24"/>
-        </w:rPr>
-      </w:pPr>
-    </w:p>
-    <w:p>
-      <w:pPr>
         <w:spacing w:after="0"/>
         <w:rPr>
           <w:color w:val="404040" w:themeColor="text1" w:themeTint="BF"/>
@@ -3497,8 +3259,8 @@
         <w:tblLook w:val="04A0"/>
       </w:tblPr>
       <w:tblGrid>
-        <w:gridCol w:w="1106"/>
-        <w:gridCol w:w="9505"/>
+        <w:gridCol w:w="1102"/>
+        <w:gridCol w:w="7618"/>
       </w:tblGrid>
       <w:tr>
         <w:tc>
@@ -4313,56 +4075,6 @@
         </w:rPr>
         <w:t xml:space="preserve"> adiada para adiantar novas versões a pedido de Anderson</w:t>
       </w:r>
-    </w:p>
-    <w:p>
-      <w:pPr>
-        <w:ind w:firstLine="708"/>
-        <w:rPr>
-          <w:color w:val="404040" w:themeColor="text1" w:themeTint="BF"/>
-          <w:sz w:val="24"/>
-          <w:szCs w:val="24"/>
-        </w:rPr>
-      </w:pPr>
-    </w:p>
-    <w:p>
-      <w:pPr>
-        <w:ind w:firstLine="708"/>
-        <w:rPr>
-          <w:color w:val="404040" w:themeColor="text1" w:themeTint="BF"/>
-          <w:sz w:val="24"/>
-          <w:szCs w:val="24"/>
-        </w:rPr>
-      </w:pPr>
-    </w:p>
-    <w:p>
-      <w:pPr>
-        <w:ind w:firstLine="708"/>
-        <w:rPr>
-          <w:color w:val="404040" w:themeColor="text1" w:themeTint="BF"/>
-          <w:sz w:val="24"/>
-          <w:szCs w:val="24"/>
-        </w:rPr>
-      </w:pPr>
-    </w:p>
-    <w:p>
-      <w:pPr>
-        <w:ind w:firstLine="708"/>
-        <w:rPr>
-          <w:color w:val="404040" w:themeColor="text1" w:themeTint="BF"/>
-          <w:sz w:val="24"/>
-          <w:szCs w:val="24"/>
-        </w:rPr>
-      </w:pPr>
-    </w:p>
-    <w:p>
-      <w:pPr>
-        <w:ind w:firstLine="708"/>
-        <w:rPr>
-          <w:color w:val="404040" w:themeColor="text1" w:themeTint="BF"/>
-          <w:sz w:val="24"/>
-          <w:szCs w:val="24"/>
-        </w:rPr>
-      </w:pPr>
     </w:p>
     <w:p>
       <w:pPr>
@@ -4544,13 +4256,13 @@
         <w:tblLook w:val="04A0"/>
       </w:tblPr>
       <w:tblGrid>
-        <w:gridCol w:w="1106"/>
-        <w:gridCol w:w="9505"/>
+        <w:gridCol w:w="1102"/>
+        <w:gridCol w:w="7618"/>
       </w:tblGrid>
       <w:tr>
         <w:tc>
           <w:tcPr>
-            <w:tcW w:w="1106" w:type="dxa"/>
+            <w:tcW w:w="1102" w:type="dxa"/>
           </w:tcPr>
           <w:p>
             <w:pPr>
@@ -4583,7 +4295,7 @@
         </w:tc>
         <w:tc>
           <w:tcPr>
-            <w:tcW w:w="9505" w:type="dxa"/>
+            <w:tcW w:w="7618" w:type="dxa"/>
           </w:tcPr>
           <w:p>
             <w:pPr>
@@ -4607,22 +4319,22 @@
       <w:tr>
         <w:tc>
           <w:tcPr>
-            <w:tcW w:w="1106" w:type="dxa"/>
-          </w:tcPr>
-          <w:p>
-            <w:pPr>
-              <w:rPr>
-                <w:b/>
-                <w:color w:val="404040" w:themeColor="text1" w:themeTint="BF"/>
-                <w:sz w:val="24"/>
-                <w:szCs w:val="24"/>
-              </w:rPr>
-            </w:pPr>
-          </w:p>
-        </w:tc>
-        <w:tc>
-          <w:tcPr>
-            <w:tcW w:w="9505" w:type="dxa"/>
+            <w:tcW w:w="1102" w:type="dxa"/>
+          </w:tcPr>
+          <w:p>
+            <w:pPr>
+              <w:rPr>
+                <w:b/>
+                <w:color w:val="404040" w:themeColor="text1" w:themeTint="BF"/>
+                <w:sz w:val="24"/>
+                <w:szCs w:val="24"/>
+              </w:rPr>
+            </w:pPr>
+          </w:p>
+        </w:tc>
+        <w:tc>
+          <w:tcPr>
+            <w:tcW w:w="7618" w:type="dxa"/>
           </w:tcPr>
           <w:p>
             <w:pPr>
@@ -4646,22 +4358,22 @@
       <w:tr>
         <w:tc>
           <w:tcPr>
-            <w:tcW w:w="1106" w:type="dxa"/>
-          </w:tcPr>
-          <w:p>
-            <w:pPr>
-              <w:rPr>
-                <w:b/>
-                <w:color w:val="404040" w:themeColor="text1" w:themeTint="BF"/>
-                <w:sz w:val="24"/>
-                <w:szCs w:val="24"/>
-              </w:rPr>
-            </w:pPr>
-          </w:p>
-        </w:tc>
-        <w:tc>
-          <w:tcPr>
-            <w:tcW w:w="9505" w:type="dxa"/>
+            <w:tcW w:w="1102" w:type="dxa"/>
+          </w:tcPr>
+          <w:p>
+            <w:pPr>
+              <w:rPr>
+                <w:b/>
+                <w:color w:val="404040" w:themeColor="text1" w:themeTint="BF"/>
+                <w:sz w:val="24"/>
+                <w:szCs w:val="24"/>
+              </w:rPr>
+            </w:pPr>
+          </w:p>
+        </w:tc>
+        <w:tc>
+          <w:tcPr>
+            <w:tcW w:w="7618" w:type="dxa"/>
           </w:tcPr>
           <w:p>
             <w:pPr>
@@ -4688,22 +4400,22 @@
       <w:tr>
         <w:tc>
           <w:tcPr>
-            <w:tcW w:w="1106" w:type="dxa"/>
-          </w:tcPr>
-          <w:p>
-            <w:pPr>
-              <w:rPr>
-                <w:b/>
-                <w:color w:val="404040" w:themeColor="text1" w:themeTint="BF"/>
-                <w:sz w:val="24"/>
-                <w:szCs w:val="24"/>
-              </w:rPr>
-            </w:pPr>
-          </w:p>
-        </w:tc>
-        <w:tc>
-          <w:tcPr>
-            <w:tcW w:w="9505" w:type="dxa"/>
+            <w:tcW w:w="1102" w:type="dxa"/>
+          </w:tcPr>
+          <w:p>
+            <w:pPr>
+              <w:rPr>
+                <w:b/>
+                <w:color w:val="404040" w:themeColor="text1" w:themeTint="BF"/>
+                <w:sz w:val="24"/>
+                <w:szCs w:val="24"/>
+              </w:rPr>
+            </w:pPr>
+          </w:p>
+        </w:tc>
+        <w:tc>
+          <w:tcPr>
+            <w:tcW w:w="7618" w:type="dxa"/>
           </w:tcPr>
           <w:p>
             <w:pPr>
@@ -4727,22 +4439,22 @@
       <w:tr>
         <w:tc>
           <w:tcPr>
-            <w:tcW w:w="1106" w:type="dxa"/>
-          </w:tcPr>
-          <w:p>
-            <w:pPr>
-              <w:rPr>
-                <w:b/>
-                <w:color w:val="404040" w:themeColor="text1" w:themeTint="BF"/>
-                <w:sz w:val="24"/>
-                <w:szCs w:val="24"/>
-              </w:rPr>
-            </w:pPr>
-          </w:p>
-        </w:tc>
-        <w:tc>
-          <w:tcPr>
-            <w:tcW w:w="9505" w:type="dxa"/>
+            <w:tcW w:w="1102" w:type="dxa"/>
+          </w:tcPr>
+          <w:p>
+            <w:pPr>
+              <w:rPr>
+                <w:b/>
+                <w:color w:val="404040" w:themeColor="text1" w:themeTint="BF"/>
+                <w:sz w:val="24"/>
+                <w:szCs w:val="24"/>
+              </w:rPr>
+            </w:pPr>
+          </w:p>
+        </w:tc>
+        <w:tc>
+          <w:tcPr>
+            <w:tcW w:w="7618" w:type="dxa"/>
           </w:tcPr>
           <w:p>
             <w:pPr>
@@ -4766,22 +4478,22 @@
       <w:tr>
         <w:tc>
           <w:tcPr>
-            <w:tcW w:w="1106" w:type="dxa"/>
-          </w:tcPr>
-          <w:p>
-            <w:pPr>
-              <w:rPr>
-                <w:b/>
-                <w:color w:val="404040" w:themeColor="text1" w:themeTint="BF"/>
-                <w:sz w:val="24"/>
-                <w:szCs w:val="24"/>
-              </w:rPr>
-            </w:pPr>
-          </w:p>
-        </w:tc>
-        <w:tc>
-          <w:tcPr>
-            <w:tcW w:w="9505" w:type="dxa"/>
+            <w:tcW w:w="1102" w:type="dxa"/>
+          </w:tcPr>
+          <w:p>
+            <w:pPr>
+              <w:rPr>
+                <w:b/>
+                <w:color w:val="404040" w:themeColor="text1" w:themeTint="BF"/>
+                <w:sz w:val="24"/>
+                <w:szCs w:val="24"/>
+              </w:rPr>
+            </w:pPr>
+          </w:p>
+        </w:tc>
+        <w:tc>
+          <w:tcPr>
+            <w:tcW w:w="7618" w:type="dxa"/>
           </w:tcPr>
           <w:p>
             <w:pPr>
@@ -4805,22 +4517,22 @@
       <w:tr>
         <w:tc>
           <w:tcPr>
-            <w:tcW w:w="1106" w:type="dxa"/>
-          </w:tcPr>
-          <w:p>
-            <w:pPr>
-              <w:rPr>
-                <w:b/>
-                <w:color w:val="404040" w:themeColor="text1" w:themeTint="BF"/>
-                <w:sz w:val="24"/>
-                <w:szCs w:val="24"/>
-              </w:rPr>
-            </w:pPr>
-          </w:p>
-        </w:tc>
-        <w:tc>
-          <w:tcPr>
-            <w:tcW w:w="9505" w:type="dxa"/>
+            <w:tcW w:w="1102" w:type="dxa"/>
+          </w:tcPr>
+          <w:p>
+            <w:pPr>
+              <w:rPr>
+                <w:b/>
+                <w:color w:val="404040" w:themeColor="text1" w:themeTint="BF"/>
+                <w:sz w:val="24"/>
+                <w:szCs w:val="24"/>
+              </w:rPr>
+            </w:pPr>
+          </w:p>
+        </w:tc>
+        <w:tc>
+          <w:tcPr>
+            <w:tcW w:w="7618" w:type="dxa"/>
           </w:tcPr>
           <w:p>
             <w:pPr>
@@ -4844,7 +4556,7 @@
       <w:tr>
         <w:tc>
           <w:tcPr>
-            <w:tcW w:w="1106" w:type="dxa"/>
+            <w:tcW w:w="1102" w:type="dxa"/>
           </w:tcPr>
           <w:p>
             <w:pPr>
@@ -4868,7 +4580,7 @@
         </w:tc>
         <w:tc>
           <w:tcPr>
-            <w:tcW w:w="9505" w:type="dxa"/>
+            <w:tcW w:w="7618" w:type="dxa"/>
           </w:tcPr>
           <w:p>
             <w:pPr>
@@ -4892,7 +4604,7 @@
       <w:tr>
         <w:tc>
           <w:tcPr>
-            <w:tcW w:w="1106" w:type="dxa"/>
+            <w:tcW w:w="1102" w:type="dxa"/>
           </w:tcPr>
           <w:p>
             <w:pPr>
@@ -4916,7 +4628,7 @@
         </w:tc>
         <w:tc>
           <w:tcPr>
-            <w:tcW w:w="9505" w:type="dxa"/>
+            <w:tcW w:w="7618" w:type="dxa"/>
           </w:tcPr>
           <w:p>
             <w:pPr>
@@ -4940,7 +4652,7 @@
       <w:tr>
         <w:tc>
           <w:tcPr>
-            <w:tcW w:w="1106" w:type="dxa"/>
+            <w:tcW w:w="1102" w:type="dxa"/>
           </w:tcPr>
           <w:p>
             <w:pPr>
@@ -4964,7 +4676,7 @@
         </w:tc>
         <w:tc>
           <w:tcPr>
-            <w:tcW w:w="9505" w:type="dxa"/>
+            <w:tcW w:w="7618" w:type="dxa"/>
           </w:tcPr>
           <w:p>
             <w:pPr>
@@ -4988,22 +4700,22 @@
       <w:tr>
         <w:tc>
           <w:tcPr>
-            <w:tcW w:w="1106" w:type="dxa"/>
-          </w:tcPr>
-          <w:p>
-            <w:pPr>
-              <w:rPr>
-                <w:b/>
-                <w:color w:val="404040" w:themeColor="text1" w:themeTint="BF"/>
-                <w:sz w:val="24"/>
-                <w:szCs w:val="24"/>
-              </w:rPr>
-            </w:pPr>
-          </w:p>
-        </w:tc>
-        <w:tc>
-          <w:tcPr>
-            <w:tcW w:w="9505" w:type="dxa"/>
+            <w:tcW w:w="1102" w:type="dxa"/>
+          </w:tcPr>
+          <w:p>
+            <w:pPr>
+              <w:rPr>
+                <w:b/>
+                <w:color w:val="404040" w:themeColor="text1" w:themeTint="BF"/>
+                <w:sz w:val="24"/>
+                <w:szCs w:val="24"/>
+              </w:rPr>
+            </w:pPr>
+          </w:p>
+        </w:tc>
+        <w:tc>
+          <w:tcPr>
+            <w:tcW w:w="7618" w:type="dxa"/>
           </w:tcPr>
           <w:p>
             <w:pPr>
@@ -5027,22 +4739,22 @@
       <w:tr>
         <w:tc>
           <w:tcPr>
-            <w:tcW w:w="1106" w:type="dxa"/>
-          </w:tcPr>
-          <w:p>
-            <w:pPr>
-              <w:rPr>
-                <w:b/>
-                <w:color w:val="404040" w:themeColor="text1" w:themeTint="BF"/>
-                <w:sz w:val="24"/>
-                <w:szCs w:val="24"/>
-              </w:rPr>
-            </w:pPr>
-          </w:p>
-        </w:tc>
-        <w:tc>
-          <w:tcPr>
-            <w:tcW w:w="9505" w:type="dxa"/>
+            <w:tcW w:w="1102" w:type="dxa"/>
+          </w:tcPr>
+          <w:p>
+            <w:pPr>
+              <w:rPr>
+                <w:b/>
+                <w:color w:val="404040" w:themeColor="text1" w:themeTint="BF"/>
+                <w:sz w:val="24"/>
+                <w:szCs w:val="24"/>
+              </w:rPr>
+            </w:pPr>
+          </w:p>
+        </w:tc>
+        <w:tc>
+          <w:tcPr>
+            <w:tcW w:w="7618" w:type="dxa"/>
           </w:tcPr>
           <w:p>
             <w:pPr>
@@ -5066,22 +4778,22 @@
       <w:tr>
         <w:tc>
           <w:tcPr>
-            <w:tcW w:w="1106" w:type="dxa"/>
-          </w:tcPr>
-          <w:p>
-            <w:pPr>
-              <w:rPr>
-                <w:b/>
-                <w:color w:val="404040" w:themeColor="text1" w:themeTint="BF"/>
-                <w:sz w:val="24"/>
-                <w:szCs w:val="24"/>
-              </w:rPr>
-            </w:pPr>
-          </w:p>
-        </w:tc>
-        <w:tc>
-          <w:tcPr>
-            <w:tcW w:w="9505" w:type="dxa"/>
+            <w:tcW w:w="1102" w:type="dxa"/>
+          </w:tcPr>
+          <w:p>
+            <w:pPr>
+              <w:rPr>
+                <w:b/>
+                <w:color w:val="404040" w:themeColor="text1" w:themeTint="BF"/>
+                <w:sz w:val="24"/>
+                <w:szCs w:val="24"/>
+              </w:rPr>
+            </w:pPr>
+          </w:p>
+        </w:tc>
+        <w:tc>
+          <w:tcPr>
+            <w:tcW w:w="7618" w:type="dxa"/>
           </w:tcPr>
           <w:p>
             <w:pPr>
@@ -5105,7 +4817,7 @@
       <w:tr>
         <w:tc>
           <w:tcPr>
-            <w:tcW w:w="1106" w:type="dxa"/>
+            <w:tcW w:w="1102" w:type="dxa"/>
           </w:tcPr>
           <w:p>
             <w:pPr>
@@ -5129,7 +4841,7 @@
         </w:tc>
         <w:tc>
           <w:tcPr>
-            <w:tcW w:w="9505" w:type="dxa"/>
+            <w:tcW w:w="7618" w:type="dxa"/>
           </w:tcPr>
           <w:p>
             <w:pPr>
@@ -5153,22 +4865,22 @@
       <w:tr>
         <w:tc>
           <w:tcPr>
-            <w:tcW w:w="1106" w:type="dxa"/>
-          </w:tcPr>
-          <w:p>
-            <w:pPr>
-              <w:rPr>
-                <w:b/>
-                <w:color w:val="404040" w:themeColor="text1" w:themeTint="BF"/>
-                <w:sz w:val="24"/>
-                <w:szCs w:val="24"/>
-              </w:rPr>
-            </w:pPr>
-          </w:p>
-        </w:tc>
-        <w:tc>
-          <w:tcPr>
-            <w:tcW w:w="9505" w:type="dxa"/>
+            <w:tcW w:w="1102" w:type="dxa"/>
+          </w:tcPr>
+          <w:p>
+            <w:pPr>
+              <w:rPr>
+                <w:b/>
+                <w:color w:val="404040" w:themeColor="text1" w:themeTint="BF"/>
+                <w:sz w:val="24"/>
+                <w:szCs w:val="24"/>
+              </w:rPr>
+            </w:pPr>
+          </w:p>
+        </w:tc>
+        <w:tc>
+          <w:tcPr>
+            <w:tcW w:w="7618" w:type="dxa"/>
           </w:tcPr>
           <w:p>
             <w:pPr>
@@ -5203,7 +4915,7 @@
     <w:tbl>
       <w:tblPr>
         <w:tblStyle w:val="Tabelacomgrade"/>
-        <w:tblpPr w:leftFromText="141" w:rightFromText="141" w:vertAnchor="page" w:horzAnchor="margin" w:tblpY="8081"/>
+        <w:tblpPr w:leftFromText="141" w:rightFromText="141" w:vertAnchor="page" w:horzAnchor="margin" w:tblpY="9668"/>
         <w:tblOverlap w:val="never"/>
         <w:tblW w:w="4077" w:type="dxa"/>
         <w:tblLook w:val="04A0"/>
@@ -5289,15 +5001,7 @@
                 <w:sz w:val="24"/>
                 <w:szCs w:val="24"/>
               </w:rPr>
-              <w:t xml:space="preserve">aditivo: </w:t>
-            </w:r>
-            <w:r>
-              <w:rPr>
-                <w:color w:val="404040" w:themeColor="text1" w:themeTint="BF"/>
-                <w:sz w:val="24"/>
-                <w:szCs w:val="24"/>
-              </w:rPr>
-              <w:t>decimal</w:t>
+              <w:t>aditivo: decimal</w:t>
             </w:r>
           </w:p>
           <w:p>
@@ -5404,15 +5108,7 @@
                 <w:sz w:val="24"/>
                 <w:szCs w:val="24"/>
               </w:rPr>
-              <w:t xml:space="preserve">ano e mês de referencia: </w:t>
-            </w:r>
-            <w:r>
-              <w:rPr>
-                <w:color w:val="404040" w:themeColor="text1" w:themeTint="BF"/>
-                <w:sz w:val="24"/>
-                <w:szCs w:val="24"/>
-              </w:rPr>
-              <w:t>data</w:t>
+              <w:t>ano e mês de referencia: data</w:t>
             </w:r>
           </w:p>
           <w:p>
@@ -5561,15 +5257,6 @@
           <w:szCs w:val="24"/>
         </w:rPr>
       </w:pPr>
-    </w:p>
-    <w:p>
-      <w:pPr>
-        <w:rPr>
-          <w:color w:val="404040" w:themeColor="text1" w:themeTint="BF"/>
-          <w:sz w:val="24"/>
-          <w:szCs w:val="24"/>
-        </w:rPr>
-      </w:pPr>
       <w:r>
         <w:rPr>
           <w:color w:val="404040" w:themeColor="text1" w:themeTint="BF"/>
@@ -5578,15 +5265,341 @@
         </w:rPr>
         <w:t>Salvador, nove de outubro de dois mil e dezoito.</w:t>
       </w:r>
+    </w:p>
+    <w:p>
+      <w:pPr>
+        <w:jc w:val="center"/>
+        <w:rPr>
+          <w:b/>
+          <w:color w:val="404040" w:themeColor="text1" w:themeTint="BF"/>
+          <w:sz w:val="24"/>
+          <w:szCs w:val="24"/>
+        </w:rPr>
+      </w:pPr>
+      <w:r>
+        <w:rPr>
+          <w:b/>
+          <w:color w:val="404040" w:themeColor="text1" w:themeTint="BF"/>
+          <w:sz w:val="24"/>
+          <w:szCs w:val="24"/>
+        </w:rPr>
+        <w:lastRenderedPageBreak/>
+        <w:t>Terceira</w:t>
+      </w:r>
+      <w:r>
+        <w:rPr>
+          <w:b/>
+          <w:color w:val="404040" w:themeColor="text1" w:themeTint="BF"/>
+          <w:sz w:val="24"/>
+          <w:szCs w:val="24"/>
+        </w:rPr>
+        <w:t xml:space="preserve"> adição (v1.3)</w:t>
+      </w:r>
+    </w:p>
+    <w:p>
+      <w:pPr>
+        <w:rPr>
+          <w:color w:val="404040" w:themeColor="text1" w:themeTint="BF"/>
+          <w:sz w:val="24"/>
+          <w:szCs w:val="24"/>
+        </w:rPr>
+      </w:pPr>
+      <w:r>
+        <w:rPr>
+          <w:color w:val="404040" w:themeColor="text1" w:themeTint="BF"/>
+          <w:sz w:val="24"/>
+          <w:szCs w:val="24"/>
+        </w:rPr>
+        <w:t>Segundo reunião no dia 30/10/2018, em que estiveram presentes Douglas Almeida, Anderson Araújo, Romeu Oliveira, George Rebouças, Karin Kunze e Hidelson, foram decididas as seguintes modificações:</w:t>
+      </w:r>
+    </w:p>
+    <w:tbl>
+      <w:tblPr>
+        <w:tblStyle w:val="Tabelacomgrade"/>
+        <w:tblW w:w="0" w:type="auto"/>
+        <w:tblLook w:val="04A0"/>
+      </w:tblPr>
+      <w:tblGrid>
+        <w:gridCol w:w="1102"/>
+        <w:gridCol w:w="7618"/>
+      </w:tblGrid>
+      <w:tr>
+        <w:tc>
+          <w:tcPr>
+            <w:tcW w:w="1102" w:type="dxa"/>
+          </w:tcPr>
+          <w:p>
+            <w:pPr>
+              <w:rPr>
+                <w:b/>
+                <w:color w:val="404040" w:themeColor="text1" w:themeTint="BF"/>
+                <w:sz w:val="24"/>
+                <w:szCs w:val="24"/>
+              </w:rPr>
+            </w:pPr>
+            <w:r>
+              <w:rPr>
+                <w:b/>
+                <w:color w:val="404040" w:themeColor="text1" w:themeTint="BF"/>
+                <w:sz w:val="24"/>
+                <w:szCs w:val="24"/>
+              </w:rPr>
+              <w:t>V13</w:t>
+            </w:r>
+            <w:r>
+              <w:rPr>
+                <w:b/>
+                <w:color w:val="404040" w:themeColor="text1" w:themeTint="BF"/>
+                <w:sz w:val="24"/>
+                <w:szCs w:val="24"/>
+              </w:rPr>
+              <w:t>RF01</w:t>
+            </w:r>
+          </w:p>
+        </w:tc>
+        <w:tc>
+          <w:tcPr>
+            <w:tcW w:w="7618" w:type="dxa"/>
+          </w:tcPr>
+          <w:p>
+            <w:pPr>
+              <w:rPr>
+                <w:color w:val="404040" w:themeColor="text1" w:themeTint="BF"/>
+                <w:sz w:val="24"/>
+                <w:szCs w:val="24"/>
+              </w:rPr>
+            </w:pPr>
+            <w:r>
+              <w:rPr>
+                <w:color w:val="404040" w:themeColor="text1" w:themeTint="BF"/>
+                <w:sz w:val="24"/>
+                <w:szCs w:val="24"/>
+              </w:rPr>
+              <w:t>Na tela de visualização de contrato:</w:t>
+            </w:r>
+          </w:p>
+        </w:tc>
+      </w:tr>
+      <w:tr>
+        <w:tc>
+          <w:tcPr>
+            <w:tcW w:w="1102" w:type="dxa"/>
+          </w:tcPr>
+          <w:p>
+            <w:pPr>
+              <w:rPr>
+                <w:b/>
+                <w:color w:val="404040" w:themeColor="text1" w:themeTint="BF"/>
+                <w:sz w:val="24"/>
+                <w:szCs w:val="24"/>
+              </w:rPr>
+            </w:pPr>
+            <w:r>
+              <w:rPr>
+                <w:b/>
+                <w:color w:val="404040" w:themeColor="text1" w:themeTint="BF"/>
+                <w:sz w:val="24"/>
+                <w:szCs w:val="24"/>
+              </w:rPr>
+              <w:t>.1</w:t>
+            </w:r>
+          </w:p>
+        </w:tc>
+        <w:tc>
+          <w:tcPr>
+            <w:tcW w:w="7618" w:type="dxa"/>
+          </w:tcPr>
+          <w:p>
+            <w:pPr>
+              <w:rPr>
+                <w:color w:val="404040" w:themeColor="text1" w:themeTint="BF"/>
+                <w:sz w:val="24"/>
+                <w:szCs w:val="24"/>
+              </w:rPr>
+            </w:pPr>
+            <w:r>
+              <w:rPr>
+                <w:color w:val="404040" w:themeColor="text1" w:themeTint="BF"/>
+                <w:sz w:val="24"/>
+                <w:szCs w:val="24"/>
+              </w:rPr>
+              <w:t>“Objeto” passa a ser “Observação”</w:t>
+            </w:r>
+            <w:r>
+              <w:rPr>
+                <w:color w:val="404040" w:themeColor="text1" w:themeTint="BF"/>
+                <w:sz w:val="24"/>
+                <w:szCs w:val="24"/>
+              </w:rPr>
+              <w:t>.</w:t>
+            </w:r>
+          </w:p>
+        </w:tc>
+      </w:tr>
+      <w:tr>
+        <w:tc>
+          <w:tcPr>
+            <w:tcW w:w="1102" w:type="dxa"/>
+          </w:tcPr>
+          <w:p>
+            <w:pPr>
+              <w:rPr>
+                <w:b/>
+                <w:color w:val="404040" w:themeColor="text1" w:themeTint="BF"/>
+                <w:sz w:val="24"/>
+                <w:szCs w:val="24"/>
+              </w:rPr>
+            </w:pPr>
+            <w:r>
+              <w:rPr>
+                <w:b/>
+                <w:color w:val="404040" w:themeColor="text1" w:themeTint="BF"/>
+                <w:sz w:val="24"/>
+                <w:szCs w:val="24"/>
+              </w:rPr>
+              <w:t>.2</w:t>
+            </w:r>
+          </w:p>
+        </w:tc>
+        <w:tc>
+          <w:tcPr>
+            <w:tcW w:w="7618" w:type="dxa"/>
+          </w:tcPr>
+          <w:p>
+            <w:pPr>
+              <w:rPr>
+                <w:color w:val="404040" w:themeColor="text1" w:themeTint="BF"/>
+                <w:sz w:val="24"/>
+                <w:szCs w:val="24"/>
+              </w:rPr>
+            </w:pPr>
+            <w:r>
+              <w:rPr>
+                <w:color w:val="404040" w:themeColor="text1" w:themeTint="BF"/>
+                <w:sz w:val="24"/>
+                <w:szCs w:val="24"/>
+              </w:rPr>
+              <w:t>Aditivos devem ser numerados.</w:t>
+            </w:r>
+          </w:p>
+        </w:tc>
+      </w:tr>
+      <w:tr>
+        <w:tc>
+          <w:tcPr>
+            <w:tcW w:w="1102" w:type="dxa"/>
+          </w:tcPr>
+          <w:p>
+            <w:pPr>
+              <w:rPr>
+                <w:b/>
+                <w:color w:val="404040" w:themeColor="text1" w:themeTint="BF"/>
+                <w:sz w:val="24"/>
+                <w:szCs w:val="24"/>
+              </w:rPr>
+            </w:pPr>
+            <w:r>
+              <w:rPr>
+                <w:b/>
+                <w:color w:val="404040" w:themeColor="text1" w:themeTint="BF"/>
+                <w:sz w:val="24"/>
+                <w:szCs w:val="24"/>
+              </w:rPr>
+              <w:t>.3</w:t>
+            </w:r>
+          </w:p>
+        </w:tc>
+        <w:tc>
+          <w:tcPr>
+            <w:tcW w:w="7618" w:type="dxa"/>
+          </w:tcPr>
+          <w:p>
+            <w:pPr>
+              <w:rPr>
+                <w:color w:val="404040" w:themeColor="text1" w:themeTint="BF"/>
+                <w:sz w:val="24"/>
+                <w:szCs w:val="24"/>
+              </w:rPr>
+            </w:pPr>
+            <w:r>
+              <w:rPr>
+                <w:color w:val="404040" w:themeColor="text1" w:themeTint="BF"/>
+                <w:sz w:val="24"/>
+                <w:szCs w:val="24"/>
+              </w:rPr>
+              <w:t>Primeira linha da tabela da planilha de ser fixada no topo quando o usuário descer a página</w:t>
+            </w:r>
+          </w:p>
+        </w:tc>
+      </w:tr>
+    </w:tbl>
+    <w:p>
+      <w:pPr>
+        <w:rPr>
+          <w:color w:val="404040" w:themeColor="text1" w:themeTint="BF"/>
+          <w:sz w:val="24"/>
+          <w:szCs w:val="24"/>
+        </w:rPr>
+      </w:pPr>
     </w:p>
     <w:sectPr>
       <w:pgSz w:w="11906" w:h="16838"/>
-      <w:pgMar w:top="720" w:right="720" w:bottom="720" w:left="720" w:header="708" w:footer="708" w:gutter="0"/>
+      <w:pgMar w:top="1417" w:right="1701" w:bottom="1417" w:left="1701" w:header="708" w:footer="708" w:gutter="0"/>
       <w:cols w:space="708"/>
       <w:docGrid w:linePitch="360"/>
     </w:sectPr>
   </w:body>
 </w:document>
+</file>
+
+<file path=word/endnotes.xml><?xml version="1.0" encoding="utf-8"?>
+<w:endnotes xmlns:ve="http://schemas.openxmlformats.org/markup-compatibility/2006" xmlns:o="urn:schemas-microsoft-com:office:office" xmlns:r="http://schemas.openxmlformats.org/officeDocument/2006/relationships" xmlns:m="http://schemas.openxmlformats.org/officeDocument/2006/math" xmlns:v="urn:schemas-microsoft-com:vml" xmlns:wp="http://schemas.openxmlformats.org/drawingml/2006/wordprocessingDrawing" xmlns:w10="urn:schemas-microsoft-com:office:word" xmlns:w="http://schemas.openxmlformats.org/wordprocessingml/2006/main" xmlns:wne="http://schemas.microsoft.com/office/word/2006/wordml">
+  <w:endnote w:type="separator" w:id="0">
+    <w:p>
+      <w:pPr>
+        <w:spacing w:after="0" w:line="240" w:lineRule="auto"/>
+      </w:pPr>
+      <w:r>
+        <w:separator/>
+      </w:r>
+    </w:p>
+  </w:endnote>
+  <w:endnote w:type="continuationSeparator" w:id="1">
+    <w:p>
+      <w:pPr>
+        <w:spacing w:after="0" w:line="240" w:lineRule="auto"/>
+      </w:pPr>
+      <w:r>
+        <w:continuationSeparator/>
+      </w:r>
+    </w:p>
+  </w:endnote>
+</w:endnotes>
+</file>
+
+<file path=word/footnotes.xml><?xml version="1.0" encoding="utf-8"?>
+<w:footnotes xmlns:ve="http://schemas.openxmlformats.org/markup-compatibility/2006" xmlns:o="urn:schemas-microsoft-com:office:office" xmlns:r="http://schemas.openxmlformats.org/officeDocument/2006/relationships" xmlns:m="http://schemas.openxmlformats.org/officeDocument/2006/math" xmlns:v="urn:schemas-microsoft-com:vml" xmlns:wp="http://schemas.openxmlformats.org/drawingml/2006/wordprocessingDrawing" xmlns:w10="urn:schemas-microsoft-com:office:word" xmlns:w="http://schemas.openxmlformats.org/wordprocessingml/2006/main" xmlns:wne="http://schemas.microsoft.com/office/word/2006/wordml">
+  <w:footnote w:type="separator" w:id="0">
+    <w:p>
+      <w:pPr>
+        <w:spacing w:after="0" w:line="240" w:lineRule="auto"/>
+      </w:pPr>
+      <w:r>
+        <w:separator/>
+      </w:r>
+    </w:p>
+  </w:footnote>
+  <w:footnote w:type="continuationSeparator" w:id="1">
+    <w:p>
+      <w:pPr>
+        <w:spacing w:after="0" w:line="240" w:lineRule="auto"/>
+      </w:pPr>
+      <w:r>
+        <w:continuationSeparator/>
+      </w:r>
+    </w:p>
+  </w:footnote>
+</w:footnotes>
 </file>
 
 <file path=word/numbering.xml><?xml version="1.0" encoding="utf-8"?>
@@ -6314,6 +6327,54 @@
         <w:right w:w="108" w:type="dxa"/>
       </w:tblCellMar>
     </w:tblPr>
+  </w:style>
+  <w:style w:type="paragraph" w:styleId="Cabealho">
+    <w:name w:val="header"/>
+    <w:basedOn w:val="Normal"/>
+    <w:link w:val="CabealhoChar"/>
+    <w:uiPriority w:val="99"/>
+    <w:semiHidden/>
+    <w:unhideWhenUsed/>
+    <w:rsid w:val="00226842"/>
+    <w:pPr>
+      <w:tabs>
+        <w:tab w:val="center" w:pos="4252"/>
+        <w:tab w:val="right" w:pos="8504"/>
+      </w:tabs>
+      <w:spacing w:after="0" w:line="240" w:lineRule="auto"/>
+    </w:pPr>
+  </w:style>
+  <w:style w:type="character" w:customStyle="1" w:styleId="CabealhoChar">
+    <w:name w:val="Cabeçalho Char"/>
+    <w:basedOn w:val="Fontepargpadro"/>
+    <w:link w:val="Cabealho"/>
+    <w:uiPriority w:val="99"/>
+    <w:semiHidden/>
+    <w:rsid w:val="00226842"/>
+  </w:style>
+  <w:style w:type="paragraph" w:styleId="Rodap">
+    <w:name w:val="footer"/>
+    <w:basedOn w:val="Normal"/>
+    <w:link w:val="RodapChar"/>
+    <w:uiPriority w:val="99"/>
+    <w:semiHidden/>
+    <w:unhideWhenUsed/>
+    <w:rsid w:val="00226842"/>
+    <w:pPr>
+      <w:tabs>
+        <w:tab w:val="center" w:pos="4252"/>
+        <w:tab w:val="right" w:pos="8504"/>
+      </w:tabs>
+      <w:spacing w:after="0" w:line="240" w:lineRule="auto"/>
+    </w:pPr>
+  </w:style>
+  <w:style w:type="character" w:customStyle="1" w:styleId="RodapChar">
+    <w:name w:val="Rodapé Char"/>
+    <w:basedOn w:val="Fontepargpadro"/>
+    <w:link w:val="Rodap"/>
+    <w:uiPriority w:val="99"/>
+    <w:semiHidden/>
+    <w:rsid w:val="00226842"/>
   </w:style>
 </w:styles>
 </file>

</xml_diff>

<commit_message>
16/01/2019 - Resumo do contrato
</commit_message>
<xml_diff>
--- a/Sistema de gerenciamento de contratos da Companhia de Transportes do Estado da Bahia.docx
+++ b/Sistema de gerenciamento de contratos da Companhia de Transportes do Estado da Bahia.docx
@@ -128,16 +128,7 @@
           <w:sz w:val="24"/>
           <w:szCs w:val="24"/>
         </w:rPr>
-        <w:t xml:space="preserve"> servirá como documentação do sistema a ser </w:t>
-      </w:r>
-      <w:proofErr w:type="gramStart"/>
-      <w:r>
-        <w:rPr>
-          <w:color w:val="404040" w:themeColor="text1" w:themeTint="BF"/>
-          <w:sz w:val="24"/>
-          <w:szCs w:val="24"/>
-        </w:rPr>
-        <w:t xml:space="preserve">desenvolvido por Douglas Almeida de Oliveira, na posição de estagiário </w:t>
+        <w:t xml:space="preserve"> servirá como documentação do sistema a ser desenvolvido por Douglas Almeida de Oliveira, na posição de estagiário </w:t>
       </w:r>
       <w:r>
         <w:rPr>
@@ -153,16 +144,7 @@
           <w:sz w:val="24"/>
           <w:szCs w:val="24"/>
         </w:rPr>
-        <w:t>na determinada data</w:t>
-      </w:r>
-      <w:proofErr w:type="gramEnd"/>
-      <w:r>
-        <w:rPr>
-          <w:color w:val="404040" w:themeColor="text1" w:themeTint="BF"/>
-          <w:sz w:val="24"/>
-          <w:szCs w:val="24"/>
-        </w:rPr>
-        <w:t xml:space="preserve">, sob supervisão de Romeu </w:t>
+        <w:t xml:space="preserve">na determinada data, sob supervisão de Romeu </w:t>
       </w:r>
       <w:r>
         <w:rPr>
@@ -235,19 +217,8 @@
           <w:sz w:val="28"/>
           <w:szCs w:val="28"/>
         </w:rPr>
-        <w:t xml:space="preserve"> </w:t>
-      </w:r>
-      <w:proofErr w:type="gramStart"/>
-      <w:r>
-        <w:rPr>
-          <w:b/>
-          <w:color w:val="404040" w:themeColor="text1" w:themeTint="BF"/>
-          <w:sz w:val="28"/>
-          <w:szCs w:val="28"/>
-        </w:rPr>
-        <w:t>implementação</w:t>
-      </w:r>
-      <w:proofErr w:type="gramEnd"/>
+        <w:t xml:space="preserve"> implementação</w:t>
+      </w:r>
     </w:p>
     <w:p>
       <w:pPr>
@@ -265,27 +236,7 @@
           <w:szCs w:val="24"/>
         </w:rPr>
         <w:tab/>
-        <w:t xml:space="preserve">Modelo de processo orientado a </w:t>
-      </w:r>
-      <w:proofErr w:type="spellStart"/>
-      <w:proofErr w:type="gramStart"/>
-      <w:r>
-        <w:rPr>
-          <w:color w:val="404040" w:themeColor="text1" w:themeTint="BF"/>
-          <w:sz w:val="24"/>
-          <w:szCs w:val="24"/>
-        </w:rPr>
-        <w:t>re-uso</w:t>
-      </w:r>
-      <w:proofErr w:type="spellEnd"/>
-      <w:proofErr w:type="gramEnd"/>
-      <w:r>
-        <w:rPr>
-          <w:color w:val="404040" w:themeColor="text1" w:themeTint="BF"/>
-          <w:sz w:val="24"/>
-          <w:szCs w:val="24"/>
-        </w:rPr>
-        <w:t>. Já existe um sistema para essa demanda</w:t>
+        <w:t>Modelo de processo orientado a re-uso. Já existe um sistema para essa demanda</w:t>
       </w:r>
       <w:r>
         <w:rPr>
@@ -317,27 +268,7 @@
           <w:sz w:val="24"/>
           <w:szCs w:val="24"/>
         </w:rPr>
-        <w:t xml:space="preserve"> no momento não se encontra mais no efetivo da empresa. Provável </w:t>
-      </w:r>
-      <w:proofErr w:type="spellStart"/>
-      <w:proofErr w:type="gramStart"/>
-      <w:r>
-        <w:rPr>
-          <w:color w:val="404040" w:themeColor="text1" w:themeTint="BF"/>
-          <w:sz w:val="24"/>
-          <w:szCs w:val="24"/>
-        </w:rPr>
-        <w:t>re-uso</w:t>
-      </w:r>
-      <w:proofErr w:type="spellEnd"/>
-      <w:proofErr w:type="gramEnd"/>
-      <w:r>
-        <w:rPr>
-          <w:color w:val="404040" w:themeColor="text1" w:themeTint="BF"/>
-          <w:sz w:val="24"/>
-          <w:szCs w:val="24"/>
-        </w:rPr>
-        <w:t xml:space="preserve"> do banco de dados, que já está alimentado com dados reais, e da interface web.</w:t>
+        <w:t xml:space="preserve"> no momento não se encontra mais no efetivo da empresa. Provável re-uso do banco de dados, que já está alimentado com dados reais, e da interface web.</w:t>
       </w:r>
     </w:p>
     <w:p>
@@ -746,25 +677,14 @@
                 <w:szCs w:val="24"/>
               </w:rPr>
             </w:pPr>
-            <w:proofErr w:type="gramStart"/>
-            <w:r>
-              <w:rPr>
-                <w:b/>
-                <w:color w:val="404040" w:themeColor="text1" w:themeTint="BF"/>
-                <w:sz w:val="24"/>
-                <w:szCs w:val="24"/>
-              </w:rPr>
-              <w:t>RF01.</w:t>
-            </w:r>
-            <w:proofErr w:type="gramEnd"/>
-            <w:r>
-              <w:rPr>
-                <w:b/>
-                <w:color w:val="404040" w:themeColor="text1" w:themeTint="BF"/>
-                <w:sz w:val="24"/>
-                <w:szCs w:val="24"/>
-              </w:rPr>
-              <w:t>1</w:t>
+            <w:r>
+              <w:rPr>
+                <w:b/>
+                <w:color w:val="404040" w:themeColor="text1" w:themeTint="BF"/>
+                <w:sz w:val="24"/>
+                <w:szCs w:val="24"/>
+              </w:rPr>
+              <w:t>RF01.1</w:t>
             </w:r>
           </w:p>
         </w:tc>
@@ -805,17 +725,159 @@
                 <w:szCs w:val="24"/>
               </w:rPr>
             </w:pPr>
-            <w:proofErr w:type="gramStart"/>
-            <w:r>
-              <w:rPr>
-                <w:b/>
-                <w:color w:val="404040" w:themeColor="text1" w:themeTint="BF"/>
-                <w:sz w:val="24"/>
-                <w:szCs w:val="24"/>
-              </w:rPr>
-              <w:t>RF01.</w:t>
-            </w:r>
-            <w:proofErr w:type="gramEnd"/>
+            <w:r>
+              <w:rPr>
+                <w:b/>
+                <w:color w:val="404040" w:themeColor="text1" w:themeTint="BF"/>
+                <w:sz w:val="24"/>
+                <w:szCs w:val="24"/>
+              </w:rPr>
+              <w:t>RF01.2</w:t>
+            </w:r>
+          </w:p>
+        </w:tc>
+        <w:tc>
+          <w:tcPr>
+            <w:tcW w:w="9505" w:type="dxa"/>
+          </w:tcPr>
+          <w:p>
+            <w:pPr>
+              <w:rPr>
+                <w:color w:val="404040" w:themeColor="text1" w:themeTint="BF"/>
+                <w:sz w:val="24"/>
+                <w:szCs w:val="24"/>
+              </w:rPr>
+            </w:pPr>
+            <w:r>
+              <w:rPr>
+                <w:color w:val="404040" w:themeColor="text1" w:themeTint="BF"/>
+                <w:sz w:val="24"/>
+                <w:szCs w:val="24"/>
+              </w:rPr>
+              <w:t>Gestor pode adicionar um processo no contrato.</w:t>
+            </w:r>
+          </w:p>
+        </w:tc>
+      </w:tr>
+      <w:tr>
+        <w:tc>
+          <w:tcPr>
+            <w:tcW w:w="1101" w:type="dxa"/>
+          </w:tcPr>
+          <w:p>
+            <w:pPr>
+              <w:rPr>
+                <w:b/>
+                <w:color w:val="404040" w:themeColor="text1" w:themeTint="BF"/>
+                <w:sz w:val="24"/>
+                <w:szCs w:val="24"/>
+              </w:rPr>
+            </w:pPr>
+            <w:r>
+              <w:rPr>
+                <w:b/>
+                <w:color w:val="404040" w:themeColor="text1" w:themeTint="BF"/>
+                <w:sz w:val="24"/>
+                <w:szCs w:val="24"/>
+              </w:rPr>
+              <w:t>RF01.3</w:t>
+            </w:r>
+          </w:p>
+        </w:tc>
+        <w:tc>
+          <w:tcPr>
+            <w:tcW w:w="9505" w:type="dxa"/>
+          </w:tcPr>
+          <w:p>
+            <w:pPr>
+              <w:rPr>
+                <w:color w:val="404040" w:themeColor="text1" w:themeTint="BF"/>
+                <w:sz w:val="24"/>
+                <w:szCs w:val="24"/>
+              </w:rPr>
+            </w:pPr>
+            <w:r>
+              <w:rPr>
+                <w:color w:val="404040" w:themeColor="text1" w:themeTint="BF"/>
+                <w:sz w:val="24"/>
+                <w:szCs w:val="24"/>
+              </w:rPr>
+              <w:t>Uma pessoa é responsável por fazer o pagamento e só ela pode fazer.</w:t>
+            </w:r>
+          </w:p>
+        </w:tc>
+      </w:tr>
+      <w:tr>
+        <w:tc>
+          <w:tcPr>
+            <w:tcW w:w="1101" w:type="dxa"/>
+          </w:tcPr>
+          <w:p>
+            <w:pPr>
+              <w:rPr>
+                <w:b/>
+                <w:color w:val="404040" w:themeColor="text1" w:themeTint="BF"/>
+                <w:sz w:val="24"/>
+                <w:szCs w:val="24"/>
+              </w:rPr>
+            </w:pPr>
+            <w:r>
+              <w:rPr>
+                <w:b/>
+                <w:color w:val="404040" w:themeColor="text1" w:themeTint="BF"/>
+                <w:sz w:val="24"/>
+                <w:szCs w:val="24"/>
+              </w:rPr>
+              <w:t>RF01.4</w:t>
+            </w:r>
+          </w:p>
+        </w:tc>
+        <w:tc>
+          <w:tcPr>
+            <w:tcW w:w="9505" w:type="dxa"/>
+          </w:tcPr>
+          <w:p>
+            <w:pPr>
+              <w:rPr>
+                <w:color w:val="404040" w:themeColor="text1" w:themeTint="BF"/>
+                <w:sz w:val="24"/>
+                <w:szCs w:val="24"/>
+              </w:rPr>
+            </w:pPr>
+            <w:r>
+              <w:rPr>
+                <w:color w:val="404040" w:themeColor="text1" w:themeTint="BF"/>
+                <w:sz w:val="24"/>
+                <w:szCs w:val="24"/>
+              </w:rPr>
+              <w:t>Ninguém está autorizado a apagar um registro de contrato ou processo.</w:t>
+            </w:r>
+          </w:p>
+        </w:tc>
+      </w:tr>
+      <w:tr>
+        <w:tc>
+          <w:tcPr>
+            <w:tcW w:w="1101" w:type="dxa"/>
+          </w:tcPr>
+          <w:p>
+            <w:pPr>
+              <w:rPr>
+                <w:b/>
+                <w:color w:val="404040" w:themeColor="text1" w:themeTint="BF"/>
+                <w:sz w:val="24"/>
+                <w:szCs w:val="24"/>
+              </w:rPr>
+            </w:pPr>
+            <w:r>
+              <w:rPr>
+                <w:b/>
+                <w:color w:val="404040" w:themeColor="text1" w:themeTint="BF"/>
+                <w:sz w:val="24"/>
+                <w:szCs w:val="24"/>
+              </w:rPr>
+              <w:t>RF0</w:t>
+            </w:r>
             <w:r>
               <w:rPr>
                 <w:b/>
@@ -845,7 +907,7 @@
                 <w:sz w:val="24"/>
                 <w:szCs w:val="24"/>
               </w:rPr>
-              <w:t>Gestor pode adicionar um processo no contrato.</w:t>
+              <w:t>Padronização de certos campos:</w:t>
             </w:r>
           </w:p>
         </w:tc>
@@ -864,17 +926,242 @@
                 <w:szCs w:val="24"/>
               </w:rPr>
             </w:pPr>
-            <w:proofErr w:type="gramStart"/>
-            <w:r>
-              <w:rPr>
-                <w:b/>
-                <w:color w:val="404040" w:themeColor="text1" w:themeTint="BF"/>
-                <w:sz w:val="24"/>
-                <w:szCs w:val="24"/>
-              </w:rPr>
-              <w:t>RF01.</w:t>
-            </w:r>
-            <w:proofErr w:type="gramEnd"/>
+            <w:r>
+              <w:rPr>
+                <w:b/>
+                <w:color w:val="404040" w:themeColor="text1" w:themeTint="BF"/>
+                <w:sz w:val="24"/>
+                <w:szCs w:val="24"/>
+              </w:rPr>
+              <w:t>RF02</w:t>
+            </w:r>
+            <w:r>
+              <w:rPr>
+                <w:b/>
+                <w:color w:val="404040" w:themeColor="text1" w:themeTint="BF"/>
+                <w:sz w:val="24"/>
+                <w:szCs w:val="24"/>
+              </w:rPr>
+              <w:t>.1</w:t>
+            </w:r>
+          </w:p>
+        </w:tc>
+        <w:tc>
+          <w:tcPr>
+            <w:tcW w:w="9505" w:type="dxa"/>
+          </w:tcPr>
+          <w:p>
+            <w:pPr>
+              <w:rPr>
+                <w:color w:val="404040" w:themeColor="text1" w:themeTint="BF"/>
+                <w:sz w:val="24"/>
+                <w:szCs w:val="24"/>
+              </w:rPr>
+            </w:pPr>
+            <w:r>
+              <w:rPr>
+                <w:color w:val="404040" w:themeColor="text1" w:themeTint="BF"/>
+                <w:sz w:val="24"/>
+                <w:szCs w:val="24"/>
+              </w:rPr>
+              <w:t>Uso pode ser</w:t>
+            </w:r>
+            <w:r>
+              <w:rPr>
+                <w:color w:val="404040" w:themeColor="text1" w:themeTint="BF"/>
+                <w:sz w:val="24"/>
+                <w:szCs w:val="24"/>
+              </w:rPr>
+              <w:t>: contínuo e</w:t>
+            </w:r>
+            <w:r>
+              <w:rPr>
+                <w:color w:val="404040" w:themeColor="text1" w:themeTint="BF"/>
+                <w:sz w:val="24"/>
+                <w:szCs w:val="24"/>
+              </w:rPr>
+              <w:t xml:space="preserve"> demanda </w:t>
+            </w:r>
+            <w:r>
+              <w:rPr>
+                <w:color w:val="404040" w:themeColor="text1" w:themeTint="BF"/>
+                <w:sz w:val="24"/>
+                <w:szCs w:val="24"/>
+              </w:rPr>
+              <w:t>específica</w:t>
+            </w:r>
+          </w:p>
+        </w:tc>
+      </w:tr>
+      <w:tr>
+        <w:tc>
+          <w:tcPr>
+            <w:tcW w:w="1101" w:type="dxa"/>
+          </w:tcPr>
+          <w:p>
+            <w:pPr>
+              <w:rPr>
+                <w:b/>
+                <w:color w:val="404040" w:themeColor="text1" w:themeTint="BF"/>
+                <w:sz w:val="24"/>
+                <w:szCs w:val="24"/>
+              </w:rPr>
+            </w:pPr>
+            <w:r>
+              <w:rPr>
+                <w:b/>
+                <w:color w:val="404040" w:themeColor="text1" w:themeTint="BF"/>
+                <w:sz w:val="24"/>
+                <w:szCs w:val="24"/>
+              </w:rPr>
+              <w:t>RF02</w:t>
+            </w:r>
+            <w:r>
+              <w:rPr>
+                <w:b/>
+                <w:color w:val="404040" w:themeColor="text1" w:themeTint="BF"/>
+                <w:sz w:val="24"/>
+                <w:szCs w:val="24"/>
+              </w:rPr>
+              <w:t>.2</w:t>
+            </w:r>
+          </w:p>
+        </w:tc>
+        <w:tc>
+          <w:tcPr>
+            <w:tcW w:w="9505" w:type="dxa"/>
+          </w:tcPr>
+          <w:p>
+            <w:pPr>
+              <w:rPr>
+                <w:color w:val="404040" w:themeColor="text1" w:themeTint="BF"/>
+                <w:sz w:val="24"/>
+                <w:szCs w:val="24"/>
+              </w:rPr>
+            </w:pPr>
+            <w:r>
+              <w:rPr>
+                <w:color w:val="404040" w:themeColor="text1" w:themeTint="BF"/>
+                <w:sz w:val="24"/>
+                <w:szCs w:val="24"/>
+              </w:rPr>
+              <w:t>Recurso pode ser</w:t>
+            </w:r>
+            <w:r>
+              <w:rPr>
+                <w:color w:val="404040" w:themeColor="text1" w:themeTint="BF"/>
+                <w:sz w:val="24"/>
+                <w:szCs w:val="24"/>
+              </w:rPr>
+              <w:t>: próprio</w:t>
+            </w:r>
+            <w:r>
+              <w:rPr>
+                <w:color w:val="404040" w:themeColor="text1" w:themeTint="BF"/>
+                <w:sz w:val="24"/>
+                <w:szCs w:val="24"/>
+              </w:rPr>
+              <w:t>, investimento e</w:t>
+            </w:r>
+            <w:r>
+              <w:rPr>
+                <w:color w:val="404040" w:themeColor="text1" w:themeTint="BF"/>
+                <w:sz w:val="24"/>
+                <w:szCs w:val="24"/>
+              </w:rPr>
+              <w:t xml:space="preserve"> convênio</w:t>
+            </w:r>
+          </w:p>
+        </w:tc>
+      </w:tr>
+      <w:tr>
+        <w:tc>
+          <w:tcPr>
+            <w:tcW w:w="1101" w:type="dxa"/>
+          </w:tcPr>
+          <w:p>
+            <w:pPr>
+              <w:rPr>
+                <w:b/>
+                <w:color w:val="404040" w:themeColor="text1" w:themeTint="BF"/>
+                <w:sz w:val="24"/>
+                <w:szCs w:val="24"/>
+              </w:rPr>
+            </w:pPr>
+            <w:r>
+              <w:rPr>
+                <w:b/>
+                <w:color w:val="404040" w:themeColor="text1" w:themeTint="BF"/>
+                <w:sz w:val="24"/>
+                <w:szCs w:val="24"/>
+              </w:rPr>
+              <w:t>RF02</w:t>
+            </w:r>
+            <w:r>
+              <w:rPr>
+                <w:b/>
+                <w:color w:val="404040" w:themeColor="text1" w:themeTint="BF"/>
+                <w:sz w:val="24"/>
+                <w:szCs w:val="24"/>
+              </w:rPr>
+              <w:t>.3</w:t>
+            </w:r>
+          </w:p>
+        </w:tc>
+        <w:tc>
+          <w:tcPr>
+            <w:tcW w:w="9505" w:type="dxa"/>
+          </w:tcPr>
+          <w:p>
+            <w:pPr>
+              <w:rPr>
+                <w:color w:val="404040" w:themeColor="text1" w:themeTint="BF"/>
+                <w:sz w:val="24"/>
+                <w:szCs w:val="24"/>
+              </w:rPr>
+            </w:pPr>
+            <w:r>
+              <w:rPr>
+                <w:color w:val="404040" w:themeColor="text1" w:themeTint="BF"/>
+                <w:sz w:val="24"/>
+                <w:szCs w:val="24"/>
+              </w:rPr>
+              <w:t>Fonte pagante</w:t>
+            </w:r>
+            <w:r>
+              <w:rPr>
+                <w:color w:val="404040" w:themeColor="text1" w:themeTint="BF"/>
+                <w:sz w:val="24"/>
+                <w:szCs w:val="24"/>
+              </w:rPr>
+              <w:t xml:space="preserve"> pode ser: custeio e investimento</w:t>
+            </w:r>
+          </w:p>
+        </w:tc>
+      </w:tr>
+      <w:tr>
+        <w:tc>
+          <w:tcPr>
+            <w:tcW w:w="1101" w:type="dxa"/>
+          </w:tcPr>
+          <w:p>
+            <w:pPr>
+              <w:rPr>
+                <w:b/>
+                <w:color w:val="404040" w:themeColor="text1" w:themeTint="BF"/>
+                <w:sz w:val="24"/>
+                <w:szCs w:val="24"/>
+              </w:rPr>
+            </w:pPr>
+            <w:r>
+              <w:rPr>
+                <w:b/>
+                <w:color w:val="404040" w:themeColor="text1" w:themeTint="BF"/>
+                <w:sz w:val="24"/>
+                <w:szCs w:val="24"/>
+              </w:rPr>
+              <w:t>RF0</w:t>
+            </w:r>
             <w:r>
               <w:rPr>
                 <w:b/>
@@ -904,468 +1191,7 @@
                 <w:sz w:val="24"/>
                 <w:szCs w:val="24"/>
               </w:rPr>
-              <w:t>Uma pessoa é responsável por fazer o pagamento e só ela pode fazer.</w:t>
-            </w:r>
-          </w:p>
-        </w:tc>
-      </w:tr>
-      <w:tr>
-        <w:tc>
-          <w:tcPr>
-            <w:tcW w:w="1101" w:type="dxa"/>
-          </w:tcPr>
-          <w:p>
-            <w:pPr>
-              <w:rPr>
-                <w:b/>
-                <w:color w:val="404040" w:themeColor="text1" w:themeTint="BF"/>
-                <w:sz w:val="24"/>
-                <w:szCs w:val="24"/>
-              </w:rPr>
-            </w:pPr>
-            <w:proofErr w:type="gramStart"/>
-            <w:r>
-              <w:rPr>
-                <w:b/>
-                <w:color w:val="404040" w:themeColor="text1" w:themeTint="BF"/>
-                <w:sz w:val="24"/>
-                <w:szCs w:val="24"/>
-              </w:rPr>
-              <w:t>RF01.</w:t>
-            </w:r>
-            <w:proofErr w:type="gramEnd"/>
-            <w:r>
-              <w:rPr>
-                <w:b/>
-                <w:color w:val="404040" w:themeColor="text1" w:themeTint="BF"/>
-                <w:sz w:val="24"/>
-                <w:szCs w:val="24"/>
-              </w:rPr>
-              <w:t>4</w:t>
-            </w:r>
-          </w:p>
-        </w:tc>
-        <w:tc>
-          <w:tcPr>
-            <w:tcW w:w="9505" w:type="dxa"/>
-          </w:tcPr>
-          <w:p>
-            <w:pPr>
-              <w:rPr>
-                <w:color w:val="404040" w:themeColor="text1" w:themeTint="BF"/>
-                <w:sz w:val="24"/>
-                <w:szCs w:val="24"/>
-              </w:rPr>
-            </w:pPr>
-            <w:r>
-              <w:rPr>
-                <w:color w:val="404040" w:themeColor="text1" w:themeTint="BF"/>
-                <w:sz w:val="24"/>
-                <w:szCs w:val="24"/>
-              </w:rPr>
-              <w:t>Ninguém está autorizado a apagar um registro de contrato ou processo.</w:t>
-            </w:r>
-          </w:p>
-        </w:tc>
-      </w:tr>
-      <w:tr>
-        <w:tc>
-          <w:tcPr>
-            <w:tcW w:w="1101" w:type="dxa"/>
-          </w:tcPr>
-          <w:p>
-            <w:pPr>
-              <w:rPr>
-                <w:b/>
-                <w:color w:val="404040" w:themeColor="text1" w:themeTint="BF"/>
-                <w:sz w:val="24"/>
-                <w:szCs w:val="24"/>
-              </w:rPr>
-            </w:pPr>
-            <w:r>
-              <w:rPr>
-                <w:b/>
-                <w:color w:val="404040" w:themeColor="text1" w:themeTint="BF"/>
-                <w:sz w:val="24"/>
-                <w:szCs w:val="24"/>
-              </w:rPr>
-              <w:t>RF0</w:t>
-            </w:r>
-            <w:r>
-              <w:rPr>
-                <w:b/>
-                <w:color w:val="404040" w:themeColor="text1" w:themeTint="BF"/>
-                <w:sz w:val="24"/>
-                <w:szCs w:val="24"/>
-              </w:rPr>
-              <w:t>2</w:t>
-            </w:r>
-          </w:p>
-        </w:tc>
-        <w:tc>
-          <w:tcPr>
-            <w:tcW w:w="9505" w:type="dxa"/>
-          </w:tcPr>
-          <w:p>
-            <w:pPr>
-              <w:rPr>
-                <w:color w:val="404040" w:themeColor="text1" w:themeTint="BF"/>
-                <w:sz w:val="24"/>
-                <w:szCs w:val="24"/>
-              </w:rPr>
-            </w:pPr>
-            <w:r>
-              <w:rPr>
-                <w:color w:val="404040" w:themeColor="text1" w:themeTint="BF"/>
-                <w:sz w:val="24"/>
-                <w:szCs w:val="24"/>
-              </w:rPr>
-              <w:t>Padronização de certos campos:</w:t>
-            </w:r>
-          </w:p>
-        </w:tc>
-      </w:tr>
-      <w:tr>
-        <w:tc>
-          <w:tcPr>
-            <w:tcW w:w="1101" w:type="dxa"/>
-          </w:tcPr>
-          <w:p>
-            <w:pPr>
-              <w:rPr>
-                <w:b/>
-                <w:color w:val="404040" w:themeColor="text1" w:themeTint="BF"/>
-                <w:sz w:val="24"/>
-                <w:szCs w:val="24"/>
-              </w:rPr>
-            </w:pPr>
-            <w:proofErr w:type="gramStart"/>
-            <w:r>
-              <w:rPr>
-                <w:b/>
-                <w:color w:val="404040" w:themeColor="text1" w:themeTint="BF"/>
-                <w:sz w:val="24"/>
-                <w:szCs w:val="24"/>
-              </w:rPr>
-              <w:t>RF02</w:t>
-            </w:r>
-            <w:r>
-              <w:rPr>
-                <w:b/>
-                <w:color w:val="404040" w:themeColor="text1" w:themeTint="BF"/>
-                <w:sz w:val="24"/>
-                <w:szCs w:val="24"/>
-              </w:rPr>
-              <w:t>.</w:t>
-            </w:r>
-            <w:proofErr w:type="gramEnd"/>
-            <w:r>
-              <w:rPr>
-                <w:b/>
-                <w:color w:val="404040" w:themeColor="text1" w:themeTint="BF"/>
-                <w:sz w:val="24"/>
-                <w:szCs w:val="24"/>
-              </w:rPr>
-              <w:t>1</w:t>
-            </w:r>
-          </w:p>
-        </w:tc>
-        <w:tc>
-          <w:tcPr>
-            <w:tcW w:w="9505" w:type="dxa"/>
-          </w:tcPr>
-          <w:p>
-            <w:pPr>
-              <w:rPr>
-                <w:color w:val="404040" w:themeColor="text1" w:themeTint="BF"/>
-                <w:sz w:val="24"/>
-                <w:szCs w:val="24"/>
-              </w:rPr>
-            </w:pPr>
-            <w:r>
-              <w:rPr>
-                <w:color w:val="404040" w:themeColor="text1" w:themeTint="BF"/>
-                <w:sz w:val="24"/>
-                <w:szCs w:val="24"/>
-              </w:rPr>
-              <w:t>Uso pode ser</w:t>
-            </w:r>
-            <w:r>
-              <w:rPr>
-                <w:color w:val="404040" w:themeColor="text1" w:themeTint="BF"/>
-                <w:sz w:val="24"/>
-                <w:szCs w:val="24"/>
-              </w:rPr>
-              <w:t>: contínuo e</w:t>
-            </w:r>
-            <w:r>
-              <w:rPr>
-                <w:color w:val="404040" w:themeColor="text1" w:themeTint="BF"/>
-                <w:sz w:val="24"/>
-                <w:szCs w:val="24"/>
-              </w:rPr>
-              <w:t xml:space="preserve"> demanda </w:t>
-            </w:r>
-            <w:r>
-              <w:rPr>
-                <w:color w:val="404040" w:themeColor="text1" w:themeTint="BF"/>
-                <w:sz w:val="24"/>
-                <w:szCs w:val="24"/>
-              </w:rPr>
-              <w:t>específica</w:t>
-            </w:r>
-          </w:p>
-        </w:tc>
-      </w:tr>
-      <w:tr>
-        <w:tc>
-          <w:tcPr>
-            <w:tcW w:w="1101" w:type="dxa"/>
-          </w:tcPr>
-          <w:p>
-            <w:pPr>
-              <w:rPr>
-                <w:b/>
-                <w:color w:val="404040" w:themeColor="text1" w:themeTint="BF"/>
-                <w:sz w:val="24"/>
-                <w:szCs w:val="24"/>
-              </w:rPr>
-            </w:pPr>
-            <w:proofErr w:type="gramStart"/>
-            <w:r>
-              <w:rPr>
-                <w:b/>
-                <w:color w:val="404040" w:themeColor="text1" w:themeTint="BF"/>
-                <w:sz w:val="24"/>
-                <w:szCs w:val="24"/>
-              </w:rPr>
-              <w:t>RF02</w:t>
-            </w:r>
-            <w:r>
-              <w:rPr>
-                <w:b/>
-                <w:color w:val="404040" w:themeColor="text1" w:themeTint="BF"/>
-                <w:sz w:val="24"/>
-                <w:szCs w:val="24"/>
-              </w:rPr>
-              <w:t>.</w:t>
-            </w:r>
-            <w:proofErr w:type="gramEnd"/>
-            <w:r>
-              <w:rPr>
-                <w:b/>
-                <w:color w:val="404040" w:themeColor="text1" w:themeTint="BF"/>
-                <w:sz w:val="24"/>
-                <w:szCs w:val="24"/>
-              </w:rPr>
-              <w:t>2</w:t>
-            </w:r>
-          </w:p>
-        </w:tc>
-        <w:tc>
-          <w:tcPr>
-            <w:tcW w:w="9505" w:type="dxa"/>
-          </w:tcPr>
-          <w:p>
-            <w:pPr>
-              <w:rPr>
-                <w:color w:val="404040" w:themeColor="text1" w:themeTint="BF"/>
-                <w:sz w:val="24"/>
-                <w:szCs w:val="24"/>
-              </w:rPr>
-            </w:pPr>
-            <w:r>
-              <w:rPr>
-                <w:color w:val="404040" w:themeColor="text1" w:themeTint="BF"/>
-                <w:sz w:val="24"/>
-                <w:szCs w:val="24"/>
-              </w:rPr>
-              <w:t>Recurso pode ser</w:t>
-            </w:r>
-            <w:r>
-              <w:rPr>
-                <w:color w:val="404040" w:themeColor="text1" w:themeTint="BF"/>
-                <w:sz w:val="24"/>
-                <w:szCs w:val="24"/>
-              </w:rPr>
-              <w:t>: próprio</w:t>
-            </w:r>
-            <w:r>
-              <w:rPr>
-                <w:color w:val="404040" w:themeColor="text1" w:themeTint="BF"/>
-                <w:sz w:val="24"/>
-                <w:szCs w:val="24"/>
-              </w:rPr>
-              <w:t>, investimento e</w:t>
-            </w:r>
-            <w:r>
-              <w:rPr>
-                <w:color w:val="404040" w:themeColor="text1" w:themeTint="BF"/>
-                <w:sz w:val="24"/>
-                <w:szCs w:val="24"/>
-              </w:rPr>
-              <w:t xml:space="preserve"> </w:t>
-            </w:r>
-            <w:proofErr w:type="gramStart"/>
-            <w:r>
-              <w:rPr>
-                <w:color w:val="404040" w:themeColor="text1" w:themeTint="BF"/>
-                <w:sz w:val="24"/>
-                <w:szCs w:val="24"/>
-              </w:rPr>
-              <w:t>convênio</w:t>
-            </w:r>
-            <w:proofErr w:type="gramEnd"/>
-          </w:p>
-        </w:tc>
-      </w:tr>
-      <w:tr>
-        <w:tc>
-          <w:tcPr>
-            <w:tcW w:w="1101" w:type="dxa"/>
-          </w:tcPr>
-          <w:p>
-            <w:pPr>
-              <w:rPr>
-                <w:b/>
-                <w:color w:val="404040" w:themeColor="text1" w:themeTint="BF"/>
-                <w:sz w:val="24"/>
-                <w:szCs w:val="24"/>
-              </w:rPr>
-            </w:pPr>
-            <w:proofErr w:type="gramStart"/>
-            <w:r>
-              <w:rPr>
-                <w:b/>
-                <w:color w:val="404040" w:themeColor="text1" w:themeTint="BF"/>
-                <w:sz w:val="24"/>
-                <w:szCs w:val="24"/>
-              </w:rPr>
-              <w:t>RF02</w:t>
-            </w:r>
-            <w:r>
-              <w:rPr>
-                <w:b/>
-                <w:color w:val="404040" w:themeColor="text1" w:themeTint="BF"/>
-                <w:sz w:val="24"/>
-                <w:szCs w:val="24"/>
-              </w:rPr>
-              <w:t>.</w:t>
-            </w:r>
-            <w:proofErr w:type="gramEnd"/>
-            <w:r>
-              <w:rPr>
-                <w:b/>
-                <w:color w:val="404040" w:themeColor="text1" w:themeTint="BF"/>
-                <w:sz w:val="24"/>
-                <w:szCs w:val="24"/>
-              </w:rPr>
-              <w:t>3</w:t>
-            </w:r>
-          </w:p>
-        </w:tc>
-        <w:tc>
-          <w:tcPr>
-            <w:tcW w:w="9505" w:type="dxa"/>
-          </w:tcPr>
-          <w:p>
-            <w:pPr>
-              <w:rPr>
-                <w:color w:val="404040" w:themeColor="text1" w:themeTint="BF"/>
-                <w:sz w:val="24"/>
-                <w:szCs w:val="24"/>
-              </w:rPr>
-            </w:pPr>
-            <w:r>
-              <w:rPr>
-                <w:color w:val="404040" w:themeColor="text1" w:themeTint="BF"/>
-                <w:sz w:val="24"/>
-                <w:szCs w:val="24"/>
-              </w:rPr>
-              <w:t>Fonte pagante</w:t>
-            </w:r>
-            <w:r>
-              <w:rPr>
-                <w:color w:val="404040" w:themeColor="text1" w:themeTint="BF"/>
-                <w:sz w:val="24"/>
-                <w:szCs w:val="24"/>
-              </w:rPr>
-              <w:t xml:space="preserve"> pode ser: custeio e investimento</w:t>
-            </w:r>
-          </w:p>
-        </w:tc>
-      </w:tr>
-      <w:tr>
-        <w:tc>
-          <w:tcPr>
-            <w:tcW w:w="1101" w:type="dxa"/>
-          </w:tcPr>
-          <w:p>
-            <w:pPr>
-              <w:rPr>
-                <w:b/>
-                <w:color w:val="404040" w:themeColor="text1" w:themeTint="BF"/>
-                <w:sz w:val="24"/>
-                <w:szCs w:val="24"/>
-              </w:rPr>
-            </w:pPr>
-            <w:r>
-              <w:rPr>
-                <w:b/>
-                <w:color w:val="404040" w:themeColor="text1" w:themeTint="BF"/>
-                <w:sz w:val="24"/>
-                <w:szCs w:val="24"/>
-              </w:rPr>
-              <w:t>RF0</w:t>
-            </w:r>
-            <w:r>
-              <w:rPr>
-                <w:b/>
-                <w:color w:val="404040" w:themeColor="text1" w:themeTint="BF"/>
-                <w:sz w:val="24"/>
-                <w:szCs w:val="24"/>
-              </w:rPr>
-              <w:t>3</w:t>
-            </w:r>
-          </w:p>
-        </w:tc>
-        <w:tc>
-          <w:tcPr>
-            <w:tcW w:w="9505" w:type="dxa"/>
-          </w:tcPr>
-          <w:p>
-            <w:pPr>
-              <w:rPr>
-                <w:color w:val="404040" w:themeColor="text1" w:themeTint="BF"/>
-                <w:sz w:val="24"/>
-                <w:szCs w:val="24"/>
-              </w:rPr>
-            </w:pPr>
-            <w:r>
-              <w:rPr>
-                <w:color w:val="404040" w:themeColor="text1" w:themeTint="BF"/>
-                <w:sz w:val="24"/>
-                <w:szCs w:val="24"/>
-              </w:rPr>
-              <w:t xml:space="preserve">Datas de assinatura, ordem de serviço e </w:t>
-            </w:r>
-            <w:proofErr w:type="gramStart"/>
-            <w:r>
-              <w:rPr>
-                <w:color w:val="404040" w:themeColor="text1" w:themeTint="BF"/>
-                <w:sz w:val="24"/>
-                <w:szCs w:val="24"/>
-              </w:rPr>
-              <w:t>garantia podem ser</w:t>
-            </w:r>
-            <w:proofErr w:type="gramEnd"/>
-            <w:r>
-              <w:rPr>
-                <w:color w:val="404040" w:themeColor="text1" w:themeTint="BF"/>
-                <w:sz w:val="24"/>
-                <w:szCs w:val="24"/>
-              </w:rPr>
-              <w:t xml:space="preserve"> diferentes</w:t>
+              <w:t>Datas de assinatura, ordem de serviço e garantia podem ser diferentes</w:t>
             </w:r>
           </w:p>
         </w:tc>
@@ -1767,7 +1593,6 @@
                 <w:szCs w:val="24"/>
               </w:rPr>
             </w:pPr>
-            <w:proofErr w:type="spellStart"/>
             <w:r>
               <w:rPr>
                 <w:color w:val="404040" w:themeColor="text1" w:themeTint="BF"/>
@@ -1776,7 +1601,6 @@
               </w:rPr>
               <w:t>Usuario</w:t>
             </w:r>
-            <w:proofErr w:type="spellEnd"/>
           </w:p>
         </w:tc>
       </w:tr>
@@ -1799,34 +1623,14 @@
                 <w:szCs w:val="24"/>
               </w:rPr>
             </w:pPr>
-            <w:proofErr w:type="gramStart"/>
-            <w:r>
-              <w:rPr>
-                <w:color w:val="404040" w:themeColor="text1" w:themeTint="BF"/>
-                <w:sz w:val="24"/>
-                <w:szCs w:val="24"/>
-              </w:rPr>
-              <w:t>nome</w:t>
-            </w:r>
-            <w:proofErr w:type="gramEnd"/>
-            <w:r>
-              <w:rPr>
-                <w:color w:val="404040" w:themeColor="text1" w:themeTint="BF"/>
-                <w:sz w:val="24"/>
-                <w:szCs w:val="24"/>
-              </w:rPr>
-              <w:t xml:space="preserve">: </w:t>
-            </w:r>
-            <w:proofErr w:type="spellStart"/>
-            <w:r>
-              <w:rPr>
-                <w:color w:val="404040" w:themeColor="text1" w:themeTint="BF"/>
-                <w:sz w:val="24"/>
-                <w:szCs w:val="24"/>
-              </w:rPr>
-              <w:t>string</w:t>
-            </w:r>
-            <w:proofErr w:type="spellEnd"/>
+            <w:r>
+              <w:rPr>
+                <w:color w:val="404040" w:themeColor="text1" w:themeTint="BF"/>
+                <w:sz w:val="24"/>
+                <w:szCs w:val="24"/>
+              </w:rPr>
+              <w:t>nome: string</w:t>
+            </w:r>
           </w:p>
         </w:tc>
       </w:tr>
@@ -1849,34 +1653,14 @@
                 <w:szCs w:val="24"/>
               </w:rPr>
             </w:pPr>
-            <w:proofErr w:type="gramStart"/>
-            <w:r>
-              <w:rPr>
-                <w:color w:val="404040" w:themeColor="text1" w:themeTint="BF"/>
-                <w:sz w:val="24"/>
-                <w:szCs w:val="24"/>
-              </w:rPr>
-              <w:t>matricula</w:t>
-            </w:r>
-            <w:proofErr w:type="gramEnd"/>
-            <w:r>
-              <w:rPr>
-                <w:color w:val="404040" w:themeColor="text1" w:themeTint="BF"/>
-                <w:sz w:val="24"/>
-                <w:szCs w:val="24"/>
-              </w:rPr>
-              <w:t xml:space="preserve">: </w:t>
-            </w:r>
-            <w:proofErr w:type="spellStart"/>
-            <w:r>
-              <w:rPr>
-                <w:color w:val="404040" w:themeColor="text1" w:themeTint="BF"/>
-                <w:sz w:val="24"/>
-                <w:szCs w:val="24"/>
-              </w:rPr>
-              <w:t>int</w:t>
-            </w:r>
-            <w:proofErr w:type="spellEnd"/>
+            <w:r>
+              <w:rPr>
+                <w:color w:val="404040" w:themeColor="text1" w:themeTint="BF"/>
+                <w:sz w:val="24"/>
+                <w:szCs w:val="24"/>
+              </w:rPr>
+              <w:t>matricula: int</w:t>
+            </w:r>
           </w:p>
         </w:tc>
       </w:tr>
@@ -1899,36 +1683,14 @@
                 <w:szCs w:val="24"/>
               </w:rPr>
             </w:pPr>
-            <w:proofErr w:type="spellStart"/>
-            <w:proofErr w:type="gramStart"/>
-            <w:r>
-              <w:rPr>
-                <w:color w:val="404040" w:themeColor="text1" w:themeTint="BF"/>
-                <w:sz w:val="24"/>
-                <w:szCs w:val="24"/>
-              </w:rPr>
-              <w:t>login</w:t>
-            </w:r>
-            <w:proofErr w:type="spellEnd"/>
-            <w:proofErr w:type="gramEnd"/>
-            <w:r>
-              <w:rPr>
-                <w:color w:val="404040" w:themeColor="text1" w:themeTint="BF"/>
-                <w:sz w:val="24"/>
-                <w:szCs w:val="24"/>
-              </w:rPr>
-              <w:t xml:space="preserve">: </w:t>
-            </w:r>
-            <w:proofErr w:type="spellStart"/>
-            <w:r>
-              <w:rPr>
-                <w:color w:val="404040" w:themeColor="text1" w:themeTint="BF"/>
-                <w:sz w:val="24"/>
-                <w:szCs w:val="24"/>
-              </w:rPr>
-              <w:t>string</w:t>
-            </w:r>
-            <w:proofErr w:type="spellEnd"/>
+            <w:r>
+              <w:rPr>
+                <w:color w:val="404040" w:themeColor="text1" w:themeTint="BF"/>
+                <w:sz w:val="24"/>
+                <w:szCs w:val="24"/>
+              </w:rPr>
+              <w:t>login: string</w:t>
+            </w:r>
           </w:p>
         </w:tc>
       </w:tr>
@@ -1951,34 +1713,14 @@
                 <w:szCs w:val="24"/>
               </w:rPr>
             </w:pPr>
-            <w:proofErr w:type="gramStart"/>
-            <w:r>
-              <w:rPr>
-                <w:color w:val="404040" w:themeColor="text1" w:themeTint="BF"/>
-                <w:sz w:val="24"/>
-                <w:szCs w:val="24"/>
-              </w:rPr>
-              <w:t>senha</w:t>
-            </w:r>
-            <w:proofErr w:type="gramEnd"/>
-            <w:r>
-              <w:rPr>
-                <w:color w:val="404040" w:themeColor="text1" w:themeTint="BF"/>
-                <w:sz w:val="24"/>
-                <w:szCs w:val="24"/>
-              </w:rPr>
-              <w:t xml:space="preserve">: </w:t>
-            </w:r>
-            <w:proofErr w:type="spellStart"/>
-            <w:r>
-              <w:rPr>
-                <w:color w:val="404040" w:themeColor="text1" w:themeTint="BF"/>
-                <w:sz w:val="24"/>
-                <w:szCs w:val="24"/>
-              </w:rPr>
-              <w:t>string</w:t>
-            </w:r>
-            <w:proofErr w:type="spellEnd"/>
+            <w:r>
+              <w:rPr>
+                <w:color w:val="404040" w:themeColor="text1" w:themeTint="BF"/>
+                <w:sz w:val="24"/>
+                <w:szCs w:val="24"/>
+              </w:rPr>
+              <w:t>senha: string</w:t>
+            </w:r>
           </w:p>
         </w:tc>
       </w:tr>
@@ -2001,23 +1743,13 @@
                 <w:szCs w:val="24"/>
               </w:rPr>
             </w:pPr>
-            <w:proofErr w:type="gramStart"/>
-            <w:r>
-              <w:rPr>
-                <w:color w:val="404040" w:themeColor="text1" w:themeTint="BF"/>
-                <w:sz w:val="24"/>
-                <w:szCs w:val="24"/>
-              </w:rPr>
-              <w:t>setor</w:t>
-            </w:r>
-            <w:proofErr w:type="gramEnd"/>
-            <w:r>
-              <w:rPr>
-                <w:color w:val="404040" w:themeColor="text1" w:themeTint="BF"/>
-                <w:sz w:val="24"/>
-                <w:szCs w:val="24"/>
-              </w:rPr>
-              <w:t>: S</w:t>
+            <w:r>
+              <w:rPr>
+                <w:color w:val="404040" w:themeColor="text1" w:themeTint="BF"/>
+                <w:sz w:val="24"/>
+                <w:szCs w:val="24"/>
+              </w:rPr>
+              <w:t>setor: S</w:t>
             </w:r>
             <w:r>
               <w:rPr>
@@ -2047,23 +1779,13 @@
                 <w:szCs w:val="24"/>
               </w:rPr>
             </w:pPr>
-            <w:proofErr w:type="gramStart"/>
-            <w:r>
-              <w:rPr>
-                <w:color w:val="404040" w:themeColor="text1" w:themeTint="BF"/>
-                <w:sz w:val="24"/>
-                <w:szCs w:val="24"/>
-              </w:rPr>
-              <w:t>cargo</w:t>
-            </w:r>
-            <w:proofErr w:type="gramEnd"/>
-            <w:r>
-              <w:rPr>
-                <w:color w:val="404040" w:themeColor="text1" w:themeTint="BF"/>
-                <w:sz w:val="24"/>
-                <w:szCs w:val="24"/>
-              </w:rPr>
-              <w:t>: Cargo</w:t>
+            <w:r>
+              <w:rPr>
+                <w:color w:val="404040" w:themeColor="text1" w:themeTint="BF"/>
+                <w:sz w:val="24"/>
+                <w:szCs w:val="24"/>
+              </w:rPr>
+              <w:t>cargo: Cargo</w:t>
             </w:r>
           </w:p>
         </w:tc>
@@ -2123,36 +1845,14 @@
                 <w:szCs w:val="24"/>
               </w:rPr>
             </w:pPr>
-            <w:proofErr w:type="spellStart"/>
-            <w:proofErr w:type="gramStart"/>
-            <w:r>
-              <w:rPr>
-                <w:color w:val="404040" w:themeColor="text1" w:themeTint="BF"/>
-                <w:sz w:val="24"/>
-                <w:szCs w:val="24"/>
-              </w:rPr>
-              <w:t>notaFiscal</w:t>
-            </w:r>
-            <w:proofErr w:type="spellEnd"/>
-            <w:proofErr w:type="gramEnd"/>
-            <w:r>
-              <w:rPr>
-                <w:color w:val="404040" w:themeColor="text1" w:themeTint="BF"/>
-                <w:sz w:val="24"/>
-                <w:szCs w:val="24"/>
-              </w:rPr>
-              <w:t xml:space="preserve">: </w:t>
-            </w:r>
-            <w:proofErr w:type="spellStart"/>
-            <w:r>
-              <w:rPr>
-                <w:color w:val="404040" w:themeColor="text1" w:themeTint="BF"/>
-                <w:sz w:val="24"/>
-                <w:szCs w:val="24"/>
-              </w:rPr>
-              <w:t>int</w:t>
-            </w:r>
-            <w:proofErr w:type="spellEnd"/>
+            <w:r>
+              <w:rPr>
+                <w:color w:val="404040" w:themeColor="text1" w:themeTint="BF"/>
+                <w:sz w:val="24"/>
+                <w:szCs w:val="24"/>
+              </w:rPr>
+              <w:t>notaFiscal: int</w:t>
+            </w:r>
           </w:p>
         </w:tc>
       </w:tr>
@@ -2173,73 +1873,31 @@
                 <w:szCs w:val="24"/>
               </w:rPr>
             </w:pPr>
-            <w:proofErr w:type="gramStart"/>
-            <w:r>
-              <w:rPr>
-                <w:color w:val="404040" w:themeColor="text1" w:themeTint="BF"/>
-                <w:sz w:val="24"/>
-                <w:szCs w:val="24"/>
-              </w:rPr>
-              <w:t>aditivo</w:t>
-            </w:r>
-            <w:proofErr w:type="gramEnd"/>
-            <w:r>
-              <w:rPr>
-                <w:color w:val="404040" w:themeColor="text1" w:themeTint="BF"/>
-                <w:sz w:val="24"/>
-                <w:szCs w:val="24"/>
-              </w:rPr>
-              <w:t xml:space="preserve">: </w:t>
-            </w:r>
-            <w:proofErr w:type="spellStart"/>
-            <w:r>
-              <w:rPr>
-                <w:color w:val="404040" w:themeColor="text1" w:themeTint="BF"/>
-                <w:sz w:val="24"/>
-                <w:szCs w:val="24"/>
-              </w:rPr>
-              <w:t>float</w:t>
-            </w:r>
-            <w:proofErr w:type="spellEnd"/>
-          </w:p>
-          <w:p>
-            <w:pPr>
-              <w:rPr>
-                <w:color w:val="404040" w:themeColor="text1" w:themeTint="BF"/>
-                <w:sz w:val="24"/>
-                <w:szCs w:val="24"/>
-              </w:rPr>
-            </w:pPr>
-            <w:proofErr w:type="spellStart"/>
-            <w:proofErr w:type="gramStart"/>
-            <w:r>
-              <w:rPr>
-                <w:color w:val="404040" w:themeColor="text1" w:themeTint="BF"/>
-                <w:sz w:val="24"/>
-                <w:szCs w:val="24"/>
-              </w:rPr>
-              <w:t>tipoAditivo</w:t>
-            </w:r>
-            <w:proofErr w:type="spellEnd"/>
-            <w:proofErr w:type="gramEnd"/>
-            <w:r>
-              <w:rPr>
-                <w:color w:val="404040" w:themeColor="text1" w:themeTint="BF"/>
-                <w:sz w:val="24"/>
-                <w:szCs w:val="24"/>
-              </w:rPr>
-              <w:t xml:space="preserve">: </w:t>
-            </w:r>
-            <w:proofErr w:type="spellStart"/>
-            <w:r>
-              <w:rPr>
-                <w:color w:val="404040" w:themeColor="text1" w:themeTint="BF"/>
-                <w:sz w:val="24"/>
-                <w:szCs w:val="24"/>
-              </w:rPr>
-              <w:t>string</w:t>
-            </w:r>
-            <w:proofErr w:type="spellEnd"/>
+            <w:r>
+              <w:rPr>
+                <w:color w:val="404040" w:themeColor="text1" w:themeTint="BF"/>
+                <w:sz w:val="24"/>
+                <w:szCs w:val="24"/>
+              </w:rPr>
+              <w:t>aditivo: float</w:t>
+            </w:r>
+          </w:p>
+          <w:p>
+            <w:pPr>
+              <w:rPr>
+                <w:color w:val="404040" w:themeColor="text1" w:themeTint="BF"/>
+                <w:sz w:val="24"/>
+                <w:szCs w:val="24"/>
+              </w:rPr>
+            </w:pPr>
+            <w:r>
+              <w:rPr>
+                <w:color w:val="404040" w:themeColor="text1" w:themeTint="BF"/>
+                <w:sz w:val="24"/>
+                <w:szCs w:val="24"/>
+              </w:rPr>
+              <w:t>tipoAditivo: string</w:t>
+            </w:r>
           </w:p>
         </w:tc>
       </w:tr>
@@ -2260,25 +1918,13 @@
                 <w:szCs w:val="24"/>
               </w:rPr>
             </w:pPr>
-            <w:proofErr w:type="spellStart"/>
-            <w:proofErr w:type="gramStart"/>
-            <w:r>
-              <w:rPr>
-                <w:color w:val="404040" w:themeColor="text1" w:themeTint="BF"/>
-                <w:sz w:val="24"/>
-                <w:szCs w:val="24"/>
-              </w:rPr>
-              <w:t>dataPagamento</w:t>
-            </w:r>
-            <w:proofErr w:type="spellEnd"/>
-            <w:proofErr w:type="gramEnd"/>
-            <w:r>
-              <w:rPr>
-                <w:color w:val="404040" w:themeColor="text1" w:themeTint="BF"/>
-                <w:sz w:val="24"/>
-                <w:szCs w:val="24"/>
-              </w:rPr>
-              <w:t>: data</w:t>
+            <w:r>
+              <w:rPr>
+                <w:color w:val="404040" w:themeColor="text1" w:themeTint="BF"/>
+                <w:sz w:val="24"/>
+                <w:szCs w:val="24"/>
+              </w:rPr>
+              <w:t>dataPagamento: data</w:t>
             </w:r>
           </w:p>
         </w:tc>
@@ -2299,100 +1945,48 @@
                 <w:szCs w:val="24"/>
               </w:rPr>
             </w:pPr>
-            <w:proofErr w:type="spellStart"/>
-            <w:proofErr w:type="gramStart"/>
-            <w:r>
-              <w:rPr>
-                <w:color w:val="404040" w:themeColor="text1" w:themeTint="BF"/>
-                <w:sz w:val="24"/>
-                <w:szCs w:val="24"/>
-              </w:rPr>
-              <w:t>nSEI</w:t>
-            </w:r>
-            <w:proofErr w:type="spellEnd"/>
-            <w:proofErr w:type="gramEnd"/>
-            <w:r>
-              <w:rPr>
-                <w:color w:val="404040" w:themeColor="text1" w:themeTint="BF"/>
-                <w:sz w:val="24"/>
-                <w:szCs w:val="24"/>
-              </w:rPr>
-              <w:t xml:space="preserve">: </w:t>
-            </w:r>
-            <w:proofErr w:type="spellStart"/>
-            <w:r>
-              <w:rPr>
-                <w:color w:val="404040" w:themeColor="text1" w:themeTint="BF"/>
-                <w:sz w:val="24"/>
-                <w:szCs w:val="24"/>
-              </w:rPr>
-              <w:t>int</w:t>
-            </w:r>
-            <w:proofErr w:type="spellEnd"/>
-          </w:p>
-          <w:p>
-            <w:pPr>
-              <w:rPr>
-                <w:color w:val="404040" w:themeColor="text1" w:themeTint="BF"/>
-                <w:sz w:val="24"/>
-                <w:szCs w:val="24"/>
-              </w:rPr>
-            </w:pPr>
-            <w:proofErr w:type="gramStart"/>
-            <w:r>
-              <w:rPr>
-                <w:color w:val="404040" w:themeColor="text1" w:themeTint="BF"/>
-                <w:sz w:val="24"/>
-                <w:szCs w:val="24"/>
-              </w:rPr>
-              <w:t>valor</w:t>
-            </w:r>
-            <w:proofErr w:type="gramEnd"/>
-            <w:r>
-              <w:rPr>
-                <w:color w:val="404040" w:themeColor="text1" w:themeTint="BF"/>
-                <w:sz w:val="24"/>
-                <w:szCs w:val="24"/>
-              </w:rPr>
-              <w:t>: decimal</w:t>
-            </w:r>
-          </w:p>
-          <w:p>
-            <w:pPr>
-              <w:rPr>
-                <w:color w:val="404040" w:themeColor="text1" w:themeTint="BF"/>
-                <w:sz w:val="24"/>
-                <w:szCs w:val="24"/>
-              </w:rPr>
-            </w:pPr>
-            <w:proofErr w:type="gramStart"/>
-            <w:r>
-              <w:rPr>
-                <w:color w:val="404040" w:themeColor="text1" w:themeTint="BF"/>
-                <w:sz w:val="24"/>
-                <w:szCs w:val="24"/>
-              </w:rPr>
-              <w:t>ano</w:t>
-            </w:r>
-            <w:proofErr w:type="gramEnd"/>
-            <w:r>
-              <w:rPr>
-                <w:color w:val="404040" w:themeColor="text1" w:themeTint="BF"/>
-                <w:sz w:val="24"/>
-                <w:szCs w:val="24"/>
-              </w:rPr>
-              <w:t xml:space="preserve"> e mês de referencia: </w:t>
-            </w:r>
-            <w:proofErr w:type="spellStart"/>
-            <w:r>
-              <w:rPr>
-                <w:color w:val="404040" w:themeColor="text1" w:themeTint="BF"/>
-                <w:sz w:val="24"/>
-                <w:szCs w:val="24"/>
-              </w:rPr>
-              <w:t>string</w:t>
-            </w:r>
-            <w:proofErr w:type="spellEnd"/>
+            <w:r>
+              <w:rPr>
+                <w:color w:val="404040" w:themeColor="text1" w:themeTint="BF"/>
+                <w:sz w:val="24"/>
+                <w:szCs w:val="24"/>
+              </w:rPr>
+              <w:t>nSEI: int</w:t>
+            </w:r>
+          </w:p>
+          <w:p>
+            <w:pPr>
+              <w:rPr>
+                <w:color w:val="404040" w:themeColor="text1" w:themeTint="BF"/>
+                <w:sz w:val="24"/>
+                <w:szCs w:val="24"/>
+              </w:rPr>
+            </w:pPr>
+            <w:r>
+              <w:rPr>
+                <w:color w:val="404040" w:themeColor="text1" w:themeTint="BF"/>
+                <w:sz w:val="24"/>
+                <w:szCs w:val="24"/>
+              </w:rPr>
+              <w:t>valor: decimal</w:t>
+            </w:r>
+          </w:p>
+          <w:p>
+            <w:pPr>
+              <w:rPr>
+                <w:color w:val="404040" w:themeColor="text1" w:themeTint="BF"/>
+                <w:sz w:val="24"/>
+                <w:szCs w:val="24"/>
+              </w:rPr>
+            </w:pPr>
+            <w:r>
+              <w:rPr>
+                <w:color w:val="404040" w:themeColor="text1" w:themeTint="BF"/>
+                <w:sz w:val="24"/>
+                <w:szCs w:val="24"/>
+              </w:rPr>
+              <w:t>ano e mês de referencia: string</w:t>
+            </w:r>
           </w:p>
           <w:p>
             <w:pPr>
@@ -2403,23 +1997,13 @@
                 <w:u w:val="single"/>
               </w:rPr>
             </w:pPr>
-            <w:proofErr w:type="gramStart"/>
-            <w:r>
-              <w:rPr>
-                <w:color w:val="404040" w:themeColor="text1" w:themeTint="BF"/>
-                <w:sz w:val="24"/>
-                <w:szCs w:val="24"/>
-              </w:rPr>
-              <w:t>data</w:t>
-            </w:r>
-            <w:proofErr w:type="gramEnd"/>
-            <w:r>
-              <w:rPr>
-                <w:color w:val="404040" w:themeColor="text1" w:themeTint="BF"/>
-                <w:sz w:val="24"/>
-                <w:szCs w:val="24"/>
-              </w:rPr>
-              <w:t>: data</w:t>
+            <w:r>
+              <w:rPr>
+                <w:color w:val="404040" w:themeColor="text1" w:themeTint="BF"/>
+                <w:sz w:val="24"/>
+                <w:szCs w:val="24"/>
+              </w:rPr>
+              <w:t>data: data</w:t>
             </w:r>
           </w:p>
         </w:tc>
@@ -2487,36 +2071,14 @@
                 <w:szCs w:val="24"/>
               </w:rPr>
             </w:pPr>
-            <w:proofErr w:type="spellStart"/>
-            <w:proofErr w:type="gramStart"/>
-            <w:r>
-              <w:rPr>
-                <w:color w:val="404040" w:themeColor="text1" w:themeTint="BF"/>
-                <w:sz w:val="24"/>
-                <w:szCs w:val="24"/>
-              </w:rPr>
-              <w:t>codigo</w:t>
-            </w:r>
-            <w:proofErr w:type="spellEnd"/>
-            <w:proofErr w:type="gramEnd"/>
-            <w:r>
-              <w:rPr>
-                <w:color w:val="404040" w:themeColor="text1" w:themeTint="BF"/>
-                <w:sz w:val="24"/>
-                <w:szCs w:val="24"/>
-              </w:rPr>
-              <w:t xml:space="preserve">: </w:t>
-            </w:r>
-            <w:proofErr w:type="spellStart"/>
-            <w:r>
-              <w:rPr>
-                <w:color w:val="404040" w:themeColor="text1" w:themeTint="BF"/>
-                <w:sz w:val="24"/>
-                <w:szCs w:val="24"/>
-              </w:rPr>
-              <w:t>string</w:t>
-            </w:r>
-            <w:proofErr w:type="spellEnd"/>
+            <w:r>
+              <w:rPr>
+                <w:color w:val="404040" w:themeColor="text1" w:themeTint="BF"/>
+                <w:sz w:val="24"/>
+                <w:szCs w:val="24"/>
+              </w:rPr>
+              <w:t>codigo: string</w:t>
+            </w:r>
           </w:p>
         </w:tc>
       </w:tr>
@@ -2537,34 +2099,14 @@
                 <w:szCs w:val="24"/>
               </w:rPr>
             </w:pPr>
-            <w:proofErr w:type="gramStart"/>
-            <w:r>
-              <w:rPr>
-                <w:color w:val="404040" w:themeColor="text1" w:themeTint="BF"/>
-                <w:sz w:val="24"/>
-                <w:szCs w:val="24"/>
-              </w:rPr>
-              <w:t>nome</w:t>
-            </w:r>
-            <w:proofErr w:type="gramEnd"/>
-            <w:r>
-              <w:rPr>
-                <w:color w:val="404040" w:themeColor="text1" w:themeTint="BF"/>
-                <w:sz w:val="24"/>
-                <w:szCs w:val="24"/>
-              </w:rPr>
-              <w:t xml:space="preserve">: </w:t>
-            </w:r>
-            <w:proofErr w:type="spellStart"/>
-            <w:r>
-              <w:rPr>
-                <w:color w:val="404040" w:themeColor="text1" w:themeTint="BF"/>
-                <w:sz w:val="24"/>
-                <w:szCs w:val="24"/>
-              </w:rPr>
-              <w:t>string</w:t>
-            </w:r>
-            <w:proofErr w:type="spellEnd"/>
+            <w:r>
+              <w:rPr>
+                <w:color w:val="404040" w:themeColor="text1" w:themeTint="BF"/>
+                <w:sz w:val="24"/>
+                <w:szCs w:val="24"/>
+              </w:rPr>
+              <w:t>nome: string</w:t>
+            </w:r>
           </w:p>
         </w:tc>
       </w:tr>
@@ -2584,34 +2126,14 @@
                 <w:szCs w:val="24"/>
               </w:rPr>
             </w:pPr>
-            <w:proofErr w:type="gramStart"/>
-            <w:r>
-              <w:rPr>
-                <w:color w:val="404040" w:themeColor="text1" w:themeTint="BF"/>
-                <w:sz w:val="24"/>
-                <w:szCs w:val="24"/>
-              </w:rPr>
-              <w:t>sigla</w:t>
-            </w:r>
-            <w:proofErr w:type="gramEnd"/>
-            <w:r>
-              <w:rPr>
-                <w:color w:val="404040" w:themeColor="text1" w:themeTint="BF"/>
-                <w:sz w:val="24"/>
-                <w:szCs w:val="24"/>
-              </w:rPr>
-              <w:t xml:space="preserve">: </w:t>
-            </w:r>
-            <w:proofErr w:type="spellStart"/>
-            <w:r>
-              <w:rPr>
-                <w:color w:val="404040" w:themeColor="text1" w:themeTint="BF"/>
-                <w:sz w:val="24"/>
-                <w:szCs w:val="24"/>
-              </w:rPr>
-              <w:t>string</w:t>
-            </w:r>
-            <w:proofErr w:type="spellEnd"/>
+            <w:r>
+              <w:rPr>
+                <w:color w:val="404040" w:themeColor="text1" w:themeTint="BF"/>
+                <w:sz w:val="24"/>
+                <w:szCs w:val="24"/>
+              </w:rPr>
+              <w:t>sigla: string</w:t>
+            </w:r>
           </w:p>
         </w:tc>
       </w:tr>
@@ -2678,34 +2200,14 @@
                 <w:szCs w:val="24"/>
               </w:rPr>
             </w:pPr>
-            <w:proofErr w:type="gramStart"/>
-            <w:r>
-              <w:rPr>
-                <w:color w:val="404040" w:themeColor="text1" w:themeTint="BF"/>
-                <w:sz w:val="24"/>
-                <w:szCs w:val="24"/>
-              </w:rPr>
-              <w:t>nome</w:t>
-            </w:r>
-            <w:proofErr w:type="gramEnd"/>
-            <w:r>
-              <w:rPr>
-                <w:color w:val="404040" w:themeColor="text1" w:themeTint="BF"/>
-                <w:sz w:val="24"/>
-                <w:szCs w:val="24"/>
-              </w:rPr>
-              <w:t xml:space="preserve">: </w:t>
-            </w:r>
-            <w:proofErr w:type="spellStart"/>
-            <w:r>
-              <w:rPr>
-                <w:color w:val="404040" w:themeColor="text1" w:themeTint="BF"/>
-                <w:sz w:val="24"/>
-                <w:szCs w:val="24"/>
-              </w:rPr>
-              <w:t>string</w:t>
-            </w:r>
-            <w:proofErr w:type="spellEnd"/>
+            <w:r>
+              <w:rPr>
+                <w:color w:val="404040" w:themeColor="text1" w:themeTint="BF"/>
+                <w:sz w:val="24"/>
+                <w:szCs w:val="24"/>
+              </w:rPr>
+              <w:t>nome: string</w:t>
+            </w:r>
           </w:p>
         </w:tc>
       </w:tr>
@@ -2776,7 +2278,6 @@
                 <w:szCs w:val="24"/>
               </w:rPr>
             </w:pPr>
-            <w:proofErr w:type="gramStart"/>
             <w:r>
               <w:rPr>
                 <w:color w:val="404040" w:themeColor="text1" w:themeTint="BF"/>
@@ -2791,27 +2292,8 @@
                 <w:sz w:val="24"/>
                 <w:szCs w:val="24"/>
               </w:rPr>
-              <w:t>mero</w:t>
-            </w:r>
-            <w:proofErr w:type="gramEnd"/>
-            <w:r>
-              <w:rPr>
-                <w:color w:val="404040" w:themeColor="text1" w:themeTint="BF"/>
-                <w:sz w:val="24"/>
-                <w:szCs w:val="24"/>
-              </w:rPr>
-              <w:t xml:space="preserve">: </w:t>
-            </w:r>
-            <w:proofErr w:type="spellStart"/>
-            <w:r>
-              <w:rPr>
-                <w:color w:val="404040" w:themeColor="text1" w:themeTint="BF"/>
-                <w:sz w:val="24"/>
-                <w:szCs w:val="24"/>
-              </w:rPr>
-              <w:t>Int</w:t>
-            </w:r>
-            <w:proofErr w:type="spellEnd"/>
+              <w:t>mero: Int</w:t>
+            </w:r>
             <w:r>
               <w:rPr>
                 <w:color w:val="404040" w:themeColor="text1" w:themeTint="BF"/>
@@ -2840,34 +2322,14 @@
                 <w:szCs w:val="24"/>
               </w:rPr>
             </w:pPr>
-            <w:proofErr w:type="gramStart"/>
-            <w:r>
-              <w:rPr>
-                <w:color w:val="404040" w:themeColor="text1" w:themeTint="BF"/>
-                <w:sz w:val="24"/>
-                <w:szCs w:val="24"/>
-              </w:rPr>
-              <w:t>nome</w:t>
-            </w:r>
-            <w:proofErr w:type="gramEnd"/>
-            <w:r>
-              <w:rPr>
-                <w:color w:val="404040" w:themeColor="text1" w:themeTint="BF"/>
-                <w:sz w:val="24"/>
-                <w:szCs w:val="24"/>
-              </w:rPr>
-              <w:t xml:space="preserve">: </w:t>
-            </w:r>
-            <w:proofErr w:type="spellStart"/>
-            <w:r>
-              <w:rPr>
-                <w:color w:val="404040" w:themeColor="text1" w:themeTint="BF"/>
-                <w:sz w:val="24"/>
-                <w:szCs w:val="24"/>
-              </w:rPr>
-              <w:t>string</w:t>
-            </w:r>
-            <w:proofErr w:type="spellEnd"/>
+            <w:r>
+              <w:rPr>
+                <w:color w:val="404040" w:themeColor="text1" w:themeTint="BF"/>
+                <w:sz w:val="24"/>
+                <w:szCs w:val="24"/>
+              </w:rPr>
+              <w:t>nome: string</w:t>
+            </w:r>
           </w:p>
         </w:tc>
       </w:tr>
@@ -2888,36 +2350,14 @@
                 <w:szCs w:val="24"/>
               </w:rPr>
             </w:pPr>
-            <w:proofErr w:type="spellStart"/>
-            <w:proofErr w:type="gramStart"/>
-            <w:r>
-              <w:rPr>
-                <w:color w:val="404040" w:themeColor="text1" w:themeTint="BF"/>
-                <w:sz w:val="24"/>
-                <w:szCs w:val="24"/>
-              </w:rPr>
-              <w:t>CNPJempresaContratada</w:t>
-            </w:r>
-            <w:proofErr w:type="spellEnd"/>
-            <w:proofErr w:type="gramEnd"/>
-            <w:r>
-              <w:rPr>
-                <w:color w:val="404040" w:themeColor="text1" w:themeTint="BF"/>
-                <w:sz w:val="24"/>
-                <w:szCs w:val="24"/>
-              </w:rPr>
-              <w:t xml:space="preserve">: </w:t>
-            </w:r>
-            <w:proofErr w:type="spellStart"/>
-            <w:r>
-              <w:rPr>
-                <w:color w:val="404040" w:themeColor="text1" w:themeTint="BF"/>
-                <w:sz w:val="24"/>
-                <w:szCs w:val="24"/>
-              </w:rPr>
-              <w:t>int</w:t>
-            </w:r>
-            <w:proofErr w:type="spellEnd"/>
+            <w:r>
+              <w:rPr>
+                <w:color w:val="404040" w:themeColor="text1" w:themeTint="BF"/>
+                <w:sz w:val="24"/>
+                <w:szCs w:val="24"/>
+              </w:rPr>
+              <w:t>CNPJempresaContratada: int</w:t>
+            </w:r>
           </w:p>
         </w:tc>
       </w:tr>
@@ -2938,36 +2378,14 @@
                 <w:szCs w:val="24"/>
               </w:rPr>
             </w:pPr>
-            <w:proofErr w:type="spellStart"/>
-            <w:proofErr w:type="gramStart"/>
-            <w:r>
-              <w:rPr>
-                <w:color w:val="404040" w:themeColor="text1" w:themeTint="BF"/>
-                <w:sz w:val="24"/>
-                <w:szCs w:val="24"/>
-              </w:rPr>
-              <w:t>nomeEmpresaContratada</w:t>
-            </w:r>
-            <w:proofErr w:type="spellEnd"/>
-            <w:proofErr w:type="gramEnd"/>
-            <w:r>
-              <w:rPr>
-                <w:color w:val="404040" w:themeColor="text1" w:themeTint="BF"/>
-                <w:sz w:val="24"/>
-                <w:szCs w:val="24"/>
-              </w:rPr>
-              <w:t xml:space="preserve">: </w:t>
-            </w:r>
-            <w:proofErr w:type="spellStart"/>
-            <w:r>
-              <w:rPr>
-                <w:color w:val="404040" w:themeColor="text1" w:themeTint="BF"/>
-                <w:sz w:val="24"/>
-                <w:szCs w:val="24"/>
-              </w:rPr>
-              <w:t>string</w:t>
-            </w:r>
-            <w:proofErr w:type="spellEnd"/>
+            <w:r>
+              <w:rPr>
+                <w:color w:val="404040" w:themeColor="text1" w:themeTint="BF"/>
+                <w:sz w:val="24"/>
+                <w:szCs w:val="24"/>
+              </w:rPr>
+              <w:t>nomeEmpresaContratada: string</w:t>
+            </w:r>
           </w:p>
         </w:tc>
       </w:tr>
@@ -2988,36 +2406,14 @@
                 <w:szCs w:val="24"/>
               </w:rPr>
             </w:pPr>
-            <w:proofErr w:type="spellStart"/>
-            <w:proofErr w:type="gramStart"/>
-            <w:r>
-              <w:rPr>
-                <w:color w:val="404040" w:themeColor="text1" w:themeTint="BF"/>
-                <w:sz w:val="24"/>
-                <w:szCs w:val="24"/>
-              </w:rPr>
-              <w:t>numeroPortaria</w:t>
-            </w:r>
-            <w:proofErr w:type="spellEnd"/>
-            <w:proofErr w:type="gramEnd"/>
-            <w:r>
-              <w:rPr>
-                <w:color w:val="404040" w:themeColor="text1" w:themeTint="BF"/>
-                <w:sz w:val="24"/>
-                <w:szCs w:val="24"/>
-              </w:rPr>
-              <w:t xml:space="preserve">: </w:t>
-            </w:r>
-            <w:proofErr w:type="spellStart"/>
-            <w:r>
-              <w:rPr>
-                <w:color w:val="404040" w:themeColor="text1" w:themeTint="BF"/>
-                <w:sz w:val="24"/>
-                <w:szCs w:val="24"/>
-              </w:rPr>
-              <w:t>int</w:t>
-            </w:r>
-            <w:proofErr w:type="spellEnd"/>
+            <w:r>
+              <w:rPr>
+                <w:color w:val="404040" w:themeColor="text1" w:themeTint="BF"/>
+                <w:sz w:val="24"/>
+                <w:szCs w:val="24"/>
+              </w:rPr>
+              <w:t>numeroPortaria: int</w:t>
+            </w:r>
           </w:p>
         </w:tc>
       </w:tr>
@@ -3038,34 +2434,14 @@
                 <w:szCs w:val="24"/>
               </w:rPr>
             </w:pPr>
-            <w:proofErr w:type="gramStart"/>
-            <w:r>
-              <w:rPr>
-                <w:color w:val="404040" w:themeColor="text1" w:themeTint="BF"/>
-                <w:sz w:val="24"/>
-                <w:szCs w:val="24"/>
-              </w:rPr>
-              <w:t>gestor</w:t>
-            </w:r>
-            <w:proofErr w:type="gramEnd"/>
-            <w:r>
-              <w:rPr>
-                <w:color w:val="404040" w:themeColor="text1" w:themeTint="BF"/>
-                <w:sz w:val="24"/>
-                <w:szCs w:val="24"/>
-              </w:rPr>
-              <w:t xml:space="preserve">: </w:t>
-            </w:r>
-            <w:proofErr w:type="spellStart"/>
-            <w:r>
-              <w:rPr>
-                <w:color w:val="404040" w:themeColor="text1" w:themeTint="BF"/>
-                <w:sz w:val="24"/>
-                <w:szCs w:val="24"/>
-              </w:rPr>
-              <w:t>Usuario</w:t>
-            </w:r>
-            <w:proofErr w:type="spellEnd"/>
+            <w:r>
+              <w:rPr>
+                <w:color w:val="404040" w:themeColor="text1" w:themeTint="BF"/>
+                <w:sz w:val="24"/>
+                <w:szCs w:val="24"/>
+              </w:rPr>
+              <w:t>gestor: Usuario</w:t>
+            </w:r>
           </w:p>
         </w:tc>
       </w:tr>
@@ -3086,34 +2462,14 @@
                 <w:szCs w:val="24"/>
               </w:rPr>
             </w:pPr>
-            <w:proofErr w:type="gramStart"/>
-            <w:r>
-              <w:rPr>
-                <w:color w:val="404040" w:themeColor="text1" w:themeTint="BF"/>
-                <w:sz w:val="24"/>
-                <w:szCs w:val="24"/>
-              </w:rPr>
-              <w:t>fiscal</w:t>
-            </w:r>
-            <w:proofErr w:type="gramEnd"/>
-            <w:r>
-              <w:rPr>
-                <w:color w:val="404040" w:themeColor="text1" w:themeTint="BF"/>
-                <w:sz w:val="24"/>
-                <w:szCs w:val="24"/>
-              </w:rPr>
-              <w:t xml:space="preserve">: </w:t>
-            </w:r>
-            <w:proofErr w:type="spellStart"/>
-            <w:r>
-              <w:rPr>
-                <w:color w:val="404040" w:themeColor="text1" w:themeTint="BF"/>
-                <w:sz w:val="24"/>
-                <w:szCs w:val="24"/>
-              </w:rPr>
-              <w:t>Usuario</w:t>
-            </w:r>
-            <w:proofErr w:type="spellEnd"/>
+            <w:r>
+              <w:rPr>
+                <w:color w:val="404040" w:themeColor="text1" w:themeTint="BF"/>
+                <w:sz w:val="24"/>
+                <w:szCs w:val="24"/>
+              </w:rPr>
+              <w:t>fiscal: Usuario</w:t>
+            </w:r>
           </w:p>
         </w:tc>
       </w:tr>
@@ -3134,25 +2490,13 @@
                 <w:szCs w:val="24"/>
               </w:rPr>
             </w:pPr>
-            <w:proofErr w:type="spellStart"/>
-            <w:proofErr w:type="gramStart"/>
-            <w:r>
-              <w:rPr>
-                <w:color w:val="404040" w:themeColor="text1" w:themeTint="BF"/>
-                <w:sz w:val="24"/>
-                <w:szCs w:val="24"/>
-              </w:rPr>
-              <w:t>dataAssinatura</w:t>
-            </w:r>
-            <w:proofErr w:type="spellEnd"/>
-            <w:proofErr w:type="gramEnd"/>
-            <w:r>
-              <w:rPr>
-                <w:color w:val="404040" w:themeColor="text1" w:themeTint="BF"/>
-                <w:sz w:val="24"/>
-                <w:szCs w:val="24"/>
-              </w:rPr>
-              <w:t>: data</w:t>
+            <w:r>
+              <w:rPr>
+                <w:color w:val="404040" w:themeColor="text1" w:themeTint="BF"/>
+                <w:sz w:val="24"/>
+                <w:szCs w:val="24"/>
+              </w:rPr>
+              <w:t>dataAssinatura: data</w:t>
             </w:r>
           </w:p>
         </w:tc>
@@ -3174,25 +2518,13 @@
                 <w:szCs w:val="24"/>
               </w:rPr>
             </w:pPr>
-            <w:proofErr w:type="spellStart"/>
-            <w:proofErr w:type="gramStart"/>
-            <w:r>
-              <w:rPr>
-                <w:color w:val="404040" w:themeColor="text1" w:themeTint="BF"/>
-                <w:sz w:val="24"/>
-                <w:szCs w:val="24"/>
-              </w:rPr>
-              <w:t>dataOrdemDeServico</w:t>
-            </w:r>
-            <w:proofErr w:type="spellEnd"/>
-            <w:proofErr w:type="gramEnd"/>
-            <w:r>
-              <w:rPr>
-                <w:color w:val="404040" w:themeColor="text1" w:themeTint="BF"/>
-                <w:sz w:val="24"/>
-                <w:szCs w:val="24"/>
-              </w:rPr>
-              <w:t>: data</w:t>
+            <w:r>
+              <w:rPr>
+                <w:color w:val="404040" w:themeColor="text1" w:themeTint="BF"/>
+                <w:sz w:val="24"/>
+                <w:szCs w:val="24"/>
+              </w:rPr>
+              <w:t>dataOrdemDeServico: data</w:t>
             </w:r>
           </w:p>
         </w:tc>
@@ -3214,25 +2546,13 @@
                 <w:szCs w:val="24"/>
               </w:rPr>
             </w:pPr>
-            <w:proofErr w:type="spellStart"/>
-            <w:proofErr w:type="gramStart"/>
-            <w:r>
-              <w:rPr>
-                <w:color w:val="404040" w:themeColor="text1" w:themeTint="BF"/>
-                <w:sz w:val="24"/>
-                <w:szCs w:val="24"/>
-              </w:rPr>
-              <w:t>dataGarantia</w:t>
-            </w:r>
-            <w:proofErr w:type="spellEnd"/>
-            <w:proofErr w:type="gramEnd"/>
-            <w:r>
-              <w:rPr>
-                <w:color w:val="404040" w:themeColor="text1" w:themeTint="BF"/>
-                <w:sz w:val="24"/>
-                <w:szCs w:val="24"/>
-              </w:rPr>
-              <w:t>: data</w:t>
+            <w:r>
+              <w:rPr>
+                <w:color w:val="404040" w:themeColor="text1" w:themeTint="BF"/>
+                <w:sz w:val="24"/>
+                <w:szCs w:val="24"/>
+              </w:rPr>
+              <w:t>dataGarantia: data</w:t>
             </w:r>
           </w:p>
         </w:tc>
@@ -3254,25 +2574,13 @@
                 <w:szCs w:val="24"/>
               </w:rPr>
             </w:pPr>
-            <w:proofErr w:type="spellStart"/>
-            <w:proofErr w:type="gramStart"/>
-            <w:r>
-              <w:rPr>
-                <w:color w:val="404040" w:themeColor="text1" w:themeTint="BF"/>
-                <w:sz w:val="24"/>
-                <w:szCs w:val="24"/>
-              </w:rPr>
-              <w:t>dataVencimentoContrato</w:t>
-            </w:r>
-            <w:proofErr w:type="spellEnd"/>
-            <w:proofErr w:type="gramEnd"/>
-            <w:r>
-              <w:rPr>
-                <w:color w:val="404040" w:themeColor="text1" w:themeTint="BF"/>
-                <w:sz w:val="24"/>
-                <w:szCs w:val="24"/>
-              </w:rPr>
-              <w:t>: data</w:t>
+            <w:r>
+              <w:rPr>
+                <w:color w:val="404040" w:themeColor="text1" w:themeTint="BF"/>
+                <w:sz w:val="24"/>
+                <w:szCs w:val="24"/>
+              </w:rPr>
+              <w:t>dataVencimentoContrato: data</w:t>
             </w:r>
           </w:p>
         </w:tc>
@@ -3294,25 +2602,13 @@
                 <w:szCs w:val="24"/>
               </w:rPr>
             </w:pPr>
-            <w:proofErr w:type="spellStart"/>
-            <w:proofErr w:type="gramStart"/>
-            <w:r>
-              <w:rPr>
-                <w:color w:val="404040" w:themeColor="text1" w:themeTint="BF"/>
-                <w:sz w:val="24"/>
-                <w:szCs w:val="24"/>
-              </w:rPr>
-              <w:t>dataVencimentoGarantia</w:t>
-            </w:r>
-            <w:proofErr w:type="spellEnd"/>
-            <w:proofErr w:type="gramEnd"/>
-            <w:r>
-              <w:rPr>
-                <w:color w:val="404040" w:themeColor="text1" w:themeTint="BF"/>
-                <w:sz w:val="24"/>
-                <w:szCs w:val="24"/>
-              </w:rPr>
-              <w:t>: data</w:t>
+            <w:r>
+              <w:rPr>
+                <w:color w:val="404040" w:themeColor="text1" w:themeTint="BF"/>
+                <w:sz w:val="24"/>
+                <w:szCs w:val="24"/>
+              </w:rPr>
+              <w:t>dataVencimentoGarantia: data</w:t>
             </w:r>
           </w:p>
         </w:tc>
@@ -3334,34 +2630,14 @@
                 <w:szCs w:val="24"/>
               </w:rPr>
             </w:pPr>
-            <w:proofErr w:type="gramStart"/>
-            <w:r>
-              <w:rPr>
-                <w:color w:val="404040" w:themeColor="text1" w:themeTint="BF"/>
-                <w:sz w:val="24"/>
-                <w:szCs w:val="24"/>
-              </w:rPr>
-              <w:t>objeto</w:t>
-            </w:r>
-            <w:proofErr w:type="gramEnd"/>
-            <w:r>
-              <w:rPr>
-                <w:color w:val="404040" w:themeColor="text1" w:themeTint="BF"/>
-                <w:sz w:val="24"/>
-                <w:szCs w:val="24"/>
-              </w:rPr>
-              <w:t xml:space="preserve">: </w:t>
-            </w:r>
-            <w:proofErr w:type="spellStart"/>
-            <w:r>
-              <w:rPr>
-                <w:color w:val="404040" w:themeColor="text1" w:themeTint="BF"/>
-                <w:sz w:val="24"/>
-                <w:szCs w:val="24"/>
-              </w:rPr>
-              <w:t>string</w:t>
-            </w:r>
-            <w:proofErr w:type="spellEnd"/>
+            <w:r>
+              <w:rPr>
+                <w:color w:val="404040" w:themeColor="text1" w:themeTint="BF"/>
+                <w:sz w:val="24"/>
+                <w:szCs w:val="24"/>
+              </w:rPr>
+              <w:t>objeto: string</w:t>
+            </w:r>
           </w:p>
         </w:tc>
       </w:tr>
@@ -3382,25 +2658,13 @@
                 <w:szCs w:val="24"/>
               </w:rPr>
             </w:pPr>
-            <w:proofErr w:type="spellStart"/>
-            <w:proofErr w:type="gramStart"/>
-            <w:r>
-              <w:rPr>
-                <w:color w:val="404040" w:themeColor="text1" w:themeTint="BF"/>
-                <w:sz w:val="24"/>
-                <w:szCs w:val="24"/>
-              </w:rPr>
-              <w:t>valorInicial</w:t>
-            </w:r>
-            <w:proofErr w:type="spellEnd"/>
-            <w:proofErr w:type="gramEnd"/>
-            <w:r>
-              <w:rPr>
-                <w:color w:val="404040" w:themeColor="text1" w:themeTint="BF"/>
-                <w:sz w:val="24"/>
-                <w:szCs w:val="24"/>
-              </w:rPr>
-              <w:t>: decimal</w:t>
+            <w:r>
+              <w:rPr>
+                <w:color w:val="404040" w:themeColor="text1" w:themeTint="BF"/>
+                <w:sz w:val="24"/>
+                <w:szCs w:val="24"/>
+              </w:rPr>
+              <w:t>valorInicial: decimal</w:t>
             </w:r>
           </w:p>
         </w:tc>
@@ -3422,25 +2686,13 @@
                 <w:szCs w:val="24"/>
               </w:rPr>
             </w:pPr>
-            <w:proofErr w:type="spellStart"/>
-            <w:proofErr w:type="gramStart"/>
-            <w:r>
-              <w:rPr>
-                <w:color w:val="404040" w:themeColor="text1" w:themeTint="BF"/>
-                <w:sz w:val="24"/>
-                <w:szCs w:val="24"/>
-              </w:rPr>
-              <w:t>valorTotal</w:t>
-            </w:r>
-            <w:proofErr w:type="spellEnd"/>
-            <w:proofErr w:type="gramEnd"/>
-            <w:r>
-              <w:rPr>
-                <w:color w:val="404040" w:themeColor="text1" w:themeTint="BF"/>
-                <w:sz w:val="24"/>
-                <w:szCs w:val="24"/>
-              </w:rPr>
-              <w:t>:  decimal</w:t>
+            <w:r>
+              <w:rPr>
+                <w:color w:val="404040" w:themeColor="text1" w:themeTint="BF"/>
+                <w:sz w:val="24"/>
+                <w:szCs w:val="24"/>
+              </w:rPr>
+              <w:t>valorTotal:  decimal</w:t>
             </w:r>
           </w:p>
         </w:tc>
@@ -3462,25 +2714,13 @@
                 <w:szCs w:val="24"/>
               </w:rPr>
             </w:pPr>
-            <w:proofErr w:type="spellStart"/>
-            <w:proofErr w:type="gramStart"/>
-            <w:r>
-              <w:rPr>
-                <w:color w:val="404040" w:themeColor="text1" w:themeTint="BF"/>
-                <w:sz w:val="24"/>
-                <w:szCs w:val="24"/>
-              </w:rPr>
-              <w:t>valorAditivos</w:t>
-            </w:r>
-            <w:proofErr w:type="spellEnd"/>
-            <w:proofErr w:type="gramEnd"/>
-            <w:r>
-              <w:rPr>
-                <w:color w:val="404040" w:themeColor="text1" w:themeTint="BF"/>
-                <w:sz w:val="24"/>
-                <w:szCs w:val="24"/>
-              </w:rPr>
-              <w:t>:  decimal</w:t>
+            <w:r>
+              <w:rPr>
+                <w:color w:val="404040" w:themeColor="text1" w:themeTint="BF"/>
+                <w:sz w:val="24"/>
+                <w:szCs w:val="24"/>
+              </w:rPr>
+              <w:t>valorAditivos:  decimal</w:t>
             </w:r>
           </w:p>
         </w:tc>
@@ -3502,36 +2742,14 @@
                 <w:szCs w:val="24"/>
               </w:rPr>
             </w:pPr>
-            <w:proofErr w:type="spellStart"/>
-            <w:proofErr w:type="gramStart"/>
-            <w:r>
-              <w:rPr>
-                <w:color w:val="404040" w:themeColor="text1" w:themeTint="BF"/>
-                <w:sz w:val="24"/>
-                <w:szCs w:val="24"/>
-              </w:rPr>
-              <w:t>quantidadeAditivos</w:t>
-            </w:r>
-            <w:proofErr w:type="spellEnd"/>
-            <w:proofErr w:type="gramEnd"/>
-            <w:r>
-              <w:rPr>
-                <w:color w:val="404040" w:themeColor="text1" w:themeTint="BF"/>
-                <w:sz w:val="24"/>
-                <w:szCs w:val="24"/>
-              </w:rPr>
-              <w:t xml:space="preserve">: </w:t>
-            </w:r>
-            <w:proofErr w:type="spellStart"/>
-            <w:r>
-              <w:rPr>
-                <w:color w:val="404040" w:themeColor="text1" w:themeTint="BF"/>
-                <w:sz w:val="24"/>
-                <w:szCs w:val="24"/>
-              </w:rPr>
-              <w:t>int</w:t>
-            </w:r>
-            <w:proofErr w:type="spellEnd"/>
+            <w:r>
+              <w:rPr>
+                <w:color w:val="404040" w:themeColor="text1" w:themeTint="BF"/>
+                <w:sz w:val="24"/>
+                <w:szCs w:val="24"/>
+              </w:rPr>
+              <w:t>quantidadeAditivos: int</w:t>
+            </w:r>
           </w:p>
         </w:tc>
       </w:tr>
@@ -3552,25 +2770,13 @@
                 <w:szCs w:val="24"/>
               </w:rPr>
             </w:pPr>
-            <w:proofErr w:type="spellStart"/>
-            <w:proofErr w:type="gramStart"/>
-            <w:r>
-              <w:rPr>
-                <w:color w:val="404040" w:themeColor="text1" w:themeTint="BF"/>
-                <w:sz w:val="24"/>
-                <w:szCs w:val="24"/>
-              </w:rPr>
-              <w:t>listaProcessos</w:t>
-            </w:r>
-            <w:proofErr w:type="spellEnd"/>
-            <w:proofErr w:type="gramEnd"/>
-            <w:r>
-              <w:rPr>
-                <w:color w:val="404040" w:themeColor="text1" w:themeTint="BF"/>
-                <w:sz w:val="24"/>
-                <w:szCs w:val="24"/>
-              </w:rPr>
-              <w:t>: Processo []</w:t>
+            <w:r>
+              <w:rPr>
+                <w:color w:val="404040" w:themeColor="text1" w:themeTint="BF"/>
+                <w:sz w:val="24"/>
+                <w:szCs w:val="24"/>
+              </w:rPr>
+              <w:t>listaProcessos: Processo []</w:t>
             </w:r>
           </w:p>
         </w:tc>
@@ -3592,25 +2798,14 @@
                 <w:szCs w:val="24"/>
               </w:rPr>
             </w:pPr>
-            <w:proofErr w:type="gramStart"/>
-            <w:r>
-              <w:rPr>
-                <w:color w:val="404040" w:themeColor="text1" w:themeTint="BF"/>
-                <w:sz w:val="24"/>
-                <w:szCs w:val="24"/>
-              </w:rPr>
-              <w:t>recurso</w:t>
-            </w:r>
-            <w:proofErr w:type="gramEnd"/>
-            <w:r>
-              <w:rPr>
-                <w:color w:val="404040" w:themeColor="text1" w:themeTint="BF"/>
-                <w:sz w:val="24"/>
-                <w:szCs w:val="24"/>
-              </w:rPr>
-              <w:t xml:space="preserve">: </w:t>
-            </w:r>
-            <w:proofErr w:type="spellStart"/>
+            <w:r>
+              <w:rPr>
+                <w:color w:val="404040" w:themeColor="text1" w:themeTint="BF"/>
+                <w:sz w:val="24"/>
+                <w:szCs w:val="24"/>
+              </w:rPr>
+              <w:t xml:space="preserve">recurso: </w:t>
+            </w:r>
             <w:r>
               <w:rPr>
                 <w:color w:val="404040" w:themeColor="text1" w:themeTint="BF"/>
@@ -3619,7 +2814,6 @@
               </w:rPr>
               <w:t>string</w:t>
             </w:r>
-            <w:proofErr w:type="spellEnd"/>
           </w:p>
         </w:tc>
       </w:tr>
@@ -3643,42 +2837,22 @@
                 <w:szCs w:val="24"/>
               </w:rPr>
             </w:pPr>
-            <w:proofErr w:type="gramStart"/>
-            <w:r>
-              <w:rPr>
-                <w:color w:val="404040" w:themeColor="text1" w:themeTint="BF"/>
-                <w:sz w:val="24"/>
-                <w:szCs w:val="24"/>
-              </w:rPr>
-              <w:t>fonte</w:t>
-            </w:r>
-            <w:proofErr w:type="gramEnd"/>
-            <w:r>
-              <w:rPr>
-                <w:color w:val="404040" w:themeColor="text1" w:themeTint="BF"/>
-                <w:sz w:val="24"/>
-                <w:szCs w:val="24"/>
-              </w:rPr>
-              <w:t xml:space="preserve">: </w:t>
-            </w:r>
-            <w:r>
-              <w:rPr>
-                <w:color w:val="404040" w:themeColor="text1" w:themeTint="BF"/>
-                <w:sz w:val="24"/>
-                <w:szCs w:val="24"/>
-              </w:rPr>
-              <w:t xml:space="preserve"> </w:t>
-            </w:r>
-            <w:proofErr w:type="spellStart"/>
-            <w:r>
-              <w:rPr>
-                <w:color w:val="404040" w:themeColor="text1" w:themeTint="BF"/>
-                <w:sz w:val="24"/>
-                <w:szCs w:val="24"/>
-              </w:rPr>
-              <w:t>string</w:t>
-            </w:r>
-            <w:proofErr w:type="spellEnd"/>
+            <w:r>
+              <w:rPr>
+                <w:color w:val="404040" w:themeColor="text1" w:themeTint="BF"/>
+                <w:sz w:val="24"/>
+                <w:szCs w:val="24"/>
+              </w:rPr>
+              <w:t xml:space="preserve">fonte: </w:t>
+            </w:r>
+            <w:r>
+              <w:rPr>
+                <w:color w:val="404040" w:themeColor="text1" w:themeTint="BF"/>
+                <w:sz w:val="24"/>
+                <w:szCs w:val="24"/>
+              </w:rPr>
+              <w:t xml:space="preserve"> string</w:t>
+            </w:r>
           </w:p>
         </w:tc>
       </w:tr>
@@ -3701,42 +2875,22 @@
                 <w:szCs w:val="24"/>
               </w:rPr>
             </w:pPr>
-            <w:proofErr w:type="gramStart"/>
-            <w:r>
-              <w:rPr>
-                <w:color w:val="404040" w:themeColor="text1" w:themeTint="BF"/>
-                <w:sz w:val="24"/>
-                <w:szCs w:val="24"/>
-              </w:rPr>
-              <w:t>uso</w:t>
-            </w:r>
-            <w:proofErr w:type="gramEnd"/>
-            <w:r>
-              <w:rPr>
-                <w:color w:val="404040" w:themeColor="text1" w:themeTint="BF"/>
-                <w:sz w:val="24"/>
-                <w:szCs w:val="24"/>
-              </w:rPr>
-              <w:t xml:space="preserve">: </w:t>
-            </w:r>
-            <w:r>
-              <w:rPr>
-                <w:color w:val="404040" w:themeColor="text1" w:themeTint="BF"/>
-                <w:sz w:val="24"/>
-                <w:szCs w:val="24"/>
-              </w:rPr>
-              <w:t xml:space="preserve"> </w:t>
-            </w:r>
-            <w:proofErr w:type="spellStart"/>
-            <w:r>
-              <w:rPr>
-                <w:color w:val="404040" w:themeColor="text1" w:themeTint="BF"/>
-                <w:sz w:val="24"/>
-                <w:szCs w:val="24"/>
-              </w:rPr>
-              <w:t>string</w:t>
-            </w:r>
-            <w:proofErr w:type="spellEnd"/>
+            <w:r>
+              <w:rPr>
+                <w:color w:val="404040" w:themeColor="text1" w:themeTint="BF"/>
+                <w:sz w:val="24"/>
+                <w:szCs w:val="24"/>
+              </w:rPr>
+              <w:t xml:space="preserve">uso: </w:t>
+            </w:r>
+            <w:r>
+              <w:rPr>
+                <w:color w:val="404040" w:themeColor="text1" w:themeTint="BF"/>
+                <w:sz w:val="24"/>
+                <w:szCs w:val="24"/>
+              </w:rPr>
+              <w:t xml:space="preserve"> string</w:t>
+            </w:r>
           </w:p>
         </w:tc>
       </w:tr>
@@ -3994,27 +3148,7 @@
           <w:sz w:val="24"/>
           <w:szCs w:val="24"/>
         </w:rPr>
-        <w:t xml:space="preserve"> (</w:t>
-      </w:r>
-      <w:proofErr w:type="gramStart"/>
-      <w:r>
-        <w:rPr>
-          <w:b/>
-          <w:color w:val="404040" w:themeColor="text1" w:themeTint="BF"/>
-          <w:sz w:val="24"/>
-          <w:szCs w:val="24"/>
-        </w:rPr>
-        <w:t>v1.</w:t>
-      </w:r>
-      <w:proofErr w:type="gramEnd"/>
-      <w:r>
-        <w:rPr>
-          <w:b/>
-          <w:color w:val="404040" w:themeColor="text1" w:themeTint="BF"/>
-          <w:sz w:val="24"/>
-          <w:szCs w:val="24"/>
-        </w:rPr>
-        <w:t>1)</w:t>
+        <w:t xml:space="preserve"> (v1.1)</w:t>
       </w:r>
     </w:p>
     <w:p>
@@ -4326,25 +3460,7 @@
                 <w:sz w:val="24"/>
                 <w:szCs w:val="24"/>
               </w:rPr>
-              <w:t xml:space="preserve">Avisar por </w:t>
-            </w:r>
-            <w:proofErr w:type="spellStart"/>
-            <w:r>
-              <w:rPr>
-                <w:color w:val="404040" w:themeColor="text1" w:themeTint="BF"/>
-                <w:sz w:val="24"/>
-                <w:szCs w:val="24"/>
-              </w:rPr>
-              <w:t>email</w:t>
-            </w:r>
-            <w:proofErr w:type="spellEnd"/>
-            <w:r>
-              <w:rPr>
-                <w:color w:val="404040" w:themeColor="text1" w:themeTint="BF"/>
-                <w:sz w:val="24"/>
-                <w:szCs w:val="24"/>
-              </w:rPr>
-              <w:t xml:space="preserve"> sobre os vencimentos de contratos:</w:t>
+              <w:t>Avisar por email sobre os vencimentos de contratos:</w:t>
             </w:r>
           </w:p>
         </w:tc>
@@ -4765,25 +3881,7 @@
                 <w:sz w:val="24"/>
                 <w:szCs w:val="24"/>
               </w:rPr>
-              <w:t xml:space="preserve">Cadastrar um documento em </w:t>
-            </w:r>
-            <w:proofErr w:type="spellStart"/>
-            <w:r>
-              <w:rPr>
-                <w:color w:val="404040" w:themeColor="text1" w:themeTint="BF"/>
-                <w:sz w:val="24"/>
-                <w:szCs w:val="24"/>
-              </w:rPr>
-              <w:t>pdf</w:t>
-            </w:r>
-            <w:proofErr w:type="spellEnd"/>
-            <w:r>
-              <w:rPr>
-                <w:color w:val="404040" w:themeColor="text1" w:themeTint="BF"/>
-                <w:sz w:val="24"/>
-                <w:szCs w:val="24"/>
-              </w:rPr>
-              <w:t xml:space="preserve"> do contrato no momento do cadastro do mesmo.</w:t>
+              <w:t>Cadastrar um documento em pdf do contrato no momento do cadastro do mesmo.</w:t>
             </w:r>
           </w:p>
         </w:tc>
@@ -4945,23 +4043,13 @@
           <w:szCs w:val="24"/>
         </w:rPr>
       </w:pPr>
-      <w:proofErr w:type="spellStart"/>
-      <w:r>
-        <w:rPr>
-          <w:color w:val="404040" w:themeColor="text1" w:themeTint="BF"/>
-          <w:sz w:val="24"/>
-          <w:szCs w:val="24"/>
-        </w:rPr>
-        <w:t>Obs</w:t>
-      </w:r>
-      <w:proofErr w:type="spellEnd"/>
-      <w:r>
-        <w:rPr>
-          <w:color w:val="404040" w:themeColor="text1" w:themeTint="BF"/>
-          <w:sz w:val="24"/>
-          <w:szCs w:val="24"/>
-        </w:rPr>
-        <w:t xml:space="preserve"> (28/08/2018): </w:t>
+      <w:r>
+        <w:rPr>
+          <w:color w:val="404040" w:themeColor="text1" w:themeTint="BF"/>
+          <w:sz w:val="24"/>
+          <w:szCs w:val="24"/>
+        </w:rPr>
+        <w:t xml:space="preserve">Obs (28/08/2018): </w:t>
       </w:r>
       <w:r>
         <w:rPr>
@@ -5121,27 +4209,7 @@
           <w:szCs w:val="24"/>
         </w:rPr>
         <w:lastRenderedPageBreak/>
-        <w:t>Segunda adição (</w:t>
-      </w:r>
-      <w:proofErr w:type="gramStart"/>
-      <w:r>
-        <w:rPr>
-          <w:b/>
-          <w:color w:val="404040" w:themeColor="text1" w:themeTint="BF"/>
-          <w:sz w:val="24"/>
-          <w:szCs w:val="24"/>
-        </w:rPr>
-        <w:t>v1.</w:t>
-      </w:r>
-      <w:proofErr w:type="gramEnd"/>
-      <w:r>
-        <w:rPr>
-          <w:b/>
-          <w:color w:val="404040" w:themeColor="text1" w:themeTint="BF"/>
-          <w:sz w:val="24"/>
-          <w:szCs w:val="24"/>
-        </w:rPr>
-        <w:t>2)</w:t>
+        <w:t>Segunda adição (v1.2)</w:t>
       </w:r>
     </w:p>
     <w:p>
@@ -5657,23 +4725,13 @@
                 <w:szCs w:val="24"/>
               </w:rPr>
             </w:pPr>
-            <w:proofErr w:type="spellStart"/>
-            <w:r>
-              <w:rPr>
-                <w:color w:val="404040" w:themeColor="text1" w:themeTint="BF"/>
-                <w:sz w:val="24"/>
-                <w:szCs w:val="24"/>
-              </w:rPr>
-              <w:t>Med</w:t>
-            </w:r>
-            <w:proofErr w:type="spellEnd"/>
-            <w:r>
-              <w:rPr>
-                <w:color w:val="404040" w:themeColor="text1" w:themeTint="BF"/>
-                <w:sz w:val="24"/>
-                <w:szCs w:val="24"/>
-              </w:rPr>
-              <w:t xml:space="preserve"> passa a ser “Item”.</w:t>
+            <w:r>
+              <w:rPr>
+                <w:color w:val="404040" w:themeColor="text1" w:themeTint="BF"/>
+                <w:sz w:val="24"/>
+                <w:szCs w:val="24"/>
+              </w:rPr>
+              <w:t>Med passa a ser “Item”.</w:t>
             </w:r>
           </w:p>
         </w:tc>
@@ -5712,25 +4770,7 @@
                 <w:sz w:val="24"/>
                 <w:szCs w:val="24"/>
               </w:rPr>
-              <w:t xml:space="preserve">Listagem de </w:t>
-            </w:r>
-            <w:proofErr w:type="spellStart"/>
-            <w:r>
-              <w:rPr>
-                <w:color w:val="404040" w:themeColor="text1" w:themeTint="BF"/>
-                <w:sz w:val="24"/>
-                <w:szCs w:val="24"/>
-              </w:rPr>
-              <w:t>items</w:t>
-            </w:r>
-            <w:proofErr w:type="spellEnd"/>
-            <w:r>
-              <w:rPr>
-                <w:color w:val="404040" w:themeColor="text1" w:themeTint="BF"/>
-                <w:sz w:val="24"/>
-                <w:szCs w:val="24"/>
-              </w:rPr>
-              <w:t xml:space="preserve"> de ser decrescente (Atualmente está crescente).</w:t>
+              <w:t>Listagem de items de ser decrescente (Atualmente está crescente).</w:t>
             </w:r>
           </w:p>
         </w:tc>
@@ -5927,36 +4967,14 @@
                 <w:szCs w:val="24"/>
               </w:rPr>
             </w:pPr>
-            <w:proofErr w:type="spellStart"/>
-            <w:proofErr w:type="gramStart"/>
-            <w:r>
-              <w:rPr>
-                <w:color w:val="404040" w:themeColor="text1" w:themeTint="BF"/>
-                <w:sz w:val="24"/>
-                <w:szCs w:val="24"/>
-              </w:rPr>
-              <w:t>notaFiscal</w:t>
-            </w:r>
-            <w:proofErr w:type="spellEnd"/>
-            <w:proofErr w:type="gramEnd"/>
-            <w:r>
-              <w:rPr>
-                <w:color w:val="404040" w:themeColor="text1" w:themeTint="BF"/>
-                <w:sz w:val="24"/>
-                <w:szCs w:val="24"/>
-              </w:rPr>
-              <w:t xml:space="preserve">: </w:t>
-            </w:r>
-            <w:proofErr w:type="spellStart"/>
-            <w:r>
-              <w:rPr>
-                <w:color w:val="404040" w:themeColor="text1" w:themeTint="BF"/>
-                <w:sz w:val="24"/>
-                <w:szCs w:val="24"/>
-              </w:rPr>
-              <w:t>int</w:t>
-            </w:r>
-            <w:proofErr w:type="spellEnd"/>
+            <w:r>
+              <w:rPr>
+                <w:color w:val="404040" w:themeColor="text1" w:themeTint="BF"/>
+                <w:sz w:val="24"/>
+                <w:szCs w:val="24"/>
+              </w:rPr>
+              <w:t>notaFiscal: int</w:t>
+            </w:r>
           </w:p>
         </w:tc>
       </w:tr>
@@ -5977,63 +4995,31 @@
                 <w:szCs w:val="24"/>
               </w:rPr>
             </w:pPr>
-            <w:proofErr w:type="gramStart"/>
-            <w:r>
-              <w:rPr>
-                <w:color w:val="404040" w:themeColor="text1" w:themeTint="BF"/>
-                <w:sz w:val="24"/>
-                <w:szCs w:val="24"/>
-              </w:rPr>
-              <w:t>aditivo</w:t>
-            </w:r>
-            <w:proofErr w:type="gramEnd"/>
-            <w:r>
-              <w:rPr>
-                <w:color w:val="404040" w:themeColor="text1" w:themeTint="BF"/>
-                <w:sz w:val="24"/>
-                <w:szCs w:val="24"/>
-              </w:rPr>
-              <w:t>: decimal</w:t>
-            </w:r>
-          </w:p>
-          <w:p>
-            <w:pPr>
-              <w:rPr>
-                <w:color w:val="404040" w:themeColor="text1" w:themeTint="BF"/>
-                <w:sz w:val="24"/>
-                <w:szCs w:val="24"/>
-              </w:rPr>
-            </w:pPr>
-            <w:proofErr w:type="spellStart"/>
-            <w:proofErr w:type="gramStart"/>
-            <w:r>
-              <w:rPr>
-                <w:color w:val="404040" w:themeColor="text1" w:themeTint="BF"/>
-                <w:sz w:val="24"/>
-                <w:szCs w:val="24"/>
-              </w:rPr>
-              <w:t>tipoAditivo</w:t>
-            </w:r>
-            <w:proofErr w:type="spellEnd"/>
-            <w:proofErr w:type="gramEnd"/>
-            <w:r>
-              <w:rPr>
-                <w:color w:val="404040" w:themeColor="text1" w:themeTint="BF"/>
-                <w:sz w:val="24"/>
-                <w:szCs w:val="24"/>
-              </w:rPr>
-              <w:t xml:space="preserve">: </w:t>
-            </w:r>
-            <w:proofErr w:type="spellStart"/>
-            <w:r>
-              <w:rPr>
-                <w:color w:val="404040" w:themeColor="text1" w:themeTint="BF"/>
-                <w:sz w:val="24"/>
-                <w:szCs w:val="24"/>
-              </w:rPr>
-              <w:t>string</w:t>
-            </w:r>
-            <w:proofErr w:type="spellEnd"/>
+            <w:r>
+              <w:rPr>
+                <w:color w:val="404040" w:themeColor="text1" w:themeTint="BF"/>
+                <w:sz w:val="24"/>
+                <w:szCs w:val="24"/>
+              </w:rPr>
+              <w:t>aditivo: decimal</w:t>
+            </w:r>
+          </w:p>
+          <w:p>
+            <w:pPr>
+              <w:rPr>
+                <w:color w:val="404040" w:themeColor="text1" w:themeTint="BF"/>
+                <w:sz w:val="24"/>
+                <w:szCs w:val="24"/>
+              </w:rPr>
+            </w:pPr>
+            <w:r>
+              <w:rPr>
+                <w:color w:val="404040" w:themeColor="text1" w:themeTint="BF"/>
+                <w:sz w:val="24"/>
+                <w:szCs w:val="24"/>
+              </w:rPr>
+              <w:t>tipoAditivo: string</w:t>
+            </w:r>
           </w:p>
         </w:tc>
       </w:tr>
@@ -6054,25 +5040,13 @@
                 <w:szCs w:val="24"/>
               </w:rPr>
             </w:pPr>
-            <w:proofErr w:type="spellStart"/>
-            <w:proofErr w:type="gramStart"/>
-            <w:r>
-              <w:rPr>
-                <w:color w:val="404040" w:themeColor="text1" w:themeTint="BF"/>
-                <w:sz w:val="24"/>
-                <w:szCs w:val="24"/>
-              </w:rPr>
-              <w:t>dataPagamento</w:t>
-            </w:r>
-            <w:proofErr w:type="spellEnd"/>
-            <w:proofErr w:type="gramEnd"/>
-            <w:r>
-              <w:rPr>
-                <w:color w:val="404040" w:themeColor="text1" w:themeTint="BF"/>
-                <w:sz w:val="24"/>
-                <w:szCs w:val="24"/>
-              </w:rPr>
-              <w:t>: data</w:t>
+            <w:r>
+              <w:rPr>
+                <w:color w:val="404040" w:themeColor="text1" w:themeTint="BF"/>
+                <w:sz w:val="24"/>
+                <w:szCs w:val="24"/>
+              </w:rPr>
+              <w:t>dataPagamento: data</w:t>
             </w:r>
           </w:p>
         </w:tc>
@@ -6094,89 +5068,47 @@
                 <w:szCs w:val="24"/>
               </w:rPr>
             </w:pPr>
-            <w:proofErr w:type="spellStart"/>
-            <w:proofErr w:type="gramStart"/>
-            <w:r>
-              <w:rPr>
-                <w:color w:val="404040" w:themeColor="text1" w:themeTint="BF"/>
-                <w:sz w:val="24"/>
-                <w:szCs w:val="24"/>
-              </w:rPr>
-              <w:t>nSEI</w:t>
-            </w:r>
-            <w:proofErr w:type="spellEnd"/>
-            <w:proofErr w:type="gramEnd"/>
-            <w:r>
-              <w:rPr>
-                <w:color w:val="404040" w:themeColor="text1" w:themeTint="BF"/>
-                <w:sz w:val="24"/>
-                <w:szCs w:val="24"/>
-              </w:rPr>
-              <w:t xml:space="preserve">: </w:t>
-            </w:r>
-            <w:proofErr w:type="spellStart"/>
-            <w:r>
-              <w:rPr>
-                <w:color w:val="404040" w:themeColor="text1" w:themeTint="BF"/>
-                <w:sz w:val="24"/>
-                <w:szCs w:val="24"/>
-              </w:rPr>
-              <w:t>int</w:t>
-            </w:r>
-            <w:proofErr w:type="spellEnd"/>
-          </w:p>
-          <w:p>
-            <w:pPr>
-              <w:rPr>
-                <w:color w:val="404040" w:themeColor="text1" w:themeTint="BF"/>
-                <w:sz w:val="24"/>
-                <w:szCs w:val="24"/>
-              </w:rPr>
-            </w:pPr>
-            <w:proofErr w:type="gramStart"/>
-            <w:r>
-              <w:rPr>
-                <w:color w:val="404040" w:themeColor="text1" w:themeTint="BF"/>
-                <w:sz w:val="24"/>
-                <w:szCs w:val="24"/>
-              </w:rPr>
-              <w:t>valor</w:t>
-            </w:r>
-            <w:proofErr w:type="gramEnd"/>
-            <w:r>
-              <w:rPr>
-                <w:color w:val="404040" w:themeColor="text1" w:themeTint="BF"/>
-                <w:sz w:val="24"/>
-                <w:szCs w:val="24"/>
-              </w:rPr>
-              <w:t>: decimal</w:t>
-            </w:r>
-          </w:p>
-          <w:p>
-            <w:pPr>
-              <w:rPr>
-                <w:color w:val="404040" w:themeColor="text1" w:themeTint="BF"/>
-                <w:sz w:val="24"/>
-                <w:szCs w:val="24"/>
-              </w:rPr>
-            </w:pPr>
-            <w:proofErr w:type="gramStart"/>
-            <w:r>
-              <w:rPr>
-                <w:color w:val="404040" w:themeColor="text1" w:themeTint="BF"/>
-                <w:sz w:val="24"/>
-                <w:szCs w:val="24"/>
-              </w:rPr>
-              <w:t>ano</w:t>
-            </w:r>
-            <w:proofErr w:type="gramEnd"/>
-            <w:r>
-              <w:rPr>
-                <w:color w:val="404040" w:themeColor="text1" w:themeTint="BF"/>
-                <w:sz w:val="24"/>
-                <w:szCs w:val="24"/>
-              </w:rPr>
-              <w:t xml:space="preserve"> e mês de referencia: data</w:t>
+            <w:r>
+              <w:rPr>
+                <w:color w:val="404040" w:themeColor="text1" w:themeTint="BF"/>
+                <w:sz w:val="24"/>
+                <w:szCs w:val="24"/>
+              </w:rPr>
+              <w:t>nSEI: int</w:t>
+            </w:r>
+          </w:p>
+          <w:p>
+            <w:pPr>
+              <w:rPr>
+                <w:color w:val="404040" w:themeColor="text1" w:themeTint="BF"/>
+                <w:sz w:val="24"/>
+                <w:szCs w:val="24"/>
+              </w:rPr>
+            </w:pPr>
+            <w:r>
+              <w:rPr>
+                <w:color w:val="404040" w:themeColor="text1" w:themeTint="BF"/>
+                <w:sz w:val="24"/>
+                <w:szCs w:val="24"/>
+              </w:rPr>
+              <w:t>valor: decimal</w:t>
+            </w:r>
+          </w:p>
+          <w:p>
+            <w:pPr>
+              <w:rPr>
+                <w:color w:val="404040" w:themeColor="text1" w:themeTint="BF"/>
+                <w:sz w:val="24"/>
+                <w:szCs w:val="24"/>
+              </w:rPr>
+            </w:pPr>
+            <w:r>
+              <w:rPr>
+                <w:color w:val="404040" w:themeColor="text1" w:themeTint="BF"/>
+                <w:sz w:val="24"/>
+                <w:szCs w:val="24"/>
+              </w:rPr>
+              <w:t>ano e mês de referencia: data</w:t>
             </w:r>
           </w:p>
           <w:p>
@@ -6188,23 +5120,13 @@
                 <w:u w:val="single"/>
               </w:rPr>
             </w:pPr>
-            <w:proofErr w:type="gramStart"/>
-            <w:r>
-              <w:rPr>
-                <w:color w:val="404040" w:themeColor="text1" w:themeTint="BF"/>
-                <w:sz w:val="24"/>
-                <w:szCs w:val="24"/>
-              </w:rPr>
-              <w:t>data</w:t>
-            </w:r>
-            <w:proofErr w:type="gramEnd"/>
-            <w:r>
-              <w:rPr>
-                <w:color w:val="404040" w:themeColor="text1" w:themeTint="BF"/>
-                <w:sz w:val="24"/>
-                <w:szCs w:val="24"/>
-              </w:rPr>
-              <w:t>: data</w:t>
+            <w:r>
+              <w:rPr>
+                <w:color w:val="404040" w:themeColor="text1" w:themeTint="BF"/>
+                <w:sz w:val="24"/>
+                <w:szCs w:val="24"/>
+              </w:rPr>
+              <w:t>data: data</w:t>
             </w:r>
           </w:p>
         </w:tc>
@@ -6371,80 +5293,24 @@
           <w:sz w:val="24"/>
           <w:szCs w:val="24"/>
         </w:rPr>
-        <w:t xml:space="preserve"> adição (</w:t>
-      </w:r>
-      <w:proofErr w:type="gramStart"/>
-      <w:r>
-        <w:rPr>
-          <w:b/>
-          <w:color w:val="404040" w:themeColor="text1" w:themeTint="BF"/>
-          <w:sz w:val="24"/>
-          <w:szCs w:val="24"/>
-        </w:rPr>
-        <w:t>v1.</w:t>
-      </w:r>
-      <w:proofErr w:type="gramEnd"/>
-      <w:r>
-        <w:rPr>
-          <w:b/>
-          <w:color w:val="404040" w:themeColor="text1" w:themeTint="BF"/>
-          <w:sz w:val="24"/>
-          <w:szCs w:val="24"/>
-        </w:rPr>
-        <w:t>3)</w:t>
-      </w:r>
-    </w:p>
-    <w:p>
-      <w:pPr>
-        <w:rPr>
-          <w:color w:val="404040" w:themeColor="text1" w:themeTint="BF"/>
-          <w:sz w:val="24"/>
-          <w:szCs w:val="24"/>
-        </w:rPr>
-      </w:pPr>
-      <w:r>
-        <w:rPr>
-          <w:color w:val="404040" w:themeColor="text1" w:themeTint="BF"/>
-          <w:sz w:val="24"/>
-          <w:szCs w:val="24"/>
-        </w:rPr>
-        <w:t xml:space="preserve">Segundo reunião no dia 30/10/2018, em que estiveram presentes Douglas Almeida, Anderson Araújo, Romeu Oliveira, George Rebouças, Karin </w:t>
-      </w:r>
-      <w:proofErr w:type="spellStart"/>
-      <w:r>
-        <w:rPr>
-          <w:color w:val="404040" w:themeColor="text1" w:themeTint="BF"/>
-          <w:sz w:val="24"/>
-          <w:szCs w:val="24"/>
-        </w:rPr>
-        <w:t>Kunze</w:t>
-      </w:r>
-      <w:proofErr w:type="spellEnd"/>
-      <w:r>
-        <w:rPr>
-          <w:color w:val="404040" w:themeColor="text1" w:themeTint="BF"/>
-          <w:sz w:val="24"/>
-          <w:szCs w:val="24"/>
-        </w:rPr>
-        <w:t xml:space="preserve"> e </w:t>
-      </w:r>
-      <w:proofErr w:type="spellStart"/>
-      <w:r>
-        <w:rPr>
-          <w:color w:val="404040" w:themeColor="text1" w:themeTint="BF"/>
-          <w:sz w:val="24"/>
-          <w:szCs w:val="24"/>
-        </w:rPr>
-        <w:t>Hidelson</w:t>
-      </w:r>
-      <w:proofErr w:type="spellEnd"/>
-      <w:r>
-        <w:rPr>
-          <w:color w:val="404040" w:themeColor="text1" w:themeTint="BF"/>
-          <w:sz w:val="24"/>
-          <w:szCs w:val="24"/>
-        </w:rPr>
-        <w:t>, foram decididas as seguintes modificações:</w:t>
+        <w:t xml:space="preserve"> adição (v1.3)</w:t>
+      </w:r>
+    </w:p>
+    <w:p>
+      <w:pPr>
+        <w:rPr>
+          <w:color w:val="404040" w:themeColor="text1" w:themeTint="BF"/>
+          <w:sz w:val="24"/>
+          <w:szCs w:val="24"/>
+        </w:rPr>
+      </w:pPr>
+      <w:r>
+        <w:rPr>
+          <w:color w:val="404040" w:themeColor="text1" w:themeTint="BF"/>
+          <w:sz w:val="24"/>
+          <w:szCs w:val="24"/>
+        </w:rPr>
+        <w:t>Segundo reunião no dia 30/10/2018, em que estiveram presentes Douglas Almeida, Anderson Araújo, Romeu Oliveira, George Rebouças, Karin Kunze e Hidelson, foram decididas as seguintes modificações:</w:t>
       </w:r>
     </w:p>
     <w:tbl>
@@ -6535,19 +5401,73 @@
                 <w:sz w:val="24"/>
                 <w:szCs w:val="24"/>
               </w:rPr>
+              <w:t>.1</w:t>
+            </w:r>
+          </w:p>
+        </w:tc>
+        <w:tc>
+          <w:tcPr>
+            <w:tcW w:w="7618" w:type="dxa"/>
+          </w:tcPr>
+          <w:p>
+            <w:pPr>
+              <w:rPr>
+                <w:color w:val="404040" w:themeColor="text1" w:themeTint="BF"/>
+                <w:sz w:val="24"/>
+                <w:szCs w:val="24"/>
+              </w:rPr>
+            </w:pPr>
+            <w:r>
+              <w:rPr>
+                <w:color w:val="404040" w:themeColor="text1" w:themeTint="BF"/>
+                <w:sz w:val="24"/>
+                <w:szCs w:val="24"/>
+              </w:rPr>
+              <w:t>“Objeto” passa a ser “Observação”</w:t>
+            </w:r>
+            <w:r>
+              <w:rPr>
+                <w:color w:val="404040" w:themeColor="text1" w:themeTint="BF"/>
+                <w:sz w:val="24"/>
+                <w:szCs w:val="24"/>
+              </w:rPr>
               <w:t>.</w:t>
             </w:r>
-            <w:proofErr w:type="gramStart"/>
-            <w:r>
-              <w:rPr>
-                <w:b/>
-                <w:color w:val="404040" w:themeColor="text1" w:themeTint="BF"/>
-                <w:sz w:val="24"/>
-                <w:szCs w:val="24"/>
-              </w:rPr>
-              <w:t>1</w:t>
-            </w:r>
-            <w:proofErr w:type="gramEnd"/>
+          </w:p>
+        </w:tc>
+      </w:tr>
+      <w:tr>
+        <w:tc>
+          <w:tcPr>
+            <w:tcW w:w="1102" w:type="dxa"/>
+          </w:tcPr>
+          <w:p>
+            <w:pPr>
+              <w:rPr>
+                <w:b/>
+                <w:color w:val="404040" w:themeColor="text1" w:themeTint="BF"/>
+                <w:sz w:val="24"/>
+                <w:szCs w:val="24"/>
+              </w:rPr>
+            </w:pPr>
+            <w:r>
+              <w:rPr>
+                <w:b/>
+                <w:color w:val="404040" w:themeColor="text1" w:themeTint="BF"/>
+                <w:sz w:val="24"/>
+                <w:szCs w:val="24"/>
+              </w:rPr>
+              <w:t>.</w:t>
+            </w:r>
+            <w:r>
+              <w:rPr>
+                <w:b/>
+                <w:color w:val="404040" w:themeColor="text1" w:themeTint="BF"/>
+                <w:sz w:val="24"/>
+                <w:szCs w:val="24"/>
+              </w:rPr>
+              <w:t>2</w:t>
+            </w:r>
           </w:p>
         </w:tc>
         <w:tc>
@@ -6568,16 +5488,489 @@
                 <w:sz w:val="24"/>
                 <w:szCs w:val="24"/>
               </w:rPr>
-              <w:t>“Objeto” passa a ser “Observação”</w:t>
-            </w:r>
-            <w:r>
-              <w:rPr>
+              <w:t>Primeira linha da tabela da planilha ser fixada no topo quando o usuário descer a página</w:t>
+            </w:r>
+          </w:p>
+        </w:tc>
+      </w:tr>
+    </w:tbl>
+    <w:p>
+      <w:pPr>
+        <w:rPr>
+          <w:color w:val="404040" w:themeColor="text1" w:themeTint="BF"/>
+          <w:sz w:val="24"/>
+          <w:szCs w:val="24"/>
+        </w:rPr>
+      </w:pPr>
+    </w:p>
+    <w:p>
+      <w:pPr>
+        <w:rPr>
+          <w:color w:val="404040" w:themeColor="text1" w:themeTint="BF"/>
+          <w:sz w:val="24"/>
+          <w:szCs w:val="24"/>
+        </w:rPr>
+      </w:pPr>
+    </w:p>
+    <w:p>
+      <w:pPr>
+        <w:rPr>
+          <w:color w:val="404040" w:themeColor="text1" w:themeTint="BF"/>
+          <w:sz w:val="24"/>
+          <w:szCs w:val="24"/>
+        </w:rPr>
+      </w:pPr>
+    </w:p>
+    <w:p>
+      <w:pPr>
+        <w:rPr>
+          <w:color w:val="404040" w:themeColor="text1" w:themeTint="BF"/>
+          <w:sz w:val="24"/>
+          <w:szCs w:val="24"/>
+        </w:rPr>
+      </w:pPr>
+    </w:p>
+    <w:p>
+      <w:pPr>
+        <w:rPr>
+          <w:color w:val="404040" w:themeColor="text1" w:themeTint="BF"/>
+          <w:sz w:val="24"/>
+          <w:szCs w:val="24"/>
+        </w:rPr>
+      </w:pPr>
+    </w:p>
+    <w:p>
+      <w:pPr>
+        <w:rPr>
+          <w:color w:val="404040" w:themeColor="text1" w:themeTint="BF"/>
+          <w:sz w:val="24"/>
+          <w:szCs w:val="24"/>
+        </w:rPr>
+      </w:pPr>
+    </w:p>
+    <w:p>
+      <w:pPr>
+        <w:rPr>
+          <w:color w:val="404040" w:themeColor="text1" w:themeTint="BF"/>
+          <w:sz w:val="24"/>
+          <w:szCs w:val="24"/>
+        </w:rPr>
+      </w:pPr>
+    </w:p>
+    <w:p>
+      <w:pPr>
+        <w:rPr>
+          <w:color w:val="404040" w:themeColor="text1" w:themeTint="BF"/>
+          <w:sz w:val="24"/>
+          <w:szCs w:val="24"/>
+        </w:rPr>
+      </w:pPr>
+    </w:p>
+    <w:p>
+      <w:pPr>
+        <w:rPr>
+          <w:color w:val="404040" w:themeColor="text1" w:themeTint="BF"/>
+          <w:sz w:val="24"/>
+          <w:szCs w:val="24"/>
+        </w:rPr>
+      </w:pPr>
+    </w:p>
+    <w:p>
+      <w:pPr>
+        <w:rPr>
+          <w:color w:val="404040" w:themeColor="text1" w:themeTint="BF"/>
+          <w:sz w:val="24"/>
+          <w:szCs w:val="24"/>
+        </w:rPr>
+      </w:pPr>
+    </w:p>
+    <w:p>
+      <w:pPr>
+        <w:rPr>
+          <w:color w:val="404040" w:themeColor="text1" w:themeTint="BF"/>
+          <w:sz w:val="24"/>
+          <w:szCs w:val="24"/>
+        </w:rPr>
+      </w:pPr>
+    </w:p>
+    <w:p>
+      <w:pPr>
+        <w:rPr>
+          <w:color w:val="404040" w:themeColor="text1" w:themeTint="BF"/>
+          <w:sz w:val="24"/>
+          <w:szCs w:val="24"/>
+        </w:rPr>
+      </w:pPr>
+    </w:p>
+    <w:p>
+      <w:pPr>
+        <w:rPr>
+          <w:color w:val="404040" w:themeColor="text1" w:themeTint="BF"/>
+          <w:sz w:val="24"/>
+          <w:szCs w:val="24"/>
+        </w:rPr>
+      </w:pPr>
+    </w:p>
+    <w:p>
+      <w:pPr>
+        <w:rPr>
+          <w:color w:val="404040" w:themeColor="text1" w:themeTint="BF"/>
+          <w:sz w:val="24"/>
+          <w:szCs w:val="24"/>
+        </w:rPr>
+      </w:pPr>
+    </w:p>
+    <w:p>
+      <w:pPr>
+        <w:rPr>
+          <w:color w:val="404040" w:themeColor="text1" w:themeTint="BF"/>
+          <w:sz w:val="24"/>
+          <w:szCs w:val="24"/>
+        </w:rPr>
+      </w:pPr>
+    </w:p>
+    <w:p>
+      <w:pPr>
+        <w:rPr>
+          <w:color w:val="404040" w:themeColor="text1" w:themeTint="BF"/>
+          <w:sz w:val="24"/>
+          <w:szCs w:val="24"/>
+        </w:rPr>
+      </w:pPr>
+    </w:p>
+    <w:p>
+      <w:pPr>
+        <w:rPr>
+          <w:color w:val="404040" w:themeColor="text1" w:themeTint="BF"/>
+          <w:sz w:val="24"/>
+          <w:szCs w:val="24"/>
+        </w:rPr>
+      </w:pPr>
+    </w:p>
+    <w:p>
+      <w:pPr>
+        <w:rPr>
+          <w:color w:val="404040" w:themeColor="text1" w:themeTint="BF"/>
+          <w:sz w:val="24"/>
+          <w:szCs w:val="24"/>
+        </w:rPr>
+      </w:pPr>
+    </w:p>
+    <w:p>
+      <w:pPr>
+        <w:rPr>
+          <w:color w:val="404040" w:themeColor="text1" w:themeTint="BF"/>
+          <w:sz w:val="24"/>
+          <w:szCs w:val="24"/>
+        </w:rPr>
+      </w:pPr>
+    </w:p>
+    <w:p>
+      <w:pPr>
+        <w:rPr>
+          <w:color w:val="404040" w:themeColor="text1" w:themeTint="BF"/>
+          <w:sz w:val="24"/>
+          <w:szCs w:val="24"/>
+        </w:rPr>
+      </w:pPr>
+    </w:p>
+    <w:p>
+      <w:pPr>
+        <w:rPr>
+          <w:color w:val="404040" w:themeColor="text1" w:themeTint="BF"/>
+          <w:sz w:val="24"/>
+          <w:szCs w:val="24"/>
+        </w:rPr>
+      </w:pPr>
+      <w:r>
+        <w:rPr>
+          <w:color w:val="404040" w:themeColor="text1" w:themeTint="BF"/>
+          <w:sz w:val="24"/>
+          <w:szCs w:val="24"/>
+        </w:rPr>
+        <w:t>Salvador, trinta de outubro de dois mil e dezoito.</w:t>
+      </w:r>
+    </w:p>
+    <w:p>
+      <w:pPr>
+        <w:jc w:val="center"/>
+        <w:rPr>
+          <w:color w:val="404040" w:themeColor="text1" w:themeTint="BF"/>
+          <w:sz w:val="24"/>
+          <w:szCs w:val="24"/>
+        </w:rPr>
+      </w:pPr>
+      <w:r>
+        <w:rPr>
+          <w:b/>
+          <w:color w:val="404040" w:themeColor="text1" w:themeTint="BF"/>
+          <w:sz w:val="24"/>
+          <w:szCs w:val="24"/>
+        </w:rPr>
+        <w:lastRenderedPageBreak/>
+        <w:t>Quarta adição (v1.4</w:t>
+      </w:r>
+      <w:r>
+        <w:rPr>
+          <w:b/>
+          <w:color w:val="404040" w:themeColor="text1" w:themeTint="BF"/>
+          <w:sz w:val="24"/>
+          <w:szCs w:val="24"/>
+        </w:rPr>
+        <w:t>)</w:t>
+      </w:r>
+    </w:p>
+    <w:p>
+      <w:pPr>
+        <w:rPr>
+          <w:color w:val="404040" w:themeColor="text1" w:themeTint="BF"/>
+          <w:sz w:val="24"/>
+          <w:szCs w:val="24"/>
+        </w:rPr>
+      </w:pPr>
+      <w:r>
+        <w:rPr>
+          <w:color w:val="404040" w:themeColor="text1" w:themeTint="BF"/>
+          <w:sz w:val="24"/>
+          <w:szCs w:val="24"/>
+        </w:rPr>
+        <w:t>A pedido de Anderson Araújo em 9 de janeiro de 2019.</w:t>
+      </w:r>
+    </w:p>
+    <w:tbl>
+      <w:tblPr>
+        <w:tblStyle w:val="Tabelacomgrade"/>
+        <w:tblW w:w="0" w:type="auto"/>
+        <w:tblLook w:val="04A0" w:firstRow="1" w:lastRow="0" w:firstColumn="1" w:lastColumn="0" w:noHBand="0" w:noVBand="1"/>
+      </w:tblPr>
+      <w:tblGrid>
+        <w:gridCol w:w="1102"/>
+        <w:gridCol w:w="7618"/>
+      </w:tblGrid>
+      <w:tr>
+        <w:tc>
+          <w:tcPr>
+            <w:tcW w:w="1102" w:type="dxa"/>
+          </w:tcPr>
+          <w:p>
+            <w:pPr>
+              <w:rPr>
+                <w:b/>
+                <w:color w:val="404040" w:themeColor="text1" w:themeTint="BF"/>
+                <w:sz w:val="24"/>
+                <w:szCs w:val="24"/>
+              </w:rPr>
+            </w:pPr>
+            <w:r>
+              <w:rPr>
+                <w:b/>
+                <w:color w:val="404040" w:themeColor="text1" w:themeTint="BF"/>
+                <w:sz w:val="24"/>
+                <w:szCs w:val="24"/>
+              </w:rPr>
+              <w:t>V1</w:t>
+            </w:r>
+            <w:r>
+              <w:rPr>
+                <w:b/>
+                <w:color w:val="404040" w:themeColor="text1" w:themeTint="BF"/>
+                <w:sz w:val="24"/>
+                <w:szCs w:val="24"/>
+              </w:rPr>
+              <w:t>4</w:t>
+            </w:r>
+            <w:r>
+              <w:rPr>
+                <w:b/>
+                <w:color w:val="404040" w:themeColor="text1" w:themeTint="BF"/>
+                <w:sz w:val="24"/>
+                <w:szCs w:val="24"/>
+              </w:rPr>
+              <w:t>RF01</w:t>
+            </w:r>
+          </w:p>
+        </w:tc>
+        <w:tc>
+          <w:tcPr>
+            <w:tcW w:w="7618" w:type="dxa"/>
+          </w:tcPr>
+          <w:p>
+            <w:pPr>
+              <w:rPr>
+                <w:color w:val="404040" w:themeColor="text1" w:themeTint="BF"/>
+                <w:sz w:val="24"/>
+                <w:szCs w:val="24"/>
+              </w:rPr>
+            </w:pPr>
+            <w:r>
+              <w:rPr>
+                <w:color w:val="404040" w:themeColor="text1" w:themeTint="BF"/>
+                <w:sz w:val="24"/>
+                <w:szCs w:val="24"/>
+              </w:rPr>
+              <w:t>Visualizar tabela do resumo do contrato assim como nas planilhas</w:t>
+            </w:r>
+            <w:r>
+              <w:rPr>
+                <w:color w:val="404040" w:themeColor="text1" w:themeTint="BF"/>
+                <w:sz w:val="24"/>
+                <w:szCs w:val="24"/>
+              </w:rPr>
+              <w:t>:</w:t>
+            </w:r>
+          </w:p>
+        </w:tc>
+      </w:tr>
+      <w:tr>
+        <w:tc>
+          <w:tcPr>
+            <w:tcW w:w="1102" w:type="dxa"/>
+          </w:tcPr>
+          <w:p>
+            <w:pPr>
+              <w:rPr>
+                <w:b/>
+                <w:color w:val="404040" w:themeColor="text1" w:themeTint="BF"/>
+                <w:sz w:val="24"/>
+                <w:szCs w:val="24"/>
+              </w:rPr>
+            </w:pPr>
+            <w:r>
+              <w:rPr>
+                <w:b/>
+                <w:color w:val="404040" w:themeColor="text1" w:themeTint="BF"/>
+                <w:sz w:val="24"/>
+                <w:szCs w:val="24"/>
+              </w:rPr>
+              <w:t>.1</w:t>
+            </w:r>
+          </w:p>
+        </w:tc>
+        <w:tc>
+          <w:tcPr>
+            <w:tcW w:w="7618" w:type="dxa"/>
+          </w:tcPr>
+          <w:p>
+            <w:pPr>
+              <w:rPr>
+                <w:color w:val="404040" w:themeColor="text1" w:themeTint="BF"/>
+                <w:sz w:val="24"/>
+                <w:szCs w:val="24"/>
+              </w:rPr>
+            </w:pPr>
+            <w:r>
+              <w:rPr>
+                <w:color w:val="404040" w:themeColor="text1" w:themeTint="BF"/>
+                <w:sz w:val="24"/>
+                <w:szCs w:val="24"/>
+              </w:rPr>
+              <w:t>Mostrar valor total do contrato.</w:t>
+            </w:r>
+          </w:p>
+        </w:tc>
+      </w:tr>
+      <w:tr>
+        <w:tc>
+          <w:tcPr>
+            <w:tcW w:w="1102" w:type="dxa"/>
+          </w:tcPr>
+          <w:p>
+            <w:pPr>
+              <w:rPr>
+                <w:b/>
+                <w:color w:val="404040" w:themeColor="text1" w:themeTint="BF"/>
+                <w:sz w:val="24"/>
+                <w:szCs w:val="24"/>
+              </w:rPr>
+            </w:pPr>
+            <w:r>
+              <w:rPr>
+                <w:b/>
+                <w:color w:val="404040" w:themeColor="text1" w:themeTint="BF"/>
+                <w:sz w:val="24"/>
+                <w:szCs w:val="24"/>
+              </w:rPr>
+              <w:t>.2</w:t>
+            </w:r>
+          </w:p>
+        </w:tc>
+        <w:tc>
+          <w:tcPr>
+            <w:tcW w:w="7618" w:type="dxa"/>
+          </w:tcPr>
+          <w:p>
+            <w:pPr>
+              <w:rPr>
+                <w:color w:val="404040" w:themeColor="text1" w:themeTint="BF"/>
+                <w:sz w:val="24"/>
+                <w:szCs w:val="24"/>
+              </w:rPr>
+            </w:pPr>
+            <w:r>
+              <w:rPr>
+                <w:color w:val="404040" w:themeColor="text1" w:themeTint="BF"/>
+                <w:sz w:val="24"/>
+                <w:szCs w:val="24"/>
+              </w:rPr>
+              <w:t>Mostrar valor total dos aditivos.</w:t>
+            </w:r>
+          </w:p>
+        </w:tc>
+      </w:tr>
+      <w:tr>
+        <w:tc>
+          <w:tcPr>
+            <w:tcW w:w="1102" w:type="dxa"/>
+          </w:tcPr>
+          <w:p>
+            <w:pPr>
+              <w:rPr>
+                <w:b/>
+                <w:color w:val="404040" w:themeColor="text1" w:themeTint="BF"/>
+                <w:sz w:val="24"/>
+                <w:szCs w:val="24"/>
+              </w:rPr>
+            </w:pPr>
+            <w:r>
+              <w:rPr>
+                <w:b/>
                 <w:color w:val="404040" w:themeColor="text1" w:themeTint="BF"/>
                 <w:sz w:val="24"/>
                 <w:szCs w:val="24"/>
               </w:rPr>
               <w:t>.</w:t>
             </w:r>
+            <w:r>
+              <w:rPr>
+                <w:b/>
+                <w:color w:val="404040" w:themeColor="text1" w:themeTint="BF"/>
+                <w:sz w:val="24"/>
+                <w:szCs w:val="24"/>
+              </w:rPr>
+              <w:t>3</w:t>
+            </w:r>
+          </w:p>
+        </w:tc>
+        <w:tc>
+          <w:tcPr>
+            <w:tcW w:w="7618" w:type="dxa"/>
+          </w:tcPr>
+          <w:p>
+            <w:pPr>
+              <w:rPr>
+                <w:color w:val="404040" w:themeColor="text1" w:themeTint="BF"/>
+                <w:sz w:val="24"/>
+                <w:szCs w:val="24"/>
+              </w:rPr>
+            </w:pPr>
+            <w:r>
+              <w:rPr>
+                <w:color w:val="404040" w:themeColor="text1" w:themeTint="BF"/>
+                <w:sz w:val="24"/>
+                <w:szCs w:val="24"/>
+              </w:rPr>
+              <w:t>Mostrar valor já pago. Valor é a soma dos valores dos processos.</w:t>
+            </w:r>
           </w:p>
         </w:tc>
       </w:tr>
@@ -6604,17 +5997,15 @@
               </w:rPr>
               <w:t>.</w:t>
             </w:r>
-            <w:proofErr w:type="gramStart"/>
-            <w:r>
-              <w:rPr>
-                <w:b/>
-                <w:color w:val="404040" w:themeColor="text1" w:themeTint="BF"/>
-                <w:sz w:val="24"/>
-                <w:szCs w:val="24"/>
-              </w:rPr>
-              <w:t>2</w:t>
-            </w:r>
-            <w:proofErr w:type="gramEnd"/>
+            <w:r>
+              <w:rPr>
+                <w:b/>
+                <w:color w:val="404040" w:themeColor="text1" w:themeTint="BF"/>
+                <w:sz w:val="24"/>
+                <w:szCs w:val="24"/>
+              </w:rPr>
+              <w:t>4</w:t>
+            </w:r>
           </w:p>
         </w:tc>
         <w:tc>
@@ -6635,17 +6026,251 @@
                 <w:sz w:val="24"/>
                 <w:szCs w:val="24"/>
               </w:rPr>
-              <w:t xml:space="preserve">Primeira linha da tabela da planilha </w:t>
-            </w:r>
-            <w:bookmarkStart w:id="0" w:name="_GoBack"/>
-            <w:bookmarkEnd w:id="0"/>
-            <w:r>
-              <w:rPr>
-                <w:color w:val="404040" w:themeColor="text1" w:themeTint="BF"/>
-                <w:sz w:val="24"/>
-                <w:szCs w:val="24"/>
-              </w:rPr>
-              <w:t>ser fixada no topo quando o usuário descer a página</w:t>
+              <w:t>Mostrar</w:t>
+            </w:r>
+            <w:r>
+              <w:rPr>
+                <w:color w:val="404040" w:themeColor="text1" w:themeTint="BF"/>
+                <w:sz w:val="24"/>
+                <w:szCs w:val="24"/>
+              </w:rPr>
+              <w:t xml:space="preserve"> po</w:t>
+            </w:r>
+            <w:r>
+              <w:rPr>
+                <w:color w:val="404040" w:themeColor="text1" w:themeTint="BF"/>
+                <w:sz w:val="24"/>
+                <w:szCs w:val="24"/>
+              </w:rPr>
+              <w:t>rcentagem concluída e a concluir, segundo fórmula:</w:t>
+            </w:r>
+          </w:p>
+        </w:tc>
+      </w:tr>
+      <w:tr>
+        <w:tc>
+          <w:tcPr>
+            <w:tcW w:w="1102" w:type="dxa"/>
+          </w:tcPr>
+          <w:p>
+            <w:pPr>
+              <w:rPr>
+                <w:b/>
+                <w:color w:val="404040" w:themeColor="text1" w:themeTint="BF"/>
+                <w:sz w:val="24"/>
+                <w:szCs w:val="24"/>
+              </w:rPr>
+            </w:pPr>
+            <w:r>
+              <w:rPr>
+                <w:b/>
+                <w:color w:val="404040" w:themeColor="text1" w:themeTint="BF"/>
+                <w:sz w:val="24"/>
+                <w:szCs w:val="24"/>
+              </w:rPr>
+              <w:t>.</w:t>
+            </w:r>
+            <w:r>
+              <w:rPr>
+                <w:b/>
+                <w:color w:val="404040" w:themeColor="text1" w:themeTint="BF"/>
+                <w:sz w:val="24"/>
+                <w:szCs w:val="24"/>
+              </w:rPr>
+              <w:t>4</w:t>
+            </w:r>
+            <w:r>
+              <w:rPr>
+                <w:b/>
+                <w:color w:val="404040" w:themeColor="text1" w:themeTint="BF"/>
+                <w:sz w:val="24"/>
+                <w:szCs w:val="24"/>
+              </w:rPr>
+              <w:t>.1</w:t>
+            </w:r>
+          </w:p>
+        </w:tc>
+        <w:tc>
+          <w:tcPr>
+            <w:tcW w:w="7618" w:type="dxa"/>
+          </w:tcPr>
+          <w:p>
+            <w:pPr>
+              <w:rPr>
+                <w:color w:val="404040" w:themeColor="text1" w:themeTint="BF"/>
+                <w:sz w:val="24"/>
+                <w:szCs w:val="24"/>
+              </w:rPr>
+            </w:pPr>
+            <w:r>
+              <w:rPr>
+                <w:color w:val="404040" w:themeColor="text1" w:themeTint="BF"/>
+                <w:sz w:val="24"/>
+                <w:szCs w:val="24"/>
+              </w:rPr>
+              <w:t>Valor já pago dividido pelo valor total do contrato</w:t>
+            </w:r>
+          </w:p>
+        </w:tc>
+      </w:tr>
+      <w:tr>
+        <w:tc>
+          <w:tcPr>
+            <w:tcW w:w="1102" w:type="dxa"/>
+          </w:tcPr>
+          <w:p>
+            <w:pPr>
+              <w:rPr>
+                <w:b/>
+                <w:color w:val="404040" w:themeColor="text1" w:themeTint="BF"/>
+                <w:sz w:val="24"/>
+                <w:szCs w:val="24"/>
+              </w:rPr>
+            </w:pPr>
+            <w:r>
+              <w:rPr>
+                <w:b/>
+                <w:color w:val="404040" w:themeColor="text1" w:themeTint="BF"/>
+                <w:sz w:val="24"/>
+                <w:szCs w:val="24"/>
+              </w:rPr>
+              <w:t>.</w:t>
+            </w:r>
+            <w:r>
+              <w:rPr>
+                <w:b/>
+                <w:color w:val="404040" w:themeColor="text1" w:themeTint="BF"/>
+                <w:sz w:val="24"/>
+                <w:szCs w:val="24"/>
+              </w:rPr>
+              <w:t>5</w:t>
+            </w:r>
+          </w:p>
+        </w:tc>
+        <w:tc>
+          <w:tcPr>
+            <w:tcW w:w="7618" w:type="dxa"/>
+          </w:tcPr>
+          <w:p>
+            <w:pPr>
+              <w:rPr>
+                <w:color w:val="404040" w:themeColor="text1" w:themeTint="BF"/>
+                <w:sz w:val="24"/>
+                <w:szCs w:val="24"/>
+              </w:rPr>
+            </w:pPr>
+            <w:r>
+              <w:rPr>
+                <w:color w:val="404040" w:themeColor="text1" w:themeTint="BF"/>
+                <w:sz w:val="24"/>
+                <w:szCs w:val="24"/>
+              </w:rPr>
+              <w:t xml:space="preserve">Mostrar valor do contrato, saldo e aditivo </w:t>
+            </w:r>
+            <w:r>
+              <w:rPr>
+                <w:color w:val="404040" w:themeColor="text1" w:themeTint="BF"/>
+                <w:sz w:val="24"/>
+                <w:szCs w:val="24"/>
+              </w:rPr>
+              <w:t>mensal</w:t>
+            </w:r>
+            <w:r>
+              <w:rPr>
+                <w:color w:val="404040" w:themeColor="text1" w:themeTint="BF"/>
+                <w:sz w:val="24"/>
+                <w:szCs w:val="24"/>
+              </w:rPr>
+              <w:t>mente.</w:t>
+            </w:r>
+          </w:p>
+        </w:tc>
+      </w:tr>
+      <w:tr>
+        <w:tc>
+          <w:tcPr>
+            <w:tcW w:w="1102" w:type="dxa"/>
+          </w:tcPr>
+          <w:p>
+            <w:pPr>
+              <w:rPr>
+                <w:b/>
+                <w:color w:val="404040" w:themeColor="text1" w:themeTint="BF"/>
+                <w:sz w:val="24"/>
+                <w:szCs w:val="24"/>
+              </w:rPr>
+            </w:pPr>
+            <w:r>
+              <w:rPr>
+                <w:b/>
+                <w:color w:val="404040" w:themeColor="text1" w:themeTint="BF"/>
+                <w:sz w:val="24"/>
+                <w:szCs w:val="24"/>
+              </w:rPr>
+              <w:t>.</w:t>
+            </w:r>
+            <w:r>
+              <w:rPr>
+                <w:b/>
+                <w:color w:val="404040" w:themeColor="text1" w:themeTint="BF"/>
+                <w:sz w:val="24"/>
+                <w:szCs w:val="24"/>
+              </w:rPr>
+              <w:t>6</w:t>
+            </w:r>
+          </w:p>
+        </w:tc>
+        <w:tc>
+          <w:tcPr>
+            <w:tcW w:w="7618" w:type="dxa"/>
+          </w:tcPr>
+          <w:p>
+            <w:pPr>
+              <w:rPr>
+                <w:color w:val="404040" w:themeColor="text1" w:themeTint="BF"/>
+                <w:sz w:val="24"/>
+                <w:szCs w:val="24"/>
+              </w:rPr>
+            </w:pPr>
+            <w:r>
+              <w:rPr>
+                <w:color w:val="404040" w:themeColor="text1" w:themeTint="BF"/>
+                <w:sz w:val="24"/>
+                <w:szCs w:val="24"/>
+              </w:rPr>
+              <w:t>Mostrar valor</w:t>
+            </w:r>
+            <w:r>
+              <w:rPr>
+                <w:color w:val="404040" w:themeColor="text1" w:themeTint="BF"/>
+                <w:sz w:val="24"/>
+                <w:szCs w:val="24"/>
+              </w:rPr>
+              <w:t>es acumulados</w:t>
+            </w:r>
+            <w:r>
+              <w:rPr>
+                <w:color w:val="404040" w:themeColor="text1" w:themeTint="BF"/>
+                <w:sz w:val="24"/>
+                <w:szCs w:val="24"/>
+              </w:rPr>
+              <w:t xml:space="preserve"> do contrato e aditivo </w:t>
+            </w:r>
+            <w:r>
+              <w:rPr>
+                <w:color w:val="404040" w:themeColor="text1" w:themeTint="BF"/>
+                <w:sz w:val="24"/>
+                <w:szCs w:val="24"/>
+              </w:rPr>
+              <w:t>anualmente</w:t>
+            </w:r>
+            <w:r>
+              <w:rPr>
+                <w:color w:val="404040" w:themeColor="text1" w:themeTint="BF"/>
+                <w:sz w:val="24"/>
+                <w:szCs w:val="24"/>
+              </w:rPr>
+              <w:t>.</w:t>
             </w:r>
           </w:p>
         </w:tc>
@@ -6659,6 +6284,205 @@
           <w:szCs w:val="24"/>
         </w:rPr>
       </w:pPr>
+    </w:p>
+    <w:p>
+      <w:pPr>
+        <w:jc w:val="center"/>
+        <w:rPr>
+          <w:color w:val="404040" w:themeColor="text1" w:themeTint="BF"/>
+          <w:sz w:val="24"/>
+          <w:szCs w:val="24"/>
+        </w:rPr>
+      </w:pPr>
+    </w:p>
+    <w:p>
+      <w:pPr>
+        <w:jc w:val="center"/>
+        <w:rPr>
+          <w:color w:val="404040" w:themeColor="text1" w:themeTint="BF"/>
+          <w:sz w:val="24"/>
+          <w:szCs w:val="24"/>
+        </w:rPr>
+      </w:pPr>
+    </w:p>
+    <w:p>
+      <w:pPr>
+        <w:jc w:val="center"/>
+        <w:rPr>
+          <w:color w:val="404040" w:themeColor="text1" w:themeTint="BF"/>
+          <w:sz w:val="24"/>
+          <w:szCs w:val="24"/>
+        </w:rPr>
+      </w:pPr>
+    </w:p>
+    <w:p>
+      <w:pPr>
+        <w:jc w:val="center"/>
+        <w:rPr>
+          <w:color w:val="404040" w:themeColor="text1" w:themeTint="BF"/>
+          <w:sz w:val="24"/>
+          <w:szCs w:val="24"/>
+        </w:rPr>
+      </w:pPr>
+    </w:p>
+    <w:p>
+      <w:pPr>
+        <w:jc w:val="center"/>
+        <w:rPr>
+          <w:color w:val="404040" w:themeColor="text1" w:themeTint="BF"/>
+          <w:sz w:val="24"/>
+          <w:szCs w:val="24"/>
+        </w:rPr>
+      </w:pPr>
+    </w:p>
+    <w:p>
+      <w:pPr>
+        <w:jc w:val="center"/>
+        <w:rPr>
+          <w:color w:val="404040" w:themeColor="text1" w:themeTint="BF"/>
+          <w:sz w:val="24"/>
+          <w:szCs w:val="24"/>
+        </w:rPr>
+      </w:pPr>
+    </w:p>
+    <w:p>
+      <w:pPr>
+        <w:jc w:val="center"/>
+        <w:rPr>
+          <w:color w:val="404040" w:themeColor="text1" w:themeTint="BF"/>
+          <w:sz w:val="24"/>
+          <w:szCs w:val="24"/>
+        </w:rPr>
+      </w:pPr>
+    </w:p>
+    <w:p>
+      <w:pPr>
+        <w:jc w:val="center"/>
+        <w:rPr>
+          <w:color w:val="404040" w:themeColor="text1" w:themeTint="BF"/>
+          <w:sz w:val="24"/>
+          <w:szCs w:val="24"/>
+        </w:rPr>
+      </w:pPr>
+    </w:p>
+    <w:p>
+      <w:pPr>
+        <w:jc w:val="center"/>
+        <w:rPr>
+          <w:color w:val="404040" w:themeColor="text1" w:themeTint="BF"/>
+          <w:sz w:val="24"/>
+          <w:szCs w:val="24"/>
+        </w:rPr>
+      </w:pPr>
+    </w:p>
+    <w:p>
+      <w:pPr>
+        <w:jc w:val="center"/>
+        <w:rPr>
+          <w:color w:val="404040" w:themeColor="text1" w:themeTint="BF"/>
+          <w:sz w:val="24"/>
+          <w:szCs w:val="24"/>
+        </w:rPr>
+      </w:pPr>
+    </w:p>
+    <w:p>
+      <w:pPr>
+        <w:jc w:val="center"/>
+        <w:rPr>
+          <w:color w:val="404040" w:themeColor="text1" w:themeTint="BF"/>
+          <w:sz w:val="24"/>
+          <w:szCs w:val="24"/>
+        </w:rPr>
+      </w:pPr>
+    </w:p>
+    <w:p>
+      <w:pPr>
+        <w:jc w:val="center"/>
+        <w:rPr>
+          <w:color w:val="404040" w:themeColor="text1" w:themeTint="BF"/>
+          <w:sz w:val="24"/>
+          <w:szCs w:val="24"/>
+        </w:rPr>
+      </w:pPr>
+    </w:p>
+    <w:p>
+      <w:pPr>
+        <w:jc w:val="center"/>
+        <w:rPr>
+          <w:color w:val="404040" w:themeColor="text1" w:themeTint="BF"/>
+          <w:sz w:val="24"/>
+          <w:szCs w:val="24"/>
+        </w:rPr>
+      </w:pPr>
+    </w:p>
+    <w:p>
+      <w:pPr>
+        <w:jc w:val="center"/>
+        <w:rPr>
+          <w:color w:val="404040" w:themeColor="text1" w:themeTint="BF"/>
+          <w:sz w:val="24"/>
+          <w:szCs w:val="24"/>
+        </w:rPr>
+      </w:pPr>
+    </w:p>
+    <w:p>
+      <w:pPr>
+        <w:jc w:val="center"/>
+        <w:rPr>
+          <w:color w:val="404040" w:themeColor="text1" w:themeTint="BF"/>
+          <w:sz w:val="24"/>
+          <w:szCs w:val="24"/>
+        </w:rPr>
+      </w:pPr>
+    </w:p>
+    <w:p>
+      <w:pPr>
+        <w:jc w:val="center"/>
+        <w:rPr>
+          <w:color w:val="404040" w:themeColor="text1" w:themeTint="BF"/>
+          <w:sz w:val="24"/>
+          <w:szCs w:val="24"/>
+        </w:rPr>
+      </w:pPr>
+    </w:p>
+    <w:p>
+      <w:pPr>
+        <w:jc w:val="center"/>
+        <w:rPr>
+          <w:color w:val="404040" w:themeColor="text1" w:themeTint="BF"/>
+          <w:sz w:val="24"/>
+          <w:szCs w:val="24"/>
+        </w:rPr>
+      </w:pPr>
+    </w:p>
+    <w:p>
+      <w:pPr>
+        <w:jc w:val="center"/>
+        <w:rPr>
+          <w:color w:val="404040" w:themeColor="text1" w:themeTint="BF"/>
+          <w:sz w:val="24"/>
+          <w:szCs w:val="24"/>
+        </w:rPr>
+      </w:pPr>
+    </w:p>
+    <w:p>
+      <w:pPr>
+        <w:rPr>
+          <w:color w:val="404040" w:themeColor="text1" w:themeTint="BF"/>
+          <w:sz w:val="24"/>
+          <w:szCs w:val="24"/>
+        </w:rPr>
+      </w:pPr>
+      <w:r>
+        <w:rPr>
+          <w:color w:val="404040" w:themeColor="text1" w:themeTint="BF"/>
+          <w:sz w:val="24"/>
+          <w:szCs w:val="24"/>
+        </w:rPr>
+        <w:t>Salvador, dezesseis de janeiro de dois mil e dezenove.</w:t>
+      </w:r>
+      <w:bookmarkStart w:id="0" w:name="_GoBack"/>
+      <w:bookmarkEnd w:id="0"/>
     </w:p>
     <w:sectPr>
       <w:pgSz w:w="11906" w:h="16838"/>
@@ -7974,7 +7798,7 @@
 </file>
 
 <file path=customXml/itemProps1.xml><?xml version="1.0" encoding="utf-8"?>
-<ds:datastoreItem xmlns:ds="http://schemas.openxmlformats.org/officeDocument/2006/customXml" ds:itemID="{0B262016-BC48-4E09-A631-D8E67BA89771}">
+<ds:datastoreItem xmlns:ds="http://schemas.openxmlformats.org/officeDocument/2006/customXml" ds:itemID="{03AAA229-D21E-4A35-BB33-2ED5EFAF6FFF}">
   <ds:schemaRefs>
     <ds:schemaRef ds:uri="http://schemas.openxmlformats.org/officeDocument/2006/bibliography"/>
   </ds:schemaRefs>

</xml_diff>